<commit_message>
Book source code update: stock.py created;
Book source data update: petro_china.csv created
</commit_message>
<xml_diff>
--- a/python_book/stock/stock.docx
+++ b/python_book/stock/stock.docx
@@ -2110,8 +2110,6 @@
         </w:rPr>
         <w:t>路径</w:t>
       </w:r>
-      <w:bookmarkStart w:id="0" w:name="_GoBack"/>
-      <w:bookmarkEnd w:id="0"/>
       <w:r>
         <w:rPr>
           <w:rFonts w:ascii="Courier New" w:hAnsi="Courier New" w:hint="eastAsia"/>
@@ -2162,13 +2160,46 @@
           <w:szCs w:val="24"/>
         </w:rPr>
       </w:pPr>
-      <w:r>
-        <w:rPr>
-          <w:rFonts w:ascii="Courier New" w:hAnsi="Courier New"/>
-          <w:sz w:val="24"/>
-          <w:szCs w:val="24"/>
-        </w:rPr>
-        <w:t xml:space="preserve">  </w:t>
+    </w:p>
+    <w:p>
+      <w:pPr>
+        <w:rPr>
+          <w:rFonts w:ascii="Courier New" w:hAnsi="Courier New"/>
+          <w:sz w:val="24"/>
+          <w:szCs w:val="24"/>
+        </w:rPr>
+      </w:pPr>
+      <w:r>
+        <w:rPr>
+          <w:rFonts w:ascii="Courier New" w:hAnsi="Courier New"/>
+          <w:sz w:val="24"/>
+          <w:szCs w:val="24"/>
+        </w:rPr>
+        <w:t>3</w:t>
+      </w:r>
+      <w:r>
+        <w:rPr>
+          <w:rFonts w:ascii="Courier New" w:hAnsi="Courier New" w:hint="eastAsia"/>
+          <w:sz w:val="24"/>
+          <w:szCs w:val="24"/>
+        </w:rPr>
+        <w:t>.</w:t>
+      </w:r>
+      <w:r>
+        <w:rPr>
+          <w:rFonts w:ascii="Courier New" w:hAnsi="Courier New"/>
+          <w:sz w:val="24"/>
+          <w:szCs w:val="24"/>
+        </w:rPr>
+        <w:t xml:space="preserve">2 </w:t>
+      </w:r>
+      <w:r>
+        <w:rPr>
+          <w:rFonts w:ascii="Courier New" w:hAnsi="Courier New" w:hint="eastAsia"/>
+          <w:sz w:val="24"/>
+          <w:szCs w:val="24"/>
+        </w:rPr>
+        <w:t>分析股票数据</w:t>
       </w:r>
     </w:p>
     <w:p>
@@ -2176,6 +2207,144 @@
         <w:ind w:firstLineChars="200" w:firstLine="480"/>
         <w:rPr>
           <w:rFonts w:ascii="Courier New" w:hAnsi="Courier New"/>
+          <w:sz w:val="24"/>
+          <w:szCs w:val="24"/>
+        </w:rPr>
+      </w:pPr>
+      <w:r>
+        <w:rPr>
+          <w:rFonts w:ascii="Courier New" w:hAnsi="Courier New" w:hint="eastAsia"/>
+          <w:sz w:val="24"/>
+          <w:szCs w:val="24"/>
+        </w:rPr>
+        <w:t>在获取了股票数据后</w:t>
+      </w:r>
+      <w:r>
+        <w:rPr>
+          <w:rFonts w:ascii="Courier New" w:hAnsi="Courier New" w:hint="eastAsia"/>
+          <w:sz w:val="24"/>
+          <w:szCs w:val="24"/>
+        </w:rPr>
+        <w:t>就</w:t>
+      </w:r>
+      <w:r>
+        <w:rPr>
+          <w:rFonts w:ascii="Courier New" w:hAnsi="Courier New" w:hint="eastAsia"/>
+          <w:sz w:val="24"/>
+          <w:szCs w:val="24"/>
+        </w:rPr>
+        <w:t>可以</w:t>
+      </w:r>
+      <w:r>
+        <w:rPr>
+          <w:rFonts w:ascii="Courier New" w:hAnsi="Courier New" w:hint="eastAsia"/>
+          <w:sz w:val="24"/>
+          <w:szCs w:val="24"/>
+        </w:rPr>
+        <w:t>使用</w:t>
+      </w:r>
+      <w:r>
+        <w:rPr>
+          <w:rFonts w:ascii="Courier New" w:hAnsi="Courier New" w:hint="eastAsia"/>
+          <w:sz w:val="24"/>
+          <w:szCs w:val="24"/>
+        </w:rPr>
+        <w:t>NumPy</w:t>
+      </w:r>
+      <w:r>
+        <w:rPr>
+          <w:rFonts w:ascii="Courier New" w:hAnsi="Courier New" w:hint="eastAsia"/>
+          <w:sz w:val="24"/>
+          <w:szCs w:val="24"/>
+        </w:rPr>
+        <w:t>进行简单的数据分析了</w:t>
+      </w:r>
+      <w:r>
+        <w:rPr>
+          <w:rFonts w:ascii="Courier New" w:hAnsi="Courier New" w:hint="eastAsia"/>
+          <w:sz w:val="24"/>
+          <w:szCs w:val="24"/>
+        </w:rPr>
+        <w:t>。</w:t>
+      </w:r>
+      <w:r>
+        <w:rPr>
+          <w:rFonts w:ascii="Courier New" w:hAnsi="Courier New" w:hint="eastAsia"/>
+          <w:sz w:val="24"/>
+          <w:szCs w:val="24"/>
+        </w:rPr>
+        <w:t>在分析数据前，首先需要读取之前存储的</w:t>
+      </w:r>
+      <w:r>
+        <w:rPr>
+          <w:rFonts w:ascii="Courier New" w:hAnsi="Courier New" w:hint="eastAsia"/>
+          <w:sz w:val="24"/>
+          <w:szCs w:val="24"/>
+        </w:rPr>
+        <w:t>csv</w:t>
+      </w:r>
+      <w:r>
+        <w:rPr>
+          <w:rFonts w:ascii="Courier New" w:hAnsi="Courier New" w:hint="eastAsia"/>
+          <w:sz w:val="24"/>
+          <w:szCs w:val="24"/>
+        </w:rPr>
+        <w:t>文件：</w:t>
+      </w:r>
+    </w:p>
+    <w:tbl>
+      <w:tblPr>
+        <w:tblStyle w:val="a5"/>
+        <w:tblW w:w="0" w:type="auto"/>
+        <w:tblLook w:val="04A0" w:firstRow="1" w:lastRow="0" w:firstColumn="1" w:lastColumn="0" w:noHBand="0" w:noVBand="1"/>
+      </w:tblPr>
+      <w:tblGrid>
+        <w:gridCol w:w="8522"/>
+      </w:tblGrid>
+      <w:tr>
+        <w:tc>
+          <w:tcPr>
+            <w:tcW w:w="8522" w:type="dxa"/>
+          </w:tcPr>
+          <w:p>
+            <w:pPr>
+              <w:rPr>
+                <w:rFonts w:ascii="Courier New" w:hAnsi="Courier New" w:hint="eastAsia"/>
+                <w:sz w:val="24"/>
+                <w:szCs w:val="24"/>
+              </w:rPr>
+            </w:pPr>
+            <w:bookmarkStart w:id="0" w:name="_GoBack"/>
+            <w:bookmarkEnd w:id="0"/>
+          </w:p>
+        </w:tc>
+      </w:tr>
+    </w:tbl>
+    <w:p>
+      <w:pPr>
+        <w:ind w:firstLineChars="200" w:firstLine="480"/>
+        <w:rPr>
+          <w:rFonts w:ascii="Courier New" w:hAnsi="Courier New" w:hint="eastAsia"/>
+          <w:sz w:val="24"/>
+          <w:szCs w:val="24"/>
+        </w:rPr>
+      </w:pPr>
+    </w:p>
+    <w:p>
+      <w:pPr>
+        <w:ind w:firstLineChars="200" w:firstLine="480"/>
+        <w:rPr>
+          <w:rFonts w:ascii="Courier New" w:hAnsi="Courier New"/>
+          <w:sz w:val="24"/>
+          <w:szCs w:val="24"/>
+        </w:rPr>
+      </w:pPr>
+    </w:p>
+    <w:p>
+      <w:pPr>
+        <w:ind w:firstLineChars="200" w:firstLine="480"/>
+        <w:rPr>
+          <w:rFonts w:ascii="Courier New" w:hAnsi="Courier New" w:hint="eastAsia"/>
           <w:sz w:val="24"/>
           <w:szCs w:val="24"/>
         </w:rPr>

</xml_diff>

<commit_message>
Book source code update: stock.py updated;
Book source data update: header of the csv file has been removed
</commit_message>
<xml_diff>
--- a/python_book/stock/stock.docx
+++ b/python_book/stock/stock.docx
@@ -1486,7 +1486,25 @@
                 <w:sz w:val="24"/>
                 <w:szCs w:val="24"/>
               </w:rPr>
-              <w:t>.csv')</w:t>
+              <w:t>.csv'</w:t>
+            </w:r>
+            <w:r>
+              <w:rPr>
+                <w:rFonts w:ascii="Courier New" w:hAnsi="Courier New"/>
+                <w:sz w:val="24"/>
+                <w:szCs w:val="24"/>
+              </w:rPr>
+              <w:t>, header=None</w:t>
+            </w:r>
+            <w:bookmarkStart w:id="0" w:name="_GoBack"/>
+            <w:bookmarkEnd w:id="0"/>
+            <w:r>
+              <w:rPr>
+                <w:rFonts w:ascii="Courier New" w:hAnsi="Courier New"/>
+                <w:sz w:val="24"/>
+                <w:szCs w:val="24"/>
+              </w:rPr>
+              <w:t>)</w:t>
             </w:r>
             <w:r>
               <w:rPr>
@@ -2314,8 +2332,6 @@
                 <w:szCs w:val="24"/>
               </w:rPr>
             </w:pPr>
-            <w:bookmarkStart w:id="0" w:name="_GoBack"/>
-            <w:bookmarkEnd w:id="0"/>
           </w:p>
         </w:tc>
       </w:tr>

</xml_diff>

<commit_message>
Book source data update: reusing csv file with header;
Book source code update: using np.loadtxt() with parameter "skiprows"
</commit_message>
<xml_diff>
--- a/python_book/stock/stock.docx
+++ b/python_book/stock/stock.docx
@@ -1453,7 +1453,16 @@
                 <w:sz w:val="24"/>
                 <w:szCs w:val="24"/>
               </w:rPr>
-              <w:t>.to_csv</w:t>
+              <w:t>.to_</w:t>
+            </w:r>
+            <w:proofErr w:type="gramStart"/>
+            <w:r>
+              <w:rPr>
+                <w:rFonts w:ascii="Courier New" w:hAnsi="Courier New"/>
+                <w:sz w:val="24"/>
+                <w:szCs w:val="24"/>
+              </w:rPr>
+              <w:t>csv</w:t>
             </w:r>
             <w:proofErr w:type="spellEnd"/>
             <w:r>
@@ -1462,7 +1471,16 @@
                 <w:sz w:val="24"/>
                 <w:szCs w:val="24"/>
               </w:rPr>
-              <w:t>('d:/</w:t>
+              <w:t>(</w:t>
+            </w:r>
+            <w:proofErr w:type="gramEnd"/>
+            <w:r>
+              <w:rPr>
+                <w:rFonts w:ascii="Courier New" w:hAnsi="Courier New"/>
+                <w:sz w:val="24"/>
+                <w:szCs w:val="24"/>
+              </w:rPr>
+              <w:t>'d:/</w:t>
             </w:r>
             <w:r>
               <w:rPr>
@@ -1496,8 +1514,6 @@
               </w:rPr>
               <w:t>, header=None</w:t>
             </w:r>
-            <w:bookmarkStart w:id="0" w:name="_GoBack"/>
-            <w:bookmarkEnd w:id="0"/>
             <w:r>
               <w:rPr>
                 <w:rFonts w:ascii="Courier New" w:hAnsi="Courier New"/>
@@ -1521,11 +1537,6 @@
     <w:p>
       <w:pPr>
         <w:ind w:firstLineChars="200" w:firstLine="480"/>
-        <w:rPr>
-          <w:rFonts w:ascii="Courier New" w:hAnsi="Courier New"/>
-          <w:sz w:val="24"/>
-          <w:szCs w:val="24"/>
-        </w:rPr>
       </w:pPr>
       <w:r>
         <w:rPr>
@@ -2020,6 +2031,40 @@
           <w:sz w:val="24"/>
           <w:szCs w:val="24"/>
         </w:rPr>
+        <w:t>此时，输入</w:t>
+      </w:r>
+      <w:r>
+        <w:rPr>
+          <w:rFonts w:ascii="Courier New" w:hAnsi="Courier New" w:hint="eastAsia"/>
+          <w:sz w:val="24"/>
+          <w:szCs w:val="24"/>
+        </w:rPr>
+        <w:t>data</w:t>
+      </w:r>
+      <w:r>
+        <w:rPr>
+          <w:rFonts w:ascii="Courier New" w:hAnsi="Courier New" w:hint="eastAsia"/>
+          <w:sz w:val="24"/>
+          <w:szCs w:val="24"/>
+        </w:rPr>
+        <w:t>以显示其存储内容，窗口中将显示一张数据表</w:t>
+      </w:r>
+    </w:p>
+    <w:p>
+      <w:pPr>
+        <w:ind w:firstLineChars="200" w:firstLine="480"/>
+        <w:rPr>
+          <w:rFonts w:ascii="Courier New" w:hAnsi="Courier New" w:hint="eastAsia"/>
+          <w:sz w:val="24"/>
+          <w:szCs w:val="24"/>
+        </w:rPr>
+      </w:pPr>
+      <w:r>
+        <w:rPr>
+          <w:rFonts w:ascii="Courier New" w:hAnsi="Courier New" w:hint="eastAsia"/>
+          <w:sz w:val="24"/>
+          <w:szCs w:val="24"/>
+        </w:rPr>
         <w:t>为了在关闭程序以后仍能继续使用获取的数据，我们可以将</w:t>
       </w:r>
       <w:r>
@@ -2168,6 +2213,16 @@
         </w:rPr>
         <w:t>文件。</w:t>
       </w:r>
+      <w:r>
+        <w:rPr>
+          <w:rFonts w:ascii="Courier New" w:hAnsi="Courier New" w:hint="eastAsia"/>
+          <w:sz w:val="24"/>
+          <w:szCs w:val="24"/>
+        </w:rPr>
+        <w:t>注意，这里为了后续数据处理的方便</w:t>
+      </w:r>
+      <w:bookmarkStart w:id="0" w:name="_GoBack"/>
+      <w:bookmarkEnd w:id="0"/>
     </w:p>
     <w:p>
       <w:pPr>

</xml_diff>

<commit_message>
Book chapter update: updating chapter 3.1.2, data fetched from tushare explained
</commit_message>
<xml_diff>
--- a/python_book/stock/stock.docx
+++ b/python_book/stock/stock.docx
@@ -2020,7 +2020,7 @@
       <w:pPr>
         <w:ind w:firstLineChars="200" w:firstLine="480"/>
         <w:rPr>
-          <w:rFonts w:ascii="Courier New" w:hAnsi="Courier New" w:hint="eastAsia"/>
+          <w:rFonts w:ascii="Courier New" w:hAnsi="Courier New"/>
           <w:sz w:val="24"/>
           <w:szCs w:val="24"/>
         </w:rPr>
@@ -2049,6 +2049,937 @@
         </w:rPr>
         <w:t>以显示其存储内容，窗口中将显示一张数据表</w:t>
       </w:r>
+      <w:r>
+        <w:rPr>
+          <w:rFonts w:ascii="Courier New" w:hAnsi="Courier New" w:hint="eastAsia"/>
+          <w:sz w:val="24"/>
+          <w:szCs w:val="24"/>
+        </w:rPr>
+        <w:t>，表中每列信息的含义如下：</w:t>
+      </w:r>
+    </w:p>
+    <w:tbl>
+      <w:tblPr>
+        <w:tblStyle w:val="a5"/>
+        <w:tblW w:w="0" w:type="auto"/>
+        <w:jc w:val="center"/>
+        <w:tblLook w:val="04A0" w:firstRow="1" w:lastRow="0" w:firstColumn="1" w:lastColumn="0" w:noHBand="0" w:noVBand="1"/>
+      </w:tblPr>
+      <w:tblGrid>
+        <w:gridCol w:w="2835"/>
+        <w:gridCol w:w="2835"/>
+      </w:tblGrid>
+      <w:tr>
+        <w:trPr>
+          <w:jc w:val="center"/>
+        </w:trPr>
+        <w:tc>
+          <w:tcPr>
+            <w:tcW w:w="2835" w:type="dxa"/>
+          </w:tcPr>
+          <w:p>
+            <w:pPr>
+              <w:rPr>
+                <w:rFonts w:ascii="Courier New" w:hAnsi="Courier New" w:hint="eastAsia"/>
+                <w:sz w:val="24"/>
+                <w:szCs w:val="24"/>
+              </w:rPr>
+            </w:pPr>
+            <w:r>
+              <w:rPr>
+                <w:rFonts w:ascii="Courier New" w:hAnsi="Courier New" w:hint="eastAsia"/>
+                <w:sz w:val="24"/>
+                <w:szCs w:val="24"/>
+              </w:rPr>
+              <w:t>date</w:t>
+            </w:r>
+          </w:p>
+        </w:tc>
+        <w:tc>
+          <w:tcPr>
+            <w:tcW w:w="2835" w:type="dxa"/>
+          </w:tcPr>
+          <w:p>
+            <w:pPr>
+              <w:rPr>
+                <w:rFonts w:ascii="Courier New" w:hAnsi="Courier New" w:hint="eastAsia"/>
+                <w:sz w:val="24"/>
+                <w:szCs w:val="24"/>
+              </w:rPr>
+            </w:pPr>
+            <w:r>
+              <w:rPr>
+                <w:rFonts w:ascii="Courier New" w:hAnsi="Courier New" w:hint="eastAsia"/>
+                <w:sz w:val="24"/>
+                <w:szCs w:val="24"/>
+              </w:rPr>
+              <w:t>日期</w:t>
+            </w:r>
+          </w:p>
+        </w:tc>
+      </w:tr>
+      <w:tr>
+        <w:trPr>
+          <w:jc w:val="center"/>
+        </w:trPr>
+        <w:tc>
+          <w:tcPr>
+            <w:tcW w:w="2835" w:type="dxa"/>
+          </w:tcPr>
+          <w:p>
+            <w:pPr>
+              <w:rPr>
+                <w:rFonts w:ascii="Courier New" w:hAnsi="Courier New" w:hint="eastAsia"/>
+                <w:sz w:val="24"/>
+                <w:szCs w:val="24"/>
+              </w:rPr>
+            </w:pPr>
+            <w:r>
+              <w:rPr>
+                <w:rFonts w:ascii="Courier New" w:hAnsi="Courier New" w:hint="eastAsia"/>
+                <w:sz w:val="24"/>
+                <w:szCs w:val="24"/>
+              </w:rPr>
+              <w:t>open</w:t>
+            </w:r>
+          </w:p>
+        </w:tc>
+        <w:tc>
+          <w:tcPr>
+            <w:tcW w:w="2835" w:type="dxa"/>
+          </w:tcPr>
+          <w:p>
+            <w:pPr>
+              <w:rPr>
+                <w:rFonts w:ascii="Courier New" w:hAnsi="Courier New" w:hint="eastAsia"/>
+                <w:sz w:val="24"/>
+                <w:szCs w:val="24"/>
+              </w:rPr>
+            </w:pPr>
+            <w:r>
+              <w:rPr>
+                <w:rFonts w:ascii="Courier New" w:hAnsi="Courier New" w:hint="eastAsia"/>
+                <w:sz w:val="24"/>
+                <w:szCs w:val="24"/>
+              </w:rPr>
+              <w:t>开盘价</w:t>
+            </w:r>
+          </w:p>
+        </w:tc>
+      </w:tr>
+      <w:tr>
+        <w:trPr>
+          <w:jc w:val="center"/>
+        </w:trPr>
+        <w:tc>
+          <w:tcPr>
+            <w:tcW w:w="2835" w:type="dxa"/>
+          </w:tcPr>
+          <w:p>
+            <w:pPr>
+              <w:rPr>
+                <w:rFonts w:ascii="Courier New" w:hAnsi="Courier New" w:hint="eastAsia"/>
+                <w:sz w:val="24"/>
+                <w:szCs w:val="24"/>
+              </w:rPr>
+            </w:pPr>
+            <w:r>
+              <w:rPr>
+                <w:rFonts w:ascii="Courier New" w:hAnsi="Courier New" w:hint="eastAsia"/>
+                <w:sz w:val="24"/>
+                <w:szCs w:val="24"/>
+              </w:rPr>
+              <w:t>high</w:t>
+            </w:r>
+          </w:p>
+        </w:tc>
+        <w:tc>
+          <w:tcPr>
+            <w:tcW w:w="2835" w:type="dxa"/>
+          </w:tcPr>
+          <w:p>
+            <w:pPr>
+              <w:rPr>
+                <w:rFonts w:ascii="Courier New" w:hAnsi="Courier New" w:hint="eastAsia"/>
+                <w:sz w:val="24"/>
+                <w:szCs w:val="24"/>
+              </w:rPr>
+            </w:pPr>
+            <w:r>
+              <w:rPr>
+                <w:rFonts w:ascii="Courier New" w:hAnsi="Courier New" w:hint="eastAsia"/>
+                <w:sz w:val="24"/>
+                <w:szCs w:val="24"/>
+              </w:rPr>
+              <w:t>最高价</w:t>
+            </w:r>
+          </w:p>
+        </w:tc>
+      </w:tr>
+      <w:tr>
+        <w:trPr>
+          <w:jc w:val="center"/>
+        </w:trPr>
+        <w:tc>
+          <w:tcPr>
+            <w:tcW w:w="2835" w:type="dxa"/>
+          </w:tcPr>
+          <w:p>
+            <w:pPr>
+              <w:rPr>
+                <w:rFonts w:ascii="Courier New" w:hAnsi="Courier New" w:hint="eastAsia"/>
+                <w:sz w:val="24"/>
+                <w:szCs w:val="24"/>
+              </w:rPr>
+            </w:pPr>
+            <w:r>
+              <w:rPr>
+                <w:rFonts w:ascii="Courier New" w:hAnsi="Courier New" w:hint="eastAsia"/>
+                <w:sz w:val="24"/>
+                <w:szCs w:val="24"/>
+              </w:rPr>
+              <w:t>close</w:t>
+            </w:r>
+          </w:p>
+        </w:tc>
+        <w:tc>
+          <w:tcPr>
+            <w:tcW w:w="2835" w:type="dxa"/>
+          </w:tcPr>
+          <w:p>
+            <w:pPr>
+              <w:rPr>
+                <w:rFonts w:ascii="Courier New" w:hAnsi="Courier New" w:hint="eastAsia"/>
+                <w:sz w:val="24"/>
+                <w:szCs w:val="24"/>
+              </w:rPr>
+            </w:pPr>
+            <w:r>
+              <w:rPr>
+                <w:rFonts w:ascii="Courier New" w:hAnsi="Courier New" w:hint="eastAsia"/>
+                <w:sz w:val="24"/>
+                <w:szCs w:val="24"/>
+              </w:rPr>
+              <w:t>收盘价</w:t>
+            </w:r>
+          </w:p>
+        </w:tc>
+      </w:tr>
+      <w:tr>
+        <w:trPr>
+          <w:jc w:val="center"/>
+        </w:trPr>
+        <w:tc>
+          <w:tcPr>
+            <w:tcW w:w="2835" w:type="dxa"/>
+          </w:tcPr>
+          <w:p>
+            <w:pPr>
+              <w:rPr>
+                <w:rFonts w:ascii="Courier New" w:hAnsi="Courier New" w:hint="eastAsia"/>
+                <w:sz w:val="24"/>
+                <w:szCs w:val="24"/>
+              </w:rPr>
+            </w:pPr>
+            <w:r>
+              <w:rPr>
+                <w:rFonts w:ascii="Courier New" w:hAnsi="Courier New" w:hint="eastAsia"/>
+                <w:sz w:val="24"/>
+                <w:szCs w:val="24"/>
+              </w:rPr>
+              <w:t>low</w:t>
+            </w:r>
+          </w:p>
+        </w:tc>
+        <w:tc>
+          <w:tcPr>
+            <w:tcW w:w="2835" w:type="dxa"/>
+          </w:tcPr>
+          <w:p>
+            <w:pPr>
+              <w:rPr>
+                <w:rFonts w:ascii="Courier New" w:hAnsi="Courier New" w:hint="eastAsia"/>
+                <w:sz w:val="24"/>
+                <w:szCs w:val="24"/>
+              </w:rPr>
+            </w:pPr>
+            <w:r>
+              <w:rPr>
+                <w:rFonts w:ascii="Courier New" w:hAnsi="Courier New" w:hint="eastAsia"/>
+                <w:sz w:val="24"/>
+                <w:szCs w:val="24"/>
+              </w:rPr>
+              <w:t>最低价</w:t>
+            </w:r>
+          </w:p>
+        </w:tc>
+      </w:tr>
+      <w:tr>
+        <w:trPr>
+          <w:jc w:val="center"/>
+        </w:trPr>
+        <w:tc>
+          <w:tcPr>
+            <w:tcW w:w="2835" w:type="dxa"/>
+          </w:tcPr>
+          <w:p>
+            <w:pPr>
+              <w:rPr>
+                <w:rFonts w:ascii="Courier New" w:hAnsi="Courier New" w:hint="eastAsia"/>
+                <w:sz w:val="24"/>
+                <w:szCs w:val="24"/>
+              </w:rPr>
+            </w:pPr>
+            <w:r>
+              <w:rPr>
+                <w:rFonts w:ascii="Courier New" w:hAnsi="Courier New" w:hint="eastAsia"/>
+                <w:sz w:val="24"/>
+                <w:szCs w:val="24"/>
+              </w:rPr>
+              <w:t>volume</w:t>
+            </w:r>
+          </w:p>
+        </w:tc>
+        <w:tc>
+          <w:tcPr>
+            <w:tcW w:w="2835" w:type="dxa"/>
+          </w:tcPr>
+          <w:p>
+            <w:pPr>
+              <w:rPr>
+                <w:rFonts w:ascii="Courier New" w:hAnsi="Courier New" w:hint="eastAsia"/>
+                <w:sz w:val="24"/>
+                <w:szCs w:val="24"/>
+              </w:rPr>
+            </w:pPr>
+            <w:r>
+              <w:rPr>
+                <w:rFonts w:ascii="Courier New" w:hAnsi="Courier New" w:hint="eastAsia"/>
+                <w:sz w:val="24"/>
+                <w:szCs w:val="24"/>
+              </w:rPr>
+              <w:t>成交量</w:t>
+            </w:r>
+          </w:p>
+        </w:tc>
+      </w:tr>
+      <w:tr>
+        <w:trPr>
+          <w:jc w:val="center"/>
+        </w:trPr>
+        <w:tc>
+          <w:tcPr>
+            <w:tcW w:w="2835" w:type="dxa"/>
+          </w:tcPr>
+          <w:p>
+            <w:pPr>
+              <w:rPr>
+                <w:rFonts w:ascii="Courier New" w:hAnsi="Courier New" w:hint="eastAsia"/>
+                <w:sz w:val="24"/>
+                <w:szCs w:val="24"/>
+              </w:rPr>
+            </w:pPr>
+            <w:proofErr w:type="spellStart"/>
+            <w:r>
+              <w:rPr>
+                <w:rFonts w:ascii="Courier New" w:hAnsi="Courier New" w:hint="eastAsia"/>
+                <w:sz w:val="24"/>
+                <w:szCs w:val="24"/>
+              </w:rPr>
+              <w:t>price</w:t>
+            </w:r>
+            <w:r>
+              <w:rPr>
+                <w:rFonts w:ascii="Courier New" w:hAnsi="Courier New"/>
+                <w:sz w:val="24"/>
+                <w:szCs w:val="24"/>
+              </w:rPr>
+              <w:t>_change</w:t>
+            </w:r>
+            <w:proofErr w:type="spellEnd"/>
+          </w:p>
+        </w:tc>
+        <w:tc>
+          <w:tcPr>
+            <w:tcW w:w="2835" w:type="dxa"/>
+          </w:tcPr>
+          <w:p>
+            <w:pPr>
+              <w:rPr>
+                <w:rFonts w:ascii="Courier New" w:hAnsi="Courier New" w:hint="eastAsia"/>
+                <w:sz w:val="24"/>
+                <w:szCs w:val="24"/>
+              </w:rPr>
+            </w:pPr>
+            <w:r>
+              <w:rPr>
+                <w:rFonts w:ascii="Courier New" w:hAnsi="Courier New" w:hint="eastAsia"/>
+                <w:sz w:val="24"/>
+                <w:szCs w:val="24"/>
+              </w:rPr>
+              <w:t>价格变动</w:t>
+            </w:r>
+          </w:p>
+        </w:tc>
+        <w:bookmarkStart w:id="0" w:name="_GoBack"/>
+        <w:bookmarkEnd w:id="0"/>
+      </w:tr>
+      <w:tr>
+        <w:trPr>
+          <w:jc w:val="center"/>
+        </w:trPr>
+        <w:tc>
+          <w:tcPr>
+            <w:tcW w:w="2835" w:type="dxa"/>
+          </w:tcPr>
+          <w:p>
+            <w:pPr>
+              <w:rPr>
+                <w:rFonts w:ascii="Courier New" w:hAnsi="Courier New" w:hint="eastAsia"/>
+                <w:sz w:val="24"/>
+                <w:szCs w:val="24"/>
+              </w:rPr>
+            </w:pPr>
+            <w:proofErr w:type="spellStart"/>
+            <w:r>
+              <w:rPr>
+                <w:rFonts w:ascii="Courier New" w:hAnsi="Courier New" w:hint="eastAsia"/>
+                <w:sz w:val="24"/>
+                <w:szCs w:val="24"/>
+              </w:rPr>
+              <w:t>p</w:t>
+            </w:r>
+            <w:r>
+              <w:rPr>
+                <w:rFonts w:ascii="Courier New" w:hAnsi="Courier New"/>
+                <w:sz w:val="24"/>
+                <w:szCs w:val="24"/>
+              </w:rPr>
+              <w:t>_change</w:t>
+            </w:r>
+            <w:proofErr w:type="spellEnd"/>
+          </w:p>
+        </w:tc>
+        <w:tc>
+          <w:tcPr>
+            <w:tcW w:w="2835" w:type="dxa"/>
+          </w:tcPr>
+          <w:p>
+            <w:pPr>
+              <w:rPr>
+                <w:rFonts w:ascii="Courier New" w:hAnsi="Courier New" w:hint="eastAsia"/>
+                <w:sz w:val="24"/>
+                <w:szCs w:val="24"/>
+              </w:rPr>
+            </w:pPr>
+            <w:r>
+              <w:rPr>
+                <w:rFonts w:ascii="Courier New" w:hAnsi="Courier New" w:hint="eastAsia"/>
+                <w:sz w:val="24"/>
+                <w:szCs w:val="24"/>
+              </w:rPr>
+              <w:t>涨跌幅</w:t>
+            </w:r>
+          </w:p>
+        </w:tc>
+      </w:tr>
+      <w:tr>
+        <w:trPr>
+          <w:jc w:val="center"/>
+        </w:trPr>
+        <w:tc>
+          <w:tcPr>
+            <w:tcW w:w="2835" w:type="dxa"/>
+          </w:tcPr>
+          <w:p>
+            <w:pPr>
+              <w:rPr>
+                <w:rFonts w:ascii="Courier New" w:hAnsi="Courier New" w:hint="eastAsia"/>
+                <w:sz w:val="24"/>
+                <w:szCs w:val="24"/>
+              </w:rPr>
+            </w:pPr>
+            <w:r>
+              <w:rPr>
+                <w:rFonts w:ascii="Courier New" w:hAnsi="Courier New" w:hint="eastAsia"/>
+                <w:sz w:val="24"/>
+                <w:szCs w:val="24"/>
+              </w:rPr>
+              <w:t>ma</w:t>
+            </w:r>
+            <w:r>
+              <w:rPr>
+                <w:rFonts w:ascii="Courier New" w:hAnsi="Courier New"/>
+                <w:sz w:val="24"/>
+                <w:szCs w:val="24"/>
+              </w:rPr>
+              <w:t>5</w:t>
+            </w:r>
+          </w:p>
+        </w:tc>
+        <w:tc>
+          <w:tcPr>
+            <w:tcW w:w="2835" w:type="dxa"/>
+          </w:tcPr>
+          <w:p>
+            <w:pPr>
+              <w:rPr>
+                <w:rFonts w:ascii="Courier New" w:hAnsi="Courier New" w:hint="eastAsia"/>
+                <w:sz w:val="24"/>
+                <w:szCs w:val="24"/>
+              </w:rPr>
+            </w:pPr>
+            <w:r>
+              <w:rPr>
+                <w:rFonts w:ascii="Courier New" w:hAnsi="Courier New" w:hint="eastAsia"/>
+                <w:sz w:val="24"/>
+                <w:szCs w:val="24"/>
+              </w:rPr>
+              <w:t>5</w:t>
+            </w:r>
+            <w:r>
+              <w:rPr>
+                <w:rFonts w:ascii="Courier New" w:hAnsi="Courier New" w:hint="eastAsia"/>
+                <w:sz w:val="24"/>
+                <w:szCs w:val="24"/>
+              </w:rPr>
+              <w:t>日均价</w:t>
+            </w:r>
+          </w:p>
+        </w:tc>
+      </w:tr>
+      <w:tr>
+        <w:trPr>
+          <w:jc w:val="center"/>
+        </w:trPr>
+        <w:tc>
+          <w:tcPr>
+            <w:tcW w:w="2835" w:type="dxa"/>
+          </w:tcPr>
+          <w:p>
+            <w:pPr>
+              <w:rPr>
+                <w:rFonts w:ascii="Courier New" w:hAnsi="Courier New" w:hint="eastAsia"/>
+                <w:sz w:val="24"/>
+                <w:szCs w:val="24"/>
+              </w:rPr>
+            </w:pPr>
+            <w:r>
+              <w:rPr>
+                <w:rFonts w:ascii="Courier New" w:hAnsi="Courier New" w:hint="eastAsia"/>
+                <w:sz w:val="24"/>
+                <w:szCs w:val="24"/>
+              </w:rPr>
+              <w:t>ma</w:t>
+            </w:r>
+            <w:r>
+              <w:rPr>
+                <w:rFonts w:ascii="Courier New" w:hAnsi="Courier New"/>
+                <w:sz w:val="24"/>
+                <w:szCs w:val="24"/>
+              </w:rPr>
+              <w:t>10</w:t>
+            </w:r>
+          </w:p>
+        </w:tc>
+        <w:tc>
+          <w:tcPr>
+            <w:tcW w:w="2835" w:type="dxa"/>
+          </w:tcPr>
+          <w:p>
+            <w:pPr>
+              <w:rPr>
+                <w:rFonts w:ascii="Courier New" w:hAnsi="Courier New" w:hint="eastAsia"/>
+                <w:sz w:val="24"/>
+                <w:szCs w:val="24"/>
+              </w:rPr>
+            </w:pPr>
+            <w:r>
+              <w:rPr>
+                <w:rFonts w:ascii="Courier New" w:hAnsi="Courier New" w:hint="eastAsia"/>
+                <w:sz w:val="24"/>
+                <w:szCs w:val="24"/>
+              </w:rPr>
+              <w:t>1</w:t>
+            </w:r>
+            <w:r>
+              <w:rPr>
+                <w:rFonts w:ascii="Courier New" w:hAnsi="Courier New"/>
+                <w:sz w:val="24"/>
+                <w:szCs w:val="24"/>
+              </w:rPr>
+              <w:t>0</w:t>
+            </w:r>
+            <w:r>
+              <w:rPr>
+                <w:rFonts w:ascii="Courier New" w:hAnsi="Courier New" w:hint="eastAsia"/>
+                <w:sz w:val="24"/>
+                <w:szCs w:val="24"/>
+              </w:rPr>
+              <w:t>日均价</w:t>
+            </w:r>
+          </w:p>
+        </w:tc>
+      </w:tr>
+      <w:tr>
+        <w:trPr>
+          <w:jc w:val="center"/>
+        </w:trPr>
+        <w:tc>
+          <w:tcPr>
+            <w:tcW w:w="2835" w:type="dxa"/>
+          </w:tcPr>
+          <w:p>
+            <w:pPr>
+              <w:rPr>
+                <w:rFonts w:ascii="Courier New" w:hAnsi="Courier New" w:hint="eastAsia"/>
+                <w:sz w:val="24"/>
+                <w:szCs w:val="24"/>
+              </w:rPr>
+            </w:pPr>
+            <w:r>
+              <w:rPr>
+                <w:rFonts w:ascii="Courier New" w:hAnsi="Courier New" w:hint="eastAsia"/>
+                <w:sz w:val="24"/>
+                <w:szCs w:val="24"/>
+              </w:rPr>
+              <w:t>ma</w:t>
+            </w:r>
+            <w:r>
+              <w:rPr>
+                <w:rFonts w:ascii="Courier New" w:hAnsi="Courier New"/>
+                <w:sz w:val="24"/>
+                <w:szCs w:val="24"/>
+              </w:rPr>
+              <w:t>20</w:t>
+            </w:r>
+          </w:p>
+        </w:tc>
+        <w:tc>
+          <w:tcPr>
+            <w:tcW w:w="2835" w:type="dxa"/>
+          </w:tcPr>
+          <w:p>
+            <w:pPr>
+              <w:rPr>
+                <w:rFonts w:ascii="Courier New" w:hAnsi="Courier New" w:hint="eastAsia"/>
+                <w:sz w:val="24"/>
+                <w:szCs w:val="24"/>
+              </w:rPr>
+            </w:pPr>
+            <w:r>
+              <w:rPr>
+                <w:rFonts w:ascii="Courier New" w:hAnsi="Courier New" w:hint="eastAsia"/>
+                <w:sz w:val="24"/>
+                <w:szCs w:val="24"/>
+              </w:rPr>
+              <w:t>2</w:t>
+            </w:r>
+            <w:r>
+              <w:rPr>
+                <w:rFonts w:ascii="Courier New" w:hAnsi="Courier New"/>
+                <w:sz w:val="24"/>
+                <w:szCs w:val="24"/>
+              </w:rPr>
+              <w:t>0</w:t>
+            </w:r>
+            <w:r>
+              <w:rPr>
+                <w:rFonts w:ascii="Courier New" w:hAnsi="Courier New" w:hint="eastAsia"/>
+                <w:sz w:val="24"/>
+                <w:szCs w:val="24"/>
+              </w:rPr>
+              <w:t>日均价</w:t>
+            </w:r>
+          </w:p>
+        </w:tc>
+      </w:tr>
+      <w:tr>
+        <w:trPr>
+          <w:jc w:val="center"/>
+        </w:trPr>
+        <w:tc>
+          <w:tcPr>
+            <w:tcW w:w="2835" w:type="dxa"/>
+          </w:tcPr>
+          <w:p>
+            <w:pPr>
+              <w:rPr>
+                <w:rFonts w:ascii="Courier New" w:hAnsi="Courier New" w:hint="eastAsia"/>
+                <w:sz w:val="24"/>
+                <w:szCs w:val="24"/>
+              </w:rPr>
+            </w:pPr>
+            <w:r>
+              <w:rPr>
+                <w:rFonts w:ascii="Courier New" w:hAnsi="Courier New" w:hint="eastAsia"/>
+                <w:sz w:val="24"/>
+                <w:szCs w:val="24"/>
+              </w:rPr>
+              <w:t>v</w:t>
+            </w:r>
+            <w:r>
+              <w:rPr>
+                <w:rFonts w:ascii="Courier New" w:hAnsi="Courier New"/>
+                <w:sz w:val="24"/>
+                <w:szCs w:val="24"/>
+              </w:rPr>
+              <w:t>_ma5</w:t>
+            </w:r>
+          </w:p>
+        </w:tc>
+        <w:tc>
+          <w:tcPr>
+            <w:tcW w:w="2835" w:type="dxa"/>
+          </w:tcPr>
+          <w:p>
+            <w:pPr>
+              <w:rPr>
+                <w:rFonts w:ascii="Courier New" w:hAnsi="Courier New" w:hint="eastAsia"/>
+                <w:sz w:val="24"/>
+                <w:szCs w:val="24"/>
+              </w:rPr>
+            </w:pPr>
+            <w:r>
+              <w:rPr>
+                <w:rFonts w:ascii="Courier New" w:hAnsi="Courier New" w:hint="eastAsia"/>
+                <w:sz w:val="24"/>
+                <w:szCs w:val="24"/>
+              </w:rPr>
+              <w:t>5</w:t>
+            </w:r>
+            <w:r>
+              <w:rPr>
+                <w:rFonts w:ascii="Courier New" w:hAnsi="Courier New" w:hint="eastAsia"/>
+                <w:sz w:val="24"/>
+                <w:szCs w:val="24"/>
+              </w:rPr>
+              <w:t>日均量</w:t>
+            </w:r>
+          </w:p>
+        </w:tc>
+      </w:tr>
+      <w:tr>
+        <w:trPr>
+          <w:jc w:val="center"/>
+        </w:trPr>
+        <w:tc>
+          <w:tcPr>
+            <w:tcW w:w="2835" w:type="dxa"/>
+          </w:tcPr>
+          <w:p>
+            <w:pPr>
+              <w:rPr>
+                <w:rFonts w:ascii="Courier New" w:hAnsi="Courier New" w:hint="eastAsia"/>
+                <w:sz w:val="24"/>
+                <w:szCs w:val="24"/>
+              </w:rPr>
+            </w:pPr>
+            <w:r>
+              <w:rPr>
+                <w:rFonts w:ascii="Courier New" w:hAnsi="Courier New" w:hint="eastAsia"/>
+                <w:sz w:val="24"/>
+                <w:szCs w:val="24"/>
+              </w:rPr>
+              <w:t>v</w:t>
+            </w:r>
+            <w:r>
+              <w:rPr>
+                <w:rFonts w:ascii="Courier New" w:hAnsi="Courier New"/>
+                <w:sz w:val="24"/>
+                <w:szCs w:val="24"/>
+              </w:rPr>
+              <w:t>_ma</w:t>
+            </w:r>
+            <w:r>
+              <w:rPr>
+                <w:rFonts w:ascii="Courier New" w:hAnsi="Courier New"/>
+                <w:sz w:val="24"/>
+                <w:szCs w:val="24"/>
+              </w:rPr>
+              <w:t>10</w:t>
+            </w:r>
+          </w:p>
+        </w:tc>
+        <w:tc>
+          <w:tcPr>
+            <w:tcW w:w="2835" w:type="dxa"/>
+          </w:tcPr>
+          <w:p>
+            <w:pPr>
+              <w:rPr>
+                <w:rFonts w:ascii="Courier New" w:hAnsi="Courier New" w:hint="eastAsia"/>
+                <w:sz w:val="24"/>
+                <w:szCs w:val="24"/>
+              </w:rPr>
+            </w:pPr>
+            <w:r>
+              <w:rPr>
+                <w:rFonts w:ascii="Courier New" w:hAnsi="Courier New" w:hint="eastAsia"/>
+                <w:sz w:val="24"/>
+                <w:szCs w:val="24"/>
+              </w:rPr>
+              <w:t>1</w:t>
+            </w:r>
+            <w:r>
+              <w:rPr>
+                <w:rFonts w:ascii="Courier New" w:hAnsi="Courier New"/>
+                <w:sz w:val="24"/>
+                <w:szCs w:val="24"/>
+              </w:rPr>
+              <w:t>0</w:t>
+            </w:r>
+            <w:r>
+              <w:rPr>
+                <w:rFonts w:ascii="Courier New" w:hAnsi="Courier New" w:hint="eastAsia"/>
+                <w:sz w:val="24"/>
+                <w:szCs w:val="24"/>
+              </w:rPr>
+              <w:t>日均量</w:t>
+            </w:r>
+          </w:p>
+        </w:tc>
+      </w:tr>
+      <w:tr>
+        <w:trPr>
+          <w:jc w:val="center"/>
+        </w:trPr>
+        <w:tc>
+          <w:tcPr>
+            <w:tcW w:w="2835" w:type="dxa"/>
+          </w:tcPr>
+          <w:p>
+            <w:pPr>
+              <w:rPr>
+                <w:rFonts w:ascii="Courier New" w:hAnsi="Courier New" w:hint="eastAsia"/>
+                <w:sz w:val="24"/>
+                <w:szCs w:val="24"/>
+              </w:rPr>
+            </w:pPr>
+            <w:r>
+              <w:rPr>
+                <w:rFonts w:ascii="Courier New" w:hAnsi="Courier New" w:hint="eastAsia"/>
+                <w:sz w:val="24"/>
+                <w:szCs w:val="24"/>
+              </w:rPr>
+              <w:t>v</w:t>
+            </w:r>
+            <w:r>
+              <w:rPr>
+                <w:rFonts w:ascii="Courier New" w:hAnsi="Courier New"/>
+                <w:sz w:val="24"/>
+                <w:szCs w:val="24"/>
+              </w:rPr>
+              <w:t>_ma</w:t>
+            </w:r>
+            <w:r>
+              <w:rPr>
+                <w:rFonts w:ascii="Courier New" w:hAnsi="Courier New"/>
+                <w:sz w:val="24"/>
+                <w:szCs w:val="24"/>
+              </w:rPr>
+              <w:t>20</w:t>
+            </w:r>
+          </w:p>
+        </w:tc>
+        <w:tc>
+          <w:tcPr>
+            <w:tcW w:w="2835" w:type="dxa"/>
+          </w:tcPr>
+          <w:p>
+            <w:pPr>
+              <w:rPr>
+                <w:rFonts w:ascii="Courier New" w:hAnsi="Courier New" w:hint="eastAsia"/>
+                <w:sz w:val="24"/>
+                <w:szCs w:val="24"/>
+              </w:rPr>
+            </w:pPr>
+            <w:r>
+              <w:rPr>
+                <w:rFonts w:ascii="Courier New" w:hAnsi="Courier New" w:hint="eastAsia"/>
+                <w:sz w:val="24"/>
+                <w:szCs w:val="24"/>
+              </w:rPr>
+              <w:t>2</w:t>
+            </w:r>
+            <w:r>
+              <w:rPr>
+                <w:rFonts w:ascii="Courier New" w:hAnsi="Courier New"/>
+                <w:sz w:val="24"/>
+                <w:szCs w:val="24"/>
+              </w:rPr>
+              <w:t>0</w:t>
+            </w:r>
+            <w:r>
+              <w:rPr>
+                <w:rFonts w:ascii="Courier New" w:hAnsi="Courier New" w:hint="eastAsia"/>
+                <w:sz w:val="24"/>
+                <w:szCs w:val="24"/>
+              </w:rPr>
+              <w:t>日均量</w:t>
+            </w:r>
+          </w:p>
+        </w:tc>
+      </w:tr>
+      <w:tr>
+        <w:trPr>
+          <w:jc w:val="center"/>
+        </w:trPr>
+        <w:tc>
+          <w:tcPr>
+            <w:tcW w:w="2835" w:type="dxa"/>
+          </w:tcPr>
+          <w:p>
+            <w:pPr>
+              <w:rPr>
+                <w:rFonts w:ascii="Courier New" w:hAnsi="Courier New" w:hint="eastAsia"/>
+                <w:sz w:val="24"/>
+                <w:szCs w:val="24"/>
+              </w:rPr>
+            </w:pPr>
+            <w:r>
+              <w:rPr>
+                <w:rFonts w:ascii="Courier New" w:hAnsi="Courier New"/>
+                <w:sz w:val="24"/>
+                <w:szCs w:val="24"/>
+              </w:rPr>
+              <w:t>turnover</w:t>
+            </w:r>
+          </w:p>
+        </w:tc>
+        <w:tc>
+          <w:tcPr>
+            <w:tcW w:w="2835" w:type="dxa"/>
+          </w:tcPr>
+          <w:p>
+            <w:pPr>
+              <w:rPr>
+                <w:rFonts w:ascii="Courier New" w:hAnsi="Courier New" w:hint="eastAsia"/>
+                <w:sz w:val="24"/>
+                <w:szCs w:val="24"/>
+              </w:rPr>
+            </w:pPr>
+            <w:r>
+              <w:rPr>
+                <w:rFonts w:ascii="Courier New" w:hAnsi="Courier New" w:hint="eastAsia"/>
+                <w:sz w:val="24"/>
+                <w:szCs w:val="24"/>
+              </w:rPr>
+              <w:t>换手率</w:t>
+            </w:r>
+          </w:p>
+        </w:tc>
+      </w:tr>
+    </w:tbl>
+    <w:p>
+      <w:pPr>
+        <w:ind w:firstLineChars="200" w:firstLine="480"/>
+        <w:rPr>
+          <w:rFonts w:ascii="Courier New" w:hAnsi="Courier New" w:hint="eastAsia"/>
+          <w:sz w:val="24"/>
+          <w:szCs w:val="24"/>
+        </w:rPr>
+      </w:pPr>
     </w:p>
     <w:p>
       <w:pPr>
@@ -2081,7 +3012,26 @@
           <w:sz w:val="24"/>
           <w:szCs w:val="24"/>
         </w:rPr>
-        <w:t>对象的数据内容输出为</w:t>
+        <w:t>对象的数</w:t>
+      </w:r>
+      <w:proofErr w:type="gramStart"/>
+      <w:r>
+        <w:rPr>
+          <w:rFonts w:ascii="Courier New" w:hAnsi="Courier New" w:hint="eastAsia"/>
+          <w:sz w:val="24"/>
+          <w:szCs w:val="24"/>
+        </w:rPr>
+        <w:lastRenderedPageBreak/>
+        <w:t>据内容</w:t>
+      </w:r>
+      <w:proofErr w:type="gramEnd"/>
+      <w:r>
+        <w:rPr>
+          <w:rFonts w:ascii="Courier New" w:hAnsi="Courier New" w:hint="eastAsia"/>
+          <w:sz w:val="24"/>
+          <w:szCs w:val="24"/>
+        </w:rPr>
+        <w:t>输出为</w:t>
       </w:r>
       <w:r>
         <w:rPr>
@@ -2213,16 +3163,6 @@
         </w:rPr>
         <w:t>文件。</w:t>
       </w:r>
-      <w:r>
-        <w:rPr>
-          <w:rFonts w:ascii="Courier New" w:hAnsi="Courier New" w:hint="eastAsia"/>
-          <w:sz w:val="24"/>
-          <w:szCs w:val="24"/>
-        </w:rPr>
-        <w:t>注意，这里为了后续数据处理的方便</w:t>
-      </w:r>
-      <w:bookmarkStart w:id="0" w:name="_GoBack"/>
-      <w:bookmarkEnd w:id="0"/>
     </w:p>
     <w:p>
       <w:pPr>

</xml_diff>

<commit_message>
Book chapter update: updating chapter 3.2 "Analyzing stock data"
</commit_message>
<xml_diff>
--- a/python_book/stock/stock.docx
+++ b/python_book/stock/stock.docx
@@ -2080,7 +2080,7 @@
           <w:p>
             <w:pPr>
               <w:rPr>
-                <w:rFonts w:ascii="Courier New" w:hAnsi="Courier New" w:hint="eastAsia"/>
+                <w:rFonts w:ascii="Courier New" w:hAnsi="Courier New"/>
                 <w:sz w:val="24"/>
                 <w:szCs w:val="24"/>
               </w:rPr>
@@ -2102,7 +2102,7 @@
           <w:p>
             <w:pPr>
               <w:rPr>
-                <w:rFonts w:ascii="Courier New" w:hAnsi="Courier New" w:hint="eastAsia"/>
+                <w:rFonts w:ascii="Courier New" w:hAnsi="Courier New"/>
                 <w:sz w:val="24"/>
                 <w:szCs w:val="24"/>
               </w:rPr>
@@ -2129,7 +2129,7 @@
           <w:p>
             <w:pPr>
               <w:rPr>
-                <w:rFonts w:ascii="Courier New" w:hAnsi="Courier New" w:hint="eastAsia"/>
+                <w:rFonts w:ascii="Courier New" w:hAnsi="Courier New"/>
                 <w:sz w:val="24"/>
                 <w:szCs w:val="24"/>
               </w:rPr>
@@ -2151,7 +2151,7 @@
           <w:p>
             <w:pPr>
               <w:rPr>
-                <w:rFonts w:ascii="Courier New" w:hAnsi="Courier New" w:hint="eastAsia"/>
+                <w:rFonts w:ascii="Courier New" w:hAnsi="Courier New"/>
                 <w:sz w:val="24"/>
                 <w:szCs w:val="24"/>
               </w:rPr>
@@ -2178,7 +2178,7 @@
           <w:p>
             <w:pPr>
               <w:rPr>
-                <w:rFonts w:ascii="Courier New" w:hAnsi="Courier New" w:hint="eastAsia"/>
+                <w:rFonts w:ascii="Courier New" w:hAnsi="Courier New"/>
                 <w:sz w:val="24"/>
                 <w:szCs w:val="24"/>
               </w:rPr>
@@ -2200,7 +2200,7 @@
           <w:p>
             <w:pPr>
               <w:rPr>
-                <w:rFonts w:ascii="Courier New" w:hAnsi="Courier New" w:hint="eastAsia"/>
+                <w:rFonts w:ascii="Courier New" w:hAnsi="Courier New"/>
                 <w:sz w:val="24"/>
                 <w:szCs w:val="24"/>
               </w:rPr>
@@ -2227,7 +2227,7 @@
           <w:p>
             <w:pPr>
               <w:rPr>
-                <w:rFonts w:ascii="Courier New" w:hAnsi="Courier New" w:hint="eastAsia"/>
+                <w:rFonts w:ascii="Courier New" w:hAnsi="Courier New"/>
                 <w:sz w:val="24"/>
                 <w:szCs w:val="24"/>
               </w:rPr>
@@ -2249,7 +2249,7 @@
           <w:p>
             <w:pPr>
               <w:rPr>
-                <w:rFonts w:ascii="Courier New" w:hAnsi="Courier New" w:hint="eastAsia"/>
+                <w:rFonts w:ascii="Courier New" w:hAnsi="Courier New"/>
                 <w:sz w:val="24"/>
                 <w:szCs w:val="24"/>
               </w:rPr>
@@ -2276,7 +2276,7 @@
           <w:p>
             <w:pPr>
               <w:rPr>
-                <w:rFonts w:ascii="Courier New" w:hAnsi="Courier New" w:hint="eastAsia"/>
+                <w:rFonts w:ascii="Courier New" w:hAnsi="Courier New"/>
                 <w:sz w:val="24"/>
                 <w:szCs w:val="24"/>
               </w:rPr>
@@ -2298,7 +2298,7 @@
           <w:p>
             <w:pPr>
               <w:rPr>
-                <w:rFonts w:ascii="Courier New" w:hAnsi="Courier New" w:hint="eastAsia"/>
+                <w:rFonts w:ascii="Courier New" w:hAnsi="Courier New"/>
                 <w:sz w:val="24"/>
                 <w:szCs w:val="24"/>
               </w:rPr>
@@ -2325,7 +2325,7 @@
           <w:p>
             <w:pPr>
               <w:rPr>
-                <w:rFonts w:ascii="Courier New" w:hAnsi="Courier New" w:hint="eastAsia"/>
+                <w:rFonts w:ascii="Courier New" w:hAnsi="Courier New"/>
                 <w:sz w:val="24"/>
                 <w:szCs w:val="24"/>
               </w:rPr>
@@ -2347,7 +2347,7 @@
           <w:p>
             <w:pPr>
               <w:rPr>
-                <w:rFonts w:ascii="Courier New" w:hAnsi="Courier New" w:hint="eastAsia"/>
+                <w:rFonts w:ascii="Courier New" w:hAnsi="Courier New"/>
                 <w:sz w:val="24"/>
                 <w:szCs w:val="24"/>
               </w:rPr>
@@ -2374,7 +2374,7 @@
           <w:p>
             <w:pPr>
               <w:rPr>
-                <w:rFonts w:ascii="Courier New" w:hAnsi="Courier New" w:hint="eastAsia"/>
+                <w:rFonts w:ascii="Courier New" w:hAnsi="Courier New"/>
                 <w:sz w:val="24"/>
                 <w:szCs w:val="24"/>
               </w:rPr>
@@ -2406,79 +2406,18 @@
           <w:p>
             <w:pPr>
               <w:rPr>
+                <w:rFonts w:ascii="Courier New" w:hAnsi="Courier New"/>
+                <w:sz w:val="24"/>
+                <w:szCs w:val="24"/>
+              </w:rPr>
+            </w:pPr>
+            <w:r>
+              <w:rPr>
                 <w:rFonts w:ascii="Courier New" w:hAnsi="Courier New" w:hint="eastAsia"/>
                 <w:sz w:val="24"/>
                 <w:szCs w:val="24"/>
               </w:rPr>
-            </w:pPr>
-            <w:r>
-              <w:rPr>
-                <w:rFonts w:ascii="Courier New" w:hAnsi="Courier New" w:hint="eastAsia"/>
-                <w:sz w:val="24"/>
-                <w:szCs w:val="24"/>
-              </w:rPr>
               <w:t>价格变动</w:t>
-            </w:r>
-          </w:p>
-        </w:tc>
-        <w:bookmarkStart w:id="0" w:name="_GoBack"/>
-        <w:bookmarkEnd w:id="0"/>
-      </w:tr>
-      <w:tr>
-        <w:trPr>
-          <w:jc w:val="center"/>
-        </w:trPr>
-        <w:tc>
-          <w:tcPr>
-            <w:tcW w:w="2835" w:type="dxa"/>
-          </w:tcPr>
-          <w:p>
-            <w:pPr>
-              <w:rPr>
-                <w:rFonts w:ascii="Courier New" w:hAnsi="Courier New" w:hint="eastAsia"/>
-                <w:sz w:val="24"/>
-                <w:szCs w:val="24"/>
-              </w:rPr>
-            </w:pPr>
-            <w:proofErr w:type="spellStart"/>
-            <w:r>
-              <w:rPr>
-                <w:rFonts w:ascii="Courier New" w:hAnsi="Courier New" w:hint="eastAsia"/>
-                <w:sz w:val="24"/>
-                <w:szCs w:val="24"/>
-              </w:rPr>
-              <w:t>p</w:t>
-            </w:r>
-            <w:r>
-              <w:rPr>
-                <w:rFonts w:ascii="Courier New" w:hAnsi="Courier New"/>
-                <w:sz w:val="24"/>
-                <w:szCs w:val="24"/>
-              </w:rPr>
-              <w:t>_change</w:t>
-            </w:r>
-            <w:proofErr w:type="spellEnd"/>
-          </w:p>
-        </w:tc>
-        <w:tc>
-          <w:tcPr>
-            <w:tcW w:w="2835" w:type="dxa"/>
-          </w:tcPr>
-          <w:p>
-            <w:pPr>
-              <w:rPr>
-                <w:rFonts w:ascii="Courier New" w:hAnsi="Courier New" w:hint="eastAsia"/>
-                <w:sz w:val="24"/>
-                <w:szCs w:val="24"/>
-              </w:rPr>
-            </w:pPr>
-            <w:r>
-              <w:rPr>
-                <w:rFonts w:ascii="Courier New" w:hAnsi="Courier New" w:hint="eastAsia"/>
-                <w:sz w:val="24"/>
-                <w:szCs w:val="24"/>
-              </w:rPr>
-              <w:t>涨跌幅</w:t>
             </w:r>
           </w:p>
         </w:tc>
@@ -2494,27 +2433,29 @@
           <w:p>
             <w:pPr>
               <w:rPr>
+                <w:rFonts w:ascii="Courier New" w:hAnsi="Courier New"/>
+                <w:sz w:val="24"/>
+                <w:szCs w:val="24"/>
+              </w:rPr>
+            </w:pPr>
+            <w:proofErr w:type="spellStart"/>
+            <w:r>
+              <w:rPr>
                 <w:rFonts w:ascii="Courier New" w:hAnsi="Courier New" w:hint="eastAsia"/>
                 <w:sz w:val="24"/>
                 <w:szCs w:val="24"/>
               </w:rPr>
-            </w:pPr>
-            <w:r>
-              <w:rPr>
-                <w:rFonts w:ascii="Courier New" w:hAnsi="Courier New" w:hint="eastAsia"/>
-                <w:sz w:val="24"/>
-                <w:szCs w:val="24"/>
-              </w:rPr>
-              <w:t>ma</w:t>
-            </w:r>
-            <w:r>
-              <w:rPr>
-                <w:rFonts w:ascii="Courier New" w:hAnsi="Courier New"/>
-                <w:sz w:val="24"/>
-                <w:szCs w:val="24"/>
-              </w:rPr>
-              <w:t>5</w:t>
-            </w:r>
+              <w:t>p</w:t>
+            </w:r>
+            <w:r>
+              <w:rPr>
+                <w:rFonts w:ascii="Courier New" w:hAnsi="Courier New"/>
+                <w:sz w:val="24"/>
+                <w:szCs w:val="24"/>
+              </w:rPr>
+              <w:t>_change</w:t>
+            </w:r>
+            <w:proofErr w:type="spellEnd"/>
           </w:p>
         </w:tc>
         <w:tc>
@@ -2524,26 +2465,18 @@
           <w:p>
             <w:pPr>
               <w:rPr>
+                <w:rFonts w:ascii="Courier New" w:hAnsi="Courier New"/>
+                <w:sz w:val="24"/>
+                <w:szCs w:val="24"/>
+              </w:rPr>
+            </w:pPr>
+            <w:r>
+              <w:rPr>
                 <w:rFonts w:ascii="Courier New" w:hAnsi="Courier New" w:hint="eastAsia"/>
                 <w:sz w:val="24"/>
                 <w:szCs w:val="24"/>
               </w:rPr>
-            </w:pPr>
-            <w:r>
-              <w:rPr>
-                <w:rFonts w:ascii="Courier New" w:hAnsi="Courier New" w:hint="eastAsia"/>
-                <w:sz w:val="24"/>
-                <w:szCs w:val="24"/>
-              </w:rPr>
-              <w:t>5</w:t>
-            </w:r>
-            <w:r>
-              <w:rPr>
-                <w:rFonts w:ascii="Courier New" w:hAnsi="Courier New" w:hint="eastAsia"/>
-                <w:sz w:val="24"/>
-                <w:szCs w:val="24"/>
-              </w:rPr>
-              <w:t>日均价</w:t>
+              <w:t>涨跌幅</w:t>
             </w:r>
           </w:p>
         </w:tc>
@@ -2559,17 +2492,17 @@
           <w:p>
             <w:pPr>
               <w:rPr>
+                <w:rFonts w:ascii="Courier New" w:hAnsi="Courier New"/>
+                <w:sz w:val="24"/>
+                <w:szCs w:val="24"/>
+              </w:rPr>
+            </w:pPr>
+            <w:r>
+              <w:rPr>
                 <w:rFonts w:ascii="Courier New" w:hAnsi="Courier New" w:hint="eastAsia"/>
                 <w:sz w:val="24"/>
                 <w:szCs w:val="24"/>
               </w:rPr>
-            </w:pPr>
-            <w:r>
-              <w:rPr>
-                <w:rFonts w:ascii="Courier New" w:hAnsi="Courier New" w:hint="eastAsia"/>
-                <w:sz w:val="24"/>
-                <w:szCs w:val="24"/>
-              </w:rPr>
               <w:t>ma</w:t>
             </w:r>
             <w:r>
@@ -2578,7 +2511,7 @@
                 <w:sz w:val="24"/>
                 <w:szCs w:val="24"/>
               </w:rPr>
-              <w:t>10</w:t>
+              <w:t>5</w:t>
             </w:r>
           </w:p>
         </w:tc>
@@ -2589,26 +2522,18 @@
           <w:p>
             <w:pPr>
               <w:rPr>
+                <w:rFonts w:ascii="Courier New" w:hAnsi="Courier New"/>
+                <w:sz w:val="24"/>
+                <w:szCs w:val="24"/>
+              </w:rPr>
+            </w:pPr>
+            <w:r>
+              <w:rPr>
                 <w:rFonts w:ascii="Courier New" w:hAnsi="Courier New" w:hint="eastAsia"/>
                 <w:sz w:val="24"/>
                 <w:szCs w:val="24"/>
               </w:rPr>
-            </w:pPr>
-            <w:r>
-              <w:rPr>
-                <w:rFonts w:ascii="Courier New" w:hAnsi="Courier New" w:hint="eastAsia"/>
-                <w:sz w:val="24"/>
-                <w:szCs w:val="24"/>
-              </w:rPr>
-              <w:t>1</w:t>
-            </w:r>
-            <w:r>
-              <w:rPr>
-                <w:rFonts w:ascii="Courier New" w:hAnsi="Courier New"/>
-                <w:sz w:val="24"/>
-                <w:szCs w:val="24"/>
-              </w:rPr>
-              <w:t>0</w:t>
+              <w:t>5</w:t>
             </w:r>
             <w:r>
               <w:rPr>
@@ -2632,17 +2557,17 @@
           <w:p>
             <w:pPr>
               <w:rPr>
+                <w:rFonts w:ascii="Courier New" w:hAnsi="Courier New"/>
+                <w:sz w:val="24"/>
+                <w:szCs w:val="24"/>
+              </w:rPr>
+            </w:pPr>
+            <w:r>
+              <w:rPr>
                 <w:rFonts w:ascii="Courier New" w:hAnsi="Courier New" w:hint="eastAsia"/>
                 <w:sz w:val="24"/>
                 <w:szCs w:val="24"/>
               </w:rPr>
-            </w:pPr>
-            <w:r>
-              <w:rPr>
-                <w:rFonts w:ascii="Courier New" w:hAnsi="Courier New" w:hint="eastAsia"/>
-                <w:sz w:val="24"/>
-                <w:szCs w:val="24"/>
-              </w:rPr>
               <w:t>ma</w:t>
             </w:r>
             <w:r>
@@ -2651,7 +2576,7 @@
                 <w:sz w:val="24"/>
                 <w:szCs w:val="24"/>
               </w:rPr>
-              <w:t>20</w:t>
+              <w:t>10</w:t>
             </w:r>
           </w:p>
         </w:tc>
@@ -2662,18 +2587,18 @@
           <w:p>
             <w:pPr>
               <w:rPr>
+                <w:rFonts w:ascii="Courier New" w:hAnsi="Courier New"/>
+                <w:sz w:val="24"/>
+                <w:szCs w:val="24"/>
+              </w:rPr>
+            </w:pPr>
+            <w:r>
+              <w:rPr>
                 <w:rFonts w:ascii="Courier New" w:hAnsi="Courier New" w:hint="eastAsia"/>
                 <w:sz w:val="24"/>
                 <w:szCs w:val="24"/>
               </w:rPr>
-            </w:pPr>
-            <w:r>
-              <w:rPr>
-                <w:rFonts w:ascii="Courier New" w:hAnsi="Courier New" w:hint="eastAsia"/>
-                <w:sz w:val="24"/>
-                <w:szCs w:val="24"/>
-              </w:rPr>
-              <w:t>2</w:t>
+              <w:t>1</w:t>
             </w:r>
             <w:r>
               <w:rPr>
@@ -2705,26 +2630,26 @@
           <w:p>
             <w:pPr>
               <w:rPr>
+                <w:rFonts w:ascii="Courier New" w:hAnsi="Courier New"/>
+                <w:sz w:val="24"/>
+                <w:szCs w:val="24"/>
+              </w:rPr>
+            </w:pPr>
+            <w:r>
+              <w:rPr>
                 <w:rFonts w:ascii="Courier New" w:hAnsi="Courier New" w:hint="eastAsia"/>
                 <w:sz w:val="24"/>
                 <w:szCs w:val="24"/>
               </w:rPr>
-            </w:pPr>
-            <w:r>
-              <w:rPr>
-                <w:rFonts w:ascii="Courier New" w:hAnsi="Courier New" w:hint="eastAsia"/>
-                <w:sz w:val="24"/>
-                <w:szCs w:val="24"/>
-              </w:rPr>
-              <w:t>v</w:t>
-            </w:r>
-            <w:r>
-              <w:rPr>
-                <w:rFonts w:ascii="Courier New" w:hAnsi="Courier New"/>
-                <w:sz w:val="24"/>
-                <w:szCs w:val="24"/>
-              </w:rPr>
-              <w:t>_ma5</w:t>
+              <w:t>ma</w:t>
+            </w:r>
+            <w:r>
+              <w:rPr>
+                <w:rFonts w:ascii="Courier New" w:hAnsi="Courier New"/>
+                <w:sz w:val="24"/>
+                <w:szCs w:val="24"/>
+              </w:rPr>
+              <w:t>20</w:t>
             </w:r>
           </w:p>
         </w:tc>
@@ -2735,26 +2660,34 @@
           <w:p>
             <w:pPr>
               <w:rPr>
+                <w:rFonts w:ascii="Courier New" w:hAnsi="Courier New"/>
+                <w:sz w:val="24"/>
+                <w:szCs w:val="24"/>
+              </w:rPr>
+            </w:pPr>
+            <w:r>
+              <w:rPr>
                 <w:rFonts w:ascii="Courier New" w:hAnsi="Courier New" w:hint="eastAsia"/>
                 <w:sz w:val="24"/>
                 <w:szCs w:val="24"/>
               </w:rPr>
-            </w:pPr>
+              <w:t>2</w:t>
+            </w:r>
+            <w:r>
+              <w:rPr>
+                <w:rFonts w:ascii="Courier New" w:hAnsi="Courier New"/>
+                <w:sz w:val="24"/>
+                <w:szCs w:val="24"/>
+              </w:rPr>
+              <w:t>0</w:t>
+            </w:r>
             <w:r>
               <w:rPr>
                 <w:rFonts w:ascii="Courier New" w:hAnsi="Courier New" w:hint="eastAsia"/>
                 <w:sz w:val="24"/>
                 <w:szCs w:val="24"/>
               </w:rPr>
-              <w:t>5</w:t>
-            </w:r>
-            <w:r>
-              <w:rPr>
-                <w:rFonts w:ascii="Courier New" w:hAnsi="Courier New" w:hint="eastAsia"/>
-                <w:sz w:val="24"/>
-                <w:szCs w:val="24"/>
-              </w:rPr>
-              <w:t>日均量</w:t>
+              <w:t>日均价</w:t>
             </w:r>
           </w:p>
         </w:tc>
@@ -2770,17 +2703,17 @@
           <w:p>
             <w:pPr>
               <w:rPr>
+                <w:rFonts w:ascii="Courier New" w:hAnsi="Courier New"/>
+                <w:sz w:val="24"/>
+                <w:szCs w:val="24"/>
+              </w:rPr>
+            </w:pPr>
+            <w:r>
+              <w:rPr>
                 <w:rFonts w:ascii="Courier New" w:hAnsi="Courier New" w:hint="eastAsia"/>
                 <w:sz w:val="24"/>
                 <w:szCs w:val="24"/>
               </w:rPr>
-            </w:pPr>
-            <w:r>
-              <w:rPr>
-                <w:rFonts w:ascii="Courier New" w:hAnsi="Courier New" w:hint="eastAsia"/>
-                <w:sz w:val="24"/>
-                <w:szCs w:val="24"/>
-              </w:rPr>
               <w:t>v</w:t>
             </w:r>
             <w:r>
@@ -2789,15 +2722,7 @@
                 <w:sz w:val="24"/>
                 <w:szCs w:val="24"/>
               </w:rPr>
-              <w:t>_ma</w:t>
-            </w:r>
-            <w:r>
-              <w:rPr>
-                <w:rFonts w:ascii="Courier New" w:hAnsi="Courier New"/>
-                <w:sz w:val="24"/>
-                <w:szCs w:val="24"/>
-              </w:rPr>
-              <w:t>10</w:t>
+              <w:t>_ma5</w:t>
             </w:r>
           </w:p>
         </w:tc>
@@ -2808,26 +2733,18 @@
           <w:p>
             <w:pPr>
               <w:rPr>
+                <w:rFonts w:ascii="Courier New" w:hAnsi="Courier New"/>
+                <w:sz w:val="24"/>
+                <w:szCs w:val="24"/>
+              </w:rPr>
+            </w:pPr>
+            <w:r>
+              <w:rPr>
                 <w:rFonts w:ascii="Courier New" w:hAnsi="Courier New" w:hint="eastAsia"/>
                 <w:sz w:val="24"/>
                 <w:szCs w:val="24"/>
               </w:rPr>
-            </w:pPr>
-            <w:r>
-              <w:rPr>
-                <w:rFonts w:ascii="Courier New" w:hAnsi="Courier New" w:hint="eastAsia"/>
-                <w:sz w:val="24"/>
-                <w:szCs w:val="24"/>
-              </w:rPr>
-              <w:t>1</w:t>
-            </w:r>
-            <w:r>
-              <w:rPr>
-                <w:rFonts w:ascii="Courier New" w:hAnsi="Courier New"/>
-                <w:sz w:val="24"/>
-                <w:szCs w:val="24"/>
-              </w:rPr>
-              <w:t>0</w:t>
+              <w:t>5</w:t>
             </w:r>
             <w:r>
               <w:rPr>
@@ -2851,17 +2768,17 @@
           <w:p>
             <w:pPr>
               <w:rPr>
+                <w:rFonts w:ascii="Courier New" w:hAnsi="Courier New"/>
+                <w:sz w:val="24"/>
+                <w:szCs w:val="24"/>
+              </w:rPr>
+            </w:pPr>
+            <w:r>
+              <w:rPr>
                 <w:rFonts w:ascii="Courier New" w:hAnsi="Courier New" w:hint="eastAsia"/>
                 <w:sz w:val="24"/>
                 <w:szCs w:val="24"/>
               </w:rPr>
-            </w:pPr>
-            <w:r>
-              <w:rPr>
-                <w:rFonts w:ascii="Courier New" w:hAnsi="Courier New" w:hint="eastAsia"/>
-                <w:sz w:val="24"/>
-                <w:szCs w:val="24"/>
-              </w:rPr>
               <w:t>v</w:t>
             </w:r>
             <w:r>
@@ -2870,15 +2787,7 @@
                 <w:sz w:val="24"/>
                 <w:szCs w:val="24"/>
               </w:rPr>
-              <w:t>_ma</w:t>
-            </w:r>
-            <w:r>
-              <w:rPr>
-                <w:rFonts w:ascii="Courier New" w:hAnsi="Courier New"/>
-                <w:sz w:val="24"/>
-                <w:szCs w:val="24"/>
-              </w:rPr>
-              <w:t>20</w:t>
+              <w:t>_ma10</w:t>
             </w:r>
           </w:p>
         </w:tc>
@@ -2889,18 +2798,18 @@
           <w:p>
             <w:pPr>
               <w:rPr>
+                <w:rFonts w:ascii="Courier New" w:hAnsi="Courier New"/>
+                <w:sz w:val="24"/>
+                <w:szCs w:val="24"/>
+              </w:rPr>
+            </w:pPr>
+            <w:r>
+              <w:rPr>
                 <w:rFonts w:ascii="Courier New" w:hAnsi="Courier New" w:hint="eastAsia"/>
                 <w:sz w:val="24"/>
                 <w:szCs w:val="24"/>
               </w:rPr>
-            </w:pPr>
-            <w:r>
-              <w:rPr>
-                <w:rFonts w:ascii="Courier New" w:hAnsi="Courier New" w:hint="eastAsia"/>
-                <w:sz w:val="24"/>
-                <w:szCs w:val="24"/>
-              </w:rPr>
-              <w:t>2</w:t>
+              <w:t>1</w:t>
             </w:r>
             <w:r>
               <w:rPr>
@@ -2932,18 +2841,26 @@
           <w:p>
             <w:pPr>
               <w:rPr>
+                <w:rFonts w:ascii="Courier New" w:hAnsi="Courier New"/>
+                <w:sz w:val="24"/>
+                <w:szCs w:val="24"/>
+              </w:rPr>
+            </w:pPr>
+            <w:r>
+              <w:rPr>
                 <w:rFonts w:ascii="Courier New" w:hAnsi="Courier New" w:hint="eastAsia"/>
                 <w:sz w:val="24"/>
                 <w:szCs w:val="24"/>
               </w:rPr>
-            </w:pPr>
-            <w:r>
-              <w:rPr>
-                <w:rFonts w:ascii="Courier New" w:hAnsi="Courier New"/>
-                <w:sz w:val="24"/>
-                <w:szCs w:val="24"/>
-              </w:rPr>
-              <w:t>turnover</w:t>
+              <w:t>v</w:t>
+            </w:r>
+            <w:r>
+              <w:rPr>
+                <w:rFonts w:ascii="Courier New" w:hAnsi="Courier New"/>
+                <w:sz w:val="24"/>
+                <w:szCs w:val="24"/>
+              </w:rPr>
+              <w:t>_ma20</w:t>
             </w:r>
           </w:p>
         </w:tc>
@@ -2954,7 +2871,72 @@
           <w:p>
             <w:pPr>
               <w:rPr>
+                <w:rFonts w:ascii="Courier New" w:hAnsi="Courier New"/>
+                <w:sz w:val="24"/>
+                <w:szCs w:val="24"/>
+              </w:rPr>
+            </w:pPr>
+            <w:r>
+              <w:rPr>
                 <w:rFonts w:ascii="Courier New" w:hAnsi="Courier New" w:hint="eastAsia"/>
+                <w:sz w:val="24"/>
+                <w:szCs w:val="24"/>
+              </w:rPr>
+              <w:t>2</w:t>
+            </w:r>
+            <w:r>
+              <w:rPr>
+                <w:rFonts w:ascii="Courier New" w:hAnsi="Courier New"/>
+                <w:sz w:val="24"/>
+                <w:szCs w:val="24"/>
+              </w:rPr>
+              <w:t>0</w:t>
+            </w:r>
+            <w:r>
+              <w:rPr>
+                <w:rFonts w:ascii="Courier New" w:hAnsi="Courier New" w:hint="eastAsia"/>
+                <w:sz w:val="24"/>
+                <w:szCs w:val="24"/>
+              </w:rPr>
+              <w:t>日均量</w:t>
+            </w:r>
+          </w:p>
+        </w:tc>
+      </w:tr>
+      <w:tr>
+        <w:trPr>
+          <w:jc w:val="center"/>
+        </w:trPr>
+        <w:tc>
+          <w:tcPr>
+            <w:tcW w:w="2835" w:type="dxa"/>
+          </w:tcPr>
+          <w:p>
+            <w:pPr>
+              <w:rPr>
+                <w:rFonts w:ascii="Courier New" w:hAnsi="Courier New"/>
+                <w:sz w:val="24"/>
+                <w:szCs w:val="24"/>
+              </w:rPr>
+            </w:pPr>
+            <w:r>
+              <w:rPr>
+                <w:rFonts w:ascii="Courier New" w:hAnsi="Courier New"/>
+                <w:sz w:val="24"/>
+                <w:szCs w:val="24"/>
+              </w:rPr>
+              <w:t>turnover</w:t>
+            </w:r>
+          </w:p>
+        </w:tc>
+        <w:tc>
+          <w:tcPr>
+            <w:tcW w:w="2835" w:type="dxa"/>
+          </w:tcPr>
+          <w:p>
+            <w:pPr>
+              <w:rPr>
+                <w:rFonts w:ascii="Courier New" w:hAnsi="Courier New"/>
                 <w:sz w:val="24"/>
                 <w:szCs w:val="24"/>
               </w:rPr>
@@ -2975,7 +2957,7 @@
       <w:pPr>
         <w:ind w:firstLineChars="200" w:firstLine="480"/>
         <w:rPr>
-          <w:rFonts w:ascii="Courier New" w:hAnsi="Courier New" w:hint="eastAsia"/>
+          <w:rFonts w:ascii="Courier New" w:hAnsi="Courier New"/>
           <w:sz w:val="24"/>
           <w:szCs w:val="24"/>
         </w:rPr>
@@ -2985,7 +2967,7 @@
       <w:pPr>
         <w:ind w:firstLineChars="200" w:firstLine="480"/>
         <w:rPr>
-          <w:rFonts w:ascii="Courier New" w:hAnsi="Courier New" w:hint="eastAsia"/>
+          <w:rFonts w:ascii="Courier New" w:hAnsi="Courier New"/>
           <w:sz w:val="24"/>
           <w:szCs w:val="24"/>
         </w:rPr>
@@ -3014,7 +2996,6 @@
         </w:rPr>
         <w:t>对象的数</w:t>
       </w:r>
-      <w:proofErr w:type="gramStart"/>
       <w:r>
         <w:rPr>
           <w:rFonts w:ascii="Courier New" w:hAnsi="Courier New" w:hint="eastAsia"/>
@@ -3022,16 +3003,7 @@
           <w:szCs w:val="24"/>
         </w:rPr>
         <w:lastRenderedPageBreak/>
-        <w:t>据内容</w:t>
-      </w:r>
-      <w:proofErr w:type="gramEnd"/>
-      <w:r>
-        <w:rPr>
-          <w:rFonts w:ascii="Courier New" w:hAnsi="Courier New" w:hint="eastAsia"/>
-          <w:sz w:val="24"/>
-          <w:szCs w:val="24"/>
-        </w:rPr>
-        <w:t>输出为</w:t>
+        <w:t>据内容输出为</w:t>
       </w:r>
       <w:r>
         <w:rPr>
@@ -3286,7 +3258,7 @@
           <w:sz w:val="24"/>
           <w:szCs w:val="24"/>
         </w:rPr>
-        <w:t>在分析数据前，首先需要读取之前存储的</w:t>
+        <w:t>首先需要读取之前存储的</w:t>
       </w:r>
       <w:r>
         <w:rPr>
@@ -3322,11 +3294,128 @@
           <w:p>
             <w:pPr>
               <w:rPr>
-                <w:rFonts w:ascii="Courier New" w:hAnsi="Courier New" w:hint="eastAsia"/>
+                <w:rFonts w:ascii="Courier New" w:hAnsi="Courier New"/>
                 <w:sz w:val="24"/>
                 <w:szCs w:val="24"/>
               </w:rPr>
             </w:pPr>
+            <w:r>
+              <w:rPr>
+                <w:rFonts w:ascii="Courier New" w:hAnsi="Courier New"/>
+                <w:sz w:val="24"/>
+                <w:szCs w:val="24"/>
+              </w:rPr>
+              <w:t xml:space="preserve">&gt;&gt;&gt;import </w:t>
+            </w:r>
+            <w:proofErr w:type="spellStart"/>
+            <w:r>
+              <w:rPr>
+                <w:rFonts w:ascii="Courier New" w:hAnsi="Courier New"/>
+                <w:sz w:val="24"/>
+                <w:szCs w:val="24"/>
+              </w:rPr>
+              <w:t>numpy</w:t>
+            </w:r>
+            <w:proofErr w:type="spellEnd"/>
+            <w:r>
+              <w:rPr>
+                <w:rFonts w:ascii="Courier New" w:hAnsi="Courier New"/>
+                <w:sz w:val="24"/>
+                <w:szCs w:val="24"/>
+              </w:rPr>
+              <w:t xml:space="preserve"> as np</w:t>
+            </w:r>
+          </w:p>
+          <w:p>
+            <w:pPr>
+              <w:rPr>
+                <w:rFonts w:ascii="Courier New" w:hAnsi="Courier New"/>
+                <w:sz w:val="24"/>
+                <w:szCs w:val="24"/>
+              </w:rPr>
+            </w:pPr>
+            <w:r>
+              <w:rPr>
+                <w:rFonts w:ascii="Courier New" w:hAnsi="Courier New"/>
+                <w:sz w:val="24"/>
+                <w:szCs w:val="24"/>
+              </w:rPr>
+              <w:t>&gt;&gt;&gt;</w:t>
+            </w:r>
+            <w:proofErr w:type="spellStart"/>
+            <w:proofErr w:type="gramStart"/>
+            <w:r>
+              <w:rPr>
+                <w:rFonts w:ascii="Courier New" w:hAnsi="Courier New"/>
+                <w:sz w:val="24"/>
+                <w:szCs w:val="24"/>
+              </w:rPr>
+              <w:t>close,volume</w:t>
+            </w:r>
+            <w:proofErr w:type="spellEnd"/>
+            <w:proofErr w:type="gramEnd"/>
+            <w:r>
+              <w:rPr>
+                <w:rFonts w:ascii="Courier New" w:hAnsi="Courier New"/>
+                <w:sz w:val="24"/>
+                <w:szCs w:val="24"/>
+              </w:rPr>
+              <w:t>=</w:t>
+            </w:r>
+            <w:proofErr w:type="spellStart"/>
+            <w:r>
+              <w:rPr>
+                <w:rFonts w:ascii="Courier New" w:hAnsi="Courier New"/>
+                <w:sz w:val="24"/>
+                <w:szCs w:val="24"/>
+              </w:rPr>
+              <w:t>np.loadtxt</w:t>
+            </w:r>
+            <w:proofErr w:type="spellEnd"/>
+            <w:r>
+              <w:rPr>
+                <w:rFonts w:ascii="Courier New" w:hAnsi="Courier New"/>
+                <w:sz w:val="24"/>
+                <w:szCs w:val="24"/>
+              </w:rPr>
+              <w:t xml:space="preserve">("petro_china.csv", delimiter=',', </w:t>
+            </w:r>
+            <w:proofErr w:type="spellStart"/>
+            <w:r>
+              <w:rPr>
+                <w:rFonts w:ascii="Courier New" w:hAnsi="Courier New"/>
+                <w:sz w:val="24"/>
+                <w:szCs w:val="24"/>
+              </w:rPr>
+              <w:t>usecols</w:t>
+            </w:r>
+            <w:proofErr w:type="spellEnd"/>
+            <w:r>
+              <w:rPr>
+                <w:rFonts w:ascii="Courier New" w:hAnsi="Courier New"/>
+                <w:sz w:val="24"/>
+                <w:szCs w:val="24"/>
+              </w:rPr>
+              <w:t xml:space="preserve">=(3,5), unpack=True, </w:t>
+            </w:r>
+            <w:proofErr w:type="spellStart"/>
+            <w:r>
+              <w:rPr>
+                <w:rFonts w:ascii="Courier New" w:hAnsi="Courier New"/>
+                <w:sz w:val="24"/>
+                <w:szCs w:val="24"/>
+              </w:rPr>
+              <w:t>skiprows</w:t>
+            </w:r>
+            <w:proofErr w:type="spellEnd"/>
+            <w:r>
+              <w:rPr>
+                <w:rFonts w:ascii="Courier New" w:hAnsi="Courier New"/>
+                <w:sz w:val="24"/>
+                <w:szCs w:val="24"/>
+              </w:rPr>
+              <w:t>=1)</w:t>
+            </w:r>
           </w:p>
         </w:tc>
       </w:tr>
@@ -3335,11 +3424,101 @@
       <w:pPr>
         <w:ind w:firstLineChars="200" w:firstLine="480"/>
         <w:rPr>
-          <w:rFonts w:ascii="Courier New" w:hAnsi="Courier New" w:hint="eastAsia"/>
+          <w:rFonts w:ascii="Courier New" w:hAnsi="Courier New"/>
           <w:sz w:val="24"/>
           <w:szCs w:val="24"/>
         </w:rPr>
       </w:pPr>
+      <w:r>
+        <w:rPr>
+          <w:rFonts w:ascii="Courier New" w:hAnsi="Courier New" w:hint="eastAsia"/>
+          <w:sz w:val="24"/>
+          <w:szCs w:val="24"/>
+        </w:rPr>
+        <w:t>虽然原始数据中包含相当丰富的信息，不过目前我们暂且先研究“收盘价”和“成交量”这两个信息。</w:t>
+      </w:r>
+      <w:r>
+        <w:rPr>
+          <w:rFonts w:ascii="Courier New" w:hAnsi="Courier New" w:hint="eastAsia"/>
+          <w:sz w:val="24"/>
+          <w:szCs w:val="24"/>
+        </w:rPr>
+        <w:t>在读取</w:t>
+      </w:r>
+      <w:r>
+        <w:rPr>
+          <w:rFonts w:ascii="Courier New" w:hAnsi="Courier New" w:hint="eastAsia"/>
+          <w:sz w:val="24"/>
+          <w:szCs w:val="24"/>
+        </w:rPr>
+        <w:t>csv</w:t>
+      </w:r>
+      <w:r>
+        <w:rPr>
+          <w:rFonts w:ascii="Courier New" w:hAnsi="Courier New" w:hint="eastAsia"/>
+          <w:sz w:val="24"/>
+          <w:szCs w:val="24"/>
+        </w:rPr>
+        <w:t>文件时，我们使用了</w:t>
+      </w:r>
+      <w:r>
+        <w:rPr>
+          <w:rFonts w:ascii="Courier New" w:hAnsi="Courier New" w:hint="eastAsia"/>
+          <w:sz w:val="24"/>
+          <w:szCs w:val="24"/>
+        </w:rPr>
+        <w:t>NumPy</w:t>
+      </w:r>
+      <w:r>
+        <w:rPr>
+          <w:rFonts w:ascii="Courier New" w:hAnsi="Courier New" w:hint="eastAsia"/>
+          <w:sz w:val="24"/>
+          <w:szCs w:val="24"/>
+        </w:rPr>
+        <w:t>库中的</w:t>
+      </w:r>
+      <w:proofErr w:type="spellStart"/>
+      <w:r>
+        <w:rPr>
+          <w:rFonts w:ascii="Courier New" w:hAnsi="Courier New" w:hint="eastAsia"/>
+          <w:sz w:val="24"/>
+          <w:szCs w:val="24"/>
+        </w:rPr>
+        <w:t>loadtxt</w:t>
+      </w:r>
+      <w:proofErr w:type="spellEnd"/>
+      <w:r>
+        <w:rPr>
+          <w:rFonts w:ascii="Courier New" w:hAnsi="Courier New"/>
+          <w:sz w:val="24"/>
+          <w:szCs w:val="24"/>
+        </w:rPr>
+        <w:t>()</w:t>
+      </w:r>
+      <w:r>
+        <w:rPr>
+          <w:rFonts w:ascii="Courier New" w:hAnsi="Courier New" w:hint="eastAsia"/>
+          <w:sz w:val="24"/>
+          <w:szCs w:val="24"/>
+        </w:rPr>
+        <w:t>函数。</w:t>
+      </w:r>
+      <w:r>
+        <w:rPr>
+          <w:rFonts w:ascii="Courier New" w:hAnsi="Courier New" w:hint="eastAsia"/>
+          <w:sz w:val="24"/>
+          <w:szCs w:val="24"/>
+        </w:rPr>
+        <w:t>在调用该函数时，</w:t>
+      </w:r>
+      <w:r>
+        <w:rPr>
+          <w:rFonts w:ascii="Courier New" w:hAnsi="Courier New" w:hint="eastAsia"/>
+          <w:sz w:val="24"/>
+          <w:szCs w:val="24"/>
+        </w:rPr>
+        <w:t>我们还设置了若干参数：</w:t>
+      </w:r>
     </w:p>
     <w:p>
       <w:pPr>
@@ -3350,12 +3529,450 @@
           <w:szCs w:val="24"/>
         </w:rPr>
       </w:pPr>
+      <w:r>
+        <w:rPr>
+          <w:rFonts w:ascii="Courier New" w:hAnsi="Courier New" w:hint="eastAsia"/>
+          <w:sz w:val="24"/>
+          <w:szCs w:val="24"/>
+        </w:rPr>
+        <w:t>第一个参数是要读取的文件名（如果该文件和</w:t>
+      </w:r>
+      <w:r>
+        <w:rPr>
+          <w:rFonts w:ascii="Courier New" w:hAnsi="Courier New" w:hint="eastAsia"/>
+          <w:sz w:val="24"/>
+          <w:szCs w:val="24"/>
+        </w:rPr>
+        <w:t>Python</w:t>
+      </w:r>
+      <w:r>
+        <w:rPr>
+          <w:rFonts w:ascii="Courier New" w:hAnsi="Courier New" w:hint="eastAsia"/>
+          <w:sz w:val="24"/>
+          <w:szCs w:val="24"/>
+        </w:rPr>
+        <w:t>源代码文件不在相同目录下，则需要给出完整路径）；</w:t>
+      </w:r>
     </w:p>
     <w:p>
       <w:pPr>
         <w:ind w:firstLineChars="200" w:firstLine="480"/>
         <w:rPr>
           <w:rFonts w:ascii="Courier New" w:hAnsi="Courier New" w:hint="eastAsia"/>
+          <w:sz w:val="24"/>
+          <w:szCs w:val="24"/>
+        </w:rPr>
+      </w:pPr>
+      <w:r>
+        <w:rPr>
+          <w:rFonts w:ascii="Courier New" w:hAnsi="Courier New" w:hint="eastAsia"/>
+          <w:sz w:val="24"/>
+          <w:szCs w:val="24"/>
+        </w:rPr>
+        <w:t>随后，</w:t>
+      </w:r>
+      <w:r>
+        <w:rPr>
+          <w:rFonts w:ascii="Courier New" w:hAnsi="Courier New" w:hint="eastAsia"/>
+          <w:sz w:val="24"/>
+          <w:szCs w:val="24"/>
+        </w:rPr>
+        <w:t>delimiter</w:t>
+      </w:r>
+      <w:r>
+        <w:rPr>
+          <w:rFonts w:ascii="Courier New" w:hAnsi="Courier New" w:hint="eastAsia"/>
+          <w:sz w:val="24"/>
+          <w:szCs w:val="24"/>
+        </w:rPr>
+        <w:t>参数确定了分隔符，即遇到哪个字符就自动分割数据；</w:t>
+      </w:r>
+      <w:proofErr w:type="spellStart"/>
+      <w:r>
+        <w:rPr>
+          <w:rFonts w:ascii="Courier New" w:hAnsi="Courier New" w:hint="eastAsia"/>
+          <w:sz w:val="24"/>
+          <w:szCs w:val="24"/>
+        </w:rPr>
+        <w:t>usecols</w:t>
+      </w:r>
+      <w:proofErr w:type="spellEnd"/>
+      <w:r>
+        <w:rPr>
+          <w:rFonts w:ascii="Courier New" w:hAnsi="Courier New" w:hint="eastAsia"/>
+          <w:sz w:val="24"/>
+          <w:szCs w:val="24"/>
+        </w:rPr>
+        <w:t>用于指定原始数据表中哪几列数据要被导出。</w:t>
+      </w:r>
+      <w:r>
+        <w:rPr>
+          <w:rFonts w:ascii="Courier New" w:hAnsi="Courier New" w:hint="eastAsia"/>
+          <w:sz w:val="24"/>
+          <w:szCs w:val="24"/>
+        </w:rPr>
+        <w:t>由于在原始数据文件中，收盘价</w:t>
+      </w:r>
+      <w:r>
+        <w:rPr>
+          <w:rFonts w:ascii="Courier New" w:hAnsi="Courier New" w:hint="eastAsia"/>
+          <w:sz w:val="24"/>
+          <w:szCs w:val="24"/>
+        </w:rPr>
+        <w:t>close</w:t>
+      </w:r>
+      <w:r>
+        <w:rPr>
+          <w:rFonts w:ascii="Courier New" w:hAnsi="Courier New" w:hint="eastAsia"/>
+          <w:sz w:val="24"/>
+          <w:szCs w:val="24"/>
+        </w:rPr>
+        <w:t>位于第</w:t>
+      </w:r>
+      <w:r>
+        <w:rPr>
+          <w:rFonts w:ascii="Courier New" w:hAnsi="Courier New" w:hint="eastAsia"/>
+          <w:sz w:val="24"/>
+          <w:szCs w:val="24"/>
+        </w:rPr>
+        <w:t>4</w:t>
+      </w:r>
+      <w:r>
+        <w:rPr>
+          <w:rFonts w:ascii="Courier New" w:hAnsi="Courier New" w:hint="eastAsia"/>
+          <w:sz w:val="24"/>
+          <w:szCs w:val="24"/>
+        </w:rPr>
+        <w:t>列，而</w:t>
+      </w:r>
+      <w:r>
+        <w:rPr>
+          <w:rFonts w:ascii="Courier New" w:hAnsi="Courier New" w:hint="eastAsia"/>
+          <w:sz w:val="24"/>
+          <w:szCs w:val="24"/>
+        </w:rPr>
+        <w:t>成交量</w:t>
+      </w:r>
+      <w:r>
+        <w:rPr>
+          <w:rFonts w:ascii="Courier New" w:hAnsi="Courier New" w:hint="eastAsia"/>
+          <w:sz w:val="24"/>
+          <w:szCs w:val="24"/>
+        </w:rPr>
+        <w:t>volume</w:t>
+      </w:r>
+      <w:r>
+        <w:rPr>
+          <w:rFonts w:ascii="Courier New" w:hAnsi="Courier New" w:hint="eastAsia"/>
+          <w:sz w:val="24"/>
+          <w:szCs w:val="24"/>
+        </w:rPr>
+        <w:t>位于第</w:t>
+      </w:r>
+      <w:r>
+        <w:rPr>
+          <w:rFonts w:ascii="Courier New" w:hAnsi="Courier New" w:hint="eastAsia"/>
+          <w:sz w:val="24"/>
+          <w:szCs w:val="24"/>
+        </w:rPr>
+        <w:t>6</w:t>
+      </w:r>
+      <w:r>
+        <w:rPr>
+          <w:rFonts w:ascii="Courier New" w:hAnsi="Courier New" w:hint="eastAsia"/>
+          <w:sz w:val="24"/>
+          <w:szCs w:val="24"/>
+        </w:rPr>
+        <w:t>列，而列号又从</w:t>
+      </w:r>
+      <w:r>
+        <w:rPr>
+          <w:rFonts w:ascii="Courier New" w:hAnsi="Courier New" w:hint="eastAsia"/>
+          <w:sz w:val="24"/>
+          <w:szCs w:val="24"/>
+        </w:rPr>
+        <w:t>0</w:t>
+      </w:r>
+      <w:r>
+        <w:rPr>
+          <w:rFonts w:ascii="Courier New" w:hAnsi="Courier New" w:hint="eastAsia"/>
+          <w:sz w:val="24"/>
+          <w:szCs w:val="24"/>
+        </w:rPr>
+        <w:t>开始，因此我们</w:t>
+      </w:r>
+      <w:r>
+        <w:rPr>
+          <w:rFonts w:ascii="Courier New" w:hAnsi="Courier New" w:hint="eastAsia"/>
+          <w:sz w:val="24"/>
+          <w:szCs w:val="24"/>
+        </w:rPr>
+        <w:t>传入一个二元组</w:t>
+      </w:r>
+      <w:r>
+        <w:rPr>
+          <w:rFonts w:ascii="Courier New" w:hAnsi="Courier New" w:hint="eastAsia"/>
+          <w:sz w:val="24"/>
+          <w:szCs w:val="24"/>
+        </w:rPr>
+        <w:t>(</w:t>
+      </w:r>
+      <w:r>
+        <w:rPr>
+          <w:rFonts w:ascii="Courier New" w:hAnsi="Courier New"/>
+          <w:sz w:val="24"/>
+          <w:szCs w:val="24"/>
+        </w:rPr>
+        <w:t>3, 5)</w:t>
+      </w:r>
+      <w:r>
+        <w:rPr>
+          <w:rFonts w:ascii="Courier New" w:hAnsi="Courier New" w:hint="eastAsia"/>
+          <w:sz w:val="24"/>
+          <w:szCs w:val="24"/>
+        </w:rPr>
+        <w:t>表示需要导出的列分别为第</w:t>
+      </w:r>
+      <w:r>
+        <w:rPr>
+          <w:rFonts w:ascii="Courier New" w:hAnsi="Courier New" w:hint="eastAsia"/>
+          <w:sz w:val="24"/>
+          <w:szCs w:val="24"/>
+        </w:rPr>
+        <w:t>4</w:t>
+      </w:r>
+      <w:r>
+        <w:rPr>
+          <w:rFonts w:ascii="Courier New" w:hAnsi="Courier New" w:hint="eastAsia"/>
+          <w:sz w:val="24"/>
+          <w:szCs w:val="24"/>
+        </w:rPr>
+        <w:t>和第</w:t>
+      </w:r>
+      <w:r>
+        <w:rPr>
+          <w:rFonts w:ascii="Courier New" w:hAnsi="Courier New" w:hint="eastAsia"/>
+          <w:sz w:val="24"/>
+          <w:szCs w:val="24"/>
+        </w:rPr>
+        <w:t>6</w:t>
+      </w:r>
+      <w:r>
+        <w:rPr>
+          <w:rFonts w:ascii="Courier New" w:hAnsi="Courier New" w:hint="eastAsia"/>
+          <w:sz w:val="24"/>
+          <w:szCs w:val="24"/>
+        </w:rPr>
+        <w:t>列</w:t>
+      </w:r>
+      <w:r>
+        <w:rPr>
+          <w:rFonts w:ascii="Courier New" w:hAnsi="Courier New" w:hint="eastAsia"/>
+          <w:sz w:val="24"/>
+          <w:szCs w:val="24"/>
+        </w:rPr>
+        <w:t>；</w:t>
+      </w:r>
+    </w:p>
+    <w:p>
+      <w:pPr>
+        <w:ind w:firstLineChars="200" w:firstLine="480"/>
+        <w:rPr>
+          <w:rFonts w:ascii="Courier New" w:hAnsi="Courier New"/>
+          <w:sz w:val="24"/>
+          <w:szCs w:val="24"/>
+        </w:rPr>
+      </w:pPr>
+      <w:r>
+        <w:rPr>
+          <w:rFonts w:ascii="Courier New" w:hAnsi="Courier New" w:hint="eastAsia"/>
+          <w:sz w:val="24"/>
+          <w:szCs w:val="24"/>
+        </w:rPr>
+        <w:t>接下来，</w:t>
+      </w:r>
+      <w:r>
+        <w:rPr>
+          <w:rFonts w:ascii="Courier New" w:hAnsi="Courier New" w:hint="eastAsia"/>
+          <w:sz w:val="24"/>
+          <w:szCs w:val="24"/>
+        </w:rPr>
+        <w:t>unpack</w:t>
+      </w:r>
+      <w:r>
+        <w:rPr>
+          <w:rFonts w:ascii="Courier New" w:hAnsi="Courier New" w:hint="eastAsia"/>
+          <w:sz w:val="24"/>
+          <w:szCs w:val="24"/>
+        </w:rPr>
+        <w:t>参数</w:t>
+      </w:r>
+      <w:r>
+        <w:rPr>
+          <w:rFonts w:ascii="Courier New" w:hAnsi="Courier New" w:hint="eastAsia"/>
+          <w:sz w:val="24"/>
+          <w:szCs w:val="24"/>
+        </w:rPr>
+        <w:t>设置为</w:t>
+      </w:r>
+      <w:r>
+        <w:rPr>
+          <w:rFonts w:ascii="Courier New" w:hAnsi="Courier New" w:hint="eastAsia"/>
+          <w:sz w:val="24"/>
+          <w:szCs w:val="24"/>
+        </w:rPr>
+        <w:t>True</w:t>
+      </w:r>
+      <w:r>
+        <w:rPr>
+          <w:rFonts w:ascii="Courier New" w:hAnsi="Courier New" w:hint="eastAsia"/>
+          <w:sz w:val="24"/>
+          <w:szCs w:val="24"/>
+        </w:rPr>
+        <w:t>，表示会把每一列作为一个向量输出，而非合并；</w:t>
+      </w:r>
+    </w:p>
+    <w:p>
+      <w:pPr>
+        <w:ind w:firstLineChars="200" w:firstLine="480"/>
+        <w:rPr>
+          <w:rFonts w:ascii="Courier New" w:hAnsi="Courier New" w:hint="eastAsia"/>
+          <w:sz w:val="24"/>
+          <w:szCs w:val="24"/>
+        </w:rPr>
+      </w:pPr>
+      <w:r>
+        <w:rPr>
+          <w:rFonts w:ascii="Courier New" w:hAnsi="Courier New" w:hint="eastAsia"/>
+          <w:sz w:val="24"/>
+          <w:szCs w:val="24"/>
+        </w:rPr>
+        <w:t>最后，</w:t>
+      </w:r>
+      <w:proofErr w:type="spellStart"/>
+      <w:r>
+        <w:rPr>
+          <w:rFonts w:ascii="Courier New" w:hAnsi="Courier New" w:hint="eastAsia"/>
+          <w:sz w:val="24"/>
+          <w:szCs w:val="24"/>
+        </w:rPr>
+        <w:t>skiprows</w:t>
+      </w:r>
+      <w:proofErr w:type="spellEnd"/>
+      <w:r>
+        <w:rPr>
+          <w:rFonts w:ascii="Courier New" w:hAnsi="Courier New" w:hint="eastAsia"/>
+          <w:sz w:val="24"/>
+          <w:szCs w:val="24"/>
+        </w:rPr>
+        <w:t>参数指定了要跳过的开头行数</w:t>
+      </w:r>
+      <w:r>
+        <w:rPr>
+          <w:rFonts w:ascii="Courier New" w:hAnsi="Courier New" w:hint="eastAsia"/>
+          <w:sz w:val="24"/>
+          <w:szCs w:val="24"/>
+        </w:rPr>
+        <w:t>（</w:t>
+      </w:r>
+      <w:r>
+        <w:rPr>
+          <w:rFonts w:ascii="Courier New" w:hAnsi="Courier New" w:hint="eastAsia"/>
+          <w:sz w:val="24"/>
+          <w:szCs w:val="24"/>
+        </w:rPr>
+        <w:t>注意不是</w:t>
+      </w:r>
+      <w:r>
+        <w:rPr>
+          <w:rFonts w:ascii="Courier New" w:hAnsi="Courier New" w:hint="eastAsia"/>
+          <w:sz w:val="24"/>
+          <w:szCs w:val="24"/>
+        </w:rPr>
+        <w:t>行号）</w:t>
+      </w:r>
+      <w:r>
+        <w:rPr>
+          <w:rFonts w:ascii="Courier New" w:hAnsi="Courier New" w:hint="eastAsia"/>
+          <w:sz w:val="24"/>
+          <w:szCs w:val="24"/>
+        </w:rPr>
+        <w:t>。由于在我们之前保存的</w:t>
+      </w:r>
+      <w:r>
+        <w:rPr>
+          <w:rFonts w:ascii="Courier New" w:hAnsi="Courier New" w:hint="eastAsia"/>
+          <w:sz w:val="24"/>
+          <w:szCs w:val="24"/>
+        </w:rPr>
+        <w:t>csv</w:t>
+      </w:r>
+      <w:r>
+        <w:rPr>
+          <w:rFonts w:ascii="Courier New" w:hAnsi="Courier New" w:hint="eastAsia"/>
+          <w:sz w:val="24"/>
+          <w:szCs w:val="24"/>
+        </w:rPr>
+        <w:t>文件中，第一行为表头而非数据，因此需要跳过的开头行数为</w:t>
+      </w:r>
+      <w:r>
+        <w:rPr>
+          <w:rFonts w:ascii="Courier New" w:hAnsi="Courier New" w:hint="eastAsia"/>
+          <w:sz w:val="24"/>
+          <w:szCs w:val="24"/>
+        </w:rPr>
+        <w:t>1</w:t>
+      </w:r>
+      <w:r>
+        <w:rPr>
+          <w:rFonts w:ascii="Courier New" w:hAnsi="Courier New" w:hint="eastAsia"/>
+          <w:sz w:val="24"/>
+          <w:szCs w:val="24"/>
+        </w:rPr>
+        <w:t>，即</w:t>
+      </w:r>
+      <w:proofErr w:type="spellStart"/>
+      <w:r>
+        <w:rPr>
+          <w:rFonts w:ascii="Courier New" w:hAnsi="Courier New" w:hint="eastAsia"/>
+          <w:sz w:val="24"/>
+          <w:szCs w:val="24"/>
+        </w:rPr>
+        <w:t>skiprows</w:t>
+      </w:r>
+      <w:proofErr w:type="spellEnd"/>
+      <w:r>
+        <w:rPr>
+          <w:rFonts w:ascii="Courier New" w:hAnsi="Courier New" w:hint="eastAsia"/>
+          <w:sz w:val="24"/>
+          <w:szCs w:val="24"/>
+        </w:rPr>
+        <w:t>应取</w:t>
+      </w:r>
+      <w:bookmarkStart w:id="0" w:name="_GoBack"/>
+      <w:bookmarkEnd w:id="0"/>
+      <w:r>
+        <w:rPr>
+          <w:rFonts w:ascii="Courier New" w:hAnsi="Courier New" w:hint="eastAsia"/>
+          <w:sz w:val="24"/>
+          <w:szCs w:val="24"/>
+        </w:rPr>
+        <w:t>1</w:t>
+      </w:r>
+      <w:r>
+        <w:rPr>
+          <w:rFonts w:ascii="Courier New" w:hAnsi="Courier New" w:hint="eastAsia"/>
+          <w:sz w:val="24"/>
+          <w:szCs w:val="24"/>
+        </w:rPr>
+        <w:t>。</w:t>
+      </w:r>
+    </w:p>
+    <w:p>
+      <w:pPr>
+        <w:ind w:firstLineChars="200" w:firstLine="480"/>
+        <w:rPr>
+          <w:rFonts w:ascii="Courier New" w:hAnsi="Courier New"/>
           <w:sz w:val="24"/>
           <w:szCs w:val="24"/>
         </w:rPr>

</xml_diff>

<commit_message>
(1) Book source code update: stock.py has been updated;
(2) Book chapter update: chapter 3.2.1 "Calculating average values" has
been updated.
</commit_message>
<xml_diff>
--- a/python_book/stock/stock.docx
+++ b/python_book/stock/stock.docx
@@ -3150,39 +3150,39 @@
       <w:pPr>
         <w:rPr>
           <w:rFonts w:ascii="Courier New" w:hAnsi="Courier New"/>
-          <w:sz w:val="24"/>
-          <w:szCs w:val="24"/>
+          <w:sz w:val="32"/>
+          <w:szCs w:val="32"/>
         </w:rPr>
       </w:pPr>
       <w:r>
         <w:rPr>
           <w:rFonts w:ascii="Courier New" w:hAnsi="Courier New"/>
-          <w:sz w:val="24"/>
-          <w:szCs w:val="24"/>
+          <w:sz w:val="32"/>
+          <w:szCs w:val="32"/>
         </w:rPr>
         <w:t>3</w:t>
       </w:r>
       <w:r>
         <w:rPr>
           <w:rFonts w:ascii="Courier New" w:hAnsi="Courier New" w:hint="eastAsia"/>
-          <w:sz w:val="24"/>
-          <w:szCs w:val="24"/>
+          <w:sz w:val="32"/>
+          <w:szCs w:val="32"/>
         </w:rPr>
         <w:t>.</w:t>
       </w:r>
       <w:r>
         <w:rPr>
           <w:rFonts w:ascii="Courier New" w:hAnsi="Courier New"/>
-          <w:sz w:val="24"/>
-          <w:szCs w:val="24"/>
+          <w:sz w:val="32"/>
+          <w:szCs w:val="32"/>
         </w:rPr>
         <w:t xml:space="preserve">2 </w:t>
       </w:r>
       <w:r>
         <w:rPr>
           <w:rFonts w:ascii="Courier New" w:hAnsi="Courier New" w:hint="eastAsia"/>
-          <w:sz w:val="24"/>
-          <w:szCs w:val="24"/>
+          <w:sz w:val="32"/>
+          <w:szCs w:val="32"/>
         </w:rPr>
         <w:t>分析股票数据</w:t>
       </w:r>
@@ -3258,11 +3258,134 @@
           <w:sz w:val="24"/>
           <w:szCs w:val="24"/>
         </w:rPr>
-        <w:t>首先需要读取之前存储的</w:t>
-      </w:r>
-      <w:r>
-        <w:rPr>
-          <w:rFonts w:ascii="Courier New" w:hAnsi="Courier New" w:hint="eastAsia"/>
+        <w:t>首先</w:t>
+      </w:r>
+      <w:r>
+        <w:rPr>
+          <w:rFonts w:ascii="Courier New" w:hAnsi="Courier New" w:hint="eastAsia"/>
+          <w:sz w:val="24"/>
+          <w:szCs w:val="24"/>
+        </w:rPr>
+        <w:t>，我们</w:t>
+      </w:r>
+      <w:r>
+        <w:rPr>
+          <w:rFonts w:ascii="Courier New" w:hAnsi="Courier New" w:hint="eastAsia"/>
+          <w:sz w:val="24"/>
+          <w:szCs w:val="24"/>
+        </w:rPr>
+        <w:t>需要新建</w:t>
+      </w:r>
+      <w:r>
+        <w:rPr>
+          <w:rFonts w:ascii="Courier New" w:hAnsi="Courier New" w:hint="eastAsia"/>
+          <w:sz w:val="24"/>
+          <w:szCs w:val="24"/>
+        </w:rPr>
+        <w:t>一个</w:t>
+      </w:r>
+      <w:r>
+        <w:rPr>
+          <w:rFonts w:ascii="Courier New" w:hAnsi="Courier New" w:hint="eastAsia"/>
+          <w:sz w:val="24"/>
+          <w:szCs w:val="24"/>
+        </w:rPr>
+        <w:t>源代码</w:t>
+      </w:r>
+      <w:r>
+        <w:rPr>
+          <w:rFonts w:ascii="Courier New" w:hAnsi="Courier New" w:hint="eastAsia"/>
+          <w:sz w:val="24"/>
+          <w:szCs w:val="24"/>
+        </w:rPr>
+        <w:t>文件</w:t>
+      </w:r>
+      <w:r>
+        <w:rPr>
+          <w:rFonts w:ascii="Courier New" w:hAnsi="Courier New" w:hint="eastAsia"/>
+          <w:sz w:val="24"/>
+          <w:szCs w:val="24"/>
+        </w:rPr>
+        <w:t>，本文的后续代码</w:t>
+      </w:r>
+      <w:r>
+        <w:rPr>
+          <w:rFonts w:ascii="Courier New" w:hAnsi="Courier New" w:hint="eastAsia"/>
+          <w:sz w:val="24"/>
+          <w:szCs w:val="24"/>
+        </w:rPr>
+        <w:t>均将该文件中添加。</w:t>
+      </w:r>
+    </w:p>
+    <w:p>
+      <w:pPr>
+        <w:ind w:firstLineChars="200" w:firstLine="480"/>
+        <w:rPr>
+          <w:rFonts w:ascii="Courier New" w:hAnsi="Courier New"/>
+          <w:sz w:val="24"/>
+          <w:szCs w:val="24"/>
+        </w:rPr>
+      </w:pPr>
+    </w:p>
+    <w:p>
+      <w:pPr>
+        <w:ind w:firstLineChars="200" w:firstLine="482"/>
+        <w:rPr>
+          <w:rFonts w:ascii="Courier New" w:hAnsi="Courier New" w:hint="eastAsia"/>
+          <w:b/>
+          <w:sz w:val="24"/>
+          <w:szCs w:val="24"/>
+        </w:rPr>
+      </w:pPr>
+      <w:r>
+        <w:rPr>
+          <w:rFonts w:ascii="Courier New" w:hAnsi="Courier New" w:hint="eastAsia"/>
+          <w:b/>
+          <w:sz w:val="24"/>
+          <w:szCs w:val="24"/>
+        </w:rPr>
+        <w:t>3.</w:t>
+      </w:r>
+      <w:r>
+        <w:rPr>
+          <w:rFonts w:ascii="Courier New" w:hAnsi="Courier New"/>
+          <w:b/>
+          <w:sz w:val="24"/>
+          <w:szCs w:val="24"/>
+        </w:rPr>
+        <w:t>2</w:t>
+      </w:r>
+      <w:r>
+        <w:rPr>
+          <w:rFonts w:ascii="Courier New" w:hAnsi="Courier New" w:hint="eastAsia"/>
+          <w:b/>
+          <w:sz w:val="24"/>
+          <w:szCs w:val="24"/>
+        </w:rPr>
+        <w:t>.</w:t>
+      </w:r>
+      <w:r>
+        <w:rPr>
+          <w:rFonts w:ascii="Courier New" w:hAnsi="Courier New"/>
+          <w:b/>
+          <w:sz w:val="24"/>
+          <w:szCs w:val="24"/>
+        </w:rPr>
+        <w:t xml:space="preserve">1 </w:t>
+      </w:r>
+      <w:r>
+        <w:rPr>
+          <w:rFonts w:ascii="Courier New" w:hAnsi="Courier New" w:hint="eastAsia"/>
+          <w:b/>
+          <w:sz w:val="24"/>
+          <w:szCs w:val="24"/>
+        </w:rPr>
+        <w:t>从</w:t>
+      </w:r>
+      <w:r>
+        <w:rPr>
+          <w:rFonts w:ascii="Courier New" w:hAnsi="Courier New" w:hint="eastAsia"/>
+          <w:b/>
           <w:sz w:val="24"/>
           <w:szCs w:val="24"/>
         </w:rPr>
@@ -3271,10 +3394,20 @@
       <w:r>
         <w:rPr>
           <w:rFonts w:ascii="Courier New" w:hAnsi="Courier New" w:hint="eastAsia"/>
-          <w:sz w:val="24"/>
-          <w:szCs w:val="24"/>
-        </w:rPr>
-        <w:t>文件：</w:t>
+          <w:b/>
+          <w:sz w:val="24"/>
+          <w:szCs w:val="24"/>
+        </w:rPr>
+        <w:t>源文件中</w:t>
+      </w:r>
+      <w:r>
+        <w:rPr>
+          <w:rFonts w:ascii="Courier New" w:hAnsi="Courier New" w:hint="eastAsia"/>
+          <w:b/>
+          <w:sz w:val="24"/>
+          <w:szCs w:val="24"/>
+        </w:rPr>
+        <w:t>导出数据</w:t>
       </w:r>
     </w:p>
     <w:tbl>
@@ -3293,62 +3426,102 @@
           </w:tcPr>
           <w:p>
             <w:pPr>
-              <w:rPr>
-                <w:rFonts w:ascii="Courier New" w:hAnsi="Courier New"/>
-                <w:sz w:val="24"/>
-                <w:szCs w:val="24"/>
+              <w:widowControl/>
+              <w:shd w:val="clear" w:color="auto" w:fill="FFFFFF"/>
+              <w:tabs>
+                <w:tab w:val="left" w:pos="916"/>
+                <w:tab w:val="left" w:pos="1832"/>
+                <w:tab w:val="left" w:pos="2748"/>
+                <w:tab w:val="left" w:pos="3664"/>
+                <w:tab w:val="left" w:pos="4580"/>
+                <w:tab w:val="left" w:pos="5496"/>
+                <w:tab w:val="left" w:pos="6412"/>
+                <w:tab w:val="left" w:pos="7328"/>
+                <w:tab w:val="left" w:pos="8244"/>
+                <w:tab w:val="left" w:pos="9160"/>
+                <w:tab w:val="left" w:pos="10076"/>
+                <w:tab w:val="left" w:pos="10992"/>
+                <w:tab w:val="left" w:pos="11908"/>
+                <w:tab w:val="left" w:pos="12824"/>
+                <w:tab w:val="left" w:pos="13740"/>
+                <w:tab w:val="left" w:pos="14656"/>
+              </w:tabs>
+              <w:jc w:val="left"/>
+              <w:rPr>
+                <w:rFonts w:ascii="Courier New" w:eastAsia="宋体" w:hAnsi="Courier New" w:cs="Courier New" w:hint="eastAsia"/>
+                <w:color w:val="000000"/>
+                <w:kern w:val="0"/>
+                <w:sz w:val="22"/>
               </w:rPr>
             </w:pPr>
             <w:r>
               <w:rPr>
-                <w:rFonts w:ascii="Courier New" w:hAnsi="Courier New"/>
-                <w:sz w:val="24"/>
-                <w:szCs w:val="24"/>
-              </w:rPr>
-              <w:t xml:space="preserve">&gt;&gt;&gt;import </w:t>
+                <w:rFonts w:ascii="Courier New" w:eastAsia="宋体" w:hAnsi="Courier New" w:cs="Courier New"/>
+                <w:b/>
+                <w:bCs/>
+                <w:color w:val="000080"/>
+                <w:kern w:val="0"/>
+                <w:sz w:val="22"/>
+              </w:rPr>
+              <w:t xml:space="preserve">import </w:t>
             </w:r>
             <w:proofErr w:type="spellStart"/>
             <w:r>
               <w:rPr>
-                <w:rFonts w:ascii="Courier New" w:hAnsi="Courier New"/>
-                <w:sz w:val="24"/>
-                <w:szCs w:val="24"/>
+                <w:rFonts w:ascii="Courier New" w:eastAsia="宋体" w:hAnsi="Courier New" w:cs="Courier New"/>
+                <w:color w:val="000000"/>
+                <w:kern w:val="0"/>
+                <w:sz w:val="22"/>
               </w:rPr>
               <w:t>numpy</w:t>
             </w:r>
             <w:proofErr w:type="spellEnd"/>
             <w:r>
               <w:rPr>
-                <w:rFonts w:ascii="Courier New" w:hAnsi="Courier New"/>
-                <w:sz w:val="24"/>
-                <w:szCs w:val="24"/>
-              </w:rPr>
-              <w:t xml:space="preserve"> as np</w:t>
-            </w:r>
-          </w:p>
-          <w:p>
-            <w:pPr>
-              <w:rPr>
-                <w:rFonts w:ascii="Courier New" w:hAnsi="Courier New"/>
-                <w:sz w:val="24"/>
-                <w:szCs w:val="24"/>
-              </w:rPr>
-            </w:pPr>
-            <w:r>
-              <w:rPr>
-                <w:rFonts w:ascii="Courier New" w:hAnsi="Courier New"/>
-                <w:sz w:val="24"/>
-                <w:szCs w:val="24"/>
-              </w:rPr>
-              <w:t>&gt;&gt;&gt;</w:t>
+                <w:rFonts w:ascii="Courier New" w:eastAsia="宋体" w:hAnsi="Courier New" w:cs="Courier New"/>
+                <w:color w:val="000000"/>
+                <w:kern w:val="0"/>
+                <w:sz w:val="22"/>
+              </w:rPr>
+              <w:t xml:space="preserve"> </w:t>
+            </w:r>
+            <w:r>
+              <w:rPr>
+                <w:rFonts w:ascii="Courier New" w:eastAsia="宋体" w:hAnsi="Courier New" w:cs="Courier New"/>
+                <w:b/>
+                <w:bCs/>
+                <w:color w:val="000080"/>
+                <w:kern w:val="0"/>
+                <w:sz w:val="22"/>
+              </w:rPr>
+              <w:t xml:space="preserve">as </w:t>
+            </w:r>
+            <w:r>
+              <w:rPr>
+                <w:rFonts w:ascii="Courier New" w:eastAsia="宋体" w:hAnsi="Courier New" w:cs="Courier New"/>
+                <w:color w:val="000000"/>
+                <w:kern w:val="0"/>
+                <w:sz w:val="22"/>
+              </w:rPr>
+              <w:t>np</w:t>
+            </w:r>
+            <w:r>
+              <w:rPr>
+                <w:rFonts w:ascii="Courier New" w:eastAsia="宋体" w:hAnsi="Courier New" w:cs="Courier New"/>
+                <w:color w:val="000000"/>
+                <w:kern w:val="0"/>
+                <w:sz w:val="22"/>
+              </w:rPr>
+              <w:br/>
             </w:r>
             <w:proofErr w:type="spellStart"/>
             <w:proofErr w:type="gramStart"/>
             <w:r>
               <w:rPr>
-                <w:rFonts w:ascii="Courier New" w:hAnsi="Courier New"/>
-                <w:sz w:val="24"/>
-                <w:szCs w:val="24"/>
+                <w:rFonts w:ascii="Courier New" w:eastAsia="宋体" w:hAnsi="Courier New" w:cs="Courier New"/>
+                <w:color w:val="000000"/>
+                <w:kern w:val="0"/>
+                <w:sz w:val="22"/>
               </w:rPr>
               <w:t>close,volume</w:t>
             </w:r>
@@ -3356,65 +3529,222 @@
             <w:proofErr w:type="gramEnd"/>
             <w:r>
               <w:rPr>
-                <w:rFonts w:ascii="Courier New" w:hAnsi="Courier New"/>
-                <w:sz w:val="24"/>
-                <w:szCs w:val="24"/>
+                <w:rFonts w:ascii="Courier New" w:eastAsia="宋体" w:hAnsi="Courier New" w:cs="Courier New"/>
+                <w:color w:val="000000"/>
+                <w:kern w:val="0"/>
+                <w:sz w:val="22"/>
               </w:rPr>
               <w:t>=</w:t>
             </w:r>
             <w:proofErr w:type="spellStart"/>
             <w:r>
               <w:rPr>
-                <w:rFonts w:ascii="Courier New" w:hAnsi="Courier New"/>
-                <w:sz w:val="24"/>
-                <w:szCs w:val="24"/>
+                <w:rFonts w:ascii="Courier New" w:eastAsia="宋体" w:hAnsi="Courier New" w:cs="Courier New"/>
+                <w:color w:val="000000"/>
+                <w:kern w:val="0"/>
+                <w:sz w:val="22"/>
               </w:rPr>
               <w:t>np.loadtxt</w:t>
             </w:r>
             <w:proofErr w:type="spellEnd"/>
             <w:r>
               <w:rPr>
-                <w:rFonts w:ascii="Courier New" w:hAnsi="Courier New"/>
-                <w:sz w:val="24"/>
-                <w:szCs w:val="24"/>
-              </w:rPr>
-              <w:t xml:space="preserve">("petro_china.csv", delimiter=',', </w:t>
+                <w:rFonts w:ascii="Courier New" w:eastAsia="宋体" w:hAnsi="Courier New" w:cs="Courier New"/>
+                <w:color w:val="000000"/>
+                <w:kern w:val="0"/>
+                <w:sz w:val="22"/>
+              </w:rPr>
+              <w:t>(</w:t>
+            </w:r>
+            <w:r>
+              <w:rPr>
+                <w:rFonts w:ascii="Courier New" w:eastAsia="宋体" w:hAnsi="Courier New" w:cs="Courier New"/>
+                <w:b/>
+                <w:bCs/>
+                <w:color w:val="008080"/>
+                <w:kern w:val="0"/>
+                <w:sz w:val="22"/>
+              </w:rPr>
+              <w:t>"petro_china.csv"</w:t>
+            </w:r>
+            <w:r>
+              <w:rPr>
+                <w:rFonts w:ascii="Courier New" w:eastAsia="宋体" w:hAnsi="Courier New" w:cs="Courier New"/>
+                <w:color w:val="000000"/>
+                <w:kern w:val="0"/>
+                <w:sz w:val="22"/>
+              </w:rPr>
+              <w:t xml:space="preserve">, </w:t>
+            </w:r>
+            <w:r>
+              <w:rPr>
+                <w:rFonts w:ascii="Courier New" w:eastAsia="宋体" w:hAnsi="Courier New" w:cs="Courier New"/>
+                <w:color w:val="660099"/>
+                <w:kern w:val="0"/>
+                <w:sz w:val="22"/>
+              </w:rPr>
+              <w:t>delimiter</w:t>
+            </w:r>
+            <w:r>
+              <w:rPr>
+                <w:rFonts w:ascii="Courier New" w:eastAsia="宋体" w:hAnsi="Courier New" w:cs="Courier New"/>
+                <w:color w:val="000000"/>
+                <w:kern w:val="0"/>
+                <w:sz w:val="22"/>
+              </w:rPr>
+              <w:t>=</w:t>
+            </w:r>
+            <w:r>
+              <w:rPr>
+                <w:rFonts w:ascii="Courier New" w:eastAsia="宋体" w:hAnsi="Courier New" w:cs="Courier New"/>
+                <w:b/>
+                <w:bCs/>
+                <w:color w:val="008080"/>
+                <w:kern w:val="0"/>
+                <w:sz w:val="22"/>
+              </w:rPr>
+              <w:t>','</w:t>
+            </w:r>
+            <w:r>
+              <w:rPr>
+                <w:rFonts w:ascii="Courier New" w:eastAsia="宋体" w:hAnsi="Courier New" w:cs="Courier New"/>
+                <w:color w:val="000000"/>
+                <w:kern w:val="0"/>
+                <w:sz w:val="22"/>
+              </w:rPr>
+              <w:t xml:space="preserve">, </w:t>
             </w:r>
             <w:proofErr w:type="spellStart"/>
             <w:r>
               <w:rPr>
-                <w:rFonts w:ascii="Courier New" w:hAnsi="Courier New"/>
-                <w:sz w:val="24"/>
-                <w:szCs w:val="24"/>
+                <w:rFonts w:ascii="Courier New" w:eastAsia="宋体" w:hAnsi="Courier New" w:cs="Courier New"/>
+                <w:color w:val="660099"/>
+                <w:kern w:val="0"/>
+                <w:sz w:val="22"/>
               </w:rPr>
               <w:t>usecols</w:t>
             </w:r>
             <w:proofErr w:type="spellEnd"/>
             <w:r>
               <w:rPr>
-                <w:rFonts w:ascii="Courier New" w:hAnsi="Courier New"/>
-                <w:sz w:val="24"/>
-                <w:szCs w:val="24"/>
-              </w:rPr>
-              <w:t xml:space="preserve">=(3,5), unpack=True, </w:t>
+                <w:rFonts w:ascii="Courier New" w:eastAsia="宋体" w:hAnsi="Courier New" w:cs="Courier New"/>
+                <w:color w:val="000000"/>
+                <w:kern w:val="0"/>
+                <w:sz w:val="22"/>
+              </w:rPr>
+              <w:t>=(</w:t>
+            </w:r>
+            <w:r>
+              <w:rPr>
+                <w:rFonts w:ascii="Courier New" w:eastAsia="宋体" w:hAnsi="Courier New" w:cs="Courier New"/>
+                <w:color w:val="0000FF"/>
+                <w:kern w:val="0"/>
+                <w:sz w:val="22"/>
+              </w:rPr>
+              <w:t>3</w:t>
+            </w:r>
+            <w:r>
+              <w:rPr>
+                <w:rFonts w:ascii="Courier New" w:eastAsia="宋体" w:hAnsi="Courier New" w:cs="Courier New"/>
+                <w:color w:val="000000"/>
+                <w:kern w:val="0"/>
+                <w:sz w:val="22"/>
+              </w:rPr>
+              <w:t>,</w:t>
+            </w:r>
+            <w:r>
+              <w:rPr>
+                <w:rFonts w:ascii="Courier New" w:eastAsia="宋体" w:hAnsi="Courier New" w:cs="Courier New"/>
+                <w:color w:val="0000FF"/>
+                <w:kern w:val="0"/>
+                <w:sz w:val="22"/>
+              </w:rPr>
+              <w:t>5</w:t>
+            </w:r>
+            <w:r>
+              <w:rPr>
+                <w:rFonts w:ascii="Courier New" w:eastAsia="宋体" w:hAnsi="Courier New" w:cs="Courier New"/>
+                <w:color w:val="000000"/>
+                <w:kern w:val="0"/>
+                <w:sz w:val="22"/>
+              </w:rPr>
+              <w:t xml:space="preserve">), </w:t>
+            </w:r>
+            <w:r>
+              <w:rPr>
+                <w:rFonts w:ascii="Courier New" w:eastAsia="宋体" w:hAnsi="Courier New" w:cs="Courier New"/>
+                <w:color w:val="660099"/>
+                <w:kern w:val="0"/>
+                <w:sz w:val="22"/>
+              </w:rPr>
+              <w:t>unpack</w:t>
+            </w:r>
+            <w:r>
+              <w:rPr>
+                <w:rFonts w:ascii="Courier New" w:eastAsia="宋体" w:hAnsi="Courier New" w:cs="Courier New"/>
+                <w:color w:val="000000"/>
+                <w:kern w:val="0"/>
+                <w:sz w:val="22"/>
+              </w:rPr>
+              <w:t>=</w:t>
+            </w:r>
+            <w:r>
+              <w:rPr>
+                <w:rFonts w:ascii="Courier New" w:eastAsia="宋体" w:hAnsi="Courier New" w:cs="Courier New"/>
+                <w:b/>
+                <w:bCs/>
+                <w:color w:val="000080"/>
+                <w:kern w:val="0"/>
+                <w:sz w:val="22"/>
+              </w:rPr>
+              <w:t>True</w:t>
+            </w:r>
+            <w:r>
+              <w:rPr>
+                <w:rFonts w:ascii="Courier New" w:eastAsia="宋体" w:hAnsi="Courier New" w:cs="Courier New"/>
+                <w:color w:val="000000"/>
+                <w:kern w:val="0"/>
+                <w:sz w:val="22"/>
+              </w:rPr>
+              <w:t xml:space="preserve">, </w:t>
             </w:r>
             <w:proofErr w:type="spellStart"/>
             <w:r>
               <w:rPr>
-                <w:rFonts w:ascii="Courier New" w:hAnsi="Courier New"/>
-                <w:sz w:val="24"/>
-                <w:szCs w:val="24"/>
+                <w:rFonts w:ascii="Courier New" w:eastAsia="宋体" w:hAnsi="Courier New" w:cs="Courier New"/>
+                <w:color w:val="660099"/>
+                <w:kern w:val="0"/>
+                <w:sz w:val="22"/>
               </w:rPr>
               <w:t>skiprows</w:t>
             </w:r>
             <w:proofErr w:type="spellEnd"/>
             <w:r>
               <w:rPr>
-                <w:rFonts w:ascii="Courier New" w:hAnsi="Courier New"/>
-                <w:sz w:val="24"/>
-                <w:szCs w:val="24"/>
-              </w:rPr>
-              <w:t>=1)</w:t>
+                <w:rFonts w:ascii="Courier New" w:eastAsia="宋体" w:hAnsi="Courier New" w:cs="Courier New"/>
+                <w:color w:val="000000"/>
+                <w:kern w:val="0"/>
+                <w:sz w:val="22"/>
+              </w:rPr>
+              <w:t>=</w:t>
+            </w:r>
+            <w:r>
+              <w:rPr>
+                <w:rFonts w:ascii="Courier New" w:eastAsia="宋体" w:hAnsi="Courier New" w:cs="Courier New"/>
+                <w:color w:val="0000FF"/>
+                <w:kern w:val="0"/>
+                <w:sz w:val="22"/>
+              </w:rPr>
+              <w:t>1</w:t>
+            </w:r>
+            <w:r>
+              <w:rPr>
+                <w:rFonts w:ascii="Courier New" w:eastAsia="宋体" w:hAnsi="Courier New" w:cs="Courier New"/>
+                <w:color w:val="000000"/>
+                <w:kern w:val="0"/>
+                <w:sz w:val="22"/>
+              </w:rPr>
+              <w:t>)</w:t>
             </w:r>
           </w:p>
         </w:tc>
@@ -3558,7 +3888,7 @@
       <w:pPr>
         <w:ind w:firstLineChars="200" w:firstLine="480"/>
         <w:rPr>
-          <w:rFonts w:ascii="Courier New" w:hAnsi="Courier New" w:hint="eastAsia"/>
+          <w:rFonts w:ascii="Courier New" w:hAnsi="Courier New"/>
           <w:sz w:val="24"/>
           <w:szCs w:val="24"/>
         </w:rPr>
@@ -3829,14 +4159,62 @@
           <w:sz w:val="24"/>
           <w:szCs w:val="24"/>
         </w:rPr>
-        <w:t>，表示会把每一列作为一个向量输出，而非合并；</w:t>
+        <w:t>，</w:t>
+      </w:r>
+      <w:r>
+        <w:rPr>
+          <w:rFonts w:ascii="Courier New" w:hAnsi="Courier New" w:hint="eastAsia"/>
+          <w:sz w:val="24"/>
+          <w:szCs w:val="24"/>
+        </w:rPr>
+        <w:t>表示会将</w:t>
+      </w:r>
+      <w:r>
+        <w:rPr>
+          <w:rFonts w:ascii="Courier New" w:hAnsi="Courier New" w:hint="eastAsia"/>
+          <w:sz w:val="24"/>
+          <w:szCs w:val="24"/>
+        </w:rPr>
+        <w:t>导出的各</w:t>
+      </w:r>
+      <w:r>
+        <w:rPr>
+          <w:rFonts w:ascii="Courier New" w:hAnsi="Courier New" w:hint="eastAsia"/>
+          <w:sz w:val="24"/>
+          <w:szCs w:val="24"/>
+        </w:rPr>
+        <w:t>列数据分开</w:t>
+      </w:r>
+      <w:r>
+        <w:rPr>
+          <w:rFonts w:ascii="Courier New" w:hAnsi="Courier New" w:hint="eastAsia"/>
+          <w:sz w:val="24"/>
+          <w:szCs w:val="24"/>
+        </w:rPr>
+        <w:t>到各变量中</w:t>
+      </w:r>
+      <w:r>
+        <w:rPr>
+          <w:rFonts w:ascii="Courier New" w:hAnsi="Courier New" w:hint="eastAsia"/>
+          <w:sz w:val="24"/>
+          <w:szCs w:val="24"/>
+        </w:rPr>
+        <w:t>存放</w:t>
+      </w:r>
+      <w:r>
+        <w:rPr>
+          <w:rFonts w:ascii="Courier New" w:hAnsi="Courier New" w:hint="eastAsia"/>
+          <w:sz w:val="24"/>
+          <w:szCs w:val="24"/>
+        </w:rPr>
+        <w:t>；</w:t>
       </w:r>
     </w:p>
     <w:p>
       <w:pPr>
         <w:ind w:firstLineChars="200" w:firstLine="480"/>
         <w:rPr>
-          <w:rFonts w:ascii="Courier New" w:hAnsi="Courier New" w:hint="eastAsia"/>
+          <w:rFonts w:ascii="Courier New" w:hAnsi="Courier New"/>
           <w:sz w:val="24"/>
           <w:szCs w:val="24"/>
         </w:rPr>
@@ -3949,8 +4327,6 @@
         </w:rPr>
         <w:t>应取</w:t>
       </w:r>
-      <w:bookmarkStart w:id="0" w:name="_GoBack"/>
-      <w:bookmarkEnd w:id="0"/>
       <w:r>
         <w:rPr>
           <w:rFonts w:ascii="Courier New" w:hAnsi="Courier New" w:hint="eastAsia"/>
@@ -3973,6 +4349,1637 @@
         <w:ind w:firstLineChars="200" w:firstLine="480"/>
         <w:rPr>
           <w:rFonts w:ascii="Courier New" w:hAnsi="Courier New"/>
+          <w:sz w:val="24"/>
+          <w:szCs w:val="24"/>
+        </w:rPr>
+      </w:pPr>
+    </w:p>
+    <w:p>
+      <w:pPr>
+        <w:ind w:firstLineChars="200" w:firstLine="480"/>
+        <w:rPr>
+          <w:rFonts w:ascii="Courier New" w:hAnsi="Courier New"/>
+          <w:sz w:val="24"/>
+          <w:szCs w:val="24"/>
+        </w:rPr>
+      </w:pPr>
+      <w:r>
+        <w:rPr>
+          <w:rFonts w:ascii="Courier New" w:hAnsi="Courier New" w:hint="eastAsia"/>
+          <w:sz w:val="24"/>
+          <w:szCs w:val="24"/>
+        </w:rPr>
+        <w:lastRenderedPageBreak/>
+        <w:t>3.</w:t>
+      </w:r>
+      <w:r>
+        <w:rPr>
+          <w:rFonts w:ascii="Courier New" w:hAnsi="Courier New"/>
+          <w:sz w:val="24"/>
+          <w:szCs w:val="24"/>
+        </w:rPr>
+        <w:t>2</w:t>
+      </w:r>
+      <w:r>
+        <w:rPr>
+          <w:rFonts w:ascii="Courier New" w:hAnsi="Courier New" w:hint="eastAsia"/>
+          <w:sz w:val="24"/>
+          <w:szCs w:val="24"/>
+        </w:rPr>
+        <w:t>.</w:t>
+      </w:r>
+      <w:r>
+        <w:rPr>
+          <w:rFonts w:ascii="Courier New" w:hAnsi="Courier New"/>
+          <w:sz w:val="24"/>
+          <w:szCs w:val="24"/>
+        </w:rPr>
+        <w:t>2</w:t>
+      </w:r>
+      <w:r>
+        <w:rPr>
+          <w:rFonts w:ascii="Courier New" w:hAnsi="Courier New"/>
+          <w:sz w:val="24"/>
+          <w:szCs w:val="24"/>
+        </w:rPr>
+        <w:t xml:space="preserve"> </w:t>
+      </w:r>
+      <w:r>
+        <w:rPr>
+          <w:rFonts w:ascii="Courier New" w:hAnsi="Courier New" w:hint="eastAsia"/>
+          <w:sz w:val="24"/>
+          <w:szCs w:val="24"/>
+        </w:rPr>
+        <w:t>计算股票均价</w:t>
+      </w:r>
+    </w:p>
+    <w:p>
+      <w:pPr>
+        <w:ind w:firstLineChars="200" w:firstLine="480"/>
+        <w:rPr>
+          <w:rFonts w:ascii="Courier New" w:hAnsi="Courier New"/>
+          <w:sz w:val="24"/>
+          <w:szCs w:val="24"/>
+        </w:rPr>
+      </w:pPr>
+      <w:r>
+        <w:rPr>
+          <w:rFonts w:ascii="Courier New" w:hAnsi="Courier New" w:hint="eastAsia"/>
+          <w:sz w:val="24"/>
+          <w:szCs w:val="24"/>
+        </w:rPr>
+        <w:t>通过</w:t>
+      </w:r>
+      <w:r>
+        <w:rPr>
+          <w:rFonts w:ascii="Courier New" w:hAnsi="Courier New" w:hint="eastAsia"/>
+          <w:sz w:val="24"/>
+          <w:szCs w:val="24"/>
+        </w:rPr>
+        <w:t>3.</w:t>
+      </w:r>
+      <w:r>
+        <w:rPr>
+          <w:rFonts w:ascii="Courier New" w:hAnsi="Courier New"/>
+          <w:sz w:val="24"/>
+          <w:szCs w:val="24"/>
+        </w:rPr>
+        <w:t>2</w:t>
+      </w:r>
+      <w:r>
+        <w:rPr>
+          <w:rFonts w:ascii="Courier New" w:hAnsi="Courier New" w:hint="eastAsia"/>
+          <w:sz w:val="24"/>
+          <w:szCs w:val="24"/>
+        </w:rPr>
+        <w:t>.</w:t>
+      </w:r>
+      <w:r>
+        <w:rPr>
+          <w:rFonts w:ascii="Courier New" w:hAnsi="Courier New"/>
+          <w:sz w:val="24"/>
+          <w:szCs w:val="24"/>
+        </w:rPr>
+        <w:t>1</w:t>
+      </w:r>
+      <w:r>
+        <w:rPr>
+          <w:rFonts w:ascii="Courier New" w:hAnsi="Courier New" w:hint="eastAsia"/>
+          <w:sz w:val="24"/>
+          <w:szCs w:val="24"/>
+        </w:rPr>
+        <w:t>的操作</w:t>
+      </w:r>
+      <w:r>
+        <w:rPr>
+          <w:rFonts w:ascii="Courier New" w:hAnsi="Courier New" w:hint="eastAsia"/>
+          <w:sz w:val="24"/>
+          <w:szCs w:val="24"/>
+        </w:rPr>
+        <w:t>，我们从数据源</w:t>
+      </w:r>
+      <w:r>
+        <w:rPr>
+          <w:rFonts w:ascii="Courier New" w:hAnsi="Courier New" w:hint="eastAsia"/>
+          <w:sz w:val="24"/>
+          <w:szCs w:val="24"/>
+        </w:rPr>
+        <w:t>csv</w:t>
+      </w:r>
+      <w:r>
+        <w:rPr>
+          <w:rFonts w:ascii="Courier New" w:hAnsi="Courier New" w:hint="eastAsia"/>
+          <w:sz w:val="24"/>
+          <w:szCs w:val="24"/>
+        </w:rPr>
+        <w:t>文件中获取了中国石油从</w:t>
+      </w:r>
+      <w:r>
+        <w:rPr>
+          <w:rFonts w:ascii="Courier New" w:hAnsi="Courier New" w:hint="eastAsia"/>
+          <w:sz w:val="24"/>
+          <w:szCs w:val="24"/>
+        </w:rPr>
+        <w:t>2</w:t>
+      </w:r>
+      <w:r>
+        <w:rPr>
+          <w:rFonts w:ascii="Courier New" w:hAnsi="Courier New"/>
+          <w:sz w:val="24"/>
+          <w:szCs w:val="24"/>
+        </w:rPr>
+        <w:t>019</w:t>
+      </w:r>
+      <w:r>
+        <w:rPr>
+          <w:rFonts w:ascii="Courier New" w:hAnsi="Courier New" w:hint="eastAsia"/>
+          <w:sz w:val="24"/>
+          <w:szCs w:val="24"/>
+        </w:rPr>
+        <w:t>年</w:t>
+      </w:r>
+      <w:r>
+        <w:rPr>
+          <w:rFonts w:ascii="Courier New" w:hAnsi="Courier New" w:hint="eastAsia"/>
+          <w:sz w:val="24"/>
+          <w:szCs w:val="24"/>
+        </w:rPr>
+        <w:t>1</w:t>
+      </w:r>
+      <w:r>
+        <w:rPr>
+          <w:rFonts w:ascii="Courier New" w:hAnsi="Courier New" w:hint="eastAsia"/>
+          <w:sz w:val="24"/>
+          <w:szCs w:val="24"/>
+        </w:rPr>
+        <w:t>月</w:t>
+      </w:r>
+      <w:r>
+        <w:rPr>
+          <w:rFonts w:ascii="Courier New" w:hAnsi="Courier New" w:hint="eastAsia"/>
+          <w:sz w:val="24"/>
+          <w:szCs w:val="24"/>
+        </w:rPr>
+        <w:t>2</w:t>
+      </w:r>
+      <w:r>
+        <w:rPr>
+          <w:rFonts w:ascii="Courier New" w:hAnsi="Courier New"/>
+          <w:sz w:val="24"/>
+          <w:szCs w:val="24"/>
+        </w:rPr>
+        <w:t>8</w:t>
+      </w:r>
+      <w:r>
+        <w:rPr>
+          <w:rFonts w:ascii="Courier New" w:hAnsi="Courier New" w:hint="eastAsia"/>
+          <w:sz w:val="24"/>
+          <w:szCs w:val="24"/>
+        </w:rPr>
+        <w:t>日到</w:t>
+      </w:r>
+      <w:r>
+        <w:rPr>
+          <w:rFonts w:ascii="Courier New" w:hAnsi="Courier New" w:hint="eastAsia"/>
+          <w:sz w:val="24"/>
+          <w:szCs w:val="24"/>
+        </w:rPr>
+        <w:t>2</w:t>
+      </w:r>
+      <w:r>
+        <w:rPr>
+          <w:rFonts w:ascii="Courier New" w:hAnsi="Courier New"/>
+          <w:sz w:val="24"/>
+          <w:szCs w:val="24"/>
+        </w:rPr>
+        <w:t>019</w:t>
+      </w:r>
+      <w:r>
+        <w:rPr>
+          <w:rFonts w:ascii="Courier New" w:hAnsi="Courier New" w:hint="eastAsia"/>
+          <w:sz w:val="24"/>
+          <w:szCs w:val="24"/>
+        </w:rPr>
+        <w:t>年</w:t>
+      </w:r>
+      <w:r>
+        <w:rPr>
+          <w:rFonts w:ascii="Courier New" w:hAnsi="Courier New" w:hint="eastAsia"/>
+          <w:sz w:val="24"/>
+          <w:szCs w:val="24"/>
+        </w:rPr>
+        <w:t>3</w:t>
+      </w:r>
+      <w:r>
+        <w:rPr>
+          <w:rFonts w:ascii="Courier New" w:hAnsi="Courier New" w:hint="eastAsia"/>
+          <w:sz w:val="24"/>
+          <w:szCs w:val="24"/>
+        </w:rPr>
+        <w:t>月</w:t>
+      </w:r>
+      <w:r>
+        <w:rPr>
+          <w:rFonts w:ascii="Courier New" w:hAnsi="Courier New" w:hint="eastAsia"/>
+          <w:sz w:val="24"/>
+          <w:szCs w:val="24"/>
+        </w:rPr>
+        <w:t>1</w:t>
+      </w:r>
+      <w:r>
+        <w:rPr>
+          <w:rFonts w:ascii="Courier New" w:hAnsi="Courier New"/>
+          <w:sz w:val="24"/>
+          <w:szCs w:val="24"/>
+        </w:rPr>
+        <w:t>1</w:t>
+      </w:r>
+      <w:r>
+        <w:rPr>
+          <w:rFonts w:ascii="Courier New" w:hAnsi="Courier New" w:hint="eastAsia"/>
+          <w:sz w:val="24"/>
+          <w:szCs w:val="24"/>
+        </w:rPr>
+        <w:t>日的收盘价（存储在</w:t>
+      </w:r>
+      <w:r>
+        <w:rPr>
+          <w:rFonts w:ascii="Courier New" w:hAnsi="Courier New" w:hint="eastAsia"/>
+          <w:sz w:val="24"/>
+          <w:szCs w:val="24"/>
+        </w:rPr>
+        <w:t>close</w:t>
+      </w:r>
+      <w:r>
+        <w:rPr>
+          <w:rFonts w:ascii="Courier New" w:hAnsi="Courier New" w:hint="eastAsia"/>
+          <w:sz w:val="24"/>
+          <w:szCs w:val="24"/>
+        </w:rPr>
+        <w:t>中）和成交量（存储在</w:t>
+      </w:r>
+      <w:r>
+        <w:rPr>
+          <w:rFonts w:ascii="Courier New" w:hAnsi="Courier New" w:hint="eastAsia"/>
+          <w:sz w:val="24"/>
+          <w:szCs w:val="24"/>
+        </w:rPr>
+        <w:t>volume</w:t>
+      </w:r>
+      <w:r>
+        <w:rPr>
+          <w:rFonts w:ascii="Courier New" w:hAnsi="Courier New" w:hint="eastAsia"/>
+          <w:sz w:val="24"/>
+          <w:szCs w:val="24"/>
+        </w:rPr>
+        <w:t>中）</w:t>
+      </w:r>
+      <w:r>
+        <w:rPr>
+          <w:rFonts w:ascii="Courier New" w:hAnsi="Courier New" w:hint="eastAsia"/>
+          <w:sz w:val="24"/>
+          <w:szCs w:val="24"/>
+        </w:rPr>
+        <w:t>。接下来就可以运用</w:t>
+      </w:r>
+      <w:r>
+        <w:rPr>
+          <w:rFonts w:ascii="Courier New" w:hAnsi="Courier New" w:hint="eastAsia"/>
+          <w:sz w:val="24"/>
+          <w:szCs w:val="24"/>
+        </w:rPr>
+        <w:t>NumPy</w:t>
+      </w:r>
+      <w:r>
+        <w:rPr>
+          <w:rFonts w:ascii="Courier New" w:hAnsi="Courier New" w:hint="eastAsia"/>
+          <w:sz w:val="24"/>
+          <w:szCs w:val="24"/>
+        </w:rPr>
+        <w:t>对股票数据进行分析</w:t>
+      </w:r>
+      <w:r>
+        <w:rPr>
+          <w:rFonts w:ascii="Courier New" w:hAnsi="Courier New" w:hint="eastAsia"/>
+          <w:sz w:val="24"/>
+          <w:szCs w:val="24"/>
+        </w:rPr>
+        <w:t>。首先</w:t>
+      </w:r>
+      <w:r>
+        <w:rPr>
+          <w:rFonts w:ascii="Courier New" w:hAnsi="Courier New" w:hint="eastAsia"/>
+          <w:sz w:val="24"/>
+          <w:szCs w:val="24"/>
+        </w:rPr>
+        <w:t>我们计算股票的各项均价：</w:t>
+      </w:r>
+    </w:p>
+    <w:tbl>
+      <w:tblPr>
+        <w:tblStyle w:val="a5"/>
+        <w:tblW w:w="0" w:type="auto"/>
+        <w:tblLook w:val="04A0" w:firstRow="1" w:lastRow="0" w:firstColumn="1" w:lastColumn="0" w:noHBand="0" w:noVBand="1"/>
+      </w:tblPr>
+      <w:tblGrid>
+        <w:gridCol w:w="8522"/>
+      </w:tblGrid>
+      <w:tr>
+        <w:tc>
+          <w:tcPr>
+            <w:tcW w:w="8522" w:type="dxa"/>
+          </w:tcPr>
+          <w:p>
+            <w:pPr>
+              <w:widowControl/>
+              <w:shd w:val="clear" w:color="auto" w:fill="FFFFFF"/>
+              <w:tabs>
+                <w:tab w:val="left" w:pos="916"/>
+                <w:tab w:val="left" w:pos="1832"/>
+                <w:tab w:val="left" w:pos="2748"/>
+                <w:tab w:val="left" w:pos="3664"/>
+                <w:tab w:val="left" w:pos="4580"/>
+                <w:tab w:val="left" w:pos="5496"/>
+                <w:tab w:val="left" w:pos="6412"/>
+                <w:tab w:val="left" w:pos="7328"/>
+                <w:tab w:val="left" w:pos="8244"/>
+                <w:tab w:val="left" w:pos="9160"/>
+                <w:tab w:val="left" w:pos="10076"/>
+                <w:tab w:val="left" w:pos="10992"/>
+                <w:tab w:val="left" w:pos="11908"/>
+                <w:tab w:val="left" w:pos="12824"/>
+                <w:tab w:val="left" w:pos="13740"/>
+                <w:tab w:val="left" w:pos="14656"/>
+              </w:tabs>
+              <w:jc w:val="left"/>
+              <w:rPr>
+                <w:rFonts w:ascii="Courier New" w:eastAsia="宋体" w:hAnsi="Courier New" w:cs="Courier New"/>
+                <w:color w:val="000000"/>
+                <w:kern w:val="0"/>
+                <w:sz w:val="25"/>
+                <w:szCs w:val="25"/>
+              </w:rPr>
+            </w:pPr>
+            <w:r>
+              <w:rPr>
+                <w:rFonts w:ascii="Courier New" w:eastAsia="宋体" w:hAnsi="Courier New" w:cs="Courier New"/>
+                <w:i/>
+                <w:iCs/>
+                <w:color w:val="808080"/>
+                <w:kern w:val="0"/>
+                <w:sz w:val="25"/>
+                <w:szCs w:val="25"/>
+              </w:rPr>
+              <w:t xml:space="preserve"># 1. </w:t>
+            </w:r>
+            <w:r>
+              <w:rPr>
+                <w:rFonts w:ascii="宋体" w:eastAsia="宋体" w:hAnsi="宋体" w:cs="Courier New" w:hint="eastAsia"/>
+                <w:i/>
+                <w:iCs/>
+                <w:color w:val="808080"/>
+                <w:kern w:val="0"/>
+                <w:sz w:val="25"/>
+                <w:szCs w:val="25"/>
+              </w:rPr>
+              <w:t>计算成交量加权平均价</w:t>
+            </w:r>
+            <w:r>
+              <w:rPr>
+                <w:rFonts w:ascii="宋体" w:eastAsia="宋体" w:hAnsi="宋体" w:cs="Courier New" w:hint="eastAsia"/>
+                <w:i/>
+                <w:iCs/>
+                <w:color w:val="808080"/>
+                <w:kern w:val="0"/>
+                <w:sz w:val="25"/>
+                <w:szCs w:val="25"/>
+              </w:rPr>
+              <w:br/>
+            </w:r>
+            <w:proofErr w:type="spellStart"/>
+            <w:r>
+              <w:rPr>
+                <w:rFonts w:ascii="Courier New" w:eastAsia="宋体" w:hAnsi="Courier New" w:cs="Courier New"/>
+                <w:color w:val="000000"/>
+                <w:kern w:val="0"/>
+                <w:sz w:val="25"/>
+                <w:szCs w:val="25"/>
+              </w:rPr>
+              <w:t>vwap</w:t>
+            </w:r>
+            <w:proofErr w:type="spellEnd"/>
+            <w:r>
+              <w:rPr>
+                <w:rFonts w:ascii="Courier New" w:eastAsia="宋体" w:hAnsi="Courier New" w:cs="Courier New"/>
+                <w:color w:val="000000"/>
+                <w:kern w:val="0"/>
+                <w:sz w:val="25"/>
+                <w:szCs w:val="25"/>
+              </w:rPr>
+              <w:t xml:space="preserve"> = </w:t>
+            </w:r>
+            <w:proofErr w:type="spellStart"/>
+            <w:r>
+              <w:rPr>
+                <w:rFonts w:ascii="Courier New" w:eastAsia="宋体" w:hAnsi="Courier New" w:cs="Courier New"/>
+                <w:color w:val="000000"/>
+                <w:kern w:val="0"/>
+                <w:sz w:val="25"/>
+                <w:szCs w:val="25"/>
+              </w:rPr>
+              <w:t>np.average</w:t>
+            </w:r>
+            <w:proofErr w:type="spellEnd"/>
+            <w:r>
+              <w:rPr>
+                <w:rFonts w:ascii="Courier New" w:eastAsia="宋体" w:hAnsi="Courier New" w:cs="Courier New"/>
+                <w:color w:val="000000"/>
+                <w:kern w:val="0"/>
+                <w:sz w:val="25"/>
+                <w:szCs w:val="25"/>
+              </w:rPr>
+              <w:t>(close,</w:t>
+            </w:r>
+            <w:r>
+              <w:rPr>
+                <w:rFonts w:ascii="Courier New" w:eastAsia="宋体" w:hAnsi="Courier New" w:cs="Courier New"/>
+                <w:color w:val="000000"/>
+                <w:kern w:val="0"/>
+                <w:sz w:val="25"/>
+                <w:szCs w:val="25"/>
+              </w:rPr>
+              <w:t xml:space="preserve"> </w:t>
+            </w:r>
+            <w:r>
+              <w:rPr>
+                <w:rFonts w:ascii="Courier New" w:eastAsia="宋体" w:hAnsi="Courier New" w:cs="Courier New"/>
+                <w:color w:val="660099"/>
+                <w:kern w:val="0"/>
+                <w:sz w:val="25"/>
+                <w:szCs w:val="25"/>
+              </w:rPr>
+              <w:t>weights</w:t>
+            </w:r>
+            <w:r>
+              <w:rPr>
+                <w:rFonts w:ascii="Courier New" w:eastAsia="宋体" w:hAnsi="Courier New" w:cs="Courier New"/>
+                <w:color w:val="000000"/>
+                <w:kern w:val="0"/>
+                <w:sz w:val="25"/>
+                <w:szCs w:val="25"/>
+              </w:rPr>
+              <w:t>=volume)</w:t>
+            </w:r>
+            <w:r>
+              <w:rPr>
+                <w:rFonts w:ascii="Courier New" w:eastAsia="宋体" w:hAnsi="Courier New" w:cs="Courier New"/>
+                <w:color w:val="000000"/>
+                <w:kern w:val="0"/>
+                <w:sz w:val="25"/>
+                <w:szCs w:val="25"/>
+              </w:rPr>
+              <w:br/>
+            </w:r>
+            <w:r>
+              <w:rPr>
+                <w:rFonts w:ascii="Courier New" w:eastAsia="宋体" w:hAnsi="Courier New" w:cs="Courier New"/>
+                <w:color w:val="000080"/>
+                <w:kern w:val="0"/>
+                <w:sz w:val="25"/>
+                <w:szCs w:val="25"/>
+              </w:rPr>
+              <w:t>print</w:t>
+            </w:r>
+            <w:r>
+              <w:rPr>
+                <w:rFonts w:ascii="Courier New" w:eastAsia="宋体" w:hAnsi="Courier New" w:cs="Courier New"/>
+                <w:color w:val="000000"/>
+                <w:kern w:val="0"/>
+                <w:sz w:val="25"/>
+                <w:szCs w:val="25"/>
+              </w:rPr>
+              <w:t>(</w:t>
+            </w:r>
+            <w:r>
+              <w:rPr>
+                <w:rFonts w:ascii="Courier New" w:eastAsia="宋体" w:hAnsi="Courier New" w:cs="Courier New"/>
+                <w:b/>
+                <w:bCs/>
+                <w:color w:val="008080"/>
+                <w:kern w:val="0"/>
+                <w:sz w:val="25"/>
+                <w:szCs w:val="25"/>
+              </w:rPr>
+              <w:t>'</w:t>
+            </w:r>
+            <w:proofErr w:type="spellStart"/>
+            <w:r>
+              <w:rPr>
+                <w:rFonts w:ascii="Courier New" w:eastAsia="宋体" w:hAnsi="Courier New" w:cs="Courier New"/>
+                <w:b/>
+                <w:bCs/>
+                <w:color w:val="008080"/>
+                <w:kern w:val="0"/>
+                <w:sz w:val="25"/>
+                <w:szCs w:val="25"/>
+              </w:rPr>
+              <w:t>vwap</w:t>
+            </w:r>
+            <w:proofErr w:type="spellEnd"/>
+            <w:r>
+              <w:rPr>
+                <w:rFonts w:ascii="Courier New" w:eastAsia="宋体" w:hAnsi="Courier New" w:cs="Courier New"/>
+                <w:b/>
+                <w:bCs/>
+                <w:color w:val="008080"/>
+                <w:kern w:val="0"/>
+                <w:sz w:val="25"/>
+                <w:szCs w:val="25"/>
+              </w:rPr>
+              <w:t>='</w:t>
+            </w:r>
+            <w:r>
+              <w:rPr>
+                <w:rFonts w:ascii="Courier New" w:eastAsia="宋体" w:hAnsi="Courier New" w:cs="Courier New"/>
+                <w:color w:val="000000"/>
+                <w:kern w:val="0"/>
+                <w:sz w:val="25"/>
+                <w:szCs w:val="25"/>
+              </w:rPr>
+              <w:t>,</w:t>
+            </w:r>
+            <w:proofErr w:type="spellStart"/>
+            <w:r>
+              <w:rPr>
+                <w:rFonts w:ascii="Courier New" w:eastAsia="宋体" w:hAnsi="Courier New" w:cs="Courier New"/>
+                <w:color w:val="000000"/>
+                <w:kern w:val="0"/>
+                <w:sz w:val="25"/>
+                <w:szCs w:val="25"/>
+              </w:rPr>
+              <w:t>vwap</w:t>
+            </w:r>
+            <w:proofErr w:type="spellEnd"/>
+            <w:r>
+              <w:rPr>
+                <w:rFonts w:ascii="Courier New" w:eastAsia="宋体" w:hAnsi="Courier New" w:cs="Courier New"/>
+                <w:color w:val="000000"/>
+                <w:kern w:val="0"/>
+                <w:sz w:val="25"/>
+                <w:szCs w:val="25"/>
+              </w:rPr>
+              <w:t>)</w:t>
+            </w:r>
+            <w:r>
+              <w:rPr>
+                <w:rFonts w:ascii="Courier New" w:eastAsia="宋体" w:hAnsi="Courier New" w:cs="Courier New"/>
+                <w:color w:val="000000"/>
+                <w:kern w:val="0"/>
+                <w:sz w:val="25"/>
+                <w:szCs w:val="25"/>
+              </w:rPr>
+              <w:br/>
+            </w:r>
+            <w:r>
+              <w:rPr>
+                <w:rFonts w:ascii="Courier New" w:eastAsia="宋体" w:hAnsi="Courier New" w:cs="Courier New"/>
+                <w:color w:val="000000"/>
+                <w:kern w:val="0"/>
+                <w:sz w:val="25"/>
+                <w:szCs w:val="25"/>
+              </w:rPr>
+              <w:br/>
+            </w:r>
+            <w:r>
+              <w:rPr>
+                <w:rFonts w:ascii="Courier New" w:eastAsia="宋体" w:hAnsi="Courier New" w:cs="Courier New"/>
+                <w:i/>
+                <w:iCs/>
+                <w:color w:val="808080"/>
+                <w:kern w:val="0"/>
+                <w:sz w:val="25"/>
+                <w:szCs w:val="25"/>
+              </w:rPr>
+              <w:t xml:space="preserve"># 2. </w:t>
+            </w:r>
+            <w:r>
+              <w:rPr>
+                <w:rFonts w:ascii="宋体" w:eastAsia="宋体" w:hAnsi="宋体" w:cs="Courier New" w:hint="eastAsia"/>
+                <w:i/>
+                <w:iCs/>
+                <w:color w:val="808080"/>
+                <w:kern w:val="0"/>
+                <w:sz w:val="25"/>
+                <w:szCs w:val="25"/>
+              </w:rPr>
+              <w:t>计算收盘时算术平均价</w:t>
+            </w:r>
+            <w:r>
+              <w:rPr>
+                <w:rFonts w:ascii="宋体" w:eastAsia="宋体" w:hAnsi="宋体" w:cs="Courier New" w:hint="eastAsia"/>
+                <w:i/>
+                <w:iCs/>
+                <w:color w:val="808080"/>
+                <w:kern w:val="0"/>
+                <w:sz w:val="25"/>
+                <w:szCs w:val="25"/>
+              </w:rPr>
+              <w:br/>
+            </w:r>
+            <w:r>
+              <w:rPr>
+                <w:rFonts w:ascii="Courier New" w:eastAsia="宋体" w:hAnsi="Courier New" w:cs="Courier New"/>
+                <w:color w:val="000000"/>
+                <w:kern w:val="0"/>
+                <w:sz w:val="25"/>
+                <w:szCs w:val="25"/>
+              </w:rPr>
+              <w:t xml:space="preserve">mean = </w:t>
+            </w:r>
+            <w:proofErr w:type="spellStart"/>
+            <w:r>
+              <w:rPr>
+                <w:rFonts w:ascii="Courier New" w:eastAsia="宋体" w:hAnsi="Courier New" w:cs="Courier New"/>
+                <w:color w:val="000000"/>
+                <w:kern w:val="0"/>
+                <w:sz w:val="25"/>
+                <w:szCs w:val="25"/>
+              </w:rPr>
+              <w:t>np.mean</w:t>
+            </w:r>
+            <w:proofErr w:type="spellEnd"/>
+            <w:r>
+              <w:rPr>
+                <w:rFonts w:ascii="Courier New" w:eastAsia="宋体" w:hAnsi="Courier New" w:cs="Courier New"/>
+                <w:color w:val="000000"/>
+                <w:kern w:val="0"/>
+                <w:sz w:val="25"/>
+                <w:szCs w:val="25"/>
+              </w:rPr>
+              <w:t>(close)</w:t>
+            </w:r>
+            <w:r>
+              <w:rPr>
+                <w:rFonts w:ascii="Courier New" w:eastAsia="宋体" w:hAnsi="Courier New" w:cs="Courier New"/>
+                <w:color w:val="000000"/>
+                <w:kern w:val="0"/>
+                <w:sz w:val="25"/>
+                <w:szCs w:val="25"/>
+              </w:rPr>
+              <w:br/>
+            </w:r>
+            <w:r>
+              <w:rPr>
+                <w:rFonts w:ascii="Courier New" w:eastAsia="宋体" w:hAnsi="Courier New" w:cs="Courier New"/>
+                <w:color w:val="000080"/>
+                <w:kern w:val="0"/>
+                <w:sz w:val="25"/>
+                <w:szCs w:val="25"/>
+              </w:rPr>
+              <w:t>print</w:t>
+            </w:r>
+            <w:r>
+              <w:rPr>
+                <w:rFonts w:ascii="Courier New" w:eastAsia="宋体" w:hAnsi="Courier New" w:cs="Courier New"/>
+                <w:color w:val="000000"/>
+                <w:kern w:val="0"/>
+                <w:sz w:val="25"/>
+                <w:szCs w:val="25"/>
+              </w:rPr>
+              <w:t>(</w:t>
+            </w:r>
+            <w:r>
+              <w:rPr>
+                <w:rFonts w:ascii="Courier New" w:eastAsia="宋体" w:hAnsi="Courier New" w:cs="Courier New"/>
+                <w:b/>
+                <w:bCs/>
+                <w:color w:val="008080"/>
+                <w:kern w:val="0"/>
+                <w:sz w:val="25"/>
+                <w:szCs w:val="25"/>
+              </w:rPr>
+              <w:t>'mean='</w:t>
+            </w:r>
+            <w:r>
+              <w:rPr>
+                <w:rFonts w:ascii="Courier New" w:eastAsia="宋体" w:hAnsi="Courier New" w:cs="Courier New"/>
+                <w:color w:val="000000"/>
+                <w:kern w:val="0"/>
+                <w:sz w:val="25"/>
+                <w:szCs w:val="25"/>
+              </w:rPr>
+              <w:t>,mean)</w:t>
+            </w:r>
+            <w:r>
+              <w:rPr>
+                <w:rFonts w:ascii="Courier New" w:eastAsia="宋体" w:hAnsi="Courier New" w:cs="Courier New"/>
+                <w:color w:val="000000"/>
+                <w:kern w:val="0"/>
+                <w:sz w:val="25"/>
+                <w:szCs w:val="25"/>
+              </w:rPr>
+              <w:br/>
+            </w:r>
+            <w:r>
+              <w:rPr>
+                <w:rFonts w:ascii="Courier New" w:eastAsia="宋体" w:hAnsi="Courier New" w:cs="Courier New"/>
+                <w:color w:val="000000"/>
+                <w:kern w:val="0"/>
+                <w:sz w:val="25"/>
+                <w:szCs w:val="25"/>
+              </w:rPr>
+              <w:br/>
+            </w:r>
+            <w:r>
+              <w:rPr>
+                <w:rFonts w:ascii="Courier New" w:eastAsia="宋体" w:hAnsi="Courier New" w:cs="Courier New"/>
+                <w:i/>
+                <w:iCs/>
+                <w:color w:val="808080"/>
+                <w:kern w:val="0"/>
+                <w:sz w:val="25"/>
+                <w:szCs w:val="25"/>
+              </w:rPr>
+              <w:t xml:space="preserve"># 3. </w:t>
+            </w:r>
+            <w:r>
+              <w:rPr>
+                <w:rFonts w:ascii="宋体" w:eastAsia="宋体" w:hAnsi="宋体" w:cs="Courier New" w:hint="eastAsia"/>
+                <w:i/>
+                <w:iCs/>
+                <w:color w:val="808080"/>
+                <w:kern w:val="0"/>
+                <w:sz w:val="25"/>
+                <w:szCs w:val="25"/>
+              </w:rPr>
+              <w:t>计算收盘时加权平均价（时间与现在越近，权重越大）</w:t>
+            </w:r>
+            <w:r>
+              <w:rPr>
+                <w:rFonts w:ascii="宋体" w:eastAsia="宋体" w:hAnsi="宋体" w:cs="Courier New" w:hint="eastAsia"/>
+                <w:i/>
+                <w:iCs/>
+                <w:color w:val="808080"/>
+                <w:kern w:val="0"/>
+                <w:sz w:val="25"/>
+                <w:szCs w:val="25"/>
+              </w:rPr>
+              <w:br/>
+            </w:r>
+            <w:r>
+              <w:rPr>
+                <w:rFonts w:ascii="Courier New" w:eastAsia="宋体" w:hAnsi="Courier New" w:cs="Courier New"/>
+                <w:color w:val="000000"/>
+                <w:kern w:val="0"/>
+                <w:sz w:val="25"/>
+                <w:szCs w:val="25"/>
+              </w:rPr>
+              <w:t>weigh</w:t>
+            </w:r>
+            <w:r>
+              <w:rPr>
+                <w:rFonts w:ascii="Courier New" w:eastAsia="宋体" w:hAnsi="Courier New" w:cs="Courier New"/>
+                <w:color w:val="000000"/>
+                <w:kern w:val="0"/>
+                <w:sz w:val="25"/>
+                <w:szCs w:val="25"/>
+              </w:rPr>
+              <w:t xml:space="preserve">t = </w:t>
+            </w:r>
+            <w:proofErr w:type="spellStart"/>
+            <w:r>
+              <w:rPr>
+                <w:rFonts w:ascii="Courier New" w:eastAsia="宋体" w:hAnsi="Courier New" w:cs="Courier New"/>
+                <w:color w:val="000000"/>
+                <w:kern w:val="0"/>
+                <w:sz w:val="25"/>
+                <w:szCs w:val="25"/>
+              </w:rPr>
+              <w:t>np.arange</w:t>
+            </w:r>
+            <w:proofErr w:type="spellEnd"/>
+            <w:r>
+              <w:rPr>
+                <w:rFonts w:ascii="Courier New" w:eastAsia="宋体" w:hAnsi="Courier New" w:cs="Courier New"/>
+                <w:color w:val="000000"/>
+                <w:kern w:val="0"/>
+                <w:sz w:val="25"/>
+                <w:szCs w:val="25"/>
+              </w:rPr>
+              <w:t>(</w:t>
+            </w:r>
+            <w:proofErr w:type="spellStart"/>
+            <w:r>
+              <w:rPr>
+                <w:rFonts w:ascii="Courier New" w:eastAsia="宋体" w:hAnsi="Courier New" w:cs="Courier New"/>
+                <w:color w:val="000080"/>
+                <w:kern w:val="0"/>
+                <w:sz w:val="25"/>
+                <w:szCs w:val="25"/>
+              </w:rPr>
+              <w:t>len</w:t>
+            </w:r>
+            <w:proofErr w:type="spellEnd"/>
+            <w:r>
+              <w:rPr>
+                <w:rFonts w:ascii="Courier New" w:eastAsia="宋体" w:hAnsi="Courier New" w:cs="Courier New"/>
+                <w:color w:val="000000"/>
+                <w:kern w:val="0"/>
+                <w:sz w:val="25"/>
+                <w:szCs w:val="25"/>
+              </w:rPr>
+              <w:t>(close))</w:t>
+            </w:r>
+            <w:r>
+              <w:rPr>
+                <w:rFonts w:ascii="Courier New" w:eastAsia="宋体" w:hAnsi="Courier New" w:cs="Courier New"/>
+                <w:color w:val="000000"/>
+                <w:kern w:val="0"/>
+                <w:sz w:val="25"/>
+                <w:szCs w:val="25"/>
+              </w:rPr>
+              <w:br/>
+            </w:r>
+            <w:proofErr w:type="spellStart"/>
+            <w:r>
+              <w:rPr>
+                <w:rFonts w:ascii="Courier New" w:eastAsia="宋体" w:hAnsi="Courier New" w:cs="Courier New"/>
+                <w:color w:val="000000"/>
+                <w:kern w:val="0"/>
+                <w:sz w:val="25"/>
+                <w:szCs w:val="25"/>
+              </w:rPr>
+              <w:t>twap</w:t>
+            </w:r>
+            <w:proofErr w:type="spellEnd"/>
+            <w:r>
+              <w:rPr>
+                <w:rFonts w:ascii="Courier New" w:eastAsia="宋体" w:hAnsi="Courier New" w:cs="Courier New"/>
+                <w:color w:val="000000"/>
+                <w:kern w:val="0"/>
+                <w:sz w:val="25"/>
+                <w:szCs w:val="25"/>
+              </w:rPr>
+              <w:t xml:space="preserve"> = </w:t>
+            </w:r>
+            <w:proofErr w:type="spellStart"/>
+            <w:proofErr w:type="gramStart"/>
+            <w:r>
+              <w:rPr>
+                <w:rFonts w:ascii="Courier New" w:eastAsia="宋体" w:hAnsi="Courier New" w:cs="Courier New"/>
+                <w:color w:val="000000"/>
+                <w:kern w:val="0"/>
+                <w:sz w:val="25"/>
+                <w:szCs w:val="25"/>
+              </w:rPr>
+              <w:t>np.average</w:t>
+            </w:r>
+            <w:proofErr w:type="spellEnd"/>
+            <w:proofErr w:type="gramEnd"/>
+            <w:r>
+              <w:rPr>
+                <w:rFonts w:ascii="Courier New" w:eastAsia="宋体" w:hAnsi="Courier New" w:cs="Courier New"/>
+                <w:color w:val="000000"/>
+                <w:kern w:val="0"/>
+                <w:sz w:val="25"/>
+                <w:szCs w:val="25"/>
+              </w:rPr>
+              <w:t>(close,</w:t>
+            </w:r>
+            <w:r>
+              <w:rPr>
+                <w:rFonts w:ascii="Courier New" w:eastAsia="宋体" w:hAnsi="Courier New" w:cs="Courier New"/>
+                <w:color w:val="000000"/>
+                <w:kern w:val="0"/>
+                <w:sz w:val="25"/>
+                <w:szCs w:val="25"/>
+              </w:rPr>
+              <w:t xml:space="preserve"> </w:t>
+            </w:r>
+            <w:r>
+              <w:rPr>
+                <w:rFonts w:ascii="Courier New" w:eastAsia="宋体" w:hAnsi="Courier New" w:cs="Courier New"/>
+                <w:color w:val="660099"/>
+                <w:kern w:val="0"/>
+                <w:sz w:val="25"/>
+                <w:szCs w:val="25"/>
+              </w:rPr>
+              <w:t>weights</w:t>
+            </w:r>
+            <w:r>
+              <w:rPr>
+                <w:rFonts w:ascii="Courier New" w:eastAsia="宋体" w:hAnsi="Courier New" w:cs="Courier New"/>
+                <w:color w:val="000000"/>
+                <w:kern w:val="0"/>
+                <w:sz w:val="25"/>
+                <w:szCs w:val="25"/>
+              </w:rPr>
+              <w:t>=</w:t>
+            </w:r>
+            <w:r>
+              <w:rPr>
+                <w:rFonts w:ascii="Courier New" w:eastAsia="宋体" w:hAnsi="Courier New" w:cs="Courier New"/>
+                <w:color w:val="000000"/>
+                <w:kern w:val="0"/>
+                <w:sz w:val="25"/>
+                <w:szCs w:val="25"/>
+              </w:rPr>
+              <w:t>weigh</w:t>
+            </w:r>
+            <w:r>
+              <w:rPr>
+                <w:rFonts w:ascii="Courier New" w:eastAsia="宋体" w:hAnsi="Courier New" w:cs="Courier New"/>
+                <w:color w:val="000000"/>
+                <w:kern w:val="0"/>
+                <w:sz w:val="25"/>
+                <w:szCs w:val="25"/>
+              </w:rPr>
+              <w:t>t)</w:t>
+            </w:r>
+            <w:r>
+              <w:rPr>
+                <w:rFonts w:ascii="Courier New" w:eastAsia="宋体" w:hAnsi="Courier New" w:cs="Courier New"/>
+                <w:color w:val="000000"/>
+                <w:kern w:val="0"/>
+                <w:sz w:val="25"/>
+                <w:szCs w:val="25"/>
+              </w:rPr>
+              <w:br/>
+            </w:r>
+            <w:r>
+              <w:rPr>
+                <w:rFonts w:ascii="Courier New" w:eastAsia="宋体" w:hAnsi="Courier New" w:cs="Courier New"/>
+                <w:color w:val="000080"/>
+                <w:kern w:val="0"/>
+                <w:sz w:val="25"/>
+                <w:szCs w:val="25"/>
+              </w:rPr>
+              <w:t>print</w:t>
+            </w:r>
+            <w:r>
+              <w:rPr>
+                <w:rFonts w:ascii="Courier New" w:eastAsia="宋体" w:hAnsi="Courier New" w:cs="Courier New"/>
+                <w:color w:val="000000"/>
+                <w:kern w:val="0"/>
+                <w:sz w:val="25"/>
+                <w:szCs w:val="25"/>
+              </w:rPr>
+              <w:t>(</w:t>
+            </w:r>
+            <w:r>
+              <w:rPr>
+                <w:rFonts w:ascii="Courier New" w:eastAsia="宋体" w:hAnsi="Courier New" w:cs="Courier New"/>
+                <w:b/>
+                <w:bCs/>
+                <w:color w:val="008080"/>
+                <w:kern w:val="0"/>
+                <w:sz w:val="25"/>
+                <w:szCs w:val="25"/>
+              </w:rPr>
+              <w:t>'</w:t>
+            </w:r>
+            <w:proofErr w:type="spellStart"/>
+            <w:r>
+              <w:rPr>
+                <w:rFonts w:ascii="Courier New" w:eastAsia="宋体" w:hAnsi="Courier New" w:cs="Courier New"/>
+                <w:b/>
+                <w:bCs/>
+                <w:color w:val="008080"/>
+                <w:kern w:val="0"/>
+                <w:sz w:val="25"/>
+                <w:szCs w:val="25"/>
+              </w:rPr>
+              <w:t>twap</w:t>
+            </w:r>
+            <w:proofErr w:type="spellEnd"/>
+            <w:r>
+              <w:rPr>
+                <w:rFonts w:ascii="Courier New" w:eastAsia="宋体" w:hAnsi="Courier New" w:cs="Courier New"/>
+                <w:b/>
+                <w:bCs/>
+                <w:color w:val="008080"/>
+                <w:kern w:val="0"/>
+                <w:sz w:val="25"/>
+                <w:szCs w:val="25"/>
+              </w:rPr>
+              <w:t>='</w:t>
+            </w:r>
+            <w:r>
+              <w:rPr>
+                <w:rFonts w:ascii="Courier New" w:eastAsia="宋体" w:hAnsi="Courier New" w:cs="Courier New"/>
+                <w:color w:val="000000"/>
+                <w:kern w:val="0"/>
+                <w:sz w:val="25"/>
+                <w:szCs w:val="25"/>
+              </w:rPr>
+              <w:t>,</w:t>
+            </w:r>
+            <w:proofErr w:type="spellStart"/>
+            <w:r>
+              <w:rPr>
+                <w:rFonts w:ascii="Courier New" w:eastAsia="宋体" w:hAnsi="Courier New" w:cs="Courier New"/>
+                <w:color w:val="000000"/>
+                <w:kern w:val="0"/>
+                <w:sz w:val="25"/>
+                <w:szCs w:val="25"/>
+              </w:rPr>
+              <w:t>twap</w:t>
+            </w:r>
+            <w:proofErr w:type="spellEnd"/>
+            <w:r>
+              <w:rPr>
+                <w:rFonts w:ascii="Courier New" w:eastAsia="宋体" w:hAnsi="Courier New" w:cs="Courier New"/>
+                <w:color w:val="000000"/>
+                <w:kern w:val="0"/>
+                <w:sz w:val="25"/>
+                <w:szCs w:val="25"/>
+              </w:rPr>
+              <w:t>)</w:t>
+            </w:r>
+          </w:p>
+          <w:p>
+            <w:pPr>
+              <w:rPr>
+                <w:rFonts w:ascii="Courier New" w:hAnsi="Courier New"/>
+                <w:sz w:val="24"/>
+                <w:szCs w:val="24"/>
+              </w:rPr>
+            </w:pPr>
+          </w:p>
+        </w:tc>
+      </w:tr>
+    </w:tbl>
+    <w:p>
+      <w:pPr>
+        <w:ind w:firstLineChars="200" w:firstLine="480"/>
+        <w:rPr>
+          <w:rFonts w:ascii="Courier New" w:hAnsi="Courier New"/>
+          <w:sz w:val="24"/>
+          <w:szCs w:val="24"/>
+        </w:rPr>
+      </w:pPr>
+      <w:r>
+        <w:rPr>
+          <w:rFonts w:ascii="Courier New" w:hAnsi="Courier New" w:hint="eastAsia"/>
+          <w:sz w:val="24"/>
+          <w:szCs w:val="24"/>
+        </w:rPr>
+        <w:t>首先计算成交量加权平均价，我们使用</w:t>
+      </w:r>
+      <w:r>
+        <w:rPr>
+          <w:rFonts w:ascii="Courier New" w:hAnsi="Courier New" w:hint="eastAsia"/>
+          <w:sz w:val="24"/>
+          <w:szCs w:val="24"/>
+        </w:rPr>
+        <w:t>NumPy</w:t>
+      </w:r>
+      <w:r>
+        <w:rPr>
+          <w:rFonts w:ascii="Courier New" w:hAnsi="Courier New" w:hint="eastAsia"/>
+          <w:sz w:val="24"/>
+          <w:szCs w:val="24"/>
+        </w:rPr>
+        <w:t>的</w:t>
+      </w:r>
+      <w:r>
+        <w:rPr>
+          <w:rFonts w:ascii="Courier New" w:hAnsi="Courier New" w:hint="eastAsia"/>
+          <w:sz w:val="24"/>
+          <w:szCs w:val="24"/>
+        </w:rPr>
+        <w:t>average</w:t>
+      </w:r>
+      <w:r>
+        <w:rPr>
+          <w:rFonts w:ascii="Courier New" w:hAnsi="Courier New"/>
+          <w:sz w:val="24"/>
+          <w:szCs w:val="24"/>
+        </w:rPr>
+        <w:t>()</w:t>
+      </w:r>
+      <w:r>
+        <w:rPr>
+          <w:rFonts w:ascii="Courier New" w:hAnsi="Courier New" w:hint="eastAsia"/>
+          <w:sz w:val="24"/>
+          <w:szCs w:val="24"/>
+        </w:rPr>
+        <w:t>函数进行计算。其中，权重由成交量决定，因此参数</w:t>
+      </w:r>
+      <w:r>
+        <w:rPr>
+          <w:rFonts w:ascii="Courier New" w:hAnsi="Courier New" w:hint="eastAsia"/>
+          <w:sz w:val="24"/>
+          <w:szCs w:val="24"/>
+        </w:rPr>
+        <w:t>weights</w:t>
+      </w:r>
+      <w:r>
+        <w:rPr>
+          <w:rFonts w:ascii="Courier New" w:hAnsi="Courier New" w:hint="eastAsia"/>
+          <w:sz w:val="24"/>
+          <w:szCs w:val="24"/>
+        </w:rPr>
+        <w:t>（权重）</w:t>
+      </w:r>
+      <w:r>
+        <w:rPr>
+          <w:rFonts w:ascii="Courier New" w:hAnsi="Courier New" w:hint="eastAsia"/>
+          <w:sz w:val="24"/>
+          <w:szCs w:val="24"/>
+        </w:rPr>
+        <w:t>取</w:t>
+      </w:r>
+      <w:r>
+        <w:rPr>
+          <w:rFonts w:ascii="Courier New" w:hAnsi="Courier New" w:hint="eastAsia"/>
+          <w:sz w:val="24"/>
+          <w:szCs w:val="24"/>
+        </w:rPr>
+        <w:t>volume</w:t>
+      </w:r>
+      <w:r>
+        <w:rPr>
+          <w:rFonts w:ascii="Courier New" w:hAnsi="Courier New" w:hint="eastAsia"/>
+          <w:sz w:val="24"/>
+          <w:szCs w:val="24"/>
+        </w:rPr>
+        <w:t>。</w:t>
+      </w:r>
+    </w:p>
+    <w:p>
+      <w:pPr>
+        <w:ind w:firstLineChars="200" w:firstLine="480"/>
+        <w:rPr>
+          <w:rFonts w:ascii="Courier New" w:hAnsi="Courier New"/>
+          <w:sz w:val="24"/>
+          <w:szCs w:val="24"/>
+        </w:rPr>
+      </w:pPr>
+      <w:r>
+        <w:rPr>
+          <w:rFonts w:ascii="Courier New" w:hAnsi="Courier New" w:hint="eastAsia"/>
+          <w:sz w:val="24"/>
+          <w:szCs w:val="24"/>
+        </w:rPr>
+        <w:t>接下来计算收盘时的算术平均价</w:t>
+      </w:r>
+      <w:r>
+        <w:rPr>
+          <w:rFonts w:ascii="Courier New" w:hAnsi="Courier New" w:hint="eastAsia"/>
+          <w:sz w:val="24"/>
+          <w:szCs w:val="24"/>
+        </w:rPr>
+        <w:t>。通过</w:t>
+      </w:r>
+      <w:r>
+        <w:rPr>
+          <w:rFonts w:ascii="Courier New" w:hAnsi="Courier New" w:hint="eastAsia"/>
+          <w:sz w:val="24"/>
+          <w:szCs w:val="24"/>
+        </w:rPr>
+        <w:t>mean</w:t>
+      </w:r>
+      <w:r>
+        <w:rPr>
+          <w:rFonts w:ascii="Courier New" w:hAnsi="Courier New" w:hint="eastAsia"/>
+          <w:sz w:val="24"/>
+          <w:szCs w:val="24"/>
+        </w:rPr>
+        <w:t>函数即可计算算术平均值，因此我们调用</w:t>
+      </w:r>
+      <w:proofErr w:type="spellStart"/>
+      <w:r>
+        <w:rPr>
+          <w:rFonts w:ascii="Courier New" w:hAnsi="Courier New" w:hint="eastAsia"/>
+          <w:sz w:val="24"/>
+          <w:szCs w:val="24"/>
+        </w:rPr>
+        <w:t>n</w:t>
+      </w:r>
+      <w:r>
+        <w:rPr>
+          <w:rFonts w:ascii="Courier New" w:hAnsi="Courier New"/>
+          <w:sz w:val="24"/>
+          <w:szCs w:val="24"/>
+        </w:rPr>
+        <w:t>p.mean</w:t>
+      </w:r>
+      <w:proofErr w:type="spellEnd"/>
+      <w:r>
+        <w:rPr>
+          <w:rFonts w:ascii="Courier New" w:hAnsi="Courier New"/>
+          <w:sz w:val="24"/>
+          <w:szCs w:val="24"/>
+        </w:rPr>
+        <w:t>()</w:t>
+      </w:r>
+      <w:r>
+        <w:rPr>
+          <w:rFonts w:ascii="Courier New" w:hAnsi="Courier New" w:hint="eastAsia"/>
+          <w:sz w:val="24"/>
+          <w:szCs w:val="24"/>
+        </w:rPr>
+        <w:t>，并将</w:t>
+      </w:r>
+      <w:r>
+        <w:rPr>
+          <w:rFonts w:ascii="Courier New" w:hAnsi="Courier New" w:hint="eastAsia"/>
+          <w:sz w:val="24"/>
+          <w:szCs w:val="24"/>
+        </w:rPr>
+        <w:t>close</w:t>
+      </w:r>
+      <w:r>
+        <w:rPr>
+          <w:rFonts w:ascii="Courier New" w:hAnsi="Courier New" w:hint="eastAsia"/>
+          <w:sz w:val="24"/>
+          <w:szCs w:val="24"/>
+        </w:rPr>
+        <w:t>作为参数传入，进行计算。</w:t>
+      </w:r>
+    </w:p>
+    <w:p>
+      <w:pPr>
+        <w:ind w:firstLineChars="200" w:firstLine="480"/>
+        <w:rPr>
+          <w:rFonts w:ascii="Courier New" w:hAnsi="Courier New"/>
+          <w:sz w:val="24"/>
+          <w:szCs w:val="24"/>
+        </w:rPr>
+      </w:pPr>
+      <w:r>
+        <w:rPr>
+          <w:rFonts w:ascii="Courier New" w:hAnsi="Courier New" w:hint="eastAsia"/>
+          <w:sz w:val="24"/>
+          <w:szCs w:val="24"/>
+        </w:rPr>
+        <w:t>第三个要计算的均值是收盘时的加权平均价，我们设定，时间距离现在越近的股价，权重越大。</w:t>
+      </w:r>
+      <w:r>
+        <w:rPr>
+          <w:rFonts w:ascii="Courier New" w:hAnsi="Courier New" w:hint="eastAsia"/>
+          <w:sz w:val="24"/>
+          <w:szCs w:val="24"/>
+        </w:rPr>
+        <w:t>因此我们调用</w:t>
+      </w:r>
+      <w:proofErr w:type="spellStart"/>
+      <w:r>
+        <w:rPr>
+          <w:rFonts w:ascii="Courier New" w:hAnsi="Courier New" w:hint="eastAsia"/>
+          <w:sz w:val="24"/>
+          <w:szCs w:val="24"/>
+        </w:rPr>
+        <w:t>n</w:t>
+      </w:r>
+      <w:r>
+        <w:rPr>
+          <w:rFonts w:ascii="Courier New" w:hAnsi="Courier New"/>
+          <w:sz w:val="24"/>
+          <w:szCs w:val="24"/>
+        </w:rPr>
+        <w:t>p.arange</w:t>
+      </w:r>
+      <w:proofErr w:type="spellEnd"/>
+      <w:r>
+        <w:rPr>
+          <w:rFonts w:ascii="Courier New" w:hAnsi="Courier New"/>
+          <w:sz w:val="24"/>
+          <w:szCs w:val="24"/>
+        </w:rPr>
+        <w:t>()</w:t>
+      </w:r>
+      <w:r>
+        <w:rPr>
+          <w:rFonts w:ascii="Courier New" w:hAnsi="Courier New" w:hint="eastAsia"/>
+          <w:sz w:val="24"/>
+          <w:szCs w:val="24"/>
+        </w:rPr>
+        <w:t>函数创建一个数组</w:t>
+      </w:r>
+      <w:r>
+        <w:rPr>
+          <w:rFonts w:ascii="Courier New" w:hAnsi="Courier New" w:hint="eastAsia"/>
+          <w:sz w:val="24"/>
+          <w:szCs w:val="24"/>
+        </w:rPr>
+        <w:t>weight</w:t>
+      </w:r>
+      <w:r>
+        <w:rPr>
+          <w:rFonts w:ascii="Courier New" w:hAnsi="Courier New" w:hint="eastAsia"/>
+          <w:sz w:val="24"/>
+          <w:szCs w:val="24"/>
+        </w:rPr>
+        <w:t>。该数组长度与</w:t>
+      </w:r>
+      <w:r>
+        <w:rPr>
+          <w:rFonts w:ascii="Courier New" w:hAnsi="Courier New" w:hint="eastAsia"/>
+          <w:sz w:val="24"/>
+          <w:szCs w:val="24"/>
+        </w:rPr>
+        <w:t>close</w:t>
+      </w:r>
+      <w:r>
+        <w:rPr>
+          <w:rFonts w:ascii="Courier New" w:hAnsi="Courier New" w:hint="eastAsia"/>
+          <w:sz w:val="24"/>
+          <w:szCs w:val="24"/>
+        </w:rPr>
+        <w:t>相等，而且数组的每个元素依次增大</w:t>
+      </w:r>
+      <w:r>
+        <w:rPr>
+          <w:rFonts w:ascii="Courier New" w:hAnsi="Courier New" w:hint="eastAsia"/>
+          <w:sz w:val="24"/>
+          <w:szCs w:val="24"/>
+        </w:rPr>
+        <w:t>1</w:t>
+      </w:r>
+      <w:r>
+        <w:rPr>
+          <w:rFonts w:ascii="Courier New" w:hAnsi="Courier New" w:hint="eastAsia"/>
+          <w:sz w:val="24"/>
+          <w:szCs w:val="24"/>
+        </w:rPr>
+        <w:t>，故而满足“距现在越近，权重越大”这一要求，可以作为权重数组传递给参数</w:t>
+      </w:r>
+      <w:r>
+        <w:rPr>
+          <w:rFonts w:ascii="Courier New" w:hAnsi="Courier New" w:hint="eastAsia"/>
+          <w:sz w:val="24"/>
+          <w:szCs w:val="24"/>
+        </w:rPr>
+        <w:t>weights</w:t>
+      </w:r>
+      <w:r>
+        <w:rPr>
+          <w:rFonts w:ascii="Courier New" w:hAnsi="Courier New" w:hint="eastAsia"/>
+          <w:sz w:val="24"/>
+          <w:szCs w:val="24"/>
+        </w:rPr>
+        <w:t>。</w:t>
+      </w:r>
+    </w:p>
+    <w:p>
+      <w:pPr>
+        <w:ind w:firstLineChars="200" w:firstLine="480"/>
+        <w:rPr>
+          <w:rFonts w:ascii="Courier New" w:hAnsi="Courier New"/>
+          <w:sz w:val="24"/>
+          <w:szCs w:val="24"/>
+        </w:rPr>
+      </w:pPr>
+      <w:r>
+        <w:rPr>
+          <w:rFonts w:ascii="Courier New" w:hAnsi="Courier New" w:hint="eastAsia"/>
+          <w:sz w:val="24"/>
+          <w:szCs w:val="24"/>
+        </w:rPr>
+        <w:t>经过上述计算，我们可以得到如下</w:t>
+      </w:r>
+      <w:r>
+        <w:rPr>
+          <w:rFonts w:ascii="Courier New" w:hAnsi="Courier New" w:hint="eastAsia"/>
+          <w:sz w:val="24"/>
+          <w:szCs w:val="24"/>
+        </w:rPr>
+        <w:t>输出</w:t>
+      </w:r>
+      <w:r>
+        <w:rPr>
+          <w:rFonts w:ascii="Courier New" w:hAnsi="Courier New" w:hint="eastAsia"/>
+          <w:sz w:val="24"/>
+          <w:szCs w:val="24"/>
+        </w:rPr>
+        <w:t>结果：</w:t>
+      </w:r>
+    </w:p>
+    <w:tbl>
+      <w:tblPr>
+        <w:tblStyle w:val="a5"/>
+        <w:tblW w:w="0" w:type="auto"/>
+        <w:tblLook w:val="04A0" w:firstRow="1" w:lastRow="0" w:firstColumn="1" w:lastColumn="0" w:noHBand="0" w:noVBand="1"/>
+      </w:tblPr>
+      <w:tblGrid>
+        <w:gridCol w:w="8522"/>
+      </w:tblGrid>
+      <w:tr>
+        <w:tc>
+          <w:tcPr>
+            <w:tcW w:w="8522" w:type="dxa"/>
+          </w:tcPr>
+          <w:p>
+            <w:pPr>
+              <w:rPr>
+                <w:rFonts w:ascii="Courier New" w:hAnsi="Courier New"/>
+                <w:sz w:val="24"/>
+                <w:szCs w:val="24"/>
+              </w:rPr>
+            </w:pPr>
+            <w:proofErr w:type="spellStart"/>
+            <w:r>
+              <w:rPr>
+                <w:rFonts w:ascii="Courier New" w:hAnsi="Courier New"/>
+                <w:sz w:val="24"/>
+                <w:szCs w:val="24"/>
+              </w:rPr>
+              <w:t>vwap</w:t>
+            </w:r>
+            <w:proofErr w:type="spellEnd"/>
+            <w:r>
+              <w:rPr>
+                <w:rFonts w:ascii="Courier New" w:hAnsi="Courier New"/>
+                <w:sz w:val="24"/>
+                <w:szCs w:val="24"/>
+              </w:rPr>
+              <w:t>= 7.72441662423</w:t>
+            </w:r>
+          </w:p>
+          <w:p>
+            <w:pPr>
+              <w:rPr>
+                <w:rFonts w:ascii="Courier New" w:hAnsi="Courier New"/>
+                <w:sz w:val="24"/>
+                <w:szCs w:val="24"/>
+              </w:rPr>
+            </w:pPr>
+            <w:r>
+              <w:rPr>
+                <w:rFonts w:ascii="Courier New" w:hAnsi="Courier New"/>
+                <w:sz w:val="24"/>
+                <w:szCs w:val="24"/>
+              </w:rPr>
+              <w:t>mean= 7.60807692308</w:t>
+            </w:r>
+          </w:p>
+          <w:p>
+            <w:pPr>
+              <w:rPr>
+                <w:rFonts w:ascii="Courier New" w:hAnsi="Courier New" w:hint="eastAsia"/>
+                <w:sz w:val="24"/>
+                <w:szCs w:val="24"/>
+              </w:rPr>
+            </w:pPr>
+            <w:proofErr w:type="spellStart"/>
+            <w:r>
+              <w:rPr>
+                <w:rFonts w:ascii="Courier New" w:hAnsi="Courier New"/>
+                <w:sz w:val="24"/>
+                <w:szCs w:val="24"/>
+              </w:rPr>
+              <w:t>twap</w:t>
+            </w:r>
+            <w:proofErr w:type="spellEnd"/>
+            <w:r>
+              <w:rPr>
+                <w:rFonts w:ascii="Courier New" w:hAnsi="Courier New"/>
+                <w:sz w:val="24"/>
+                <w:szCs w:val="24"/>
+              </w:rPr>
+              <w:t>= 7.48483076923</w:t>
+            </w:r>
+          </w:p>
+        </w:tc>
+      </w:tr>
+    </w:tbl>
+    <w:p>
+      <w:pPr>
+        <w:ind w:firstLineChars="200" w:firstLine="480"/>
+        <w:rPr>
+          <w:rFonts w:ascii="Courier New" w:hAnsi="Courier New"/>
+          <w:sz w:val="24"/>
+          <w:szCs w:val="24"/>
+        </w:rPr>
+      </w:pPr>
+      <w:bookmarkStart w:id="0" w:name="_GoBack"/>
+      <w:bookmarkEnd w:id="0"/>
+    </w:p>
+    <w:p>
+      <w:pPr>
+        <w:ind w:firstLineChars="200" w:firstLine="480"/>
+        <w:rPr>
+          <w:rFonts w:ascii="Courier New" w:hAnsi="Courier New" w:hint="eastAsia"/>
+          <w:sz w:val="24"/>
+          <w:szCs w:val="24"/>
+        </w:rPr>
+      </w:pPr>
+    </w:p>
+    <w:p>
+      <w:pPr>
+        <w:ind w:firstLineChars="200" w:firstLine="480"/>
+        <w:rPr>
+          <w:rFonts w:ascii="Courier New" w:hAnsi="Courier New" w:hint="eastAsia"/>
+          <w:sz w:val="24"/>
+          <w:szCs w:val="24"/>
+        </w:rPr>
+      </w:pPr>
+    </w:p>
+    <w:p>
+      <w:pPr>
+        <w:ind w:firstLineChars="200" w:firstLine="480"/>
+        <w:rPr>
+          <w:rFonts w:ascii="Courier New" w:hAnsi="Courier New"/>
+          <w:sz w:val="24"/>
+          <w:szCs w:val="24"/>
+        </w:rPr>
+      </w:pPr>
+      <w:r>
+        <w:rPr>
+          <w:rFonts w:ascii="Courier New" w:hAnsi="Courier New" w:hint="eastAsia"/>
+          <w:sz w:val="24"/>
+          <w:szCs w:val="24"/>
+        </w:rPr>
+        <w:t>3.</w:t>
+      </w:r>
+      <w:r>
+        <w:rPr>
+          <w:rFonts w:ascii="Courier New" w:hAnsi="Courier New"/>
+          <w:sz w:val="24"/>
+          <w:szCs w:val="24"/>
+        </w:rPr>
+        <w:t>2</w:t>
+      </w:r>
+      <w:r>
+        <w:rPr>
+          <w:rFonts w:ascii="Courier New" w:hAnsi="Courier New" w:hint="eastAsia"/>
+          <w:sz w:val="24"/>
+          <w:szCs w:val="24"/>
+        </w:rPr>
+        <w:t>.</w:t>
+      </w:r>
+      <w:r>
+        <w:rPr>
+          <w:rFonts w:ascii="Courier New" w:hAnsi="Courier New"/>
+          <w:sz w:val="24"/>
+          <w:szCs w:val="24"/>
+        </w:rPr>
+        <w:t xml:space="preserve">3 </w:t>
+      </w:r>
+      <w:r>
+        <w:rPr>
+          <w:rFonts w:ascii="Courier New" w:hAnsi="Courier New" w:hint="eastAsia"/>
+          <w:sz w:val="24"/>
+          <w:szCs w:val="24"/>
+        </w:rPr>
+        <w:t>计算股价</w:t>
+      </w:r>
+      <w:r>
+        <w:rPr>
+          <w:rFonts w:ascii="Courier New" w:hAnsi="Courier New" w:hint="eastAsia"/>
+          <w:sz w:val="24"/>
+          <w:szCs w:val="24"/>
+        </w:rPr>
+        <w:t>极值与极值波动范围</w:t>
+      </w:r>
+    </w:p>
+    <w:p>
+      <w:pPr>
+        <w:ind w:firstLineChars="200" w:firstLine="480"/>
+        <w:rPr>
+          <w:rFonts w:ascii="Courier New" w:hAnsi="Courier New"/>
+          <w:sz w:val="24"/>
+          <w:szCs w:val="24"/>
+        </w:rPr>
+      </w:pPr>
+    </w:p>
+    <w:p>
+      <w:pPr>
+        <w:ind w:firstLineChars="200" w:firstLine="480"/>
+        <w:rPr>
+          <w:rFonts w:ascii="Courier New" w:hAnsi="Courier New"/>
+          <w:sz w:val="24"/>
+          <w:szCs w:val="24"/>
+        </w:rPr>
+      </w:pPr>
+    </w:p>
+    <w:p>
+      <w:pPr>
+        <w:ind w:firstLineChars="200" w:firstLine="480"/>
+        <w:rPr>
+          <w:rFonts w:ascii="Courier New" w:hAnsi="Courier New" w:hint="eastAsia"/>
           <w:sz w:val="24"/>
           <w:szCs w:val="24"/>
         </w:rPr>
@@ -4591,6 +6598,57 @@
       <w:u w:val="single"/>
     </w:rPr>
   </w:style>
+  <w:style w:type="paragraph" w:styleId="HTML">
+    <w:name w:val="HTML Preformatted"/>
+    <w:basedOn w:val="a"/>
+    <w:link w:val="HTML0"/>
+    <w:uiPriority w:val="99"/>
+    <w:semiHidden/>
+    <w:unhideWhenUsed/>
+    <w:rsid w:val="005B008D"/>
+    <w:pPr>
+      <w:widowControl/>
+      <w:tabs>
+        <w:tab w:val="left" w:pos="916"/>
+        <w:tab w:val="left" w:pos="1832"/>
+        <w:tab w:val="left" w:pos="2748"/>
+        <w:tab w:val="left" w:pos="3664"/>
+        <w:tab w:val="left" w:pos="4580"/>
+        <w:tab w:val="left" w:pos="5496"/>
+        <w:tab w:val="left" w:pos="6412"/>
+        <w:tab w:val="left" w:pos="7328"/>
+        <w:tab w:val="left" w:pos="8244"/>
+        <w:tab w:val="left" w:pos="9160"/>
+        <w:tab w:val="left" w:pos="10076"/>
+        <w:tab w:val="left" w:pos="10992"/>
+        <w:tab w:val="left" w:pos="11908"/>
+        <w:tab w:val="left" w:pos="12824"/>
+        <w:tab w:val="left" w:pos="13740"/>
+        <w:tab w:val="left" w:pos="14656"/>
+      </w:tabs>
+      <w:jc w:val="left"/>
+    </w:pPr>
+    <w:rPr>
+      <w:rFonts w:ascii="宋体" w:eastAsia="宋体" w:hAnsi="宋体" w:cs="宋体"/>
+      <w:kern w:val="0"/>
+      <w:sz w:val="24"/>
+      <w:szCs w:val="24"/>
+    </w:rPr>
+  </w:style>
+  <w:style w:type="character" w:customStyle="1" w:styleId="HTML0">
+    <w:name w:val="HTML 预设格式 字符"/>
+    <w:basedOn w:val="a0"/>
+    <w:link w:val="HTML"/>
+    <w:uiPriority w:val="99"/>
+    <w:semiHidden/>
+    <w:rsid w:val="005B008D"/>
+    <w:rPr>
+      <w:rFonts w:ascii="宋体" w:eastAsia="宋体" w:hAnsi="宋体" w:cs="宋体"/>
+      <w:kern w:val="0"/>
+      <w:sz w:val="24"/>
+      <w:szCs w:val="24"/>
+    </w:rPr>
+  </w:style>
 </w:styles>
 </file>
 

</xml_diff>

<commit_message>
Book chapter update: chapter 3.2.3 "Finding min/max values"
</commit_message>
<xml_diff>
--- a/python_book/stock/stock.docx
+++ b/python_book/stock/stock.docx
@@ -3331,7 +3331,7 @@
       <w:pPr>
         <w:ind w:firstLineChars="200" w:firstLine="482"/>
         <w:rPr>
-          <w:rFonts w:ascii="Courier New" w:hAnsi="Courier New" w:hint="eastAsia"/>
+          <w:rFonts w:ascii="Courier New" w:hAnsi="Courier New"/>
           <w:b/>
           <w:sz w:val="24"/>
           <w:szCs w:val="24"/>
@@ -3448,7 +3448,7 @@
               </w:tabs>
               <w:jc w:val="left"/>
               <w:rPr>
-                <w:rFonts w:ascii="Courier New" w:eastAsia="宋体" w:hAnsi="Courier New" w:cs="Courier New" w:hint="eastAsia"/>
+                <w:rFonts w:ascii="Courier New" w:eastAsia="宋体" w:hAnsi="Courier New" w:cs="Courier New"/>
                 <w:color w:val="000000"/>
                 <w:kern w:val="0"/>
                 <w:sz w:val="22"/>
@@ -4475,15 +4475,7 @@
           <w:sz w:val="24"/>
           <w:szCs w:val="24"/>
         </w:rPr>
-        <w:t>的操作</w:t>
-      </w:r>
-      <w:r>
-        <w:rPr>
-          <w:rFonts w:ascii="Courier New" w:hAnsi="Courier New" w:hint="eastAsia"/>
-          <w:sz w:val="24"/>
-          <w:szCs w:val="24"/>
-        </w:rPr>
-        <w:t>，我们从数据源</w:t>
+        <w:t>的操作，我们从数据源</w:t>
       </w:r>
       <w:r>
         <w:rPr>
@@ -5471,7 +5463,7 @@
           <w:p>
             <w:pPr>
               <w:rPr>
-                <w:rFonts w:ascii="Courier New" w:hAnsi="Courier New" w:hint="eastAsia"/>
+                <w:rFonts w:ascii="Courier New" w:hAnsi="Courier New"/>
                 <w:sz w:val="24"/>
                 <w:szCs w:val="24"/>
               </w:rPr>
@@ -5484,7 +5476,7 @@
       <w:pPr>
         <w:ind w:firstLineChars="200" w:firstLine="480"/>
         <w:rPr>
-          <w:rFonts w:ascii="Courier New" w:hAnsi="Courier New" w:hint="eastAsia"/>
+          <w:rFonts w:ascii="Courier New" w:hAnsi="Courier New"/>
           <w:sz w:val="24"/>
           <w:szCs w:val="24"/>
         </w:rPr>
@@ -5856,7 +5848,7 @@
           <w:p>
             <w:pPr>
               <w:rPr>
-                <w:rFonts w:ascii="Courier New" w:hAnsi="Courier New" w:hint="eastAsia"/>
+                <w:rFonts w:ascii="Courier New" w:hAnsi="Courier New"/>
                 <w:sz w:val="24"/>
                 <w:szCs w:val="24"/>
               </w:rPr>
@@ -5899,7 +5891,7 @@
           <w:p>
             <w:pPr>
               <w:rPr>
-                <w:rFonts w:ascii="Courier New" w:hAnsi="Courier New" w:hint="eastAsia"/>
+                <w:rFonts w:ascii="Courier New" w:hAnsi="Courier New"/>
                 <w:sz w:val="24"/>
                 <w:szCs w:val="24"/>
               </w:rPr>
@@ -5924,7 +5916,7 @@
           <w:p>
             <w:pPr>
               <w:rPr>
-                <w:rFonts w:ascii="Courier New" w:hAnsi="Courier New" w:hint="eastAsia"/>
+                <w:rFonts w:ascii="Courier New" w:hAnsi="Courier New"/>
                 <w:sz w:val="24"/>
                 <w:szCs w:val="24"/>
               </w:rPr>
@@ -5969,6 +5961,71 @@
     </w:tbl>
     <w:p>
       <w:pPr>
+        <w:rPr>
+          <w:rFonts w:ascii="Courier New" w:hAnsi="Courier New" w:hint="eastAsia"/>
+          <w:sz w:val="24"/>
+          <w:szCs w:val="24"/>
+        </w:rPr>
+      </w:pPr>
+    </w:p>
+    <w:p>
+      <w:pPr>
+        <w:ind w:firstLineChars="200" w:firstLine="482"/>
+        <w:rPr>
+          <w:rFonts w:ascii="Courier New" w:hAnsi="Courier New"/>
+          <w:b/>
+          <w:sz w:val="24"/>
+          <w:szCs w:val="24"/>
+        </w:rPr>
+      </w:pPr>
+      <w:r>
+        <w:rPr>
+          <w:rFonts w:ascii="Courier New" w:hAnsi="Courier New" w:hint="eastAsia"/>
+          <w:b/>
+          <w:sz w:val="24"/>
+          <w:szCs w:val="24"/>
+        </w:rPr>
+        <w:t>3.</w:t>
+      </w:r>
+      <w:r>
+        <w:rPr>
+          <w:rFonts w:ascii="Courier New" w:hAnsi="Courier New"/>
+          <w:b/>
+          <w:sz w:val="24"/>
+          <w:szCs w:val="24"/>
+        </w:rPr>
+        <w:t>2</w:t>
+      </w:r>
+      <w:r>
+        <w:rPr>
+          <w:rFonts w:ascii="Courier New" w:hAnsi="Courier New" w:hint="eastAsia"/>
+          <w:b/>
+          <w:sz w:val="24"/>
+          <w:szCs w:val="24"/>
+        </w:rPr>
+        <w:t>.</w:t>
+      </w:r>
+      <w:r>
+        <w:rPr>
+          <w:rFonts w:ascii="Courier New" w:hAnsi="Courier New"/>
+          <w:b/>
+          <w:sz w:val="24"/>
+          <w:szCs w:val="24"/>
+        </w:rPr>
+        <w:t xml:space="preserve">3 </w:t>
+      </w:r>
+      <w:r>
+        <w:rPr>
+          <w:rFonts w:ascii="Courier New" w:hAnsi="Courier New" w:hint="eastAsia"/>
+          <w:b/>
+          <w:sz w:val="24"/>
+          <w:szCs w:val="24"/>
+        </w:rPr>
+        <w:t>计算股价极值与极值波动范围</w:t>
+      </w:r>
+    </w:p>
+    <w:p>
+      <w:pPr>
         <w:ind w:firstLineChars="200" w:firstLine="480"/>
         <w:rPr>
           <w:rFonts w:ascii="Courier New" w:hAnsi="Courier New"/>
@@ -5982,7 +6039,17 @@
           <w:sz w:val="24"/>
           <w:szCs w:val="24"/>
         </w:rPr>
-        <w:t>接下来，我们需要找出股价的最高和最低值，并计算最高值和最低值的波动范围：</w:t>
+        <w:t>接下来，我们需要找</w:t>
+      </w:r>
+      <w:bookmarkStart w:id="0" w:name="_GoBack"/>
+      <w:bookmarkEnd w:id="0"/>
+      <w:r>
+        <w:rPr>
+          <w:rFonts w:ascii="Courier New" w:hAnsi="Courier New" w:hint="eastAsia"/>
+          <w:sz w:val="24"/>
+          <w:szCs w:val="24"/>
+        </w:rPr>
+        <w:t>出股价的最高和最低值，并计算最高值和最低值的波动范围：</w:t>
       </w:r>
     </w:p>
     <w:tbl>
@@ -7360,7 +7427,7 @@
           <w:p>
             <w:pPr>
               <w:rPr>
-                <w:rFonts w:ascii="Courier New" w:hAnsi="Courier New" w:hint="eastAsia"/>
+                <w:rFonts w:ascii="Courier New" w:hAnsi="Courier New"/>
                 <w:sz w:val="24"/>
                 <w:szCs w:val="24"/>
               </w:rPr>
@@ -7402,7 +7469,16 @@
           <w:sz w:val="24"/>
           <w:szCs w:val="24"/>
         </w:rPr>
-        <w:t>高价和最低价，它们分别位于</w:t>
+        <w:t>高价和最低价，它</w:t>
+      </w:r>
+      <w:r>
+        <w:rPr>
+          <w:rFonts w:ascii="Courier New" w:hAnsi="Courier New" w:hint="eastAsia"/>
+          <w:sz w:val="24"/>
+          <w:szCs w:val="24"/>
+        </w:rPr>
+        <w:lastRenderedPageBreak/>
+        <w:t>们分别位于</w:t>
       </w:r>
       <w:r>
         <w:rPr>
@@ -7450,15 +7526,7 @@
           <w:sz w:val="24"/>
           <w:szCs w:val="24"/>
         </w:rPr>
-        <w:t>列。</w:t>
-      </w:r>
-      <w:r>
-        <w:rPr>
-          <w:rFonts w:ascii="Courier New" w:hAnsi="Courier New" w:hint="eastAsia"/>
-          <w:sz w:val="24"/>
-          <w:szCs w:val="24"/>
-        </w:rPr>
-        <w:t>将每日</w:t>
+        <w:t>列。将每日</w:t>
       </w:r>
       <w:proofErr w:type="gramStart"/>
       <w:r>
@@ -7508,15 +7576,7 @@
           <w:sz w:val="24"/>
           <w:szCs w:val="24"/>
         </w:rPr>
-        <w:t>中后，我们对其进行输出显示。</w:t>
-      </w:r>
-      <w:r>
-        <w:rPr>
-          <w:rFonts w:ascii="Courier New" w:hAnsi="Courier New" w:hint="eastAsia"/>
-          <w:sz w:val="24"/>
-          <w:szCs w:val="24"/>
-        </w:rPr>
-        <w:t>接下来，通过</w:t>
+        <w:t>中后，我们对其进行输出显示。接下来，通过</w:t>
       </w:r>
       <w:r>
         <w:rPr>
@@ -7580,7 +7640,6 @@
           <w:sz w:val="24"/>
           <w:szCs w:val="24"/>
         </w:rPr>
-        <w:lastRenderedPageBreak/>
         <w:t>函数找到历史</w:t>
       </w:r>
       <w:proofErr w:type="gramStart"/>
@@ -7662,7 +7721,7 @@
       <w:pPr>
         <w:ind w:firstLineChars="200" w:firstLine="480"/>
         <w:rPr>
-          <w:rFonts w:ascii="Courier New" w:hAnsi="Courier New" w:hint="eastAsia"/>
+          <w:rFonts w:ascii="Courier New" w:hAnsi="Courier New"/>
           <w:sz w:val="24"/>
           <w:szCs w:val="24"/>
         </w:rPr>
@@ -7795,7 +7854,7 @@
           <w:p>
             <w:pPr>
               <w:rPr>
-                <w:rFonts w:ascii="Courier New" w:hAnsi="Courier New" w:hint="eastAsia"/>
+                <w:rFonts w:ascii="Courier New" w:hAnsi="Courier New"/>
                 <w:sz w:val="24"/>
                 <w:szCs w:val="24"/>
               </w:rPr>
@@ -7935,7 +7994,7 @@
           <w:p>
             <w:pPr>
               <w:rPr>
-                <w:rFonts w:ascii="Courier New" w:hAnsi="Courier New" w:hint="eastAsia"/>
+                <w:rFonts w:ascii="Courier New" w:hAnsi="Courier New"/>
                 <w:sz w:val="24"/>
                 <w:szCs w:val="24"/>
               </w:rPr>
@@ -8057,7 +8116,7 @@
           <w:p>
             <w:pPr>
               <w:rPr>
-                <w:rFonts w:ascii="Courier New" w:hAnsi="Courier New" w:hint="eastAsia"/>
+                <w:rFonts w:ascii="Courier New" w:hAnsi="Courier New"/>
                 <w:sz w:val="24"/>
                 <w:szCs w:val="24"/>
               </w:rPr>
@@ -8100,7 +8159,7 @@
           <w:p>
             <w:pPr>
               <w:rPr>
-                <w:rFonts w:ascii="Courier New" w:hAnsi="Courier New" w:hint="eastAsia"/>
+                <w:rFonts w:ascii="Courier New" w:hAnsi="Courier New"/>
                 <w:sz w:val="24"/>
                 <w:szCs w:val="24"/>
               </w:rPr>
@@ -8125,21 +8184,19 @@
           <w:p>
             <w:pPr>
               <w:rPr>
+                <w:rFonts w:ascii="Courier New" w:hAnsi="Courier New"/>
+                <w:sz w:val="24"/>
+                <w:szCs w:val="24"/>
+              </w:rPr>
+            </w:pPr>
+            <w:r>
+              <w:rPr>
                 <w:rFonts w:ascii="Courier New" w:hAnsi="Courier New" w:hint="eastAsia"/>
                 <w:sz w:val="24"/>
                 <w:szCs w:val="24"/>
               </w:rPr>
-            </w:pPr>
-            <w:r>
-              <w:rPr>
-                <w:rFonts w:ascii="Courier New" w:hAnsi="Courier New" w:hint="eastAsia"/>
-                <w:sz w:val="24"/>
-                <w:szCs w:val="24"/>
-              </w:rPr>
               <w:t>最值</w:t>
             </w:r>
-            <w:bookmarkStart w:id="0" w:name="_GoBack"/>
-            <w:bookmarkEnd w:id="0"/>
             <w:r>
               <w:rPr>
                 <w:rFonts w:ascii="Courier New" w:hAnsi="Courier New" w:hint="eastAsia"/>
@@ -8160,7 +8217,7 @@
           <w:p>
             <w:pPr>
               <w:rPr>
-                <w:rFonts w:ascii="Courier New" w:hAnsi="Courier New" w:hint="eastAsia"/>
+                <w:rFonts w:ascii="Courier New" w:hAnsi="Courier New"/>
                 <w:sz w:val="24"/>
                 <w:szCs w:val="24"/>
               </w:rPr>
@@ -8185,7 +8242,7 @@
           <w:p>
             <w:pPr>
               <w:rPr>
-                <w:rFonts w:ascii="Courier New" w:hAnsi="Courier New" w:hint="eastAsia"/>
+                <w:rFonts w:ascii="Courier New" w:hAnsi="Courier New"/>
                 <w:sz w:val="24"/>
                 <w:szCs w:val="24"/>
               </w:rPr>
@@ -8214,7 +8271,7 @@
       <w:pPr>
         <w:ind w:firstLineChars="200" w:firstLine="480"/>
         <w:rPr>
-          <w:rFonts w:ascii="Courier New" w:hAnsi="Courier New" w:hint="eastAsia"/>
+          <w:rFonts w:ascii="Courier New" w:hAnsi="Courier New"/>
           <w:sz w:val="24"/>
           <w:szCs w:val="24"/>
         </w:rPr>
@@ -8224,7 +8281,7 @@
       <w:pPr>
         <w:ind w:firstLineChars="200" w:firstLine="480"/>
         <w:rPr>
-          <w:rFonts w:ascii="Courier New" w:hAnsi="Courier New" w:hint="eastAsia"/>
+          <w:rFonts w:ascii="Courier New" w:hAnsi="Courier New"/>
           <w:sz w:val="24"/>
           <w:szCs w:val="24"/>
         </w:rPr>
@@ -8234,7 +8291,7 @@
       <w:pPr>
         <w:ind w:firstLineChars="200" w:firstLine="480"/>
         <w:rPr>
-          <w:rFonts w:ascii="Courier New" w:hAnsi="Courier New" w:hint="eastAsia"/>
+          <w:rFonts w:ascii="Courier New" w:hAnsi="Courier New"/>
           <w:sz w:val="24"/>
           <w:szCs w:val="24"/>
         </w:rPr>
@@ -8249,53 +8306,88 @@
           <w:szCs w:val="24"/>
         </w:rPr>
       </w:pPr>
-      <w:r>
-        <w:rPr>
-          <w:rFonts w:ascii="Courier New" w:hAnsi="Courier New" w:hint="eastAsia"/>
-          <w:sz w:val="24"/>
-          <w:szCs w:val="24"/>
-        </w:rPr>
-        <w:t>3.</w:t>
-      </w:r>
-      <w:r>
-        <w:rPr>
-          <w:rFonts w:ascii="Courier New" w:hAnsi="Courier New"/>
-          <w:sz w:val="24"/>
-          <w:szCs w:val="24"/>
-        </w:rPr>
-        <w:t>2</w:t>
-      </w:r>
-      <w:r>
-        <w:rPr>
-          <w:rFonts w:ascii="Courier New" w:hAnsi="Courier New" w:hint="eastAsia"/>
-          <w:sz w:val="24"/>
-          <w:szCs w:val="24"/>
+    </w:p>
+    <w:p>
+      <w:pPr>
+        <w:ind w:firstLineChars="200" w:firstLine="480"/>
+        <w:rPr>
+          <w:rFonts w:ascii="Courier New" w:hAnsi="Courier New"/>
+          <w:sz w:val="24"/>
+          <w:szCs w:val="24"/>
+        </w:rPr>
+      </w:pPr>
+    </w:p>
+    <w:p>
+      <w:pPr>
+        <w:rPr>
+          <w:rFonts w:ascii="Courier New" w:hAnsi="Courier New"/>
+          <w:sz w:val="32"/>
+          <w:szCs w:val="32"/>
+        </w:rPr>
+      </w:pPr>
+      <w:r>
+        <w:rPr>
+          <w:rFonts w:ascii="Courier New" w:hAnsi="Courier New"/>
+          <w:sz w:val="32"/>
+          <w:szCs w:val="32"/>
+        </w:rPr>
+        <w:t>3</w:t>
+      </w:r>
+      <w:r>
+        <w:rPr>
+          <w:rFonts w:ascii="Courier New" w:hAnsi="Courier New" w:hint="eastAsia"/>
+          <w:sz w:val="32"/>
+          <w:szCs w:val="32"/>
         </w:rPr>
         <w:t>.</w:t>
       </w:r>
       <w:r>
         <w:rPr>
           <w:rFonts w:ascii="Courier New" w:hAnsi="Courier New"/>
-          <w:sz w:val="24"/>
-          <w:szCs w:val="24"/>
-        </w:rPr>
-        <w:t xml:space="preserve">3 </w:t>
-      </w:r>
-      <w:r>
-        <w:rPr>
-          <w:rFonts w:ascii="Courier New" w:hAnsi="Courier New" w:hint="eastAsia"/>
-          <w:sz w:val="24"/>
-          <w:szCs w:val="24"/>
-        </w:rPr>
-        <w:t>计算股价</w:t>
-      </w:r>
-      <w:r>
-        <w:rPr>
-          <w:rFonts w:ascii="Courier New" w:hAnsi="Courier New" w:hint="eastAsia"/>
-          <w:sz w:val="24"/>
-          <w:szCs w:val="24"/>
-        </w:rPr>
-        <w:t>极值与极值波动范围</w:t>
+          <w:sz w:val="32"/>
+          <w:szCs w:val="32"/>
+        </w:rPr>
+        <w:t>3</w:t>
+      </w:r>
+      <w:r>
+        <w:rPr>
+          <w:rFonts w:ascii="Courier New" w:hAnsi="Courier New"/>
+          <w:sz w:val="32"/>
+          <w:szCs w:val="32"/>
+        </w:rPr>
+        <w:t xml:space="preserve"> </w:t>
+      </w:r>
+      <w:r>
+        <w:rPr>
+          <w:rFonts w:ascii="Courier New" w:hAnsi="Courier New"/>
+          <w:sz w:val="32"/>
+          <w:szCs w:val="32"/>
+        </w:rPr>
+        <w:t>TODO:</w:t>
+      </w:r>
+      <w:r>
+        <w:rPr>
+          <w:rFonts w:ascii="Courier New" w:hAnsi="Courier New" w:hint="eastAsia"/>
+          <w:sz w:val="32"/>
+          <w:szCs w:val="32"/>
+        </w:rPr>
+        <w:t>绘制分析数据统计图（七，八</w:t>
+      </w:r>
+      <w:r>
+        <w:rPr>
+          <w:rFonts w:ascii="Courier New" w:hAnsi="Courier New" w:hint="eastAsia"/>
+          <w:sz w:val="32"/>
+          <w:szCs w:val="32"/>
+        </w:rPr>
+        <w:t>节</w:t>
+      </w:r>
+      <w:r>
+        <w:rPr>
+          <w:rFonts w:ascii="Courier New" w:hAnsi="Courier New" w:hint="eastAsia"/>
+          <w:sz w:val="32"/>
+          <w:szCs w:val="32"/>
+        </w:rPr>
+        <w:t>）</w:t>
       </w:r>
     </w:p>
     <w:p>
@@ -8313,129 +8405,6 @@
         <w:ind w:firstLineChars="200" w:firstLine="480"/>
         <w:rPr>
           <w:rFonts w:ascii="Courier New" w:hAnsi="Courier New"/>
-          <w:sz w:val="24"/>
-          <w:szCs w:val="24"/>
-        </w:rPr>
-      </w:pPr>
-    </w:p>
-    <w:p>
-      <w:pPr>
-        <w:ind w:firstLineChars="200" w:firstLine="480"/>
-        <w:rPr>
-          <w:rFonts w:ascii="Courier New" w:hAnsi="Courier New"/>
-          <w:sz w:val="24"/>
-          <w:szCs w:val="24"/>
-        </w:rPr>
-      </w:pPr>
-    </w:p>
-    <w:p>
-      <w:pPr>
-        <w:ind w:firstLineChars="200" w:firstLine="480"/>
-        <w:rPr>
-          <w:rFonts w:ascii="Courier New" w:hAnsi="Courier New"/>
-          <w:sz w:val="24"/>
-          <w:szCs w:val="24"/>
-        </w:rPr>
-      </w:pPr>
-    </w:p>
-    <w:p>
-      <w:pPr>
-        <w:ind w:firstLineChars="200" w:firstLine="480"/>
-        <w:rPr>
-          <w:rFonts w:ascii="Courier New" w:hAnsi="Courier New"/>
-          <w:sz w:val="24"/>
-          <w:szCs w:val="24"/>
-        </w:rPr>
-      </w:pPr>
-    </w:p>
-    <w:p>
-      <w:pPr>
-        <w:rPr>
-          <w:rFonts w:ascii="Courier New" w:hAnsi="Courier New"/>
-          <w:sz w:val="32"/>
-          <w:szCs w:val="32"/>
-        </w:rPr>
-      </w:pPr>
-      <w:r>
-        <w:rPr>
-          <w:rFonts w:ascii="Courier New" w:hAnsi="Courier New"/>
-          <w:sz w:val="32"/>
-          <w:szCs w:val="32"/>
-        </w:rPr>
-        <w:t>3</w:t>
-      </w:r>
-      <w:r>
-        <w:rPr>
-          <w:rFonts w:ascii="Courier New" w:hAnsi="Courier New" w:hint="eastAsia"/>
-          <w:sz w:val="32"/>
-          <w:szCs w:val="32"/>
-        </w:rPr>
-        <w:t>.</w:t>
-      </w:r>
-      <w:r>
-        <w:rPr>
-          <w:rFonts w:ascii="Courier New" w:hAnsi="Courier New"/>
-          <w:sz w:val="32"/>
-          <w:szCs w:val="32"/>
-        </w:rPr>
-        <w:t>3</w:t>
-      </w:r>
-      <w:r>
-        <w:rPr>
-          <w:rFonts w:ascii="Courier New" w:hAnsi="Courier New"/>
-          <w:sz w:val="32"/>
-          <w:szCs w:val="32"/>
-        </w:rPr>
-        <w:t xml:space="preserve"> </w:t>
-      </w:r>
-      <w:r>
-        <w:rPr>
-          <w:rFonts w:ascii="Courier New" w:hAnsi="Courier New"/>
-          <w:sz w:val="32"/>
-          <w:szCs w:val="32"/>
-        </w:rPr>
-        <w:t>TODO:</w:t>
-      </w:r>
-      <w:r>
-        <w:rPr>
-          <w:rFonts w:ascii="Courier New" w:hAnsi="Courier New" w:hint="eastAsia"/>
-          <w:sz w:val="32"/>
-          <w:szCs w:val="32"/>
-        </w:rPr>
-        <w:t>绘制分析数据统计图（七，八</w:t>
-      </w:r>
-      <w:r>
-        <w:rPr>
-          <w:rFonts w:ascii="Courier New" w:hAnsi="Courier New" w:hint="eastAsia"/>
-          <w:sz w:val="32"/>
-          <w:szCs w:val="32"/>
-        </w:rPr>
-        <w:t>节</w:t>
-      </w:r>
-      <w:r>
-        <w:rPr>
-          <w:rFonts w:ascii="Courier New" w:hAnsi="Courier New" w:hint="eastAsia"/>
-          <w:sz w:val="32"/>
-          <w:szCs w:val="32"/>
-        </w:rPr>
-        <w:t>）</w:t>
-      </w:r>
-    </w:p>
-    <w:p>
-      <w:pPr>
-        <w:ind w:firstLineChars="200" w:firstLine="480"/>
-        <w:rPr>
-          <w:rFonts w:ascii="Courier New" w:hAnsi="Courier New" w:hint="eastAsia"/>
-          <w:sz w:val="24"/>
-          <w:szCs w:val="24"/>
-        </w:rPr>
-      </w:pPr>
-    </w:p>
-    <w:p>
-      <w:pPr>
-        <w:ind w:firstLineChars="200" w:firstLine="480"/>
-        <w:rPr>
-          <w:rFonts w:ascii="Courier New" w:hAnsi="Courier New" w:hint="eastAsia"/>
           <w:sz w:val="24"/>
           <w:szCs w:val="24"/>
         </w:rPr>

</xml_diff>

<commit_message>
Book chapter update: updating chapter 3.2.4 "Calculating median and variance"
</commit_message>
<xml_diff>
--- a/python_book/stock/stock.docx
+++ b/python_book/stock/stock.docx
@@ -5962,7 +5962,7 @@
     <w:p>
       <w:pPr>
         <w:rPr>
-          <w:rFonts w:ascii="Courier New" w:hAnsi="Courier New" w:hint="eastAsia"/>
+          <w:rFonts w:ascii="Courier New" w:hAnsi="Courier New"/>
           <w:sz w:val="24"/>
           <w:szCs w:val="24"/>
         </w:rPr>
@@ -6039,17 +6039,7 @@
           <w:sz w:val="24"/>
           <w:szCs w:val="24"/>
         </w:rPr>
-        <w:t>接下来，我们需要找</w:t>
-      </w:r>
-      <w:bookmarkStart w:id="0" w:name="_GoBack"/>
-      <w:bookmarkEnd w:id="0"/>
-      <w:r>
-        <w:rPr>
-          <w:rFonts w:ascii="Courier New" w:hAnsi="Courier New" w:hint="eastAsia"/>
-          <w:sz w:val="24"/>
-          <w:szCs w:val="24"/>
-        </w:rPr>
-        <w:t>出股价的最高和最低值，并计算最高值和最低值的波动范围：</w:t>
+        <w:t>接下来，我们需要找出股价的最高和最低值，并计算最高值和最低值的波动范围：</w:t>
       </w:r>
     </w:p>
     <w:tbl>
@@ -8286,6 +8276,54 @@
           <w:szCs w:val="24"/>
         </w:rPr>
       </w:pPr>
+      <w:r>
+        <w:rPr>
+          <w:rFonts w:ascii="Courier New" w:hAnsi="Courier New"/>
+          <w:sz w:val="24"/>
+          <w:szCs w:val="24"/>
+        </w:rPr>
+        <w:t>3</w:t>
+      </w:r>
+      <w:r>
+        <w:rPr>
+          <w:rFonts w:ascii="Courier New" w:hAnsi="Courier New" w:hint="eastAsia"/>
+          <w:sz w:val="24"/>
+          <w:szCs w:val="24"/>
+        </w:rPr>
+        <w:t>.</w:t>
+      </w:r>
+      <w:r>
+        <w:rPr>
+          <w:rFonts w:ascii="Courier New" w:hAnsi="Courier New"/>
+          <w:sz w:val="24"/>
+          <w:szCs w:val="24"/>
+        </w:rPr>
+        <w:t>2</w:t>
+      </w:r>
+      <w:r>
+        <w:rPr>
+          <w:rFonts w:ascii="Courier New" w:hAnsi="Courier New" w:hint="eastAsia"/>
+          <w:sz w:val="24"/>
+          <w:szCs w:val="24"/>
+        </w:rPr>
+        <w:t>.</w:t>
+      </w:r>
+      <w:r>
+        <w:rPr>
+          <w:rFonts w:ascii="Courier New" w:hAnsi="Courier New"/>
+          <w:sz w:val="24"/>
+          <w:szCs w:val="24"/>
+        </w:rPr>
+        <w:t xml:space="preserve">4 </w:t>
+      </w:r>
+      <w:r>
+        <w:rPr>
+          <w:rFonts w:ascii="Courier New" w:hAnsi="Courier New" w:hint="eastAsia"/>
+          <w:sz w:val="24"/>
+          <w:szCs w:val="24"/>
+        </w:rPr>
+        <w:t>计算股价中位数和方差</w:t>
+      </w:r>
     </w:p>
     <w:p>
       <w:pPr>
@@ -8296,6 +8334,8 @@
           <w:szCs w:val="24"/>
         </w:rPr>
       </w:pPr>
+      <w:bookmarkStart w:id="0" w:name="_GoBack"/>
+      <w:bookmarkEnd w:id="0"/>
     </w:p>
     <w:p>
       <w:pPr>

</xml_diff>

<commit_message>
Book chapter update: updating chapter 3.2.4
</commit_message>
<xml_diff>
--- a/python_book/stock/stock.docx
+++ b/python_book/stock/stock.docx
@@ -8329,7 +8329,7 @@
       <w:pPr>
         <w:ind w:firstLineChars="200" w:firstLine="480"/>
         <w:rPr>
-          <w:rFonts w:ascii="Courier New" w:hAnsi="Courier New" w:hint="eastAsia"/>
+          <w:rFonts w:ascii="Courier New" w:hAnsi="Courier New"/>
           <w:sz w:val="24"/>
           <w:szCs w:val="24"/>
         </w:rPr>
@@ -8398,14 +8398,349 @@
         </w:rPr>
         <w:t>中位数的计算有两种方法：</w:t>
       </w:r>
-      <w:bookmarkStart w:id="0" w:name="_GoBack"/>
-      <w:bookmarkEnd w:id="0"/>
     </w:p>
+    <w:tbl>
+      <w:tblPr>
+        <w:tblStyle w:val="a5"/>
+        <w:tblW w:w="0" w:type="auto"/>
+        <w:tblLook w:val="04A0" w:firstRow="1" w:lastRow="0" w:firstColumn="1" w:lastColumn="0" w:noHBand="0" w:noVBand="1"/>
+      </w:tblPr>
+      <w:tblGrid>
+        <w:gridCol w:w="8522"/>
+      </w:tblGrid>
+      <w:tr>
+        <w:tc>
+          <w:tcPr>
+            <w:tcW w:w="8522" w:type="dxa"/>
+          </w:tcPr>
+          <w:p>
+            <w:pPr>
+              <w:widowControl/>
+              <w:shd w:val="clear" w:color="auto" w:fill="FFFFFF"/>
+              <w:tabs>
+                <w:tab w:val="left" w:pos="916"/>
+                <w:tab w:val="left" w:pos="1832"/>
+                <w:tab w:val="left" w:pos="2748"/>
+                <w:tab w:val="left" w:pos="3664"/>
+                <w:tab w:val="left" w:pos="4580"/>
+                <w:tab w:val="left" w:pos="5496"/>
+                <w:tab w:val="left" w:pos="6412"/>
+                <w:tab w:val="left" w:pos="7328"/>
+                <w:tab w:val="left" w:pos="8244"/>
+                <w:tab w:val="left" w:pos="9160"/>
+                <w:tab w:val="left" w:pos="10076"/>
+                <w:tab w:val="left" w:pos="10992"/>
+                <w:tab w:val="left" w:pos="11908"/>
+                <w:tab w:val="left" w:pos="12824"/>
+                <w:tab w:val="left" w:pos="13740"/>
+                <w:tab w:val="left" w:pos="14656"/>
+              </w:tabs>
+              <w:jc w:val="left"/>
+              <w:rPr>
+                <w:rFonts w:ascii="Courier New" w:eastAsia="宋体" w:hAnsi="Courier New" w:cs="Courier New"/>
+                <w:color w:val="000000"/>
+                <w:kern w:val="0"/>
+                <w:sz w:val="25"/>
+                <w:szCs w:val="25"/>
+              </w:rPr>
+            </w:pPr>
+            <w:r>
+              <w:rPr>
+                <w:rFonts w:ascii="Courier New" w:eastAsia="宋体" w:hAnsi="Courier New" w:cs="Courier New"/>
+                <w:i/>
+                <w:iCs/>
+                <w:color w:val="808080"/>
+                <w:kern w:val="0"/>
+                <w:sz w:val="25"/>
+                <w:szCs w:val="25"/>
+              </w:rPr>
+              <w:t xml:space="preserve"># </w:t>
+            </w:r>
+            <w:r>
+              <w:rPr>
+                <w:rFonts w:ascii="宋体" w:eastAsia="宋体" w:hAnsi="宋体" w:cs="Courier New" w:hint="eastAsia"/>
+                <w:i/>
+                <w:iCs/>
+                <w:color w:val="808080"/>
+                <w:kern w:val="0"/>
+                <w:sz w:val="25"/>
+                <w:szCs w:val="25"/>
+              </w:rPr>
+              <w:t>计算中位数方法</w:t>
+            </w:r>
+            <w:proofErr w:type="gramStart"/>
+            <w:r>
+              <w:rPr>
+                <w:rFonts w:ascii="宋体" w:eastAsia="宋体" w:hAnsi="宋体" w:cs="Courier New" w:hint="eastAsia"/>
+                <w:i/>
+                <w:iCs/>
+                <w:color w:val="808080"/>
+                <w:kern w:val="0"/>
+                <w:sz w:val="25"/>
+                <w:szCs w:val="25"/>
+              </w:rPr>
+              <w:t>一</w:t>
+            </w:r>
+            <w:proofErr w:type="gramEnd"/>
+            <w:r>
+              <w:rPr>
+                <w:rFonts w:ascii="宋体" w:eastAsia="宋体" w:hAnsi="宋体" w:cs="Courier New" w:hint="eastAsia"/>
+                <w:i/>
+                <w:iCs/>
+                <w:color w:val="808080"/>
+                <w:kern w:val="0"/>
+                <w:sz w:val="25"/>
+                <w:szCs w:val="25"/>
+              </w:rPr>
+              <w:br/>
+            </w:r>
+            <w:r>
+              <w:rPr>
+                <w:rFonts w:ascii="Courier New" w:eastAsia="宋体" w:hAnsi="Courier New" w:cs="Courier New"/>
+                <w:color w:val="000000"/>
+                <w:kern w:val="0"/>
+                <w:sz w:val="25"/>
+                <w:szCs w:val="25"/>
+              </w:rPr>
+              <w:t xml:space="preserve">median = </w:t>
+            </w:r>
+            <w:proofErr w:type="spellStart"/>
+            <w:r>
+              <w:rPr>
+                <w:rFonts w:ascii="Courier New" w:eastAsia="宋体" w:hAnsi="Courier New" w:cs="Courier New"/>
+                <w:color w:val="000000"/>
+                <w:kern w:val="0"/>
+                <w:sz w:val="25"/>
+                <w:szCs w:val="25"/>
+              </w:rPr>
+              <w:t>np.median</w:t>
+            </w:r>
+            <w:proofErr w:type="spellEnd"/>
+            <w:r>
+              <w:rPr>
+                <w:rFonts w:ascii="Courier New" w:eastAsia="宋体" w:hAnsi="Courier New" w:cs="Courier New"/>
+                <w:color w:val="000000"/>
+                <w:kern w:val="0"/>
+                <w:sz w:val="25"/>
+                <w:szCs w:val="25"/>
+              </w:rPr>
+              <w:t>(close)</w:t>
+            </w:r>
+            <w:r>
+              <w:rPr>
+                <w:rFonts w:ascii="Courier New" w:eastAsia="宋体" w:hAnsi="Courier New" w:cs="Courier New"/>
+                <w:color w:val="000000"/>
+                <w:kern w:val="0"/>
+                <w:sz w:val="25"/>
+                <w:szCs w:val="25"/>
+              </w:rPr>
+              <w:br/>
+            </w:r>
+            <w:r>
+              <w:rPr>
+                <w:rFonts w:ascii="Courier New" w:eastAsia="宋体" w:hAnsi="Courier New" w:cs="Courier New"/>
+                <w:color w:val="000080"/>
+                <w:kern w:val="0"/>
+                <w:sz w:val="25"/>
+                <w:szCs w:val="25"/>
+              </w:rPr>
+              <w:lastRenderedPageBreak/>
+              <w:t>print</w:t>
+            </w:r>
+            <w:r>
+              <w:rPr>
+                <w:rFonts w:ascii="Courier New" w:eastAsia="宋体" w:hAnsi="Courier New" w:cs="Courier New"/>
+                <w:color w:val="000000"/>
+                <w:kern w:val="0"/>
+                <w:sz w:val="25"/>
+                <w:szCs w:val="25"/>
+              </w:rPr>
+              <w:t>(</w:t>
+            </w:r>
+            <w:r>
+              <w:rPr>
+                <w:rFonts w:ascii="Courier New" w:eastAsia="宋体" w:hAnsi="Courier New" w:cs="Courier New"/>
+                <w:b/>
+                <w:bCs/>
+                <w:color w:val="008080"/>
+                <w:kern w:val="0"/>
+                <w:sz w:val="25"/>
+                <w:szCs w:val="25"/>
+              </w:rPr>
+              <w:t>'median = '</w:t>
+            </w:r>
+            <w:r>
+              <w:rPr>
+                <w:rFonts w:ascii="Courier New" w:eastAsia="宋体" w:hAnsi="Courier New" w:cs="Courier New"/>
+                <w:color w:val="000000"/>
+                <w:kern w:val="0"/>
+                <w:sz w:val="25"/>
+                <w:szCs w:val="25"/>
+              </w:rPr>
+              <w:t>,median)</w:t>
+            </w:r>
+            <w:r>
+              <w:rPr>
+                <w:rFonts w:ascii="Courier New" w:eastAsia="宋体" w:hAnsi="Courier New" w:cs="Courier New"/>
+                <w:color w:val="000000"/>
+                <w:kern w:val="0"/>
+                <w:sz w:val="25"/>
+                <w:szCs w:val="25"/>
+              </w:rPr>
+              <w:br/>
+            </w:r>
+            <w:r>
+              <w:rPr>
+                <w:rFonts w:ascii="Courier New" w:eastAsia="宋体" w:hAnsi="Courier New" w:cs="Courier New"/>
+                <w:color w:val="000000"/>
+                <w:kern w:val="0"/>
+                <w:sz w:val="25"/>
+                <w:szCs w:val="25"/>
+              </w:rPr>
+              <w:br/>
+            </w:r>
+            <w:r>
+              <w:rPr>
+                <w:rFonts w:ascii="Courier New" w:eastAsia="宋体" w:hAnsi="Courier New" w:cs="Courier New"/>
+                <w:i/>
+                <w:iCs/>
+                <w:color w:val="808080"/>
+                <w:kern w:val="0"/>
+                <w:sz w:val="25"/>
+                <w:szCs w:val="25"/>
+              </w:rPr>
+              <w:t xml:space="preserve"># </w:t>
+            </w:r>
+            <w:r>
+              <w:rPr>
+                <w:rFonts w:ascii="宋体" w:eastAsia="宋体" w:hAnsi="宋体" w:cs="Courier New" w:hint="eastAsia"/>
+                <w:i/>
+                <w:iCs/>
+                <w:color w:val="808080"/>
+                <w:kern w:val="0"/>
+                <w:sz w:val="25"/>
+                <w:szCs w:val="25"/>
+              </w:rPr>
+              <w:t>计算中位数方法二：先排序，再取中间的数</w:t>
+            </w:r>
+            <w:r>
+              <w:rPr>
+                <w:rFonts w:ascii="宋体" w:eastAsia="宋体" w:hAnsi="宋体" w:cs="Courier New" w:hint="eastAsia"/>
+                <w:i/>
+                <w:iCs/>
+                <w:color w:val="808080"/>
+                <w:kern w:val="0"/>
+                <w:sz w:val="25"/>
+                <w:szCs w:val="25"/>
+              </w:rPr>
+              <w:br/>
+            </w:r>
+            <w:r>
+              <w:rPr>
+                <w:rFonts w:ascii="Courier New" w:eastAsia="宋体" w:hAnsi="Courier New" w:cs="Courier New"/>
+                <w:color w:val="000000"/>
+                <w:kern w:val="0"/>
+                <w:sz w:val="25"/>
+                <w:szCs w:val="25"/>
+              </w:rPr>
+              <w:t xml:space="preserve">sorted = </w:t>
+            </w:r>
+            <w:proofErr w:type="spellStart"/>
+            <w:r>
+              <w:rPr>
+                <w:rFonts w:ascii="Courier New" w:eastAsia="宋体" w:hAnsi="Courier New" w:cs="Courier New"/>
+                <w:color w:val="000000"/>
+                <w:kern w:val="0"/>
+                <w:sz w:val="25"/>
+                <w:szCs w:val="25"/>
+              </w:rPr>
+              <w:t>np.msort</w:t>
+            </w:r>
+            <w:proofErr w:type="spellEnd"/>
+            <w:r>
+              <w:rPr>
+                <w:rFonts w:ascii="Courier New" w:eastAsia="宋体" w:hAnsi="Courier New" w:cs="Courier New"/>
+                <w:color w:val="000000"/>
+                <w:kern w:val="0"/>
+                <w:sz w:val="25"/>
+                <w:szCs w:val="25"/>
+              </w:rPr>
+              <w:t>(close)</w:t>
+            </w:r>
+            <w:r>
+              <w:rPr>
+                <w:rFonts w:ascii="Courier New" w:eastAsia="宋体" w:hAnsi="Courier New" w:cs="Courier New"/>
+                <w:color w:val="000000"/>
+                <w:kern w:val="0"/>
+                <w:sz w:val="25"/>
+                <w:szCs w:val="25"/>
+              </w:rPr>
+              <w:br/>
+            </w:r>
+            <w:proofErr w:type="gramStart"/>
+            <w:r>
+              <w:rPr>
+                <w:rFonts w:ascii="Courier New" w:eastAsia="宋体" w:hAnsi="Courier New" w:cs="Courier New"/>
+                <w:color w:val="000080"/>
+                <w:kern w:val="0"/>
+                <w:sz w:val="25"/>
+                <w:szCs w:val="25"/>
+              </w:rPr>
+              <w:t>print</w:t>
+            </w:r>
+            <w:r>
+              <w:rPr>
+                <w:rFonts w:ascii="Courier New" w:eastAsia="宋体" w:hAnsi="Courier New" w:cs="Courier New"/>
+                <w:color w:val="000000"/>
+                <w:kern w:val="0"/>
+                <w:sz w:val="25"/>
+                <w:szCs w:val="25"/>
+              </w:rPr>
+              <w:t>(</w:t>
+            </w:r>
+            <w:proofErr w:type="gramEnd"/>
+            <w:r>
+              <w:rPr>
+                <w:rFonts w:ascii="Courier New" w:eastAsia="宋体" w:hAnsi="Courier New" w:cs="Courier New"/>
+                <w:b/>
+                <w:bCs/>
+                <w:color w:val="008080"/>
+                <w:kern w:val="0"/>
+                <w:sz w:val="25"/>
+                <w:szCs w:val="25"/>
+              </w:rPr>
+              <w:t>'sorted = '</w:t>
+            </w:r>
+            <w:r>
+              <w:rPr>
+                <w:rFonts w:ascii="Courier New" w:eastAsia="宋体" w:hAnsi="Courier New" w:cs="Courier New"/>
+                <w:color w:val="000000"/>
+                <w:kern w:val="0"/>
+                <w:sz w:val="25"/>
+                <w:szCs w:val="25"/>
+              </w:rPr>
+              <w:t>,sorted)</w:t>
+            </w:r>
+          </w:p>
+          <w:p>
+            <w:pPr>
+              <w:rPr>
+                <w:rFonts w:ascii="Courier New" w:hAnsi="Courier New"/>
+                <w:sz w:val="24"/>
+                <w:szCs w:val="24"/>
+              </w:rPr>
+            </w:pPr>
+            <w:bookmarkStart w:id="0" w:name="_GoBack"/>
+            <w:bookmarkEnd w:id="0"/>
+          </w:p>
+        </w:tc>
+      </w:tr>
+    </w:tbl>
     <w:p>
       <w:pPr>
         <w:ind w:firstLineChars="200" w:firstLine="480"/>
         <w:rPr>
-          <w:rFonts w:ascii="Courier New" w:hAnsi="Courier New" w:hint="eastAsia"/>
+          <w:rFonts w:ascii="Courier New" w:hAnsi="Courier New"/>
           <w:sz w:val="24"/>
           <w:szCs w:val="24"/>
         </w:rPr>
@@ -8445,7 +8780,6 @@
           <w:sz w:val="32"/>
           <w:szCs w:val="32"/>
         </w:rPr>
-        <w:lastRenderedPageBreak/>
         <w:t>3</w:t>
       </w:r>
       <w:r>

</xml_diff>

<commit_message>
Book chapter update: updating chapter 3.2.5 "Calculating returns rate"
</commit_message>
<xml_diff>
--- a/python_book/stock/stock.docx
+++ b/python_book/stock/stock.docx
@@ -8201,7 +8201,7 @@
                 <w:sz w:val="24"/>
                 <w:szCs w:val="24"/>
               </w:rPr>
-              <w:t xml:space="preserve"> average =  7.615</w:t>
+              <w:t xml:space="preserve"> average = 7.615</w:t>
             </w:r>
           </w:p>
           <w:p>
@@ -8269,9 +8269,10 @@
     </w:p>
     <w:p>
       <w:pPr>
-        <w:ind w:firstLineChars="200" w:firstLine="480"/>
-        <w:rPr>
-          <w:rFonts w:ascii="Courier New" w:hAnsi="Courier New"/>
+        <w:ind w:firstLineChars="200" w:firstLine="482"/>
+        <w:rPr>
+          <w:rFonts w:ascii="Courier New" w:hAnsi="Courier New"/>
+          <w:b/>
           <w:sz w:val="24"/>
           <w:szCs w:val="24"/>
         </w:rPr>
@@ -8279,6 +8280,7 @@
       <w:r>
         <w:rPr>
           <w:rFonts w:ascii="Courier New" w:hAnsi="Courier New"/>
+          <w:b/>
           <w:sz w:val="24"/>
           <w:szCs w:val="24"/>
         </w:rPr>
@@ -8287,6 +8289,7 @@
       <w:r>
         <w:rPr>
           <w:rFonts w:ascii="Courier New" w:hAnsi="Courier New" w:hint="eastAsia"/>
+          <w:b/>
           <w:sz w:val="24"/>
           <w:szCs w:val="24"/>
         </w:rPr>
@@ -8295,6 +8298,7 @@
       <w:r>
         <w:rPr>
           <w:rFonts w:ascii="Courier New" w:hAnsi="Courier New"/>
+          <w:b/>
           <w:sz w:val="24"/>
           <w:szCs w:val="24"/>
         </w:rPr>
@@ -8303,6 +8307,7 @@
       <w:r>
         <w:rPr>
           <w:rFonts w:ascii="Courier New" w:hAnsi="Courier New" w:hint="eastAsia"/>
+          <w:b/>
           <w:sz w:val="24"/>
           <w:szCs w:val="24"/>
         </w:rPr>
@@ -8311,6 +8316,7 @@
       <w:r>
         <w:rPr>
           <w:rFonts w:ascii="Courier New" w:hAnsi="Courier New"/>
+          <w:b/>
           <w:sz w:val="24"/>
           <w:szCs w:val="24"/>
         </w:rPr>
@@ -8319,6 +8325,7 @@
       <w:r>
         <w:rPr>
           <w:rFonts w:ascii="Courier New" w:hAnsi="Courier New" w:hint="eastAsia"/>
+          <w:b/>
           <w:sz w:val="24"/>
           <w:szCs w:val="24"/>
         </w:rPr>
@@ -9202,7 +9209,7 @@
               </w:tabs>
               <w:jc w:val="left"/>
               <w:rPr>
-                <w:rFonts w:ascii="Courier New" w:eastAsia="宋体" w:hAnsi="Courier New" w:cs="Courier New" w:hint="eastAsia"/>
+                <w:rFonts w:ascii="Courier New" w:eastAsia="宋体" w:hAnsi="Courier New" w:cs="Courier New"/>
                 <w:color w:val="000000"/>
                 <w:kern w:val="0"/>
                 <w:sz w:val="25"/>
@@ -9361,77 +9368,17 @@
                 <w:sz w:val="24"/>
                 <w:szCs w:val="24"/>
               </w:rPr>
-              <w:t xml:space="preserve"> 7.25  7.27  7.27  7.32  7.35  7.36  7.41  7.45  7.51  7.52  7.53  7.57</w:t>
-            </w:r>
-          </w:p>
-          <w:p>
-            <w:pPr>
-              <w:rPr>
-                <w:rFonts w:ascii="Courier New" w:hAnsi="Courier New"/>
-                <w:sz w:val="24"/>
-                <w:szCs w:val="24"/>
-              </w:rPr>
-            </w:pPr>
-            <w:r>
-              <w:rPr>
-                <w:rFonts w:ascii="Courier New" w:hAnsi="Courier New"/>
-                <w:sz w:val="24"/>
-                <w:szCs w:val="24"/>
-              </w:rPr>
-              <w:t xml:space="preserve">  </w:t>
-            </w:r>
-            <w:proofErr w:type="gramStart"/>
-            <w:r>
-              <w:rPr>
-                <w:rFonts w:ascii="Courier New" w:hAnsi="Courier New"/>
-                <w:sz w:val="24"/>
-                <w:szCs w:val="24"/>
-              </w:rPr>
-              <w:t>7.57  7.58</w:t>
-            </w:r>
-            <w:proofErr w:type="gramEnd"/>
-            <w:r>
-              <w:rPr>
-                <w:rFonts w:ascii="Courier New" w:hAnsi="Courier New"/>
-                <w:sz w:val="24"/>
-                <w:szCs w:val="24"/>
-              </w:rPr>
-              <w:t xml:space="preserve">  7.59  7.66  7.71  7.8   7.83  7.83  7.85  7.87  7.88  7.91</w:t>
-            </w:r>
-          </w:p>
-          <w:p>
-            <w:pPr>
-              <w:rPr>
-                <w:rFonts w:ascii="Courier New" w:hAnsi="Courier New"/>
-                <w:sz w:val="24"/>
-                <w:szCs w:val="24"/>
-              </w:rPr>
-            </w:pPr>
-            <w:r>
-              <w:rPr>
-                <w:rFonts w:ascii="Courier New" w:hAnsi="Courier New"/>
-                <w:sz w:val="24"/>
-                <w:szCs w:val="24"/>
-              </w:rPr>
-              <w:t xml:space="preserve">  </w:t>
-            </w:r>
-            <w:proofErr w:type="gramStart"/>
-            <w:r>
-              <w:rPr>
-                <w:rFonts w:ascii="Courier New" w:hAnsi="Courier New"/>
-                <w:sz w:val="24"/>
-                <w:szCs w:val="24"/>
-              </w:rPr>
-              <w:t>7.94  7.98</w:t>
-            </w:r>
-            <w:proofErr w:type="gramEnd"/>
-            <w:r>
-              <w:rPr>
-                <w:rFonts w:ascii="Courier New" w:hAnsi="Courier New"/>
-                <w:sz w:val="24"/>
-                <w:szCs w:val="24"/>
-              </w:rPr>
-              <w:t>]</w:t>
+              <w:t xml:space="preserve"> 7.25  7.27  7.27  7.32  7.35  7.36  7.41  7.45  7.51  7.52  7.53  7.</w:t>
+            </w:r>
+            <w:bookmarkStart w:id="0" w:name="_GoBack"/>
+            <w:bookmarkEnd w:id="0"/>
+            <w:r>
+              <w:rPr>
+                <w:rFonts w:ascii="Courier New" w:hAnsi="Courier New"/>
+                <w:sz w:val="24"/>
+                <w:szCs w:val="24"/>
+              </w:rPr>
+              <w:t>57  7.57  7.58  7.59  7.66  7.71  7.8   7.83  7.83  7.85  7.87  7.88  7.91  7.94  7.98]</w:t>
             </w:r>
           </w:p>
           <w:p>
@@ -9464,7 +9411,7 @@
           <w:p>
             <w:pPr>
               <w:rPr>
-                <w:rFonts w:ascii="Courier New" w:hAnsi="Courier New" w:hint="eastAsia"/>
+                <w:rFonts w:ascii="Courier New" w:hAnsi="Courier New"/>
                 <w:sz w:val="24"/>
                 <w:szCs w:val="24"/>
               </w:rPr>
@@ -9485,10 +9432,26 @@
                 <w:sz w:val="24"/>
                 <w:szCs w:val="24"/>
               </w:rPr>
-              <w:t xml:space="preserve"> =  7.575</w:t>
-            </w:r>
-            <w:bookmarkStart w:id="0" w:name="_GoBack"/>
-            <w:bookmarkEnd w:id="0"/>
+              <w:t xml:space="preserve"> </w:t>
+            </w:r>
+            <w:proofErr w:type="gramStart"/>
+            <w:r>
+              <w:rPr>
+                <w:rFonts w:ascii="Courier New" w:hAnsi="Courier New"/>
+                <w:sz w:val="24"/>
+                <w:szCs w:val="24"/>
+              </w:rPr>
+              <w:t>=  7</w:t>
+            </w:r>
+            <w:proofErr w:type="gramEnd"/>
+            <w:r>
+              <w:rPr>
+                <w:rFonts w:ascii="Courier New" w:hAnsi="Courier New"/>
+                <w:sz w:val="24"/>
+                <w:szCs w:val="24"/>
+              </w:rPr>
+              <w:t>.575</w:t>
+            </w:r>
           </w:p>
         </w:tc>
       </w:tr>
@@ -9497,7 +9460,564 @@
       <w:pPr>
         <w:ind w:firstLineChars="200" w:firstLine="480"/>
         <w:rPr>
-          <w:rFonts w:ascii="Courier New" w:hAnsi="Courier New" w:hint="eastAsia"/>
+          <w:rFonts w:ascii="Courier New" w:hAnsi="Courier New"/>
+          <w:sz w:val="24"/>
+          <w:szCs w:val="24"/>
+        </w:rPr>
+      </w:pPr>
+    </w:p>
+    <w:p>
+      <w:pPr>
+        <w:ind w:firstLineChars="200" w:firstLine="482"/>
+        <w:rPr>
+          <w:rFonts w:ascii="Courier New" w:hAnsi="Courier New"/>
+          <w:b/>
+          <w:sz w:val="24"/>
+          <w:szCs w:val="24"/>
+        </w:rPr>
+      </w:pPr>
+      <w:r>
+        <w:rPr>
+          <w:rFonts w:ascii="Courier New" w:hAnsi="Courier New" w:hint="eastAsia"/>
+          <w:b/>
+          <w:sz w:val="24"/>
+          <w:szCs w:val="24"/>
+        </w:rPr>
+        <w:t>3.</w:t>
+      </w:r>
+      <w:r>
+        <w:rPr>
+          <w:rFonts w:ascii="Courier New" w:hAnsi="Courier New"/>
+          <w:b/>
+          <w:sz w:val="24"/>
+          <w:szCs w:val="24"/>
+        </w:rPr>
+        <w:t>2</w:t>
+      </w:r>
+      <w:r>
+        <w:rPr>
+          <w:rFonts w:ascii="Courier New" w:hAnsi="Courier New" w:hint="eastAsia"/>
+          <w:b/>
+          <w:sz w:val="24"/>
+          <w:szCs w:val="24"/>
+        </w:rPr>
+        <w:t>.</w:t>
+      </w:r>
+      <w:r>
+        <w:rPr>
+          <w:rFonts w:ascii="Courier New" w:hAnsi="Courier New"/>
+          <w:b/>
+          <w:sz w:val="24"/>
+          <w:szCs w:val="24"/>
+        </w:rPr>
+        <w:t xml:space="preserve">5 </w:t>
+      </w:r>
+      <w:r>
+        <w:rPr>
+          <w:rFonts w:ascii="Courier New" w:hAnsi="Courier New" w:hint="eastAsia"/>
+          <w:b/>
+          <w:sz w:val="24"/>
+          <w:szCs w:val="24"/>
+        </w:rPr>
+        <w:t>计算股票收益率</w:t>
+      </w:r>
+    </w:p>
+    <w:p>
+      <w:pPr>
+        <w:ind w:firstLineChars="200" w:firstLine="480"/>
+        <w:rPr>
+          <w:rFonts w:ascii="Courier New" w:hAnsi="Courier New"/>
+          <w:sz w:val="24"/>
+          <w:szCs w:val="24"/>
+        </w:rPr>
+      </w:pPr>
+      <w:r>
+        <w:rPr>
+          <w:rFonts w:ascii="Courier New" w:hAnsi="Courier New" w:hint="eastAsia"/>
+          <w:sz w:val="24"/>
+          <w:szCs w:val="24"/>
+        </w:rPr>
+        <w:t>本节介绍对股票收益率三种不同指标的计算，即普通收益率、对数收益率和收益波动率。</w:t>
+      </w:r>
+      <w:r>
+        <w:rPr>
+          <w:rFonts w:ascii="Courier New" w:hAnsi="Courier New" w:hint="eastAsia"/>
+          <w:sz w:val="24"/>
+          <w:szCs w:val="24"/>
+        </w:rPr>
+        <w:t>计算收益率所需的</w:t>
+      </w:r>
+      <w:proofErr w:type="gramStart"/>
+      <w:r>
+        <w:rPr>
+          <w:rFonts w:ascii="Courier New" w:hAnsi="Courier New" w:hint="eastAsia"/>
+          <w:sz w:val="24"/>
+          <w:szCs w:val="24"/>
+        </w:rPr>
+        <w:t>的</w:t>
+      </w:r>
+      <w:proofErr w:type="gramEnd"/>
+      <w:r>
+        <w:rPr>
+          <w:rFonts w:ascii="Courier New" w:hAnsi="Courier New" w:hint="eastAsia"/>
+          <w:sz w:val="24"/>
+          <w:szCs w:val="24"/>
+        </w:rPr>
+        <w:t>原始数据主要是股票的收盘价，它在</w:t>
+      </w:r>
+      <w:r>
+        <w:rPr>
+          <w:rFonts w:ascii="Courier New" w:hAnsi="Courier New" w:hint="eastAsia"/>
+          <w:sz w:val="24"/>
+          <w:szCs w:val="24"/>
+        </w:rPr>
+        <w:t>3.</w:t>
+      </w:r>
+      <w:r>
+        <w:rPr>
+          <w:rFonts w:ascii="Courier New" w:hAnsi="Courier New"/>
+          <w:sz w:val="24"/>
+          <w:szCs w:val="24"/>
+        </w:rPr>
+        <w:t>2</w:t>
+      </w:r>
+      <w:r>
+        <w:rPr>
+          <w:rFonts w:ascii="Courier New" w:hAnsi="Courier New" w:hint="eastAsia"/>
+          <w:sz w:val="24"/>
+          <w:szCs w:val="24"/>
+        </w:rPr>
+        <w:t>.</w:t>
+      </w:r>
+      <w:r>
+        <w:rPr>
+          <w:rFonts w:ascii="Courier New" w:hAnsi="Courier New"/>
+          <w:sz w:val="24"/>
+          <w:szCs w:val="24"/>
+        </w:rPr>
+        <w:t>1</w:t>
+      </w:r>
+      <w:r>
+        <w:rPr>
+          <w:rFonts w:ascii="Courier New" w:hAnsi="Courier New" w:hint="eastAsia"/>
+          <w:sz w:val="24"/>
+          <w:szCs w:val="24"/>
+        </w:rPr>
+        <w:t>节被我们保存在了</w:t>
+      </w:r>
+      <w:r>
+        <w:rPr>
+          <w:rFonts w:ascii="Courier New" w:hAnsi="Courier New" w:hint="eastAsia"/>
+          <w:sz w:val="24"/>
+          <w:szCs w:val="24"/>
+        </w:rPr>
+        <w:t>变量</w:t>
+      </w:r>
+      <w:r>
+        <w:rPr>
+          <w:rFonts w:ascii="Courier New" w:hAnsi="Courier New" w:hint="eastAsia"/>
+          <w:sz w:val="24"/>
+          <w:szCs w:val="24"/>
+        </w:rPr>
+        <w:t>close</w:t>
+      </w:r>
+      <w:r>
+        <w:rPr>
+          <w:rFonts w:ascii="Courier New" w:hAnsi="Courier New" w:hint="eastAsia"/>
+          <w:sz w:val="24"/>
+          <w:szCs w:val="24"/>
+        </w:rPr>
+        <w:t>中。</w:t>
+      </w:r>
+      <w:r>
+        <w:rPr>
+          <w:rFonts w:ascii="Courier New" w:hAnsi="Courier New" w:hint="eastAsia"/>
+          <w:sz w:val="24"/>
+          <w:szCs w:val="24"/>
+        </w:rPr>
+        <w:t>以收盘价为基础，我们首先计算每一天的收盘价相比前一天的变化量</w:t>
+      </w:r>
+      <w:r>
+        <w:rPr>
+          <w:rFonts w:ascii="Courier New" w:hAnsi="Courier New" w:hint="eastAsia"/>
+          <w:sz w:val="24"/>
+          <w:szCs w:val="24"/>
+        </w:rPr>
+        <w:t>。使用</w:t>
+      </w:r>
+      <w:r>
+        <w:rPr>
+          <w:rFonts w:ascii="Courier New" w:hAnsi="Courier New" w:hint="eastAsia"/>
+          <w:sz w:val="24"/>
+          <w:szCs w:val="24"/>
+        </w:rPr>
+        <w:t>N</w:t>
+      </w:r>
+      <w:r>
+        <w:rPr>
+          <w:rFonts w:ascii="Courier New" w:hAnsi="Courier New"/>
+          <w:sz w:val="24"/>
+          <w:szCs w:val="24"/>
+        </w:rPr>
+        <w:t>umP</w:t>
+      </w:r>
+      <w:r>
+        <w:rPr>
+          <w:rFonts w:ascii="Courier New" w:hAnsi="Courier New" w:hint="eastAsia"/>
+          <w:sz w:val="24"/>
+          <w:szCs w:val="24"/>
+        </w:rPr>
+        <w:t>y</w:t>
+      </w:r>
+      <w:r>
+        <w:rPr>
+          <w:rFonts w:ascii="Courier New" w:hAnsi="Courier New" w:hint="eastAsia"/>
+          <w:sz w:val="24"/>
+          <w:szCs w:val="24"/>
+        </w:rPr>
+        <w:t>的</w:t>
+      </w:r>
+      <w:r>
+        <w:rPr>
+          <w:rFonts w:ascii="Courier New" w:hAnsi="Courier New" w:hint="eastAsia"/>
+          <w:sz w:val="24"/>
+          <w:szCs w:val="24"/>
+        </w:rPr>
+        <w:t>diff</w:t>
+      </w:r>
+      <w:r>
+        <w:rPr>
+          <w:rFonts w:ascii="Courier New" w:hAnsi="Courier New"/>
+          <w:sz w:val="24"/>
+          <w:szCs w:val="24"/>
+        </w:rPr>
+        <w:t>()</w:t>
+      </w:r>
+      <w:r>
+        <w:rPr>
+          <w:rFonts w:ascii="Courier New" w:hAnsi="Courier New" w:hint="eastAsia"/>
+          <w:sz w:val="24"/>
+          <w:szCs w:val="24"/>
+        </w:rPr>
+        <w:t>函数即可计算该变化量，我们将其保存在数组</w:t>
+      </w:r>
+      <w:r>
+        <w:rPr>
+          <w:rFonts w:ascii="Courier New" w:hAnsi="Courier New" w:hint="eastAsia"/>
+          <w:sz w:val="24"/>
+          <w:szCs w:val="24"/>
+        </w:rPr>
+        <w:t>d</w:t>
+      </w:r>
+      <w:r>
+        <w:rPr>
+          <w:rFonts w:ascii="Courier New" w:hAnsi="Courier New"/>
+          <w:sz w:val="24"/>
+          <w:szCs w:val="24"/>
+        </w:rPr>
+        <w:t>iff</w:t>
+      </w:r>
+      <w:r>
+        <w:rPr>
+          <w:rFonts w:ascii="Courier New" w:hAnsi="Courier New" w:hint="eastAsia"/>
+          <w:sz w:val="24"/>
+          <w:szCs w:val="24"/>
+        </w:rPr>
+        <w:t>中</w:t>
+      </w:r>
+      <w:r>
+        <w:rPr>
+          <w:rFonts w:ascii="Courier New" w:hAnsi="Courier New" w:hint="eastAsia"/>
+          <w:sz w:val="24"/>
+          <w:szCs w:val="24"/>
+        </w:rPr>
+        <w:t>：</w:t>
+      </w:r>
+    </w:p>
+    <w:tbl>
+      <w:tblPr>
+        <w:tblStyle w:val="a5"/>
+        <w:tblW w:w="0" w:type="auto"/>
+        <w:tblLook w:val="04A0" w:firstRow="1" w:lastRow="0" w:firstColumn="1" w:lastColumn="0" w:noHBand="0" w:noVBand="1"/>
+      </w:tblPr>
+      <w:tblGrid>
+        <w:gridCol w:w="8522"/>
+      </w:tblGrid>
+      <w:tr>
+        <w:tc>
+          <w:tcPr>
+            <w:tcW w:w="8522" w:type="dxa"/>
+          </w:tcPr>
+          <w:p>
+            <w:pPr>
+              <w:widowControl/>
+              <w:shd w:val="clear" w:color="auto" w:fill="FFFFFF"/>
+              <w:tabs>
+                <w:tab w:val="left" w:pos="916"/>
+                <w:tab w:val="left" w:pos="1832"/>
+                <w:tab w:val="left" w:pos="2748"/>
+                <w:tab w:val="left" w:pos="3664"/>
+                <w:tab w:val="left" w:pos="4580"/>
+                <w:tab w:val="left" w:pos="5496"/>
+                <w:tab w:val="left" w:pos="6412"/>
+                <w:tab w:val="left" w:pos="7328"/>
+                <w:tab w:val="left" w:pos="8244"/>
+                <w:tab w:val="left" w:pos="9160"/>
+                <w:tab w:val="left" w:pos="10076"/>
+                <w:tab w:val="left" w:pos="10992"/>
+                <w:tab w:val="left" w:pos="11908"/>
+                <w:tab w:val="left" w:pos="12824"/>
+                <w:tab w:val="left" w:pos="13740"/>
+                <w:tab w:val="left" w:pos="14656"/>
+              </w:tabs>
+              <w:jc w:val="left"/>
+              <w:rPr>
+                <w:rFonts w:ascii="Courier New" w:eastAsia="宋体" w:hAnsi="Courier New" w:cs="Courier New"/>
+                <w:color w:val="000000"/>
+                <w:kern w:val="0"/>
+                <w:sz w:val="25"/>
+                <w:szCs w:val="25"/>
+              </w:rPr>
+            </w:pPr>
+            <w:r>
+              <w:rPr>
+                <w:rFonts w:ascii="Courier New" w:eastAsia="宋体" w:hAnsi="Courier New" w:cs="Courier New"/>
+                <w:color w:val="000000"/>
+                <w:kern w:val="0"/>
+                <w:sz w:val="25"/>
+                <w:szCs w:val="25"/>
+              </w:rPr>
+              <w:t xml:space="preserve">diff = </w:t>
+            </w:r>
+            <w:proofErr w:type="spellStart"/>
+            <w:proofErr w:type="gramStart"/>
+            <w:r>
+              <w:rPr>
+                <w:rFonts w:ascii="Courier New" w:eastAsia="宋体" w:hAnsi="Courier New" w:cs="Courier New"/>
+                <w:color w:val="000000"/>
+                <w:kern w:val="0"/>
+                <w:sz w:val="25"/>
+                <w:szCs w:val="25"/>
+              </w:rPr>
+              <w:t>np.diff</w:t>
+            </w:r>
+            <w:proofErr w:type="spellEnd"/>
+            <w:proofErr w:type="gramEnd"/>
+            <w:r>
+              <w:rPr>
+                <w:rFonts w:ascii="Courier New" w:eastAsia="宋体" w:hAnsi="Courier New" w:cs="Courier New"/>
+                <w:color w:val="000000"/>
+                <w:kern w:val="0"/>
+                <w:sz w:val="25"/>
+                <w:szCs w:val="25"/>
+              </w:rPr>
+              <w:t>(close)</w:t>
+            </w:r>
+          </w:p>
+          <w:p>
+            <w:pPr>
+              <w:widowControl/>
+              <w:shd w:val="clear" w:color="auto" w:fill="FFFFFF"/>
+              <w:tabs>
+                <w:tab w:val="left" w:pos="916"/>
+                <w:tab w:val="left" w:pos="1832"/>
+                <w:tab w:val="left" w:pos="2748"/>
+                <w:tab w:val="left" w:pos="3664"/>
+                <w:tab w:val="left" w:pos="4580"/>
+                <w:tab w:val="left" w:pos="5496"/>
+                <w:tab w:val="left" w:pos="6412"/>
+                <w:tab w:val="left" w:pos="7328"/>
+                <w:tab w:val="left" w:pos="8244"/>
+                <w:tab w:val="left" w:pos="9160"/>
+                <w:tab w:val="left" w:pos="10076"/>
+                <w:tab w:val="left" w:pos="10992"/>
+                <w:tab w:val="left" w:pos="11908"/>
+                <w:tab w:val="left" w:pos="12824"/>
+                <w:tab w:val="left" w:pos="13740"/>
+                <w:tab w:val="left" w:pos="14656"/>
+              </w:tabs>
+              <w:jc w:val="left"/>
+              <w:rPr>
+                <w:rFonts w:ascii="Courier New" w:eastAsia="宋体" w:hAnsi="Courier New" w:cs="Courier New" w:hint="eastAsia"/>
+                <w:color w:val="000000"/>
+                <w:kern w:val="0"/>
+                <w:sz w:val="25"/>
+                <w:szCs w:val="25"/>
+              </w:rPr>
+            </w:pPr>
+            <w:proofErr w:type="gramStart"/>
+            <w:r>
+              <w:rPr>
+                <w:rFonts w:ascii="Courier New" w:eastAsia="宋体" w:hAnsi="Courier New" w:cs="Courier New"/>
+                <w:color w:val="000080"/>
+                <w:kern w:val="0"/>
+                <w:sz w:val="25"/>
+                <w:szCs w:val="25"/>
+              </w:rPr>
+              <w:t>print</w:t>
+            </w:r>
+            <w:r>
+              <w:rPr>
+                <w:rFonts w:ascii="Courier New" w:eastAsia="宋体" w:hAnsi="Courier New" w:cs="Courier New"/>
+                <w:color w:val="000000"/>
+                <w:kern w:val="0"/>
+                <w:sz w:val="25"/>
+                <w:szCs w:val="25"/>
+              </w:rPr>
+              <w:t>(</w:t>
+            </w:r>
+            <w:proofErr w:type="gramEnd"/>
+            <w:r>
+              <w:rPr>
+                <w:rFonts w:ascii="Courier New" w:eastAsia="宋体" w:hAnsi="Courier New" w:cs="Courier New"/>
+                <w:b/>
+                <w:bCs/>
+                <w:color w:val="008080"/>
+                <w:kern w:val="0"/>
+                <w:sz w:val="25"/>
+                <w:szCs w:val="25"/>
+              </w:rPr>
+              <w:t>'diff ='</w:t>
+            </w:r>
+            <w:r>
+              <w:rPr>
+                <w:rFonts w:ascii="Courier New" w:eastAsia="宋体" w:hAnsi="Courier New" w:cs="Courier New"/>
+                <w:color w:val="000000"/>
+                <w:kern w:val="0"/>
+                <w:sz w:val="25"/>
+                <w:szCs w:val="25"/>
+              </w:rPr>
+              <w:t>,diff)</w:t>
+            </w:r>
+          </w:p>
+        </w:tc>
+      </w:tr>
+    </w:tbl>
+    <w:p>
+      <w:pPr>
+        <w:ind w:firstLineChars="200" w:firstLine="480"/>
+        <w:rPr>
+          <w:rFonts w:ascii="Courier New" w:hAnsi="Courier New"/>
+          <w:sz w:val="24"/>
+          <w:szCs w:val="24"/>
+        </w:rPr>
+      </w:pPr>
+      <w:r>
+        <w:rPr>
+          <w:rFonts w:ascii="Courier New" w:hAnsi="Courier New" w:hint="eastAsia"/>
+          <w:sz w:val="24"/>
+          <w:szCs w:val="24"/>
+        </w:rPr>
+        <w:t>上</w:t>
+      </w:r>
+      <w:r>
+        <w:rPr>
+          <w:rFonts w:ascii="Courier New" w:hAnsi="Courier New" w:hint="eastAsia"/>
+          <w:sz w:val="24"/>
+          <w:szCs w:val="24"/>
+        </w:rPr>
+        <w:t>面</w:t>
+      </w:r>
+      <w:r>
+        <w:rPr>
+          <w:rFonts w:ascii="Courier New" w:hAnsi="Courier New" w:hint="eastAsia"/>
+          <w:sz w:val="24"/>
+          <w:szCs w:val="24"/>
+        </w:rPr>
+        <w:t>代码</w:t>
+      </w:r>
+      <w:r>
+        <w:rPr>
+          <w:rFonts w:ascii="Courier New" w:hAnsi="Courier New" w:hint="eastAsia"/>
+          <w:sz w:val="24"/>
+          <w:szCs w:val="24"/>
+        </w:rPr>
+        <w:t>段</w:t>
+      </w:r>
+      <w:r>
+        <w:rPr>
+          <w:rFonts w:ascii="Courier New" w:hAnsi="Courier New" w:hint="eastAsia"/>
+          <w:sz w:val="24"/>
+          <w:szCs w:val="24"/>
+        </w:rPr>
+        <w:t>的输出结果为：</w:t>
+      </w:r>
+    </w:p>
+    <w:tbl>
+      <w:tblPr>
+        <w:tblStyle w:val="a5"/>
+        <w:tblW w:w="0" w:type="auto"/>
+        <w:tblLook w:val="04A0" w:firstRow="1" w:lastRow="0" w:firstColumn="1" w:lastColumn="0" w:noHBand="0" w:noVBand="1"/>
+      </w:tblPr>
+      <w:tblGrid>
+        <w:gridCol w:w="8522"/>
+      </w:tblGrid>
+      <w:tr>
+        <w:tc>
+          <w:tcPr>
+            <w:tcW w:w="8522" w:type="dxa"/>
+          </w:tcPr>
+          <w:p>
+            <w:pPr>
+              <w:rPr>
+                <w:rFonts w:ascii="Courier New" w:hAnsi="Courier New"/>
+                <w:sz w:val="24"/>
+                <w:szCs w:val="24"/>
+              </w:rPr>
+            </w:pPr>
+            <w:r>
+              <w:rPr>
+                <w:rFonts w:ascii="Courier New" w:hAnsi="Courier New"/>
+                <w:sz w:val="24"/>
+                <w:szCs w:val="24"/>
+              </w:rPr>
+              <w:t>diff = [-0.</w:t>
+            </w:r>
+            <w:proofErr w:type="gramStart"/>
+            <w:r>
+              <w:rPr>
+                <w:rFonts w:ascii="Courier New" w:hAnsi="Courier New"/>
+                <w:sz w:val="24"/>
+                <w:szCs w:val="24"/>
+              </w:rPr>
+              <w:t>05  0.28</w:t>
+            </w:r>
+            <w:proofErr w:type="gramEnd"/>
+            <w:r>
+              <w:rPr>
+                <w:rFonts w:ascii="Courier New" w:hAnsi="Courier New"/>
+                <w:sz w:val="24"/>
+                <w:szCs w:val="24"/>
+              </w:rPr>
+              <w:t xml:space="preserve">  0.04 -0.11  0.04 -0.03 -0.05  0.   -0.</w:t>
+            </w:r>
+            <w:proofErr w:type="gramStart"/>
+            <w:r>
+              <w:rPr>
+                <w:rFonts w:ascii="Courier New" w:hAnsi="Courier New"/>
+                <w:sz w:val="24"/>
+                <w:szCs w:val="24"/>
+              </w:rPr>
+              <w:t>03  0.05</w:t>
+            </w:r>
+            <w:proofErr w:type="gramEnd"/>
+            <w:r>
+              <w:rPr>
+                <w:rFonts w:ascii="Courier New" w:hAnsi="Courier New"/>
+                <w:sz w:val="24"/>
+                <w:szCs w:val="24"/>
+              </w:rPr>
+              <w:t xml:space="preserve"> -0.28 -0.05  0.06  0.01 -0.02 -0.12  0.06  0.02 -0.12 -0.05 -0.01 -0.03 -0.07  0.02  0.  ]</w:t>
+            </w:r>
+          </w:p>
+        </w:tc>
+      </w:tr>
+    </w:tbl>
+    <w:p>
+      <w:pPr>
+        <w:ind w:firstLineChars="200" w:firstLine="480"/>
+        <w:rPr>
+          <w:rFonts w:ascii="Courier New" w:hAnsi="Courier New"/>
           <w:sz w:val="24"/>
           <w:szCs w:val="24"/>
         </w:rPr>
@@ -9507,7 +10027,7 @@
       <w:pPr>
         <w:ind w:firstLineChars="200" w:firstLine="480"/>
         <w:rPr>
-          <w:rFonts w:ascii="Courier New" w:hAnsi="Courier New"/>
+          <w:rFonts w:ascii="Courier New" w:hAnsi="Courier New" w:hint="eastAsia"/>
           <w:sz w:val="24"/>
           <w:szCs w:val="24"/>
         </w:rPr>
@@ -9525,6 +10045,16 @@
     </w:p>
     <w:p>
       <w:pPr>
+        <w:ind w:firstLineChars="200" w:firstLine="480"/>
+        <w:rPr>
+          <w:rFonts w:ascii="Courier New" w:hAnsi="Courier New"/>
+          <w:sz w:val="24"/>
+          <w:szCs w:val="24"/>
+        </w:rPr>
+      </w:pPr>
+    </w:p>
+    <w:p>
+      <w:pPr>
         <w:rPr>
           <w:rFonts w:ascii="Courier New" w:hAnsi="Courier New"/>
           <w:sz w:val="32"/>
@@ -9537,6 +10067,7 @@
           <w:sz w:val="32"/>
           <w:szCs w:val="32"/>
         </w:rPr>
+        <w:lastRenderedPageBreak/>
         <w:t>3</w:t>
       </w:r>
       <w:r>

</xml_diff>

<commit_message>
Book chapter update: updating chapter 3.2.5
Book source code update: updating chapter 3.2.5
</commit_message>
<xml_diff>
--- a/python_book/stock/stock.docx
+++ b/python_book/stock/stock.docx
@@ -9436,8 +9436,9 @@
                 <w:sz w:val="25"/>
                 <w:szCs w:val="25"/>
               </w:rPr>
-              <w:t>计算方差方法一</w:t>
-            </w:r>
+              <w:t>计算方差方法</w:t>
+            </w:r>
+            <w:proofErr w:type="gramStart"/>
             <w:r>
               <w:rPr>
                 <w:rFonts w:ascii="宋体" w:eastAsia="宋体" w:hAnsi="宋体" w:cs="Courier New" w:hint="eastAsia"/>
@@ -9448,6 +9449,19 @@
                 <w:sz w:val="25"/>
                 <w:szCs w:val="25"/>
               </w:rPr>
+              <w:t>一</w:t>
+            </w:r>
+            <w:proofErr w:type="gramEnd"/>
+            <w:r>
+              <w:rPr>
+                <w:rFonts w:ascii="宋体" w:eastAsia="宋体" w:hAnsi="宋体" w:cs="Courier New" w:hint="eastAsia"/>
+                <w:i/>
+                <w:iCs/>
+                <w:color w:val="808080"/>
+                <w:kern w:val="0"/>
+                <w:sz w:val="25"/>
+                <w:szCs w:val="25"/>
+              </w:rPr>
               <w:br/>
             </w:r>
             <w:r>
@@ -9666,8 +9680,6 @@
               </w:rPr>
               <w:t>计算方差方法二</w:t>
             </w:r>
-            <w:bookmarkStart w:id="0" w:name="_GoBack"/>
-            <w:bookmarkEnd w:id="0"/>
             <w:r>
               <w:rPr>
                 <w:rFonts w:ascii="宋体" w:eastAsia="宋体" w:hAnsi="宋体" w:cs="Courier New" w:hint="eastAsia"/>
@@ -10713,12 +10725,632 @@
           </w:tcPr>
           <w:p>
             <w:pPr>
+              <w:widowControl/>
+              <w:shd w:val="clear" w:color="auto" w:fill="FFFFFF"/>
+              <w:tabs>
+                <w:tab w:val="left" w:pos="916"/>
+                <w:tab w:val="left" w:pos="1832"/>
+                <w:tab w:val="left" w:pos="2748"/>
+                <w:tab w:val="left" w:pos="3664"/>
+                <w:tab w:val="left" w:pos="4580"/>
+                <w:tab w:val="left" w:pos="5496"/>
+                <w:tab w:val="left" w:pos="6412"/>
+                <w:tab w:val="left" w:pos="7328"/>
+                <w:tab w:val="left" w:pos="8244"/>
+                <w:tab w:val="left" w:pos="9160"/>
+                <w:tab w:val="left" w:pos="10076"/>
+                <w:tab w:val="left" w:pos="10992"/>
+                <w:tab w:val="left" w:pos="11908"/>
+                <w:tab w:val="left" w:pos="12824"/>
+                <w:tab w:val="left" w:pos="13740"/>
+                <w:tab w:val="left" w:pos="14656"/>
+              </w:tabs>
+              <w:jc w:val="left"/>
+              <w:rPr>
+                <w:rFonts w:ascii="Courier New" w:eastAsia="宋体" w:hAnsi="Courier New" w:cs="Courier New" w:hint="eastAsia"/>
+                <w:color w:val="000000"/>
+                <w:kern w:val="0"/>
+                <w:sz w:val="25"/>
+                <w:szCs w:val="25"/>
+              </w:rPr>
+            </w:pPr>
+            <w:r>
+              <w:rPr>
+                <w:rFonts w:ascii="Courier New" w:eastAsia="宋体" w:hAnsi="Courier New" w:cs="Courier New"/>
+                <w:i/>
+                <w:iCs/>
+                <w:color w:val="808080"/>
+                <w:kern w:val="0"/>
+                <w:sz w:val="25"/>
+                <w:szCs w:val="25"/>
+              </w:rPr>
+              <w:t xml:space="preserve"># 7.1 </w:t>
+            </w:r>
+            <w:r>
+              <w:rPr>
+                <w:rFonts w:ascii="宋体" w:eastAsia="宋体" w:hAnsi="宋体" w:cs="Courier New" w:hint="eastAsia"/>
+                <w:i/>
+                <w:iCs/>
+                <w:color w:val="808080"/>
+                <w:kern w:val="0"/>
+                <w:sz w:val="25"/>
+                <w:szCs w:val="25"/>
+              </w:rPr>
+              <w:t>计算普通收益率</w:t>
+            </w:r>
+            <w:r>
+              <w:rPr>
+                <w:rFonts w:ascii="宋体" w:eastAsia="宋体" w:hAnsi="宋体" w:cs="Courier New" w:hint="eastAsia"/>
+                <w:i/>
+                <w:iCs/>
+                <w:color w:val="808080"/>
+                <w:kern w:val="0"/>
+                <w:sz w:val="25"/>
+                <w:szCs w:val="25"/>
+              </w:rPr>
+              <w:br/>
+            </w:r>
+            <w:r>
+              <w:rPr>
+                <w:rFonts w:ascii="Courier New" w:eastAsia="宋体" w:hAnsi="Courier New" w:cs="Courier New"/>
+                <w:color w:val="000000"/>
+                <w:kern w:val="0"/>
+                <w:sz w:val="25"/>
+                <w:szCs w:val="25"/>
+              </w:rPr>
+              <w:t>returns = diff / close[:-</w:t>
+            </w:r>
+            <w:r>
+              <w:rPr>
+                <w:rFonts w:ascii="Courier New" w:eastAsia="宋体" w:hAnsi="Courier New" w:cs="Courier New"/>
+                <w:color w:val="0000FF"/>
+                <w:kern w:val="0"/>
+                <w:sz w:val="25"/>
+                <w:szCs w:val="25"/>
+              </w:rPr>
+              <w:t>1</w:t>
+            </w:r>
+            <w:r>
+              <w:rPr>
+                <w:rFonts w:ascii="Courier New" w:eastAsia="宋体" w:hAnsi="Courier New" w:cs="Courier New"/>
+                <w:color w:val="000000"/>
+                <w:kern w:val="0"/>
+                <w:sz w:val="25"/>
+                <w:szCs w:val="25"/>
+              </w:rPr>
+              <w:t>]</w:t>
+            </w:r>
+            <w:r>
+              <w:rPr>
+                <w:rFonts w:ascii="Courier New" w:eastAsia="宋体" w:hAnsi="Courier New" w:cs="Courier New"/>
+                <w:color w:val="000000"/>
+                <w:kern w:val="0"/>
+                <w:sz w:val="25"/>
+                <w:szCs w:val="25"/>
+              </w:rPr>
+              <w:br/>
+            </w:r>
+            <w:r>
+              <w:rPr>
+                <w:rFonts w:ascii="Courier New" w:eastAsia="宋体" w:hAnsi="Courier New" w:cs="Courier New"/>
+                <w:color w:val="000080"/>
+                <w:kern w:val="0"/>
+                <w:sz w:val="25"/>
+                <w:szCs w:val="25"/>
+              </w:rPr>
+              <w:t>print</w:t>
+            </w:r>
+            <w:r>
+              <w:rPr>
+                <w:rFonts w:ascii="Courier New" w:eastAsia="宋体" w:hAnsi="Courier New" w:cs="Courier New"/>
+                <w:color w:val="000000"/>
+                <w:kern w:val="0"/>
+                <w:sz w:val="25"/>
+                <w:szCs w:val="25"/>
+              </w:rPr>
+              <w:t>(</w:t>
+            </w:r>
+            <w:r>
+              <w:rPr>
+                <w:rFonts w:ascii="Courier New" w:eastAsia="宋体" w:hAnsi="Courier New" w:cs="Courier New"/>
+                <w:b/>
+                <w:bCs/>
+                <w:color w:val="008080"/>
+                <w:kern w:val="0"/>
+                <w:sz w:val="25"/>
+                <w:szCs w:val="25"/>
+              </w:rPr>
+              <w:t>"</w:t>
+            </w:r>
+            <w:r>
+              <w:rPr>
+                <w:rFonts w:ascii="宋体" w:eastAsia="宋体" w:hAnsi="宋体" w:cs="Courier New" w:hint="eastAsia"/>
+                <w:b/>
+                <w:bCs/>
+                <w:color w:val="008080"/>
+                <w:kern w:val="0"/>
+                <w:sz w:val="25"/>
+                <w:szCs w:val="25"/>
+              </w:rPr>
+              <w:t>收益率</w:t>
+            </w:r>
+            <w:r>
+              <w:rPr>
+                <w:rFonts w:ascii="Courier New" w:eastAsia="宋体" w:hAnsi="Courier New" w:cs="Courier New"/>
+                <w:b/>
+                <w:bCs/>
+                <w:color w:val="008080"/>
+                <w:kern w:val="0"/>
+                <w:sz w:val="25"/>
+                <w:szCs w:val="25"/>
+              </w:rPr>
+              <w:t xml:space="preserve"> returns = "</w:t>
+            </w:r>
+            <w:r>
+              <w:rPr>
+                <w:rFonts w:ascii="Courier New" w:eastAsia="宋体" w:hAnsi="Courier New" w:cs="Courier New"/>
+                <w:color w:val="000000"/>
+                <w:kern w:val="0"/>
+                <w:sz w:val="25"/>
+                <w:szCs w:val="25"/>
+              </w:rPr>
+              <w:t>, returns)</w:t>
+            </w:r>
+            <w:r>
+              <w:rPr>
+                <w:rFonts w:ascii="Courier New" w:eastAsia="宋体" w:hAnsi="Courier New" w:cs="Courier New"/>
+                <w:color w:val="000000"/>
+                <w:kern w:val="0"/>
+                <w:sz w:val="25"/>
+                <w:szCs w:val="25"/>
+              </w:rPr>
+              <w:br/>
+            </w:r>
+            <w:r>
+              <w:rPr>
+                <w:rFonts w:ascii="Courier New" w:eastAsia="宋体" w:hAnsi="Courier New" w:cs="Courier New"/>
+                <w:i/>
+                <w:iCs/>
+                <w:color w:val="808080"/>
+                <w:kern w:val="0"/>
+                <w:sz w:val="25"/>
+                <w:szCs w:val="25"/>
+              </w:rPr>
+              <w:t xml:space="preserve"># </w:t>
+            </w:r>
+            <w:r>
+              <w:rPr>
+                <w:rFonts w:ascii="宋体" w:eastAsia="宋体" w:hAnsi="宋体" w:cs="Courier New" w:hint="eastAsia"/>
+                <w:i/>
+                <w:iCs/>
+                <w:color w:val="808080"/>
+                <w:kern w:val="0"/>
+                <w:sz w:val="25"/>
+                <w:szCs w:val="25"/>
+              </w:rPr>
+              <w:t>计算收益率标准差</w:t>
+            </w:r>
+            <w:r>
+              <w:rPr>
+                <w:rFonts w:ascii="宋体" w:eastAsia="宋体" w:hAnsi="宋体" w:cs="Courier New" w:hint="eastAsia"/>
+                <w:i/>
+                <w:iCs/>
+                <w:color w:val="808080"/>
+                <w:kern w:val="0"/>
+                <w:sz w:val="25"/>
+                <w:szCs w:val="25"/>
+              </w:rPr>
+              <w:br/>
+            </w:r>
+            <w:proofErr w:type="spellStart"/>
+            <w:r>
+              <w:rPr>
+                <w:rFonts w:ascii="Courier New" w:eastAsia="宋体" w:hAnsi="Courier New" w:cs="Courier New"/>
+                <w:color w:val="000000"/>
+                <w:kern w:val="0"/>
+                <w:sz w:val="25"/>
+                <w:szCs w:val="25"/>
+              </w:rPr>
+              <w:t>standard_deviation</w:t>
+            </w:r>
+            <w:proofErr w:type="spellEnd"/>
+            <w:r>
+              <w:rPr>
+                <w:rFonts w:ascii="Courier New" w:eastAsia="宋体" w:hAnsi="Courier New" w:cs="Courier New"/>
+                <w:color w:val="000000"/>
+                <w:kern w:val="0"/>
+                <w:sz w:val="25"/>
+                <w:szCs w:val="25"/>
+              </w:rPr>
+              <w:t xml:space="preserve"> = </w:t>
+            </w:r>
+            <w:proofErr w:type="spellStart"/>
+            <w:r>
+              <w:rPr>
+                <w:rFonts w:ascii="Courier New" w:eastAsia="宋体" w:hAnsi="Courier New" w:cs="Courier New"/>
+                <w:color w:val="000000"/>
+                <w:kern w:val="0"/>
+                <w:sz w:val="25"/>
+                <w:szCs w:val="25"/>
+              </w:rPr>
+              <w:t>np.std</w:t>
+            </w:r>
+            <w:proofErr w:type="spellEnd"/>
+            <w:r>
+              <w:rPr>
+                <w:rFonts w:ascii="Courier New" w:eastAsia="宋体" w:hAnsi="Courier New" w:cs="Courier New"/>
+                <w:color w:val="000000"/>
+                <w:kern w:val="0"/>
+                <w:sz w:val="25"/>
+                <w:szCs w:val="25"/>
+              </w:rPr>
+              <w:t>(returns)</w:t>
+            </w:r>
+            <w:r>
+              <w:rPr>
+                <w:rFonts w:ascii="Courier New" w:eastAsia="宋体" w:hAnsi="Courier New" w:cs="Courier New"/>
+                <w:color w:val="000000"/>
+                <w:kern w:val="0"/>
+                <w:sz w:val="25"/>
+                <w:szCs w:val="25"/>
+              </w:rPr>
+              <w:br/>
+            </w:r>
+            <w:r>
+              <w:rPr>
+                <w:rFonts w:ascii="Courier New" w:eastAsia="宋体" w:hAnsi="Courier New" w:cs="Courier New"/>
+                <w:color w:val="000080"/>
+                <w:kern w:val="0"/>
+                <w:sz w:val="25"/>
+                <w:szCs w:val="25"/>
+              </w:rPr>
+              <w:t>print</w:t>
+            </w:r>
+            <w:r>
+              <w:rPr>
+                <w:rFonts w:ascii="Courier New" w:eastAsia="宋体" w:hAnsi="Courier New" w:cs="Courier New"/>
+                <w:color w:val="000000"/>
+                <w:kern w:val="0"/>
+                <w:sz w:val="25"/>
+                <w:szCs w:val="25"/>
+              </w:rPr>
+              <w:t>(</w:t>
+            </w:r>
+            <w:r>
+              <w:rPr>
+                <w:rFonts w:ascii="Courier New" w:eastAsia="宋体" w:hAnsi="Courier New" w:cs="Courier New"/>
+                <w:b/>
+                <w:bCs/>
+                <w:color w:val="008080"/>
+                <w:kern w:val="0"/>
+                <w:sz w:val="25"/>
+                <w:szCs w:val="25"/>
+              </w:rPr>
+              <w:t>'</w:t>
+            </w:r>
+            <w:r>
+              <w:rPr>
+                <w:rFonts w:ascii="宋体" w:eastAsia="宋体" w:hAnsi="宋体" w:cs="Courier New" w:hint="eastAsia"/>
+                <w:b/>
+                <w:bCs/>
+                <w:color w:val="008080"/>
+                <w:kern w:val="0"/>
+                <w:sz w:val="25"/>
+                <w:szCs w:val="25"/>
+              </w:rPr>
+              <w:t>标准差</w:t>
+            </w:r>
+            <w:r>
+              <w:rPr>
+                <w:rFonts w:ascii="Courier New" w:eastAsia="宋体" w:hAnsi="Courier New" w:cs="Courier New"/>
+                <w:b/>
+                <w:bCs/>
+                <w:color w:val="008080"/>
+                <w:kern w:val="0"/>
+                <w:sz w:val="25"/>
+                <w:szCs w:val="25"/>
+              </w:rPr>
+              <w:t xml:space="preserve"> </w:t>
+            </w:r>
+            <w:proofErr w:type="spellStart"/>
+            <w:r>
+              <w:rPr>
+                <w:rFonts w:ascii="Courier New" w:eastAsia="宋体" w:hAnsi="Courier New" w:cs="Courier New"/>
+                <w:b/>
+                <w:bCs/>
+                <w:color w:val="008080"/>
+                <w:kern w:val="0"/>
+                <w:sz w:val="25"/>
+                <w:szCs w:val="25"/>
+              </w:rPr>
+              <w:t>standard_deviation</w:t>
+            </w:r>
+            <w:proofErr w:type="spellEnd"/>
+            <w:r>
+              <w:rPr>
+                <w:rFonts w:ascii="Courier New" w:eastAsia="宋体" w:hAnsi="Courier New" w:cs="Courier New"/>
+                <w:b/>
+                <w:bCs/>
+                <w:color w:val="008080"/>
+                <w:kern w:val="0"/>
+                <w:sz w:val="25"/>
+                <w:szCs w:val="25"/>
+              </w:rPr>
+              <w:t xml:space="preserve"> ='</w:t>
+            </w:r>
+            <w:r>
+              <w:rPr>
+                <w:rFonts w:ascii="Courier New" w:eastAsia="宋体" w:hAnsi="Courier New" w:cs="Courier New"/>
+                <w:color w:val="000000"/>
+                <w:kern w:val="0"/>
+                <w:sz w:val="25"/>
+                <w:szCs w:val="25"/>
+              </w:rPr>
+              <w:t>,</w:t>
+            </w:r>
+            <w:proofErr w:type="spellStart"/>
+            <w:r>
+              <w:rPr>
+                <w:rFonts w:ascii="Courier New" w:eastAsia="宋体" w:hAnsi="Courier New" w:cs="Courier New"/>
+                <w:color w:val="000000"/>
+                <w:kern w:val="0"/>
+                <w:sz w:val="25"/>
+                <w:szCs w:val="25"/>
+              </w:rPr>
+              <w:t>standard_deviation</w:t>
+            </w:r>
+            <w:proofErr w:type="spellEnd"/>
+            <w:r>
+              <w:rPr>
+                <w:rFonts w:ascii="Courier New" w:eastAsia="宋体" w:hAnsi="Courier New" w:cs="Courier New"/>
+                <w:color w:val="000000"/>
+                <w:kern w:val="0"/>
+                <w:sz w:val="25"/>
+                <w:szCs w:val="25"/>
+              </w:rPr>
+              <w:t>)</w:t>
+            </w:r>
+          </w:p>
+        </w:tc>
+      </w:tr>
+    </w:tbl>
+    <w:p>
+      <w:pPr>
+        <w:ind w:firstLineChars="200" w:firstLine="480"/>
+        <w:rPr>
+          <w:rFonts w:ascii="Courier New" w:hAnsi="Courier New" w:hint="eastAsia"/>
+          <w:sz w:val="24"/>
+          <w:szCs w:val="24"/>
+        </w:rPr>
+      </w:pPr>
+      <w:r>
+        <w:rPr>
+          <w:rFonts w:ascii="Courier New" w:hAnsi="Courier New" w:hint="eastAsia"/>
+          <w:sz w:val="24"/>
+          <w:szCs w:val="24"/>
+        </w:rPr>
+        <w:t>这里需要注意的是，计算普通收益率时，除数为</w:t>
+      </w:r>
+      <w:r>
+        <w:rPr>
+          <w:rFonts w:ascii="Courier New" w:hAnsi="Courier New" w:hint="eastAsia"/>
+          <w:sz w:val="24"/>
+          <w:szCs w:val="24"/>
+        </w:rPr>
+        <w:t>c</w:t>
+      </w:r>
+      <w:r>
+        <w:rPr>
+          <w:rFonts w:ascii="Courier New" w:hAnsi="Courier New"/>
+          <w:sz w:val="24"/>
+          <w:szCs w:val="24"/>
+        </w:rPr>
+        <w:t>lose[:-1]</w:t>
+      </w:r>
+      <w:r>
+        <w:rPr>
+          <w:rFonts w:ascii="Courier New" w:hAnsi="Courier New" w:hint="eastAsia"/>
+          <w:sz w:val="24"/>
+          <w:szCs w:val="24"/>
+        </w:rPr>
+        <w:t>。这是由于根据普通收益率的定义</w:t>
+      </w:r>
+      <w:r>
+        <w:rPr>
+          <w:rFonts w:ascii="Courier New" w:hAnsi="Courier New" w:hint="eastAsia"/>
+          <w:sz w:val="24"/>
+          <w:szCs w:val="24"/>
+        </w:rPr>
+        <w:t>，每天的收益率由后一天相比前一天的变化量与前一天收盘价相除求得。因此</w:t>
+      </w:r>
+      <w:r>
+        <w:rPr>
+          <w:rFonts w:ascii="Courier New" w:hAnsi="Courier New" w:hint="eastAsia"/>
+          <w:sz w:val="24"/>
+          <w:szCs w:val="24"/>
+        </w:rPr>
+        <w:t>待分析</w:t>
+      </w:r>
+      <w:bookmarkStart w:id="0" w:name="_GoBack"/>
+      <w:bookmarkEnd w:id="0"/>
+      <w:r>
+        <w:rPr>
+          <w:rFonts w:ascii="Courier New" w:hAnsi="Courier New" w:hint="eastAsia"/>
+          <w:sz w:val="24"/>
+          <w:szCs w:val="24"/>
+        </w:rPr>
+        <w:t>时段内</w:t>
+      </w:r>
+      <w:r>
+        <w:rPr>
+          <w:rFonts w:ascii="Courier New" w:hAnsi="Courier New" w:hint="eastAsia"/>
+          <w:sz w:val="24"/>
+          <w:szCs w:val="24"/>
+        </w:rPr>
+        <w:t>最后一天的收盘价不用作计算收益率。</w:t>
+      </w:r>
+    </w:p>
+    <w:p>
+      <w:pPr>
+        <w:ind w:firstLineChars="200" w:firstLine="480"/>
+        <w:rPr>
+          <w:rFonts w:ascii="Courier New" w:hAnsi="Courier New"/>
+          <w:sz w:val="24"/>
+          <w:szCs w:val="24"/>
+        </w:rPr>
+      </w:pPr>
+      <w:r>
+        <w:rPr>
+          <w:rFonts w:ascii="Courier New" w:hAnsi="Courier New" w:hint="eastAsia"/>
+          <w:sz w:val="24"/>
+          <w:szCs w:val="24"/>
+        </w:rPr>
+        <w:t>上述代码段的输出结果如下：</w:t>
+      </w:r>
+    </w:p>
+    <w:tbl>
+      <w:tblPr>
+        <w:tblStyle w:val="a5"/>
+        <w:tblW w:w="0" w:type="auto"/>
+        <w:tblLook w:val="04A0" w:firstRow="1" w:lastRow="0" w:firstColumn="1" w:lastColumn="0" w:noHBand="0" w:noVBand="1"/>
+      </w:tblPr>
+      <w:tblGrid>
+        <w:gridCol w:w="8522"/>
+      </w:tblGrid>
+      <w:tr>
+        <w:tc>
+          <w:tcPr>
+            <w:tcW w:w="8522" w:type="dxa"/>
+          </w:tcPr>
+          <w:p>
+            <w:pPr>
+              <w:rPr>
+                <w:rFonts w:ascii="Courier New" w:hAnsi="Courier New"/>
+                <w:sz w:val="24"/>
+                <w:szCs w:val="24"/>
+              </w:rPr>
+            </w:pPr>
+            <w:r>
               <w:rPr>
                 <w:rFonts w:ascii="Courier New" w:hAnsi="Courier New" w:hint="eastAsia"/>
                 <w:sz w:val="24"/>
                 <w:szCs w:val="24"/>
               </w:rPr>
+              <w:t>收益率</w:t>
+            </w:r>
+            <w:r>
+              <w:rPr>
+                <w:rFonts w:ascii="Courier New" w:hAnsi="Courier New" w:hint="eastAsia"/>
+                <w:sz w:val="24"/>
+                <w:szCs w:val="24"/>
+              </w:rPr>
+              <w:t xml:space="preserve"> returns =  [-0.00648508  0.03655352  0.00503778 -0.01378446  0.00508259 -0.00379267</w:t>
+            </w:r>
+            <w:r>
+              <w:rPr>
+                <w:rFonts w:ascii="Courier New" w:hAnsi="Courier New"/>
+                <w:sz w:val="24"/>
+                <w:szCs w:val="24"/>
+              </w:rPr>
+              <w:t xml:space="preserve"> -0.00634518  0.         -0.</w:t>
+            </w:r>
+            <w:proofErr w:type="gramStart"/>
+            <w:r>
+              <w:rPr>
+                <w:rFonts w:ascii="Courier New" w:hAnsi="Courier New"/>
+                <w:sz w:val="24"/>
+                <w:szCs w:val="24"/>
+              </w:rPr>
+              <w:t>00383142  0.00641026</w:t>
+            </w:r>
+            <w:proofErr w:type="gramEnd"/>
+            <w:r>
+              <w:rPr>
+                <w:rFonts w:ascii="Courier New" w:hAnsi="Courier New"/>
+                <w:sz w:val="24"/>
+                <w:szCs w:val="24"/>
+              </w:rPr>
+              <w:t xml:space="preserve"> -0.03566879 -0.00660502  0.00797872  0.00131926 -0.00263505 -0.01585205  0.00805369  0.00266312</w:t>
+            </w:r>
+          </w:p>
+          <w:p>
+            <w:pPr>
+              <w:rPr>
+                <w:rFonts w:ascii="Courier New" w:hAnsi="Courier New"/>
+                <w:sz w:val="24"/>
+                <w:szCs w:val="24"/>
+              </w:rPr>
             </w:pPr>
+            <w:r>
+              <w:rPr>
+                <w:rFonts w:ascii="Courier New" w:hAnsi="Courier New"/>
+                <w:sz w:val="24"/>
+                <w:szCs w:val="24"/>
+              </w:rPr>
+              <w:t xml:space="preserve"> -0.01593625 -0.00674764 -0.</w:t>
+            </w:r>
+            <w:proofErr w:type="gramStart"/>
+            <w:r>
+              <w:rPr>
+                <w:rFonts w:ascii="Courier New" w:hAnsi="Courier New"/>
+                <w:sz w:val="24"/>
+                <w:szCs w:val="24"/>
+              </w:rPr>
+              <w:t>0013587  -</w:t>
+            </w:r>
+            <w:proofErr w:type="gramEnd"/>
+            <w:r>
+              <w:rPr>
+                <w:rFonts w:ascii="Courier New" w:hAnsi="Courier New"/>
+                <w:sz w:val="24"/>
+                <w:szCs w:val="24"/>
+              </w:rPr>
+              <w:t>0.00408163 -0.00956284  0.00275862  0.        ]</w:t>
+            </w:r>
+          </w:p>
+          <w:p>
+            <w:pPr>
+              <w:rPr>
+                <w:rFonts w:ascii="Courier New" w:hAnsi="Courier New" w:hint="eastAsia"/>
+                <w:sz w:val="24"/>
+                <w:szCs w:val="24"/>
+              </w:rPr>
+            </w:pPr>
+            <w:r>
+              <w:rPr>
+                <w:rFonts w:ascii="Courier New" w:hAnsi="Courier New" w:hint="eastAsia"/>
+                <w:sz w:val="24"/>
+                <w:szCs w:val="24"/>
+              </w:rPr>
+              <w:lastRenderedPageBreak/>
+              <w:t>标准差</w:t>
+            </w:r>
+            <w:r>
+              <w:rPr>
+                <w:rFonts w:ascii="Courier New" w:hAnsi="Courier New" w:hint="eastAsia"/>
+                <w:sz w:val="24"/>
+                <w:szCs w:val="24"/>
+              </w:rPr>
+              <w:t xml:space="preserve"> </w:t>
+            </w:r>
+            <w:proofErr w:type="spellStart"/>
+            <w:r>
+              <w:rPr>
+                <w:rFonts w:ascii="Courier New" w:hAnsi="Courier New" w:hint="eastAsia"/>
+                <w:sz w:val="24"/>
+                <w:szCs w:val="24"/>
+              </w:rPr>
+              <w:t>standard_deviation</w:t>
+            </w:r>
+            <w:proofErr w:type="spellEnd"/>
+            <w:r>
+              <w:rPr>
+                <w:rFonts w:ascii="Courier New" w:hAnsi="Courier New" w:hint="eastAsia"/>
+                <w:sz w:val="24"/>
+                <w:szCs w:val="24"/>
+              </w:rPr>
+              <w:t xml:space="preserve"> = 0.0122134469636</w:t>
+            </w:r>
           </w:p>
         </w:tc>
       </w:tr>

</xml_diff>

<commit_message>
Book chapter update: updating chapter 3.2.5 "Calculating log returns"
Book source code update: updating chapter 3.2.5 "Calculating log
returns"
</commit_message>
<xml_diff>
--- a/python_book/stock/stock.docx
+++ b/python_book/stock/stock.docx
@@ -11163,6 +11163,7 @@
         </w:rPr>
         <w:t>，每天的收益率由后一天相比前一天的变化量与前一天收盘价相除求得。因此</w:t>
       </w:r>
+      <w:proofErr w:type="gramStart"/>
       <w:r>
         <w:rPr>
           <w:rFonts w:ascii="Courier New" w:hAnsi="Courier New" w:hint="eastAsia"/>
@@ -11171,8 +11172,7 @@
         </w:rPr>
         <w:t>待分析</w:t>
       </w:r>
-      <w:bookmarkStart w:id="0" w:name="_GoBack"/>
-      <w:bookmarkEnd w:id="0"/>
+      <w:proofErr w:type="gramEnd"/>
       <w:r>
         <w:rPr>
           <w:rFonts w:ascii="Courier New" w:hAnsi="Courier New" w:hint="eastAsia"/>
@@ -11359,17 +11359,380 @@
       <w:pPr>
         <w:ind w:firstLineChars="200" w:firstLine="480"/>
         <w:rPr>
-          <w:rFonts w:ascii="Courier New" w:hAnsi="Courier New" w:hint="eastAsia"/>
+          <w:rFonts w:ascii="Courier New" w:hAnsi="Courier New"/>
           <w:sz w:val="24"/>
           <w:szCs w:val="24"/>
         </w:rPr>
       </w:pPr>
+      <w:r>
+        <w:rPr>
+          <w:rFonts w:ascii="Courier New" w:hAnsi="Courier New" w:hint="eastAsia"/>
+          <w:sz w:val="24"/>
+          <w:szCs w:val="24"/>
+        </w:rPr>
+        <w:lastRenderedPageBreak/>
+        <w:t>接下来计算对数收益率。计算对数收益率时，先对收盘价取对数，再求其每日相比前一日的变化量</w:t>
+      </w:r>
+      <w:r>
+        <w:rPr>
+          <w:rFonts w:ascii="Courier New" w:hAnsi="Courier New" w:hint="eastAsia"/>
+          <w:sz w:val="24"/>
+          <w:szCs w:val="24"/>
+        </w:rPr>
+        <w:t>：</w:t>
+      </w:r>
     </w:p>
+    <w:tbl>
+      <w:tblPr>
+        <w:tblStyle w:val="a5"/>
+        <w:tblW w:w="0" w:type="auto"/>
+        <w:tblLook w:val="04A0" w:firstRow="1" w:lastRow="0" w:firstColumn="1" w:lastColumn="0" w:noHBand="0" w:noVBand="1"/>
+      </w:tblPr>
+      <w:tblGrid>
+        <w:gridCol w:w="8522"/>
+      </w:tblGrid>
+      <w:tr>
+        <w:tc>
+          <w:tcPr>
+            <w:tcW w:w="8522" w:type="dxa"/>
+          </w:tcPr>
+          <w:p>
+            <w:pPr>
+              <w:pStyle w:val="HTML"/>
+              <w:shd w:val="clear" w:color="auto" w:fill="FFFFFF"/>
+              <w:rPr>
+                <w:rFonts w:ascii="Courier New" w:hAnsi="Courier New" w:cs="Courier New" w:hint="eastAsia"/>
+                <w:color w:val="000000"/>
+                <w:sz w:val="25"/>
+                <w:szCs w:val="25"/>
+              </w:rPr>
+            </w:pPr>
+            <w:r>
+              <w:rPr>
+                <w:rFonts w:ascii="Courier New" w:hAnsi="Courier New" w:cs="Courier New"/>
+                <w:i/>
+                <w:iCs/>
+                <w:color w:val="808080"/>
+                <w:sz w:val="25"/>
+                <w:szCs w:val="25"/>
+              </w:rPr>
+              <w:t xml:space="preserve"># 7.2 </w:t>
+            </w:r>
+            <w:r>
+              <w:rPr>
+                <w:rFonts w:cs="Courier New" w:hint="eastAsia"/>
+                <w:i/>
+                <w:iCs/>
+                <w:color w:val="808080"/>
+                <w:sz w:val="25"/>
+                <w:szCs w:val="25"/>
+              </w:rPr>
+              <w:t>计算对数收益率</w:t>
+            </w:r>
+            <w:r>
+              <w:rPr>
+                <w:rFonts w:cs="Courier New" w:hint="eastAsia"/>
+                <w:i/>
+                <w:iCs/>
+                <w:color w:val="808080"/>
+                <w:sz w:val="25"/>
+                <w:szCs w:val="25"/>
+              </w:rPr>
+              <w:br/>
+            </w:r>
+            <w:proofErr w:type="spellStart"/>
+            <w:r>
+              <w:rPr>
+                <w:rFonts w:ascii="Courier New" w:hAnsi="Courier New" w:cs="Courier New"/>
+                <w:color w:val="000000"/>
+                <w:sz w:val="25"/>
+                <w:szCs w:val="25"/>
+              </w:rPr>
+              <w:t>logreturns</w:t>
+            </w:r>
+            <w:proofErr w:type="spellEnd"/>
+            <w:r>
+              <w:rPr>
+                <w:rFonts w:ascii="Courier New" w:hAnsi="Courier New" w:cs="Courier New"/>
+                <w:color w:val="000000"/>
+                <w:sz w:val="25"/>
+                <w:szCs w:val="25"/>
+              </w:rPr>
+              <w:t xml:space="preserve"> = </w:t>
+            </w:r>
+            <w:proofErr w:type="spellStart"/>
+            <w:r>
+              <w:rPr>
+                <w:rFonts w:ascii="Courier New" w:hAnsi="Courier New" w:cs="Courier New"/>
+                <w:color w:val="000000"/>
+                <w:sz w:val="25"/>
+                <w:szCs w:val="25"/>
+              </w:rPr>
+              <w:t>np.diff</w:t>
+            </w:r>
+            <w:proofErr w:type="spellEnd"/>
+            <w:r>
+              <w:rPr>
+                <w:rFonts w:ascii="Courier New" w:hAnsi="Courier New" w:cs="Courier New"/>
+                <w:color w:val="000000"/>
+                <w:sz w:val="25"/>
+                <w:szCs w:val="25"/>
+              </w:rPr>
+              <w:t>(np.log(close))</w:t>
+            </w:r>
+            <w:r>
+              <w:rPr>
+                <w:rFonts w:ascii="Courier New" w:hAnsi="Courier New" w:cs="Courier New"/>
+                <w:color w:val="000000"/>
+                <w:sz w:val="25"/>
+                <w:szCs w:val="25"/>
+              </w:rPr>
+              <w:br/>
+            </w:r>
+            <w:r>
+              <w:rPr>
+                <w:rFonts w:ascii="Courier New" w:hAnsi="Courier New" w:cs="Courier New"/>
+                <w:color w:val="000080"/>
+                <w:sz w:val="25"/>
+                <w:szCs w:val="25"/>
+              </w:rPr>
+              <w:t>print</w:t>
+            </w:r>
+            <w:r>
+              <w:rPr>
+                <w:rFonts w:ascii="Courier New" w:hAnsi="Courier New" w:cs="Courier New"/>
+                <w:color w:val="000000"/>
+                <w:sz w:val="25"/>
+                <w:szCs w:val="25"/>
+              </w:rPr>
+              <w:t>(</w:t>
+            </w:r>
+            <w:r>
+              <w:rPr>
+                <w:rFonts w:ascii="Courier New" w:hAnsi="Courier New" w:cs="Courier New"/>
+                <w:b/>
+                <w:bCs/>
+                <w:color w:val="008080"/>
+                <w:sz w:val="25"/>
+                <w:szCs w:val="25"/>
+              </w:rPr>
+              <w:t>'</w:t>
+            </w:r>
+            <w:r>
+              <w:rPr>
+                <w:rFonts w:cs="Courier New" w:hint="eastAsia"/>
+                <w:b/>
+                <w:bCs/>
+                <w:color w:val="008080"/>
+                <w:sz w:val="25"/>
+                <w:szCs w:val="25"/>
+              </w:rPr>
+              <w:t>对数收益率</w:t>
+            </w:r>
+            <w:r>
+              <w:rPr>
+                <w:rFonts w:ascii="Courier New" w:hAnsi="Courier New" w:cs="Courier New"/>
+                <w:b/>
+                <w:bCs/>
+                <w:color w:val="008080"/>
+                <w:sz w:val="25"/>
+                <w:szCs w:val="25"/>
+              </w:rPr>
+              <w:t xml:space="preserve"> </w:t>
+            </w:r>
+            <w:proofErr w:type="spellStart"/>
+            <w:r>
+              <w:rPr>
+                <w:rFonts w:ascii="Courier New" w:hAnsi="Courier New" w:cs="Courier New"/>
+                <w:b/>
+                <w:bCs/>
+                <w:color w:val="008080"/>
+                <w:sz w:val="25"/>
+                <w:szCs w:val="25"/>
+              </w:rPr>
+              <w:t>logreturns</w:t>
+            </w:r>
+            <w:proofErr w:type="spellEnd"/>
+            <w:r>
+              <w:rPr>
+                <w:rFonts w:ascii="Courier New" w:hAnsi="Courier New" w:cs="Courier New"/>
+                <w:b/>
+                <w:bCs/>
+                <w:color w:val="008080"/>
+                <w:sz w:val="25"/>
+                <w:szCs w:val="25"/>
+              </w:rPr>
+              <w:t xml:space="preserve"> ='</w:t>
+            </w:r>
+            <w:r>
+              <w:rPr>
+                <w:rFonts w:ascii="Courier New" w:hAnsi="Courier New" w:cs="Courier New"/>
+                <w:color w:val="000000"/>
+                <w:sz w:val="25"/>
+                <w:szCs w:val="25"/>
+              </w:rPr>
+              <w:t>,</w:t>
+            </w:r>
+            <w:proofErr w:type="spellStart"/>
+            <w:r>
+              <w:rPr>
+                <w:rFonts w:ascii="Courier New" w:hAnsi="Courier New" w:cs="Courier New"/>
+                <w:color w:val="000000"/>
+                <w:sz w:val="25"/>
+                <w:szCs w:val="25"/>
+              </w:rPr>
+              <w:t>logreturns</w:t>
+            </w:r>
+            <w:proofErr w:type="spellEnd"/>
+            <w:r>
+              <w:rPr>
+                <w:rFonts w:ascii="Courier New" w:hAnsi="Courier New" w:cs="Courier New"/>
+                <w:color w:val="000000"/>
+                <w:sz w:val="25"/>
+                <w:szCs w:val="25"/>
+              </w:rPr>
+              <w:t>)</w:t>
+            </w:r>
+          </w:p>
+        </w:tc>
+      </w:tr>
+    </w:tbl>
     <w:p>
       <w:pPr>
         <w:ind w:firstLineChars="200" w:firstLine="480"/>
         <w:rPr>
           <w:rFonts w:ascii="Courier New" w:hAnsi="Courier New"/>
+          <w:sz w:val="24"/>
+          <w:szCs w:val="24"/>
+        </w:rPr>
+      </w:pPr>
+      <w:r>
+        <w:rPr>
+          <w:rFonts w:ascii="Courier New" w:hAnsi="Courier New" w:hint="eastAsia"/>
+          <w:sz w:val="24"/>
+          <w:szCs w:val="24"/>
+        </w:rPr>
+        <w:t>上述代码段输出结果为：</w:t>
+      </w:r>
+    </w:p>
+    <w:tbl>
+      <w:tblPr>
+        <w:tblStyle w:val="a5"/>
+        <w:tblW w:w="0" w:type="auto"/>
+        <w:tblLook w:val="04A0" w:firstRow="1" w:lastRow="0" w:firstColumn="1" w:lastColumn="0" w:noHBand="0" w:noVBand="1"/>
+      </w:tblPr>
+      <w:tblGrid>
+        <w:gridCol w:w="8522"/>
+      </w:tblGrid>
+      <w:tr>
+        <w:tc>
+          <w:tcPr>
+            <w:tcW w:w="8522" w:type="dxa"/>
+          </w:tcPr>
+          <w:p>
+            <w:pPr>
+              <w:rPr>
+                <w:rFonts w:ascii="Courier New" w:hAnsi="Courier New"/>
+                <w:sz w:val="24"/>
+                <w:szCs w:val="24"/>
+              </w:rPr>
+            </w:pPr>
+            <w:r>
+              <w:rPr>
+                <w:rFonts w:ascii="Courier New" w:hAnsi="Courier New" w:hint="eastAsia"/>
+                <w:sz w:val="24"/>
+                <w:szCs w:val="24"/>
+              </w:rPr>
+              <w:t>对数收益率</w:t>
+            </w:r>
+            <w:r>
+              <w:rPr>
+                <w:rFonts w:ascii="Courier New" w:hAnsi="Courier New" w:hint="eastAsia"/>
+                <w:sz w:val="24"/>
+                <w:szCs w:val="24"/>
+              </w:rPr>
+              <w:t xml:space="preserve"> </w:t>
+            </w:r>
+            <w:proofErr w:type="spellStart"/>
+            <w:r>
+              <w:rPr>
+                <w:rFonts w:ascii="Courier New" w:hAnsi="Courier New" w:hint="eastAsia"/>
+                <w:sz w:val="24"/>
+                <w:szCs w:val="24"/>
+              </w:rPr>
+              <w:t>logreturns</w:t>
+            </w:r>
+            <w:proofErr w:type="spellEnd"/>
+            <w:r>
+              <w:rPr>
+                <w:rFonts w:ascii="Courier New" w:hAnsi="Courier New" w:hint="eastAsia"/>
+                <w:sz w:val="24"/>
+                <w:szCs w:val="24"/>
+              </w:rPr>
+              <w:t xml:space="preserve"> = [-0.0065062   0.03590129  0.00502514 -0.01388035  0.00506972 -0.00379988</w:t>
+            </w:r>
+            <w:r>
+              <w:rPr>
+                <w:rFonts w:ascii="Courier New" w:hAnsi="Courier New"/>
+                <w:sz w:val="24"/>
+                <w:szCs w:val="24"/>
+              </w:rPr>
+              <w:t xml:space="preserve"> -0.00636539  0.         -0.</w:t>
+            </w:r>
+            <w:proofErr w:type="gramStart"/>
+            <w:r>
+              <w:rPr>
+                <w:rFonts w:ascii="Courier New" w:hAnsi="Courier New"/>
+                <w:sz w:val="24"/>
+                <w:szCs w:val="24"/>
+              </w:rPr>
+              <w:t>00383878  0.0063898</w:t>
+            </w:r>
+            <w:proofErr w:type="gramEnd"/>
+            <w:r>
+              <w:rPr>
+                <w:rFonts w:ascii="Courier New" w:hAnsi="Courier New"/>
+                <w:sz w:val="24"/>
+                <w:szCs w:val="24"/>
+              </w:rPr>
+              <w:t xml:space="preserve">  -0.03632046 -0.00662693  0.00794706  0.00131839 -0.00263852 -0.01597904  0.00802143  0.00265958</w:t>
+            </w:r>
+          </w:p>
+          <w:p>
+            <w:pPr>
+              <w:rPr>
+                <w:rFonts w:ascii="Courier New" w:hAnsi="Courier New" w:hint="eastAsia"/>
+                <w:sz w:val="24"/>
+                <w:szCs w:val="24"/>
+              </w:rPr>
+            </w:pPr>
+            <w:r>
+              <w:rPr>
+                <w:rFonts w:ascii="Courier New" w:hAnsi="Courier New"/>
+                <w:sz w:val="24"/>
+                <w:szCs w:val="24"/>
+              </w:rPr>
+              <w:t xml:space="preserve"> -0.0160646  -0.00677051 -0.00135962 -0.00408999 -0.00960886  0.00275482</w:t>
+            </w:r>
+            <w:bookmarkStart w:id="0" w:name="_GoBack"/>
+            <w:bookmarkEnd w:id="0"/>
+            <w:r>
+              <w:rPr>
+                <w:rFonts w:ascii="Courier New" w:hAnsi="Courier New"/>
+                <w:sz w:val="24"/>
+                <w:szCs w:val="24"/>
+              </w:rPr>
+              <w:t xml:space="preserve">  0.        ]</w:t>
+            </w:r>
+          </w:p>
+        </w:tc>
+      </w:tr>
+    </w:tbl>
+    <w:p>
+      <w:pPr>
+        <w:ind w:firstLineChars="200" w:firstLine="480"/>
+        <w:rPr>
+          <w:rFonts w:ascii="Courier New" w:hAnsi="Courier New" w:hint="eastAsia"/>
           <w:sz w:val="24"/>
           <w:szCs w:val="24"/>
         </w:rPr>
@@ -11950,6 +12313,29 @@
       <w:jc w:val="both"/>
     </w:pPr>
   </w:style>
+  <w:style w:type="paragraph" w:styleId="2">
+    <w:name w:val="heading 2"/>
+    <w:basedOn w:val="a"/>
+    <w:next w:val="a"/>
+    <w:link w:val="20"/>
+    <w:uiPriority w:val="9"/>
+    <w:unhideWhenUsed/>
+    <w:qFormat/>
+    <w:rsid w:val="00615AAC"/>
+    <w:pPr>
+      <w:keepNext/>
+      <w:keepLines/>
+      <w:spacing w:before="260" w:after="260" w:line="416" w:lineRule="auto"/>
+      <w:outlineLvl w:val="1"/>
+    </w:pPr>
+    <w:rPr>
+      <w:rFonts w:asciiTheme="majorHAnsi" w:eastAsiaTheme="majorEastAsia" w:hAnsiTheme="majorHAnsi" w:cstheme="majorBidi"/>
+      <w:b/>
+      <w:bCs/>
+      <w:sz w:val="32"/>
+      <w:szCs w:val="32"/>
+    </w:rPr>
+  </w:style>
   <w:style w:type="character" w:default="1" w:styleId="a0">
     <w:name w:val="Default Paragraph Font"/>
     <w:uiPriority w:val="1"/>
@@ -12096,7 +12482,6 @@
     <w:basedOn w:val="a"/>
     <w:link w:val="HTML0"/>
     <w:uiPriority w:val="99"/>
-    <w:semiHidden/>
     <w:unhideWhenUsed/>
     <w:rsid w:val="005B008D"/>
     <w:pPr>
@@ -12133,13 +12518,26 @@
     <w:basedOn w:val="a0"/>
     <w:link w:val="HTML"/>
     <w:uiPriority w:val="99"/>
-    <w:semiHidden/>
     <w:rsid w:val="005B008D"/>
     <w:rPr>
       <w:rFonts w:ascii="宋体" w:eastAsia="宋体" w:hAnsi="宋体" w:cs="宋体"/>
       <w:kern w:val="0"/>
       <w:sz w:val="24"/>
       <w:szCs w:val="24"/>
+    </w:rPr>
+  </w:style>
+  <w:style w:type="character" w:customStyle="1" w:styleId="20">
+    <w:name w:val="标题 2 字符"/>
+    <w:basedOn w:val="a0"/>
+    <w:link w:val="2"/>
+    <w:uiPriority w:val="9"/>
+    <w:rsid w:val="00615AAC"/>
+    <w:rPr>
+      <w:rFonts w:asciiTheme="majorHAnsi" w:eastAsiaTheme="majorEastAsia" w:hAnsiTheme="majorHAnsi" w:cstheme="majorBidi"/>
+      <w:b/>
+      <w:bCs/>
+      <w:sz w:val="32"/>
+      <w:szCs w:val="32"/>
     </w:rPr>
   </w:style>
 </w:styles>

</xml_diff>

<commit_message>
Book source code update: updating source code of chapter 3.2.5
</commit_message>
<xml_diff>
--- a/python_book/stock/stock.docx
+++ b/python_book/stock/stock.docx
@@ -8444,7 +8444,7 @@
               </w:tabs>
               <w:jc w:val="left"/>
               <w:rPr>
-                <w:rFonts w:ascii="Courier New" w:eastAsia="宋体" w:hAnsi="Courier New" w:cs="Courier New" w:hint="eastAsia"/>
+                <w:rFonts w:ascii="Courier New" w:eastAsia="宋体" w:hAnsi="Courier New" w:cs="Courier New"/>
                 <w:color w:val="000000"/>
                 <w:kern w:val="0"/>
                 <w:sz w:val="25"/>
@@ -9199,7 +9199,7 @@
           <w:p>
             <w:pPr>
               <w:rPr>
-                <w:rFonts w:ascii="Courier New" w:hAnsi="Courier New" w:hint="eastAsia"/>
+                <w:rFonts w:ascii="Courier New" w:hAnsi="Courier New"/>
                 <w:sz w:val="24"/>
                 <w:szCs w:val="24"/>
               </w:rPr>
@@ -9407,7 +9407,7 @@
               </w:tabs>
               <w:jc w:val="left"/>
               <w:rPr>
-                <w:rFonts w:ascii="Courier New" w:eastAsia="宋体" w:hAnsi="Courier New" w:cs="Courier New" w:hint="eastAsia"/>
+                <w:rFonts w:ascii="Courier New" w:eastAsia="宋体" w:hAnsi="Courier New" w:cs="Courier New"/>
                 <w:color w:val="000000"/>
                 <w:kern w:val="0"/>
                 <w:sz w:val="25"/>
@@ -9945,7 +9945,7 @@
           <w:p>
             <w:pPr>
               <w:rPr>
-                <w:rFonts w:ascii="Courier New" w:hAnsi="Courier New" w:hint="eastAsia"/>
+                <w:rFonts w:ascii="Courier New" w:hAnsi="Courier New"/>
                 <w:sz w:val="24"/>
                 <w:szCs w:val="24"/>
               </w:rPr>
@@ -9986,7 +9986,7 @@
           <w:p>
             <w:pPr>
               <w:rPr>
-                <w:rFonts w:ascii="Courier New" w:hAnsi="Courier New" w:hint="eastAsia"/>
+                <w:rFonts w:ascii="Courier New" w:hAnsi="Courier New"/>
                 <w:sz w:val="24"/>
                 <w:szCs w:val="24"/>
               </w:rPr>
@@ -10031,7 +10031,7 @@
       <w:pPr>
         <w:ind w:firstLineChars="200" w:firstLine="480"/>
         <w:rPr>
-          <w:rFonts w:ascii="Courier New" w:hAnsi="Courier New" w:hint="eastAsia"/>
+          <w:rFonts w:ascii="Courier New" w:hAnsi="Courier New"/>
           <w:sz w:val="24"/>
           <w:szCs w:val="24"/>
         </w:rPr>
@@ -10410,7 +10410,7 @@
               </w:tabs>
               <w:jc w:val="left"/>
               <w:rPr>
-                <w:rFonts w:ascii="Courier New" w:eastAsia="宋体" w:hAnsi="Courier New" w:cs="Courier New" w:hint="eastAsia"/>
+                <w:rFonts w:ascii="Courier New" w:eastAsia="宋体" w:hAnsi="Courier New" w:cs="Courier New"/>
                 <w:color w:val="000000"/>
                 <w:kern w:val="0"/>
                 <w:sz w:val="25"/>
@@ -10589,7 +10589,7 @@
       <w:pPr>
         <w:ind w:firstLineChars="200" w:firstLine="480"/>
         <w:rPr>
-          <w:rFonts w:ascii="Courier New" w:hAnsi="Courier New" w:hint="eastAsia"/>
+          <w:rFonts w:ascii="Courier New" w:hAnsi="Courier New"/>
           <w:sz w:val="24"/>
           <w:szCs w:val="24"/>
         </w:rPr>
@@ -10747,7 +10747,7 @@
               </w:tabs>
               <w:jc w:val="left"/>
               <w:rPr>
-                <w:rFonts w:ascii="Courier New" w:eastAsia="宋体" w:hAnsi="Courier New" w:cs="Courier New" w:hint="eastAsia"/>
+                <w:rFonts w:ascii="Courier New" w:eastAsia="宋体" w:hAnsi="Courier New" w:cs="Courier New"/>
                 <w:color w:val="000000"/>
                 <w:kern w:val="0"/>
                 <w:sz w:val="25"/>
@@ -11118,7 +11118,7 @@
       <w:pPr>
         <w:ind w:firstLineChars="200" w:firstLine="480"/>
         <w:rPr>
-          <w:rFonts w:ascii="Courier New" w:hAnsi="Courier New" w:hint="eastAsia"/>
+          <w:rFonts w:ascii="Courier New" w:hAnsi="Courier New"/>
           <w:sz w:val="24"/>
           <w:szCs w:val="24"/>
         </w:rPr>
@@ -11311,7 +11311,7 @@
           <w:p>
             <w:pPr>
               <w:rPr>
-                <w:rFonts w:ascii="Courier New" w:hAnsi="Courier New" w:hint="eastAsia"/>
+                <w:rFonts w:ascii="Courier New" w:hAnsi="Courier New"/>
                 <w:sz w:val="24"/>
                 <w:szCs w:val="24"/>
               </w:rPr>
@@ -11401,7 +11401,7 @@
               <w:pStyle w:val="HTML"/>
               <w:shd w:val="clear" w:color="auto" w:fill="FFFFFF"/>
               <w:rPr>
-                <w:rFonts w:ascii="Courier New" w:hAnsi="Courier New" w:cs="Courier New" w:hint="eastAsia"/>
+                <w:rFonts w:ascii="Courier New" w:hAnsi="Courier New" w:cs="Courier New"/>
                 <w:color w:val="000000"/>
                 <w:sz w:val="25"/>
                 <w:szCs w:val="25"/>
@@ -11701,7 +11701,7 @@
           <w:p>
             <w:pPr>
               <w:rPr>
-                <w:rFonts w:ascii="Courier New" w:hAnsi="Courier New" w:hint="eastAsia"/>
+                <w:rFonts w:ascii="Courier New" w:hAnsi="Courier New"/>
                 <w:sz w:val="24"/>
                 <w:szCs w:val="24"/>
               </w:rPr>
@@ -11712,18 +11712,10 @@
                 <w:sz w:val="24"/>
                 <w:szCs w:val="24"/>
               </w:rPr>
-              <w:t xml:space="preserve"> -0.0160646  -0.00677051 -0.00135962 -0.00408999 -0.00960886  0.00275482</w:t>
+              <w:t xml:space="preserve"> -0.0160646  -0.00677051 -0.00135962 -0.00408999 -0.00960886  0.00275482  0.]</w:t>
             </w:r>
             <w:bookmarkStart w:id="0" w:name="_GoBack"/>
             <w:bookmarkEnd w:id="0"/>
-            <w:r>
-              <w:rPr>
-                <w:rFonts w:ascii="Courier New" w:hAnsi="Courier New"/>
-                <w:sz w:val="24"/>
-                <w:szCs w:val="24"/>
-              </w:rPr>
-              <w:t xml:space="preserve">  0.        ]</w:t>
-            </w:r>
           </w:p>
         </w:tc>
       </w:tr>
@@ -11732,7 +11724,7 @@
       <w:pPr>
         <w:ind w:firstLineChars="200" w:firstLine="480"/>
         <w:rPr>
-          <w:rFonts w:ascii="Courier New" w:hAnsi="Courier New" w:hint="eastAsia"/>
+          <w:rFonts w:ascii="Courier New" w:hAnsi="Courier New"/>
           <w:sz w:val="24"/>
           <w:szCs w:val="24"/>
         </w:rPr>

</xml_diff>

<commit_message>
Book chapter update: updating chapter 3.2.5 "Calculating stock returns"
</commit_message>
<xml_diff>
--- a/python_book/stock/stock.docx
+++ b/python_book/stock/stock.docx
@@ -11712,10 +11712,26 @@
                 <w:sz w:val="24"/>
                 <w:szCs w:val="24"/>
               </w:rPr>
-              <w:t xml:space="preserve"> -0.0160646  -0.00677051 -0.00135962 -0.00408999 -0.00960886  0.00275482  0.]</w:t>
-            </w:r>
-            <w:bookmarkStart w:id="0" w:name="_GoBack"/>
-            <w:bookmarkEnd w:id="0"/>
+              <w:t xml:space="preserve"> -0.</w:t>
+            </w:r>
+            <w:proofErr w:type="gramStart"/>
+            <w:r>
+              <w:rPr>
+                <w:rFonts w:ascii="Courier New" w:hAnsi="Courier New"/>
+                <w:sz w:val="24"/>
+                <w:szCs w:val="24"/>
+              </w:rPr>
+              <w:t>0160646  -</w:t>
+            </w:r>
+            <w:proofErr w:type="gramEnd"/>
+            <w:r>
+              <w:rPr>
+                <w:rFonts w:ascii="Courier New" w:hAnsi="Courier New"/>
+                <w:sz w:val="24"/>
+                <w:szCs w:val="24"/>
+              </w:rPr>
+              <w:t>0.00677051 -0.00135962 -0.00408999 -0.00960886  0.00275482  0.]</w:t>
+            </w:r>
           </w:p>
         </w:tc>
       </w:tr>
@@ -11725,6 +11741,1040 @@
         <w:ind w:firstLineChars="200" w:firstLine="480"/>
         <w:rPr>
           <w:rFonts w:ascii="Courier New" w:hAnsi="Courier New"/>
+          <w:sz w:val="24"/>
+          <w:szCs w:val="24"/>
+        </w:rPr>
+      </w:pPr>
+      <w:r>
+        <w:rPr>
+          <w:rFonts w:ascii="Courier New" w:hAnsi="Courier New" w:hint="eastAsia"/>
+          <w:sz w:val="24"/>
+          <w:szCs w:val="24"/>
+        </w:rPr>
+        <w:t>计算出收益率后，我们还可以根据算出的收益率进一步计算年度和月度价格波动率：</w:t>
+      </w:r>
+    </w:p>
+    <w:tbl>
+      <w:tblPr>
+        <w:tblStyle w:val="a5"/>
+        <w:tblW w:w="0" w:type="auto"/>
+        <w:tblLook w:val="04A0" w:firstRow="1" w:lastRow="0" w:firstColumn="1" w:lastColumn="0" w:noHBand="0" w:noVBand="1"/>
+      </w:tblPr>
+      <w:tblGrid>
+        <w:gridCol w:w="8522"/>
+      </w:tblGrid>
+      <w:tr>
+        <w:tc>
+          <w:tcPr>
+            <w:tcW w:w="8522" w:type="dxa"/>
+          </w:tcPr>
+          <w:p>
+            <w:pPr>
+              <w:widowControl/>
+              <w:shd w:val="clear" w:color="auto" w:fill="FFFFFF"/>
+              <w:tabs>
+                <w:tab w:val="left" w:pos="916"/>
+                <w:tab w:val="left" w:pos="1832"/>
+                <w:tab w:val="left" w:pos="2748"/>
+                <w:tab w:val="left" w:pos="3664"/>
+                <w:tab w:val="left" w:pos="4580"/>
+                <w:tab w:val="left" w:pos="5496"/>
+                <w:tab w:val="left" w:pos="6412"/>
+                <w:tab w:val="left" w:pos="7328"/>
+                <w:tab w:val="left" w:pos="8244"/>
+                <w:tab w:val="left" w:pos="9160"/>
+                <w:tab w:val="left" w:pos="10076"/>
+                <w:tab w:val="left" w:pos="10992"/>
+                <w:tab w:val="left" w:pos="11908"/>
+                <w:tab w:val="left" w:pos="12824"/>
+                <w:tab w:val="left" w:pos="13740"/>
+                <w:tab w:val="left" w:pos="14656"/>
+              </w:tabs>
+              <w:jc w:val="left"/>
+              <w:rPr>
+                <w:rFonts w:ascii="Courier New" w:eastAsia="宋体" w:hAnsi="Courier New" w:cs="Courier New"/>
+                <w:color w:val="000000"/>
+                <w:kern w:val="0"/>
+                <w:sz w:val="25"/>
+                <w:szCs w:val="25"/>
+              </w:rPr>
+            </w:pPr>
+            <w:r>
+              <w:rPr>
+                <w:rFonts w:ascii="Courier New" w:eastAsia="宋体" w:hAnsi="Courier New" w:cs="Courier New"/>
+                <w:i/>
+                <w:iCs/>
+                <w:color w:val="808080"/>
+                <w:kern w:val="0"/>
+                <w:sz w:val="25"/>
+                <w:szCs w:val="25"/>
+              </w:rPr>
+              <w:t xml:space="preserve"># 7.3 </w:t>
+            </w:r>
+            <w:r>
+              <w:rPr>
+                <w:rFonts w:ascii="宋体" w:eastAsia="宋体" w:hAnsi="宋体" w:cs="Courier New" w:hint="eastAsia"/>
+                <w:i/>
+                <w:iCs/>
+                <w:color w:val="808080"/>
+                <w:kern w:val="0"/>
+                <w:sz w:val="25"/>
+                <w:szCs w:val="25"/>
+              </w:rPr>
+              <w:t>计算价格年度波动率</w:t>
+            </w:r>
+            <w:r>
+              <w:rPr>
+                <w:rFonts w:ascii="宋体" w:eastAsia="宋体" w:hAnsi="宋体" w:cs="Courier New" w:hint="eastAsia"/>
+                <w:i/>
+                <w:iCs/>
+                <w:color w:val="808080"/>
+                <w:kern w:val="0"/>
+                <w:sz w:val="25"/>
+                <w:szCs w:val="25"/>
+              </w:rPr>
+              <w:br/>
+            </w:r>
+            <w:proofErr w:type="spellStart"/>
+            <w:r>
+              <w:rPr>
+                <w:rFonts w:ascii="Courier New" w:eastAsia="宋体" w:hAnsi="Courier New" w:cs="Courier New"/>
+                <w:color w:val="000000"/>
+                <w:kern w:val="0"/>
+                <w:sz w:val="25"/>
+                <w:szCs w:val="25"/>
+              </w:rPr>
+              <w:t>annual_volatility</w:t>
+            </w:r>
+            <w:proofErr w:type="spellEnd"/>
+            <w:r>
+              <w:rPr>
+                <w:rFonts w:ascii="Courier New" w:eastAsia="宋体" w:hAnsi="Courier New" w:cs="Courier New"/>
+                <w:color w:val="000000"/>
+                <w:kern w:val="0"/>
+                <w:sz w:val="25"/>
+                <w:szCs w:val="25"/>
+              </w:rPr>
+              <w:t xml:space="preserve"> = </w:t>
+            </w:r>
+            <w:proofErr w:type="spellStart"/>
+            <w:r>
+              <w:rPr>
+                <w:rFonts w:ascii="Courier New" w:eastAsia="宋体" w:hAnsi="Courier New" w:cs="Courier New"/>
+                <w:color w:val="000000"/>
+                <w:kern w:val="0"/>
+                <w:sz w:val="25"/>
+                <w:szCs w:val="25"/>
+              </w:rPr>
+              <w:t>np.std</w:t>
+            </w:r>
+            <w:proofErr w:type="spellEnd"/>
+            <w:r>
+              <w:rPr>
+                <w:rFonts w:ascii="Courier New" w:eastAsia="宋体" w:hAnsi="Courier New" w:cs="Courier New"/>
+                <w:color w:val="000000"/>
+                <w:kern w:val="0"/>
+                <w:sz w:val="25"/>
+                <w:szCs w:val="25"/>
+              </w:rPr>
+              <w:t>(</w:t>
+            </w:r>
+            <w:proofErr w:type="spellStart"/>
+            <w:r>
+              <w:rPr>
+                <w:rFonts w:ascii="Courier New" w:eastAsia="宋体" w:hAnsi="Courier New" w:cs="Courier New"/>
+                <w:color w:val="000000"/>
+                <w:kern w:val="0"/>
+                <w:sz w:val="25"/>
+                <w:szCs w:val="25"/>
+              </w:rPr>
+              <w:t>logreturns</w:t>
+            </w:r>
+            <w:proofErr w:type="spellEnd"/>
+            <w:r>
+              <w:rPr>
+                <w:rFonts w:ascii="Courier New" w:eastAsia="宋体" w:hAnsi="Courier New" w:cs="Courier New"/>
+                <w:color w:val="000000"/>
+                <w:kern w:val="0"/>
+                <w:sz w:val="25"/>
+                <w:szCs w:val="25"/>
+              </w:rPr>
+              <w:t xml:space="preserve">) / </w:t>
+            </w:r>
+            <w:proofErr w:type="spellStart"/>
+            <w:r>
+              <w:rPr>
+                <w:rFonts w:ascii="Courier New" w:eastAsia="宋体" w:hAnsi="Courier New" w:cs="Courier New"/>
+                <w:color w:val="000000"/>
+                <w:kern w:val="0"/>
+                <w:sz w:val="25"/>
+                <w:szCs w:val="25"/>
+              </w:rPr>
+              <w:t>np.mean</w:t>
+            </w:r>
+            <w:proofErr w:type="spellEnd"/>
+            <w:r>
+              <w:rPr>
+                <w:rFonts w:ascii="Courier New" w:eastAsia="宋体" w:hAnsi="Courier New" w:cs="Courier New"/>
+                <w:color w:val="000000"/>
+                <w:kern w:val="0"/>
+                <w:sz w:val="25"/>
+                <w:szCs w:val="25"/>
+              </w:rPr>
+              <w:t>(</w:t>
+            </w:r>
+            <w:proofErr w:type="spellStart"/>
+            <w:r>
+              <w:rPr>
+                <w:rFonts w:ascii="Courier New" w:eastAsia="宋体" w:hAnsi="Courier New" w:cs="Courier New"/>
+                <w:color w:val="000000"/>
+                <w:kern w:val="0"/>
+                <w:sz w:val="25"/>
+                <w:szCs w:val="25"/>
+              </w:rPr>
+              <w:t>logreturns</w:t>
+            </w:r>
+            <w:proofErr w:type="spellEnd"/>
+            <w:r>
+              <w:rPr>
+                <w:rFonts w:ascii="Courier New" w:eastAsia="宋体" w:hAnsi="Courier New" w:cs="Courier New"/>
+                <w:color w:val="000000"/>
+                <w:kern w:val="0"/>
+                <w:sz w:val="25"/>
+                <w:szCs w:val="25"/>
+              </w:rPr>
+              <w:t>)</w:t>
+            </w:r>
+            <w:r>
+              <w:rPr>
+                <w:rFonts w:ascii="Courier New" w:eastAsia="宋体" w:hAnsi="Courier New" w:cs="Courier New"/>
+                <w:color w:val="000000"/>
+                <w:kern w:val="0"/>
+                <w:sz w:val="25"/>
+                <w:szCs w:val="25"/>
+              </w:rPr>
+              <w:br/>
+            </w:r>
+            <w:proofErr w:type="spellStart"/>
+            <w:r>
+              <w:rPr>
+                <w:rFonts w:ascii="Courier New" w:eastAsia="宋体" w:hAnsi="Courier New" w:cs="Courier New"/>
+                <w:color w:val="000000"/>
+                <w:kern w:val="0"/>
+                <w:sz w:val="25"/>
+                <w:szCs w:val="25"/>
+              </w:rPr>
+              <w:t>annual_volatility</w:t>
+            </w:r>
+            <w:proofErr w:type="spellEnd"/>
+            <w:r>
+              <w:rPr>
+                <w:rFonts w:ascii="Courier New" w:eastAsia="宋体" w:hAnsi="Courier New" w:cs="Courier New"/>
+                <w:color w:val="000000"/>
+                <w:kern w:val="0"/>
+                <w:sz w:val="25"/>
+                <w:szCs w:val="25"/>
+              </w:rPr>
+              <w:t xml:space="preserve"> = </w:t>
+            </w:r>
+            <w:proofErr w:type="spellStart"/>
+            <w:r>
+              <w:rPr>
+                <w:rFonts w:ascii="Courier New" w:eastAsia="宋体" w:hAnsi="Courier New" w:cs="Courier New"/>
+                <w:color w:val="000000"/>
+                <w:kern w:val="0"/>
+                <w:sz w:val="25"/>
+                <w:szCs w:val="25"/>
+              </w:rPr>
+              <w:t>annual_volatility</w:t>
+            </w:r>
+            <w:proofErr w:type="spellEnd"/>
+            <w:r>
+              <w:rPr>
+                <w:rFonts w:ascii="Courier New" w:eastAsia="宋体" w:hAnsi="Courier New" w:cs="Courier New"/>
+                <w:color w:val="000000"/>
+                <w:kern w:val="0"/>
+                <w:sz w:val="25"/>
+                <w:szCs w:val="25"/>
+              </w:rPr>
+              <w:t xml:space="preserve"> / </w:t>
+            </w:r>
+            <w:proofErr w:type="spellStart"/>
+            <w:r>
+              <w:rPr>
+                <w:rFonts w:ascii="Courier New" w:eastAsia="宋体" w:hAnsi="Courier New" w:cs="Courier New"/>
+                <w:color w:val="000000"/>
+                <w:kern w:val="0"/>
+                <w:sz w:val="25"/>
+                <w:szCs w:val="25"/>
+              </w:rPr>
+              <w:t>np.sqrt</w:t>
+            </w:r>
+            <w:proofErr w:type="spellEnd"/>
+            <w:r>
+              <w:rPr>
+                <w:rFonts w:ascii="Courier New" w:eastAsia="宋体" w:hAnsi="Courier New" w:cs="Courier New"/>
+                <w:color w:val="000000"/>
+                <w:kern w:val="0"/>
+                <w:sz w:val="25"/>
+                <w:szCs w:val="25"/>
+              </w:rPr>
+              <w:t>(</w:t>
+            </w:r>
+            <w:r>
+              <w:rPr>
+                <w:rFonts w:ascii="Courier New" w:eastAsia="宋体" w:hAnsi="Courier New" w:cs="Courier New"/>
+                <w:color w:val="0000FF"/>
+                <w:kern w:val="0"/>
+                <w:sz w:val="25"/>
+                <w:szCs w:val="25"/>
+              </w:rPr>
+              <w:t>1.</w:t>
+            </w:r>
+            <w:r>
+              <w:rPr>
+                <w:rFonts w:ascii="Courier New" w:eastAsia="宋体" w:hAnsi="Courier New" w:cs="Courier New"/>
+                <w:color w:val="000000"/>
+                <w:kern w:val="0"/>
+                <w:sz w:val="25"/>
+                <w:szCs w:val="25"/>
+              </w:rPr>
+              <w:t>/</w:t>
+            </w:r>
+            <w:r>
+              <w:rPr>
+                <w:rFonts w:ascii="Courier New" w:eastAsia="宋体" w:hAnsi="Courier New" w:cs="Courier New"/>
+                <w:color w:val="0000FF"/>
+                <w:kern w:val="0"/>
+                <w:sz w:val="25"/>
+                <w:szCs w:val="25"/>
+              </w:rPr>
+              <w:t>252.</w:t>
+            </w:r>
+            <w:r>
+              <w:rPr>
+                <w:rFonts w:ascii="Courier New" w:eastAsia="宋体" w:hAnsi="Courier New" w:cs="Courier New"/>
+                <w:color w:val="000000"/>
+                <w:kern w:val="0"/>
+                <w:sz w:val="25"/>
+                <w:szCs w:val="25"/>
+              </w:rPr>
+              <w:t xml:space="preserve">) </w:t>
+            </w:r>
+            <w:r>
+              <w:rPr>
+                <w:rFonts w:ascii="Courier New" w:eastAsia="宋体" w:hAnsi="Courier New" w:cs="Courier New"/>
+                <w:i/>
+                <w:iCs/>
+                <w:color w:val="808080"/>
+                <w:kern w:val="0"/>
+                <w:sz w:val="25"/>
+                <w:szCs w:val="25"/>
+              </w:rPr>
+              <w:t xml:space="preserve"># </w:t>
+            </w:r>
+            <w:r>
+              <w:rPr>
+                <w:rFonts w:ascii="宋体" w:eastAsia="宋体" w:hAnsi="宋体" w:cs="Courier New" w:hint="eastAsia"/>
+                <w:i/>
+                <w:iCs/>
+                <w:color w:val="808080"/>
+                <w:kern w:val="0"/>
+                <w:sz w:val="25"/>
+                <w:szCs w:val="25"/>
+              </w:rPr>
+              <w:t>一年</w:t>
+            </w:r>
+            <w:r>
+              <w:rPr>
+                <w:rFonts w:ascii="宋体" w:eastAsia="宋体" w:hAnsi="宋体" w:cs="Courier New" w:hint="eastAsia"/>
+                <w:i/>
+                <w:iCs/>
+                <w:color w:val="808080"/>
+                <w:kern w:val="0"/>
+                <w:sz w:val="25"/>
+                <w:szCs w:val="25"/>
+              </w:rPr>
+              <w:t>共有2</w:t>
+            </w:r>
+            <w:r>
+              <w:rPr>
+                <w:rFonts w:ascii="宋体" w:eastAsia="宋体" w:hAnsi="宋体" w:cs="Courier New"/>
+                <w:i/>
+                <w:iCs/>
+                <w:color w:val="808080"/>
+                <w:kern w:val="0"/>
+                <w:sz w:val="25"/>
+                <w:szCs w:val="25"/>
+              </w:rPr>
+              <w:t>52</w:t>
+            </w:r>
+            <w:r>
+              <w:rPr>
+                <w:rFonts w:ascii="宋体" w:eastAsia="宋体" w:hAnsi="宋体" w:cs="Courier New" w:hint="eastAsia"/>
+                <w:i/>
+                <w:iCs/>
+                <w:color w:val="808080"/>
+                <w:kern w:val="0"/>
+                <w:sz w:val="25"/>
+                <w:szCs w:val="25"/>
+              </w:rPr>
+              <w:t>个交易日</w:t>
+            </w:r>
+            <w:r>
+              <w:rPr>
+                <w:rFonts w:ascii="宋体" w:eastAsia="宋体" w:hAnsi="宋体" w:cs="Courier New" w:hint="eastAsia"/>
+                <w:i/>
+                <w:iCs/>
+                <w:color w:val="808080"/>
+                <w:kern w:val="0"/>
+                <w:sz w:val="25"/>
+                <w:szCs w:val="25"/>
+              </w:rPr>
+              <w:br/>
+            </w:r>
+            <w:r>
+              <w:rPr>
+                <w:rFonts w:ascii="Courier New" w:eastAsia="宋体" w:hAnsi="Courier New" w:cs="Courier New"/>
+                <w:color w:val="000080"/>
+                <w:kern w:val="0"/>
+                <w:sz w:val="25"/>
+                <w:szCs w:val="25"/>
+              </w:rPr>
+              <w:t>print</w:t>
+            </w:r>
+            <w:r>
+              <w:rPr>
+                <w:rFonts w:ascii="Courier New" w:eastAsia="宋体" w:hAnsi="Courier New" w:cs="Courier New"/>
+                <w:color w:val="000000"/>
+                <w:kern w:val="0"/>
+                <w:sz w:val="25"/>
+                <w:szCs w:val="25"/>
+              </w:rPr>
+              <w:t>(</w:t>
+            </w:r>
+            <w:r>
+              <w:rPr>
+                <w:rFonts w:ascii="Courier New" w:eastAsia="宋体" w:hAnsi="Courier New" w:cs="Courier New"/>
+                <w:b/>
+                <w:bCs/>
+                <w:color w:val="008080"/>
+                <w:kern w:val="0"/>
+                <w:sz w:val="25"/>
+                <w:szCs w:val="25"/>
+              </w:rPr>
+              <w:t>'</w:t>
+            </w:r>
+            <w:r>
+              <w:rPr>
+                <w:rFonts w:ascii="宋体" w:eastAsia="宋体" w:hAnsi="宋体" w:cs="Courier New" w:hint="eastAsia"/>
+                <w:b/>
+                <w:bCs/>
+                <w:color w:val="008080"/>
+                <w:kern w:val="0"/>
+                <w:sz w:val="25"/>
+                <w:szCs w:val="25"/>
+              </w:rPr>
+              <w:t>价格年度波动</w:t>
+            </w:r>
+            <w:r>
+              <w:rPr>
+                <w:rFonts w:ascii="宋体" w:eastAsia="宋体" w:hAnsi="宋体" w:cs="Courier New" w:hint="eastAsia"/>
+                <w:b/>
+                <w:bCs/>
+                <w:color w:val="008080"/>
+                <w:kern w:val="0"/>
+                <w:sz w:val="25"/>
+                <w:szCs w:val="25"/>
+              </w:rPr>
+              <w:t>率</w:t>
+            </w:r>
+            <w:proofErr w:type="spellStart"/>
+            <w:r>
+              <w:rPr>
+                <w:rFonts w:ascii="宋体" w:eastAsia="宋体" w:hAnsi="宋体" w:cs="Courier New" w:hint="eastAsia"/>
+                <w:b/>
+                <w:bCs/>
+                <w:color w:val="008080"/>
+                <w:kern w:val="0"/>
+                <w:sz w:val="25"/>
+                <w:szCs w:val="25"/>
+              </w:rPr>
+              <w:t>a</w:t>
+            </w:r>
+            <w:r>
+              <w:rPr>
+                <w:rFonts w:ascii="Courier New" w:eastAsia="宋体" w:hAnsi="Courier New" w:cs="Courier New"/>
+                <w:b/>
+                <w:bCs/>
+                <w:color w:val="008080"/>
+                <w:kern w:val="0"/>
+                <w:sz w:val="25"/>
+                <w:szCs w:val="25"/>
+              </w:rPr>
+              <w:t>nnual_volatility</w:t>
+            </w:r>
+            <w:proofErr w:type="spellEnd"/>
+            <w:r>
+              <w:rPr>
+                <w:rFonts w:ascii="Courier New" w:eastAsia="宋体" w:hAnsi="Courier New" w:cs="Courier New"/>
+                <w:b/>
+                <w:bCs/>
+                <w:color w:val="008080"/>
+                <w:kern w:val="0"/>
+                <w:sz w:val="25"/>
+                <w:szCs w:val="25"/>
+              </w:rPr>
+              <w:t>='</w:t>
+            </w:r>
+            <w:r>
+              <w:rPr>
+                <w:rFonts w:ascii="Courier New" w:eastAsia="宋体" w:hAnsi="Courier New" w:cs="Courier New"/>
+                <w:color w:val="000000"/>
+                <w:kern w:val="0"/>
+                <w:sz w:val="25"/>
+                <w:szCs w:val="25"/>
+              </w:rPr>
+              <w:t>,</w:t>
+            </w:r>
+            <w:proofErr w:type="spellStart"/>
+            <w:r>
+              <w:rPr>
+                <w:rFonts w:ascii="Courier New" w:eastAsia="宋体" w:hAnsi="Courier New" w:cs="Courier New"/>
+                <w:color w:val="000000"/>
+                <w:kern w:val="0"/>
+                <w:sz w:val="25"/>
+                <w:szCs w:val="25"/>
+              </w:rPr>
+              <w:t>annual_volatility</w:t>
+            </w:r>
+            <w:proofErr w:type="spellEnd"/>
+            <w:r>
+              <w:rPr>
+                <w:rFonts w:ascii="Courier New" w:eastAsia="宋体" w:hAnsi="Courier New" w:cs="Courier New"/>
+                <w:color w:val="000000"/>
+                <w:kern w:val="0"/>
+                <w:sz w:val="25"/>
+                <w:szCs w:val="25"/>
+              </w:rPr>
+              <w:t>)</w:t>
+            </w:r>
+            <w:r>
+              <w:rPr>
+                <w:rFonts w:ascii="Courier New" w:eastAsia="宋体" w:hAnsi="Courier New" w:cs="Courier New"/>
+                <w:color w:val="000000"/>
+                <w:kern w:val="0"/>
+                <w:sz w:val="25"/>
+                <w:szCs w:val="25"/>
+              </w:rPr>
+              <w:br/>
+            </w:r>
+            <w:r>
+              <w:rPr>
+                <w:rFonts w:ascii="Courier New" w:eastAsia="宋体" w:hAnsi="Courier New" w:cs="Courier New"/>
+                <w:color w:val="000000"/>
+                <w:kern w:val="0"/>
+                <w:sz w:val="25"/>
+                <w:szCs w:val="25"/>
+              </w:rPr>
+              <w:br/>
+            </w:r>
+            <w:r>
+              <w:rPr>
+                <w:rFonts w:ascii="Courier New" w:eastAsia="宋体" w:hAnsi="Courier New" w:cs="Courier New"/>
+                <w:i/>
+                <w:iCs/>
+                <w:color w:val="808080"/>
+                <w:kern w:val="0"/>
+                <w:sz w:val="25"/>
+                <w:szCs w:val="25"/>
+              </w:rPr>
+              <w:t xml:space="preserve"># 7.4 </w:t>
+            </w:r>
+            <w:r>
+              <w:rPr>
+                <w:rFonts w:ascii="宋体" w:eastAsia="宋体" w:hAnsi="宋体" w:cs="Courier New" w:hint="eastAsia"/>
+                <w:i/>
+                <w:iCs/>
+                <w:color w:val="808080"/>
+                <w:kern w:val="0"/>
+                <w:sz w:val="25"/>
+                <w:szCs w:val="25"/>
+              </w:rPr>
+              <w:t>计算价格月度波动率</w:t>
+            </w:r>
+            <w:r>
+              <w:rPr>
+                <w:rFonts w:ascii="宋体" w:eastAsia="宋体" w:hAnsi="宋体" w:cs="Courier New" w:hint="eastAsia"/>
+                <w:i/>
+                <w:iCs/>
+                <w:color w:val="808080"/>
+                <w:kern w:val="0"/>
+                <w:sz w:val="25"/>
+                <w:szCs w:val="25"/>
+              </w:rPr>
+              <w:br/>
+            </w:r>
+            <w:proofErr w:type="spellStart"/>
+            <w:r>
+              <w:rPr>
+                <w:rFonts w:ascii="Courier New" w:eastAsia="宋体" w:hAnsi="Courier New" w:cs="Courier New"/>
+                <w:color w:val="000000"/>
+                <w:kern w:val="0"/>
+                <w:sz w:val="25"/>
+                <w:szCs w:val="25"/>
+              </w:rPr>
+              <w:t>monthly_volatility</w:t>
+            </w:r>
+            <w:proofErr w:type="spellEnd"/>
+            <w:r>
+              <w:rPr>
+                <w:rFonts w:ascii="Courier New" w:eastAsia="宋体" w:hAnsi="Courier New" w:cs="Courier New"/>
+                <w:color w:val="000000"/>
+                <w:kern w:val="0"/>
+                <w:sz w:val="25"/>
+                <w:szCs w:val="25"/>
+              </w:rPr>
+              <w:t xml:space="preserve"> = </w:t>
+            </w:r>
+            <w:proofErr w:type="spellStart"/>
+            <w:r>
+              <w:rPr>
+                <w:rFonts w:ascii="Courier New" w:eastAsia="宋体" w:hAnsi="Courier New" w:cs="Courier New"/>
+                <w:color w:val="000000"/>
+                <w:kern w:val="0"/>
+                <w:sz w:val="25"/>
+                <w:szCs w:val="25"/>
+              </w:rPr>
+              <w:t>annual_volatility</w:t>
+            </w:r>
+            <w:proofErr w:type="spellEnd"/>
+            <w:r>
+              <w:rPr>
+                <w:rFonts w:ascii="Courier New" w:eastAsia="宋体" w:hAnsi="Courier New" w:cs="Courier New"/>
+                <w:color w:val="000000"/>
+                <w:kern w:val="0"/>
+                <w:sz w:val="25"/>
+                <w:szCs w:val="25"/>
+              </w:rPr>
+              <w:t xml:space="preserve"> * </w:t>
+            </w:r>
+            <w:proofErr w:type="spellStart"/>
+            <w:r>
+              <w:rPr>
+                <w:rFonts w:ascii="Courier New" w:eastAsia="宋体" w:hAnsi="Courier New" w:cs="Courier New"/>
+                <w:color w:val="000000"/>
+                <w:kern w:val="0"/>
+                <w:sz w:val="25"/>
+                <w:szCs w:val="25"/>
+              </w:rPr>
+              <w:t>np.sqrt</w:t>
+            </w:r>
+            <w:proofErr w:type="spellEnd"/>
+            <w:r>
+              <w:rPr>
+                <w:rFonts w:ascii="Courier New" w:eastAsia="宋体" w:hAnsi="Courier New" w:cs="Courier New"/>
+                <w:color w:val="000000"/>
+                <w:kern w:val="0"/>
+                <w:sz w:val="25"/>
+                <w:szCs w:val="25"/>
+              </w:rPr>
+              <w:t>(</w:t>
+            </w:r>
+            <w:r>
+              <w:rPr>
+                <w:rFonts w:ascii="Courier New" w:eastAsia="宋体" w:hAnsi="Courier New" w:cs="Courier New"/>
+                <w:color w:val="0000FF"/>
+                <w:kern w:val="0"/>
+                <w:sz w:val="25"/>
+                <w:szCs w:val="25"/>
+              </w:rPr>
+              <w:t>1.</w:t>
+            </w:r>
+            <w:r>
+              <w:rPr>
+                <w:rFonts w:ascii="Courier New" w:eastAsia="宋体" w:hAnsi="Courier New" w:cs="Courier New"/>
+                <w:color w:val="000000"/>
+                <w:kern w:val="0"/>
+                <w:sz w:val="25"/>
+                <w:szCs w:val="25"/>
+              </w:rPr>
+              <w:t>/</w:t>
+            </w:r>
+            <w:r>
+              <w:rPr>
+                <w:rFonts w:ascii="Courier New" w:eastAsia="宋体" w:hAnsi="Courier New" w:cs="Courier New"/>
+                <w:color w:val="0000FF"/>
+                <w:kern w:val="0"/>
+                <w:sz w:val="25"/>
+                <w:szCs w:val="25"/>
+              </w:rPr>
+              <w:t>12.</w:t>
+            </w:r>
+            <w:r>
+              <w:rPr>
+                <w:rFonts w:ascii="Courier New" w:eastAsia="宋体" w:hAnsi="Courier New" w:cs="Courier New"/>
+                <w:color w:val="000000"/>
+                <w:kern w:val="0"/>
+                <w:sz w:val="25"/>
+                <w:szCs w:val="25"/>
+              </w:rPr>
+              <w:t>)</w:t>
+            </w:r>
+            <w:r>
+              <w:rPr>
+                <w:rFonts w:ascii="Courier New" w:eastAsia="宋体" w:hAnsi="Courier New" w:cs="Courier New"/>
+                <w:color w:val="000000"/>
+                <w:kern w:val="0"/>
+                <w:sz w:val="25"/>
+                <w:szCs w:val="25"/>
+              </w:rPr>
+              <w:br/>
+            </w:r>
+            <w:r>
+              <w:rPr>
+                <w:rFonts w:ascii="Courier New" w:eastAsia="宋体" w:hAnsi="Courier New" w:cs="Courier New"/>
+                <w:color w:val="000080"/>
+                <w:kern w:val="0"/>
+                <w:sz w:val="25"/>
+                <w:szCs w:val="25"/>
+              </w:rPr>
+              <w:t>print</w:t>
+            </w:r>
+            <w:r>
+              <w:rPr>
+                <w:rFonts w:ascii="Courier New" w:eastAsia="宋体" w:hAnsi="Courier New" w:cs="Courier New"/>
+                <w:color w:val="000000"/>
+                <w:kern w:val="0"/>
+                <w:sz w:val="25"/>
+                <w:szCs w:val="25"/>
+              </w:rPr>
+              <w:t>(</w:t>
+            </w:r>
+            <w:r>
+              <w:rPr>
+                <w:rFonts w:ascii="Courier New" w:eastAsia="宋体" w:hAnsi="Courier New" w:cs="Courier New"/>
+                <w:b/>
+                <w:bCs/>
+                <w:color w:val="008080"/>
+                <w:kern w:val="0"/>
+                <w:sz w:val="25"/>
+                <w:szCs w:val="25"/>
+              </w:rPr>
+              <w:t>'</w:t>
+            </w:r>
+            <w:r>
+              <w:rPr>
+                <w:rFonts w:ascii="宋体" w:eastAsia="宋体" w:hAnsi="宋体" w:cs="Courier New" w:hint="eastAsia"/>
+                <w:b/>
+                <w:bCs/>
+                <w:color w:val="008080"/>
+                <w:kern w:val="0"/>
+                <w:sz w:val="25"/>
+                <w:szCs w:val="25"/>
+              </w:rPr>
+              <w:t>价格月</w:t>
+            </w:r>
+            <w:r>
+              <w:rPr>
+                <w:rFonts w:ascii="宋体" w:eastAsia="宋体" w:hAnsi="宋体" w:cs="Courier New" w:hint="eastAsia"/>
+                <w:b/>
+                <w:bCs/>
+                <w:color w:val="008080"/>
+                <w:kern w:val="0"/>
+                <w:sz w:val="25"/>
+                <w:szCs w:val="25"/>
+              </w:rPr>
+              <w:t>度</w:t>
+            </w:r>
+            <w:r>
+              <w:rPr>
+                <w:rFonts w:ascii="宋体" w:eastAsia="宋体" w:hAnsi="宋体" w:cs="Courier New" w:hint="eastAsia"/>
+                <w:b/>
+                <w:bCs/>
+                <w:color w:val="008080"/>
+                <w:kern w:val="0"/>
+                <w:sz w:val="25"/>
+                <w:szCs w:val="25"/>
+              </w:rPr>
+              <w:t>波动</w:t>
+            </w:r>
+            <w:r>
+              <w:rPr>
+                <w:rFonts w:ascii="宋体" w:eastAsia="宋体" w:hAnsi="宋体" w:cs="Courier New" w:hint="eastAsia"/>
+                <w:b/>
+                <w:bCs/>
+                <w:color w:val="008080"/>
+                <w:kern w:val="0"/>
+                <w:sz w:val="25"/>
+                <w:szCs w:val="25"/>
+              </w:rPr>
+              <w:t>率</w:t>
+            </w:r>
+            <w:proofErr w:type="spellStart"/>
+            <w:r>
+              <w:rPr>
+                <w:rFonts w:ascii="Courier New" w:eastAsia="宋体" w:hAnsi="Courier New" w:cs="Courier New"/>
+                <w:b/>
+                <w:bCs/>
+                <w:color w:val="008080"/>
+                <w:kern w:val="0"/>
+                <w:sz w:val="25"/>
+                <w:szCs w:val="25"/>
+              </w:rPr>
+              <w:t>monthly_volatility</w:t>
+            </w:r>
+            <w:proofErr w:type="spellEnd"/>
+            <w:r>
+              <w:rPr>
+                <w:rFonts w:ascii="Courier New" w:eastAsia="宋体" w:hAnsi="Courier New" w:cs="Courier New"/>
+                <w:b/>
+                <w:bCs/>
+                <w:color w:val="008080"/>
+                <w:kern w:val="0"/>
+                <w:sz w:val="25"/>
+                <w:szCs w:val="25"/>
+              </w:rPr>
+              <w:t>='</w:t>
+            </w:r>
+            <w:r>
+              <w:rPr>
+                <w:rFonts w:ascii="Courier New" w:eastAsia="宋体" w:hAnsi="Courier New" w:cs="Courier New"/>
+                <w:color w:val="000000"/>
+                <w:kern w:val="0"/>
+                <w:sz w:val="25"/>
+                <w:szCs w:val="25"/>
+              </w:rPr>
+              <w:t>,</w:t>
+            </w:r>
+            <w:proofErr w:type="spellStart"/>
+            <w:r>
+              <w:rPr>
+                <w:rFonts w:ascii="Courier New" w:eastAsia="宋体" w:hAnsi="Courier New" w:cs="Courier New"/>
+                <w:color w:val="000000"/>
+                <w:kern w:val="0"/>
+                <w:sz w:val="25"/>
+                <w:szCs w:val="25"/>
+              </w:rPr>
+              <w:t>monthly_volatility</w:t>
+            </w:r>
+            <w:proofErr w:type="spellEnd"/>
+            <w:r>
+              <w:rPr>
+                <w:rFonts w:ascii="Courier New" w:eastAsia="宋体" w:hAnsi="Courier New" w:cs="Courier New"/>
+                <w:color w:val="000000"/>
+                <w:kern w:val="0"/>
+                <w:sz w:val="25"/>
+                <w:szCs w:val="25"/>
+              </w:rPr>
+              <w:t>)</w:t>
+            </w:r>
+          </w:p>
+          <w:p>
+            <w:pPr>
+              <w:rPr>
+                <w:rFonts w:ascii="Courier New" w:hAnsi="Courier New"/>
+                <w:sz w:val="24"/>
+                <w:szCs w:val="24"/>
+              </w:rPr>
+            </w:pPr>
+          </w:p>
+        </w:tc>
+      </w:tr>
+    </w:tbl>
+    <w:p>
+      <w:pPr>
+        <w:ind w:firstLineChars="200" w:firstLine="480"/>
+        <w:rPr>
+          <w:rFonts w:ascii="Courier New" w:hAnsi="Courier New"/>
+          <w:sz w:val="24"/>
+          <w:szCs w:val="24"/>
+        </w:rPr>
+      </w:pPr>
+      <w:r>
+        <w:rPr>
+          <w:rFonts w:ascii="Courier New" w:hAnsi="Courier New" w:hint="eastAsia"/>
+          <w:sz w:val="24"/>
+          <w:szCs w:val="24"/>
+        </w:rPr>
+        <w:t>在计算年度和月度波动率之前，首先</w:t>
+      </w:r>
+      <w:r>
+        <w:rPr>
+          <w:rFonts w:ascii="Courier New" w:hAnsi="Courier New" w:hint="eastAsia"/>
+          <w:sz w:val="24"/>
+          <w:szCs w:val="24"/>
+        </w:rPr>
+        <w:t>计算出股票的对数收益率数组的标准差与均值的商。随后，利用该商除以</w:t>
+      </w:r>
+      <w:r>
+        <w:rPr>
+          <w:rFonts w:ascii="Courier New" w:hAnsi="Courier New" w:hint="eastAsia"/>
+          <w:sz w:val="24"/>
+          <w:szCs w:val="24"/>
+        </w:rPr>
+        <w:t>1</w:t>
+      </w:r>
+      <w:r>
+        <w:rPr>
+          <w:rFonts w:ascii="Courier New" w:hAnsi="Courier New"/>
+          <w:sz w:val="24"/>
+          <w:szCs w:val="24"/>
+        </w:rPr>
+        <w:t>/252</w:t>
+      </w:r>
+      <w:r>
+        <w:rPr>
+          <w:rFonts w:ascii="Courier New" w:hAnsi="Courier New" w:hint="eastAsia"/>
+          <w:sz w:val="24"/>
+          <w:szCs w:val="24"/>
+        </w:rPr>
+        <w:t>的平方根，可得价格年度波动率；利用该商乘以</w:t>
+      </w:r>
+      <w:r>
+        <w:rPr>
+          <w:rFonts w:ascii="Courier New" w:hAnsi="Courier New" w:hint="eastAsia"/>
+          <w:sz w:val="24"/>
+          <w:szCs w:val="24"/>
+        </w:rPr>
+        <w:t>1</w:t>
+      </w:r>
+      <w:r>
+        <w:rPr>
+          <w:rFonts w:ascii="Courier New" w:hAnsi="Courier New"/>
+          <w:sz w:val="24"/>
+          <w:szCs w:val="24"/>
+        </w:rPr>
+        <w:t>/12</w:t>
+      </w:r>
+      <w:r>
+        <w:rPr>
+          <w:rFonts w:ascii="Courier New" w:hAnsi="Courier New" w:hint="eastAsia"/>
+          <w:sz w:val="24"/>
+          <w:szCs w:val="24"/>
+        </w:rPr>
+        <w:t>的平方根，可得价格月度波动率。上述代码段的输出结果如下所示：</w:t>
+      </w:r>
+    </w:p>
+    <w:tbl>
+      <w:tblPr>
+        <w:tblStyle w:val="a5"/>
+        <w:tblW w:w="0" w:type="auto"/>
+        <w:tblLook w:val="04A0" w:firstRow="1" w:lastRow="0" w:firstColumn="1" w:lastColumn="0" w:noHBand="0" w:noVBand="1"/>
+      </w:tblPr>
+      <w:tblGrid>
+        <w:gridCol w:w="8522"/>
+      </w:tblGrid>
+      <w:tr>
+        <w:tc>
+          <w:tcPr>
+            <w:tcW w:w="8522" w:type="dxa"/>
+          </w:tcPr>
+          <w:p>
+            <w:pPr>
+              <w:rPr>
+                <w:rFonts w:ascii="Courier New" w:hAnsi="Courier New" w:hint="eastAsia"/>
+                <w:sz w:val="24"/>
+                <w:szCs w:val="24"/>
+              </w:rPr>
+            </w:pPr>
+            <w:r>
+              <w:rPr>
+                <w:rFonts w:ascii="Courier New" w:hAnsi="Courier New" w:hint="eastAsia"/>
+                <w:sz w:val="24"/>
+                <w:szCs w:val="24"/>
+              </w:rPr>
+              <w:lastRenderedPageBreak/>
+              <w:t>价格年度波动率</w:t>
+            </w:r>
+            <w:r>
+              <w:rPr>
+                <w:rFonts w:ascii="Courier New" w:hAnsi="Courier New" w:hint="eastAsia"/>
+                <w:sz w:val="24"/>
+                <w:szCs w:val="24"/>
+              </w:rPr>
+              <w:t xml:space="preserve"> </w:t>
+            </w:r>
+            <w:r>
+              <w:rPr>
+                <w:rFonts w:ascii="Courier New" w:hAnsi="Courier New" w:hint="eastAsia"/>
+                <w:sz w:val="24"/>
+                <w:szCs w:val="24"/>
+              </w:rPr>
+              <w:t>a</w:t>
+            </w:r>
+            <w:bookmarkStart w:id="0" w:name="_GoBack"/>
+            <w:bookmarkEnd w:id="0"/>
+            <w:r>
+              <w:rPr>
+                <w:rFonts w:ascii="Courier New" w:hAnsi="Courier New" w:hint="eastAsia"/>
+                <w:sz w:val="24"/>
+                <w:szCs w:val="24"/>
+              </w:rPr>
+              <w:t>nnual_volatility = -82.5102506714</w:t>
+            </w:r>
+          </w:p>
+          <w:p>
+            <w:pPr>
+              <w:rPr>
+                <w:rFonts w:ascii="Courier New" w:hAnsi="Courier New" w:hint="eastAsia"/>
+                <w:sz w:val="24"/>
+                <w:szCs w:val="24"/>
+              </w:rPr>
+            </w:pPr>
+            <w:r>
+              <w:rPr>
+                <w:rFonts w:ascii="Courier New" w:hAnsi="Courier New" w:hint="eastAsia"/>
+                <w:sz w:val="24"/>
+                <w:szCs w:val="24"/>
+              </w:rPr>
+              <w:t>价格月度波动率</w:t>
+            </w:r>
+            <w:r>
+              <w:rPr>
+                <w:rFonts w:ascii="Courier New" w:hAnsi="Courier New" w:hint="eastAsia"/>
+                <w:sz w:val="24"/>
+                <w:szCs w:val="24"/>
+              </w:rPr>
+              <w:t xml:space="preserve"> </w:t>
+            </w:r>
+            <w:proofErr w:type="spellStart"/>
+            <w:r>
+              <w:rPr>
+                <w:rFonts w:ascii="Courier New" w:hAnsi="Courier New" w:hint="eastAsia"/>
+                <w:sz w:val="24"/>
+                <w:szCs w:val="24"/>
+              </w:rPr>
+              <w:t>monthly_volatility</w:t>
+            </w:r>
+            <w:proofErr w:type="spellEnd"/>
+            <w:r>
+              <w:rPr>
+                <w:rFonts w:ascii="Courier New" w:hAnsi="Courier New" w:hint="eastAsia"/>
+                <w:sz w:val="24"/>
+                <w:szCs w:val="24"/>
+              </w:rPr>
+              <w:t xml:space="preserve"> = -23.818657718</w:t>
+            </w:r>
+          </w:p>
+        </w:tc>
+      </w:tr>
+    </w:tbl>
+    <w:p>
+      <w:pPr>
+        <w:ind w:firstLineChars="200" w:firstLine="480"/>
+        <w:rPr>
+          <w:rFonts w:ascii="Courier New" w:hAnsi="Courier New" w:hint="eastAsia"/>
+          <w:sz w:val="24"/>
+          <w:szCs w:val="24"/>
+        </w:rPr>
+      </w:pPr>
+    </w:p>
+    <w:p>
+      <w:pPr>
+        <w:ind w:firstLineChars="200" w:firstLine="480"/>
+        <w:rPr>
+          <w:rFonts w:ascii="Courier New" w:hAnsi="Courier New" w:hint="eastAsia"/>
           <w:sz w:val="24"/>
           <w:szCs w:val="24"/>
         </w:rPr>

</xml_diff>

<commit_message>
Book chapter update: updating chapter 3.2.6 "Calculating ATR"
</commit_message>
<xml_diff>
--- a/python_book/stock/stock.docx
+++ b/python_book/stock/stock.docx
@@ -12695,6 +12695,7 @@
               </w:rPr>
               <w:t xml:space="preserve"> </w:t>
             </w:r>
+            <w:proofErr w:type="spellStart"/>
             <w:r>
               <w:rPr>
                 <w:rFonts w:ascii="Courier New" w:hAnsi="Courier New" w:hint="eastAsia"/>
@@ -12703,15 +12704,22 @@
               </w:rPr>
               <w:t>a</w:t>
             </w:r>
-            <w:bookmarkStart w:id="0" w:name="_GoBack"/>
-            <w:bookmarkEnd w:id="0"/>
             <w:r>
               <w:rPr>
                 <w:rFonts w:ascii="Courier New" w:hAnsi="Courier New" w:hint="eastAsia"/>
                 <w:sz w:val="24"/>
                 <w:szCs w:val="24"/>
               </w:rPr>
-              <w:t>nnual_volatility = -82.5102506714</w:t>
+              <w:t>nnual_volatility</w:t>
+            </w:r>
+            <w:proofErr w:type="spellEnd"/>
+            <w:r>
+              <w:rPr>
+                <w:rFonts w:ascii="Courier New" w:hAnsi="Courier New" w:hint="eastAsia"/>
+                <w:sz w:val="24"/>
+                <w:szCs w:val="24"/>
+              </w:rPr>
+              <w:t xml:space="preserve"> = -82.5102506714</w:t>
             </w:r>
           </w:p>
           <w:p>
@@ -12765,6 +12773,686 @@
         <w:ind w:firstLineChars="200" w:firstLine="480"/>
         <w:rPr>
           <w:rFonts w:ascii="Courier New" w:hAnsi="Courier New" w:hint="eastAsia"/>
+          <w:sz w:val="24"/>
+          <w:szCs w:val="24"/>
+        </w:rPr>
+      </w:pPr>
+    </w:p>
+    <w:p>
+      <w:pPr>
+        <w:ind w:firstLineChars="200" w:firstLine="482"/>
+        <w:rPr>
+          <w:rFonts w:ascii="Courier New" w:hAnsi="Courier New"/>
+          <w:b/>
+          <w:sz w:val="24"/>
+          <w:szCs w:val="24"/>
+        </w:rPr>
+      </w:pPr>
+      <w:bookmarkStart w:id="0" w:name="_GoBack"/>
+      <w:r>
+        <w:rPr>
+          <w:rFonts w:ascii="Courier New" w:hAnsi="Courier New" w:hint="eastAsia"/>
+          <w:b/>
+          <w:sz w:val="24"/>
+          <w:szCs w:val="24"/>
+        </w:rPr>
+        <w:t>3.</w:t>
+      </w:r>
+      <w:r>
+        <w:rPr>
+          <w:rFonts w:ascii="Courier New" w:hAnsi="Courier New"/>
+          <w:b/>
+          <w:sz w:val="24"/>
+          <w:szCs w:val="24"/>
+        </w:rPr>
+        <w:t>2</w:t>
+      </w:r>
+      <w:r>
+        <w:rPr>
+          <w:rFonts w:ascii="Courier New" w:hAnsi="Courier New" w:hint="eastAsia"/>
+          <w:b/>
+          <w:sz w:val="24"/>
+          <w:szCs w:val="24"/>
+        </w:rPr>
+        <w:t>.</w:t>
+      </w:r>
+      <w:r>
+        <w:rPr>
+          <w:rFonts w:ascii="Courier New" w:hAnsi="Courier New"/>
+          <w:b/>
+          <w:sz w:val="24"/>
+          <w:szCs w:val="24"/>
+        </w:rPr>
+        <w:t xml:space="preserve">6 </w:t>
+      </w:r>
+      <w:r>
+        <w:rPr>
+          <w:rFonts w:ascii="Courier New" w:hAnsi="Courier New" w:hint="eastAsia"/>
+          <w:b/>
+          <w:sz w:val="24"/>
+          <w:szCs w:val="24"/>
+        </w:rPr>
+        <w:t>计算股票真实波动幅度均值</w:t>
+      </w:r>
+    </w:p>
+    <w:bookmarkEnd w:id="0"/>
+    <w:p>
+      <w:pPr>
+        <w:ind w:firstLineChars="200" w:firstLine="480"/>
+        <w:rPr>
+          <w:rFonts w:ascii="Courier New" w:hAnsi="Courier New"/>
+          <w:sz w:val="24"/>
+          <w:szCs w:val="24"/>
+        </w:rPr>
+      </w:pPr>
+      <w:r>
+        <w:rPr>
+          <w:rFonts w:ascii="Courier New" w:hAnsi="Courier New" w:hint="eastAsia"/>
+          <w:sz w:val="24"/>
+          <w:szCs w:val="24"/>
+        </w:rPr>
+        <w:t>本节介绍如何计算股票的真实波动幅度均值（</w:t>
+      </w:r>
+      <w:r>
+        <w:rPr>
+          <w:rFonts w:ascii="Courier New" w:hAnsi="Courier New" w:hint="eastAsia"/>
+          <w:sz w:val="24"/>
+          <w:szCs w:val="24"/>
+        </w:rPr>
+        <w:t>Average</w:t>
+      </w:r>
+      <w:r>
+        <w:rPr>
+          <w:rFonts w:ascii="Courier New" w:hAnsi="Courier New"/>
+          <w:sz w:val="24"/>
+          <w:szCs w:val="24"/>
+        </w:rPr>
+        <w:t xml:space="preserve"> True Range</w:t>
+      </w:r>
+      <w:r>
+        <w:rPr>
+          <w:rFonts w:ascii="Courier New" w:hAnsi="Courier New" w:hint="eastAsia"/>
+          <w:sz w:val="24"/>
+          <w:szCs w:val="24"/>
+        </w:rPr>
+        <w:t>，简称</w:t>
+      </w:r>
+      <w:r>
+        <w:rPr>
+          <w:rFonts w:ascii="Courier New" w:hAnsi="Courier New" w:hint="eastAsia"/>
+          <w:sz w:val="24"/>
+          <w:szCs w:val="24"/>
+        </w:rPr>
+        <w:t>A</w:t>
+      </w:r>
+      <w:r>
+        <w:rPr>
+          <w:rFonts w:ascii="Courier New" w:hAnsi="Courier New"/>
+          <w:sz w:val="24"/>
+          <w:szCs w:val="24"/>
+        </w:rPr>
+        <w:t>TR</w:t>
+      </w:r>
+      <w:r>
+        <w:rPr>
+          <w:rFonts w:ascii="Courier New" w:hAnsi="Courier New" w:hint="eastAsia"/>
+          <w:sz w:val="24"/>
+          <w:szCs w:val="24"/>
+        </w:rPr>
+        <w:t>）。</w:t>
+      </w:r>
+      <w:r>
+        <w:rPr>
+          <w:rFonts w:ascii="Courier New" w:hAnsi="Courier New" w:hint="eastAsia"/>
+          <w:sz w:val="24"/>
+          <w:szCs w:val="24"/>
+        </w:rPr>
+        <w:t>计算</w:t>
+      </w:r>
+      <w:r>
+        <w:rPr>
+          <w:rFonts w:ascii="Courier New" w:hAnsi="Courier New" w:hint="eastAsia"/>
+          <w:sz w:val="24"/>
+          <w:szCs w:val="24"/>
+        </w:rPr>
+        <w:t>A</w:t>
+      </w:r>
+      <w:r>
+        <w:rPr>
+          <w:rFonts w:ascii="Courier New" w:hAnsi="Courier New"/>
+          <w:sz w:val="24"/>
+          <w:szCs w:val="24"/>
+        </w:rPr>
+        <w:t>TR</w:t>
+      </w:r>
+      <w:r>
+        <w:rPr>
+          <w:rFonts w:ascii="Courier New" w:hAnsi="Courier New" w:hint="eastAsia"/>
+          <w:sz w:val="24"/>
+          <w:szCs w:val="24"/>
+        </w:rPr>
+        <w:t>需要从数据源中获取</w:t>
+      </w:r>
+      <w:r>
+        <w:rPr>
+          <w:rFonts w:ascii="Courier New" w:hAnsi="Courier New" w:hint="eastAsia"/>
+          <w:sz w:val="24"/>
+          <w:szCs w:val="24"/>
+        </w:rPr>
+        <w:t>当日</w:t>
+      </w:r>
+      <w:proofErr w:type="gramStart"/>
+      <w:r>
+        <w:rPr>
+          <w:rFonts w:ascii="Courier New" w:hAnsi="Courier New" w:hint="eastAsia"/>
+          <w:sz w:val="24"/>
+          <w:szCs w:val="24"/>
+        </w:rPr>
+        <w:t>最</w:t>
+      </w:r>
+      <w:proofErr w:type="gramEnd"/>
+      <w:r>
+        <w:rPr>
+          <w:rFonts w:ascii="Courier New" w:hAnsi="Courier New" w:hint="eastAsia"/>
+          <w:sz w:val="24"/>
+          <w:szCs w:val="24"/>
+        </w:rPr>
+        <w:t>高价、当日最低价、当日收盘价三组信息，</w:t>
+      </w:r>
+      <w:r>
+        <w:rPr>
+          <w:rFonts w:ascii="Courier New" w:hAnsi="Courier New" w:hint="eastAsia"/>
+          <w:sz w:val="24"/>
+          <w:szCs w:val="24"/>
+        </w:rPr>
+        <w:t>这三组信息我们已经在之前的计算中获取过，分别存放在数组</w:t>
+      </w:r>
+      <w:r>
+        <w:rPr>
+          <w:rFonts w:ascii="Courier New" w:hAnsi="Courier New" w:hint="eastAsia"/>
+          <w:sz w:val="24"/>
+          <w:szCs w:val="24"/>
+        </w:rPr>
+        <w:t>h</w:t>
+      </w:r>
+      <w:r>
+        <w:rPr>
+          <w:rFonts w:ascii="Courier New" w:hAnsi="Courier New"/>
+          <w:sz w:val="24"/>
+          <w:szCs w:val="24"/>
+        </w:rPr>
+        <w:t>igh, low</w:t>
+      </w:r>
+      <w:r>
+        <w:rPr>
+          <w:rFonts w:ascii="Courier New" w:hAnsi="Courier New" w:hint="eastAsia"/>
+          <w:sz w:val="24"/>
+          <w:szCs w:val="24"/>
+        </w:rPr>
+        <w:t>和</w:t>
+      </w:r>
+      <w:r>
+        <w:rPr>
+          <w:rFonts w:ascii="Courier New" w:hAnsi="Courier New" w:hint="eastAsia"/>
+          <w:sz w:val="24"/>
+          <w:szCs w:val="24"/>
+        </w:rPr>
+        <w:t>close</w:t>
+      </w:r>
+      <w:r>
+        <w:rPr>
+          <w:rFonts w:ascii="Courier New" w:hAnsi="Courier New" w:hint="eastAsia"/>
+          <w:sz w:val="24"/>
+          <w:szCs w:val="24"/>
+        </w:rPr>
+        <w:t>当中。由于</w:t>
+      </w:r>
+      <w:r>
+        <w:rPr>
+          <w:rFonts w:ascii="Courier New" w:hAnsi="Courier New" w:hint="eastAsia"/>
+          <w:sz w:val="24"/>
+          <w:szCs w:val="24"/>
+        </w:rPr>
+        <w:t>在计算</w:t>
+      </w:r>
+      <w:r>
+        <w:rPr>
+          <w:rFonts w:ascii="Courier New" w:hAnsi="Courier New" w:hint="eastAsia"/>
+          <w:sz w:val="24"/>
+          <w:szCs w:val="24"/>
+        </w:rPr>
+        <w:t>A</w:t>
+      </w:r>
+      <w:r>
+        <w:rPr>
+          <w:rFonts w:ascii="Courier New" w:hAnsi="Courier New"/>
+          <w:sz w:val="24"/>
+          <w:szCs w:val="24"/>
+        </w:rPr>
+        <w:t>TR</w:t>
+      </w:r>
+      <w:r>
+        <w:rPr>
+          <w:rFonts w:ascii="Courier New" w:hAnsi="Courier New" w:hint="eastAsia"/>
+          <w:sz w:val="24"/>
+          <w:szCs w:val="24"/>
+        </w:rPr>
+        <w:t>时，通常取</w:t>
+      </w:r>
+      <w:r>
+        <w:rPr>
+          <w:rFonts w:ascii="Courier New" w:hAnsi="Courier New" w:hint="eastAsia"/>
+          <w:sz w:val="24"/>
+          <w:szCs w:val="24"/>
+        </w:rPr>
+        <w:t>2</w:t>
+      </w:r>
+      <w:r>
+        <w:rPr>
+          <w:rFonts w:ascii="Courier New" w:hAnsi="Courier New"/>
+          <w:sz w:val="24"/>
+          <w:szCs w:val="24"/>
+        </w:rPr>
+        <w:t>0</w:t>
+      </w:r>
+      <w:r>
+        <w:rPr>
+          <w:rFonts w:ascii="Courier New" w:hAnsi="Courier New" w:hint="eastAsia"/>
+          <w:sz w:val="24"/>
+          <w:szCs w:val="24"/>
+        </w:rPr>
+        <w:t>个交易日。故我们作如下准备工作：</w:t>
+      </w:r>
+    </w:p>
+    <w:tbl>
+      <w:tblPr>
+        <w:tblStyle w:val="a5"/>
+        <w:tblW w:w="0" w:type="auto"/>
+        <w:tblLook w:val="04A0" w:firstRow="1" w:lastRow="0" w:firstColumn="1" w:lastColumn="0" w:noHBand="0" w:noVBand="1"/>
+      </w:tblPr>
+      <w:tblGrid>
+        <w:gridCol w:w="8522"/>
+      </w:tblGrid>
+      <w:tr>
+        <w:tc>
+          <w:tcPr>
+            <w:tcW w:w="8522" w:type="dxa"/>
+          </w:tcPr>
+          <w:p>
+            <w:pPr>
+              <w:widowControl/>
+              <w:shd w:val="clear" w:color="auto" w:fill="FFFFFF"/>
+              <w:tabs>
+                <w:tab w:val="left" w:pos="916"/>
+                <w:tab w:val="left" w:pos="1832"/>
+                <w:tab w:val="left" w:pos="2748"/>
+                <w:tab w:val="left" w:pos="3664"/>
+                <w:tab w:val="left" w:pos="4580"/>
+                <w:tab w:val="left" w:pos="5496"/>
+                <w:tab w:val="left" w:pos="6412"/>
+                <w:tab w:val="left" w:pos="7328"/>
+                <w:tab w:val="left" w:pos="8244"/>
+                <w:tab w:val="left" w:pos="9160"/>
+                <w:tab w:val="left" w:pos="10076"/>
+                <w:tab w:val="left" w:pos="10992"/>
+                <w:tab w:val="left" w:pos="11908"/>
+                <w:tab w:val="left" w:pos="12824"/>
+                <w:tab w:val="left" w:pos="13740"/>
+                <w:tab w:val="left" w:pos="14656"/>
+              </w:tabs>
+              <w:jc w:val="left"/>
+              <w:rPr>
+                <w:rFonts w:ascii="Courier New" w:eastAsia="宋体" w:hAnsi="Courier New" w:cs="Courier New" w:hint="eastAsia"/>
+                <w:color w:val="000000"/>
+                <w:kern w:val="0"/>
+                <w:sz w:val="25"/>
+                <w:szCs w:val="25"/>
+              </w:rPr>
+            </w:pPr>
+            <w:r>
+              <w:rPr>
+                <w:rFonts w:ascii="Courier New" w:eastAsia="宋体" w:hAnsi="Courier New" w:cs="Courier New"/>
+                <w:color w:val="000000"/>
+                <w:kern w:val="0"/>
+                <w:sz w:val="25"/>
+                <w:szCs w:val="25"/>
+              </w:rPr>
+              <w:t xml:space="preserve">N = </w:t>
+            </w:r>
+            <w:r>
+              <w:rPr>
+                <w:rFonts w:ascii="Courier New" w:eastAsia="宋体" w:hAnsi="Courier New" w:cs="Courier New"/>
+                <w:color w:val="0000FF"/>
+                <w:kern w:val="0"/>
+                <w:sz w:val="25"/>
+                <w:szCs w:val="25"/>
+              </w:rPr>
+              <w:t xml:space="preserve">20 </w:t>
+            </w:r>
+            <w:r>
+              <w:rPr>
+                <w:rFonts w:ascii="Courier New" w:eastAsia="宋体" w:hAnsi="Courier New" w:cs="Courier New"/>
+                <w:i/>
+                <w:iCs/>
+                <w:color w:val="808080"/>
+                <w:kern w:val="0"/>
+                <w:sz w:val="25"/>
+                <w:szCs w:val="25"/>
+              </w:rPr>
+              <w:t xml:space="preserve"># </w:t>
+            </w:r>
+            <w:r>
+              <w:rPr>
+                <w:rFonts w:ascii="宋体" w:eastAsia="宋体" w:hAnsi="宋体" w:cs="Courier New" w:hint="eastAsia"/>
+                <w:i/>
+                <w:iCs/>
+                <w:color w:val="808080"/>
+                <w:kern w:val="0"/>
+                <w:sz w:val="25"/>
+                <w:szCs w:val="25"/>
+              </w:rPr>
+              <w:t>计算</w:t>
+            </w:r>
+            <w:r>
+              <w:rPr>
+                <w:rFonts w:ascii="Courier New" w:eastAsia="宋体" w:hAnsi="Courier New" w:cs="Courier New"/>
+                <w:i/>
+                <w:iCs/>
+                <w:color w:val="808080"/>
+                <w:kern w:val="0"/>
+                <w:sz w:val="25"/>
+                <w:szCs w:val="25"/>
+              </w:rPr>
+              <w:t>ATR</w:t>
+            </w:r>
+            <w:r>
+              <w:rPr>
+                <w:rFonts w:ascii="宋体" w:eastAsia="宋体" w:hAnsi="宋体" w:cs="Courier New" w:hint="eastAsia"/>
+                <w:i/>
+                <w:iCs/>
+                <w:color w:val="808080"/>
+                <w:kern w:val="0"/>
+                <w:sz w:val="25"/>
+                <w:szCs w:val="25"/>
+              </w:rPr>
+              <w:t>时，一般取</w:t>
+            </w:r>
+            <w:r>
+              <w:rPr>
+                <w:rFonts w:ascii="Courier New" w:eastAsia="宋体" w:hAnsi="Courier New" w:cs="Courier New"/>
+                <w:i/>
+                <w:iCs/>
+                <w:color w:val="808080"/>
+                <w:kern w:val="0"/>
+                <w:sz w:val="25"/>
+                <w:szCs w:val="25"/>
+              </w:rPr>
+              <w:t>20</w:t>
+            </w:r>
+            <w:r>
+              <w:rPr>
+                <w:rFonts w:ascii="宋体" w:eastAsia="宋体" w:hAnsi="宋体" w:cs="Courier New" w:hint="eastAsia"/>
+                <w:i/>
+                <w:iCs/>
+                <w:color w:val="808080"/>
+                <w:kern w:val="0"/>
+                <w:sz w:val="25"/>
+                <w:szCs w:val="25"/>
+              </w:rPr>
+              <w:t>个交易日</w:t>
+            </w:r>
+            <w:r>
+              <w:rPr>
+                <w:rFonts w:ascii="宋体" w:eastAsia="宋体" w:hAnsi="宋体" w:cs="Courier New" w:hint="eastAsia"/>
+                <w:i/>
+                <w:iCs/>
+                <w:color w:val="808080"/>
+                <w:kern w:val="0"/>
+                <w:sz w:val="25"/>
+                <w:szCs w:val="25"/>
+              </w:rPr>
+              <w:br/>
+            </w:r>
+            <w:r>
+              <w:rPr>
+                <w:rFonts w:ascii="Courier New" w:eastAsia="宋体" w:hAnsi="Courier New" w:cs="Courier New"/>
+                <w:color w:val="000000"/>
+                <w:kern w:val="0"/>
+                <w:sz w:val="25"/>
+                <w:szCs w:val="25"/>
+              </w:rPr>
+              <w:t>high = high[-N:]</w:t>
+            </w:r>
+            <w:r>
+              <w:rPr>
+                <w:rFonts w:ascii="Courier New" w:eastAsia="宋体" w:hAnsi="Courier New" w:cs="Courier New"/>
+                <w:color w:val="000000"/>
+                <w:kern w:val="0"/>
+                <w:sz w:val="25"/>
+                <w:szCs w:val="25"/>
+              </w:rPr>
+              <w:br/>
+              <w:t>low = low[-N:]</w:t>
+            </w:r>
+          </w:p>
+        </w:tc>
+      </w:tr>
+    </w:tbl>
+    <w:p>
+      <w:pPr>
+        <w:ind w:firstLineChars="200" w:firstLine="480"/>
+        <w:rPr>
+          <w:rFonts w:ascii="Courier New" w:hAnsi="Courier New" w:hint="eastAsia"/>
+          <w:sz w:val="24"/>
+          <w:szCs w:val="24"/>
+        </w:rPr>
+      </w:pPr>
+      <w:r>
+        <w:rPr>
+          <w:rFonts w:ascii="Courier New" w:hAnsi="Courier New" w:hint="eastAsia"/>
+          <w:sz w:val="24"/>
+          <w:szCs w:val="24"/>
+        </w:rPr>
+        <w:t>注意到我们分别对</w:t>
+      </w:r>
+      <w:r>
+        <w:rPr>
+          <w:rFonts w:ascii="Courier New" w:hAnsi="Courier New" w:hint="eastAsia"/>
+          <w:sz w:val="24"/>
+          <w:szCs w:val="24"/>
+        </w:rPr>
+        <w:t>h</w:t>
+      </w:r>
+      <w:r>
+        <w:rPr>
+          <w:rFonts w:ascii="Courier New" w:hAnsi="Courier New"/>
+          <w:sz w:val="24"/>
+          <w:szCs w:val="24"/>
+        </w:rPr>
+        <w:t>igh</w:t>
+      </w:r>
+      <w:r>
+        <w:rPr>
+          <w:rFonts w:ascii="Courier New" w:hAnsi="Courier New" w:hint="eastAsia"/>
+          <w:sz w:val="24"/>
+          <w:szCs w:val="24"/>
+        </w:rPr>
+        <w:t>和</w:t>
+      </w:r>
+      <w:r>
+        <w:rPr>
+          <w:rFonts w:ascii="Courier New" w:hAnsi="Courier New" w:hint="eastAsia"/>
+          <w:sz w:val="24"/>
+          <w:szCs w:val="24"/>
+        </w:rPr>
+        <w:t>low</w:t>
+      </w:r>
+      <w:r>
+        <w:rPr>
+          <w:rFonts w:ascii="Courier New" w:hAnsi="Courier New" w:hint="eastAsia"/>
+          <w:sz w:val="24"/>
+          <w:szCs w:val="24"/>
+        </w:rPr>
+        <w:t>进行了切片操作，取</w:t>
+      </w:r>
+      <w:r>
+        <w:rPr>
+          <w:rFonts w:ascii="Courier New" w:hAnsi="Courier New" w:hint="eastAsia"/>
+          <w:sz w:val="24"/>
+          <w:szCs w:val="24"/>
+        </w:rPr>
+        <w:t>h</w:t>
+      </w:r>
+      <w:r>
+        <w:rPr>
+          <w:rFonts w:ascii="Courier New" w:hAnsi="Courier New"/>
+          <w:sz w:val="24"/>
+          <w:szCs w:val="24"/>
+        </w:rPr>
+        <w:t>igh[-N:]</w:t>
+      </w:r>
+      <w:r>
+        <w:rPr>
+          <w:rFonts w:ascii="Courier New" w:hAnsi="Courier New" w:hint="eastAsia"/>
+          <w:sz w:val="24"/>
+          <w:szCs w:val="24"/>
+        </w:rPr>
+        <w:t>和</w:t>
+      </w:r>
+      <w:r>
+        <w:rPr>
+          <w:rFonts w:ascii="Courier New" w:hAnsi="Courier New" w:hint="eastAsia"/>
+          <w:sz w:val="24"/>
+          <w:szCs w:val="24"/>
+        </w:rPr>
+        <w:t>l</w:t>
+      </w:r>
+      <w:r>
+        <w:rPr>
+          <w:rFonts w:ascii="Courier New" w:hAnsi="Courier New"/>
+          <w:sz w:val="24"/>
+          <w:szCs w:val="24"/>
+        </w:rPr>
+        <w:t>ow[-N:]</w:t>
+      </w:r>
+      <w:r>
+        <w:rPr>
+          <w:rFonts w:ascii="Courier New" w:hAnsi="Courier New" w:hint="eastAsia"/>
+          <w:sz w:val="24"/>
+          <w:szCs w:val="24"/>
+        </w:rPr>
+        <w:t>，这是由于计算</w:t>
+      </w:r>
+      <w:r>
+        <w:rPr>
+          <w:rFonts w:ascii="Courier New" w:hAnsi="Courier New" w:hint="eastAsia"/>
+          <w:sz w:val="24"/>
+          <w:szCs w:val="24"/>
+        </w:rPr>
+        <w:t>A</w:t>
+      </w:r>
+      <w:r>
+        <w:rPr>
+          <w:rFonts w:ascii="Courier New" w:hAnsi="Courier New"/>
+          <w:sz w:val="24"/>
+          <w:szCs w:val="24"/>
+        </w:rPr>
+        <w:t>TR</w:t>
+      </w:r>
+      <w:r>
+        <w:rPr>
+          <w:rFonts w:ascii="Courier New" w:hAnsi="Courier New" w:hint="eastAsia"/>
+          <w:sz w:val="24"/>
+          <w:szCs w:val="24"/>
+        </w:rPr>
+        <w:t>时，通常取</w:t>
+      </w:r>
+      <w:r>
+        <w:rPr>
+          <w:rFonts w:ascii="Courier New" w:hAnsi="Courier New" w:hint="eastAsia"/>
+          <w:sz w:val="24"/>
+          <w:szCs w:val="24"/>
+        </w:rPr>
+        <w:t>2</w:t>
+      </w:r>
+      <w:r>
+        <w:rPr>
+          <w:rFonts w:ascii="Courier New" w:hAnsi="Courier New"/>
+          <w:sz w:val="24"/>
+          <w:szCs w:val="24"/>
+        </w:rPr>
+        <w:t>0</w:t>
+      </w:r>
+      <w:r>
+        <w:rPr>
+          <w:rFonts w:ascii="Courier New" w:hAnsi="Courier New" w:hint="eastAsia"/>
+          <w:sz w:val="24"/>
+          <w:szCs w:val="24"/>
+        </w:rPr>
+        <w:t>个交易日的数据，因此通过</w:t>
+      </w:r>
+      <w:r>
+        <w:rPr>
+          <w:rFonts w:ascii="Courier New" w:hAnsi="Courier New" w:hint="eastAsia"/>
+          <w:sz w:val="24"/>
+          <w:szCs w:val="24"/>
+        </w:rPr>
+        <w:t>[</w:t>
+      </w:r>
+      <w:r>
+        <w:rPr>
+          <w:rFonts w:ascii="Courier New" w:hAnsi="Courier New"/>
+          <w:sz w:val="24"/>
+          <w:szCs w:val="24"/>
+        </w:rPr>
+        <w:t>-N:]</w:t>
+      </w:r>
+      <w:r>
+        <w:rPr>
+          <w:rFonts w:ascii="Courier New" w:hAnsi="Courier New" w:hint="eastAsia"/>
+          <w:sz w:val="24"/>
+          <w:szCs w:val="24"/>
+        </w:rPr>
+        <w:t>的切片方式，可以</w:t>
+      </w:r>
+      <w:r>
+        <w:rPr>
+          <w:rFonts w:ascii="Courier New" w:hAnsi="Courier New" w:hint="eastAsia"/>
+          <w:sz w:val="24"/>
+          <w:szCs w:val="24"/>
+        </w:rPr>
+        <w:t>取时段内最近</w:t>
+      </w:r>
+      <w:r>
+        <w:rPr>
+          <w:rFonts w:ascii="Courier New" w:hAnsi="Courier New" w:hint="eastAsia"/>
+          <w:sz w:val="24"/>
+          <w:szCs w:val="24"/>
+        </w:rPr>
+        <w:t>2</w:t>
+      </w:r>
+      <w:r>
+        <w:rPr>
+          <w:rFonts w:ascii="Courier New" w:hAnsi="Courier New"/>
+          <w:sz w:val="24"/>
+          <w:szCs w:val="24"/>
+        </w:rPr>
+        <w:t>0</w:t>
+      </w:r>
+      <w:r>
+        <w:rPr>
+          <w:rFonts w:ascii="Courier New" w:hAnsi="Courier New" w:hint="eastAsia"/>
+          <w:sz w:val="24"/>
+          <w:szCs w:val="24"/>
+        </w:rPr>
+        <w:t>天的数据。</w:t>
+      </w:r>
+    </w:p>
+    <w:p>
+      <w:pPr>
+        <w:ind w:firstLineChars="200" w:firstLine="480"/>
+        <w:rPr>
+          <w:rFonts w:ascii="Courier New" w:hAnsi="Courier New"/>
           <w:sz w:val="24"/>
           <w:szCs w:val="24"/>
         </w:rPr>

</xml_diff>

<commit_message>
Book source code update: updating source code of chapter 3.2.6
</commit_message>
<xml_diff>
--- a/python_book/stock/stock.docx
+++ b/python_book/stock/stock.docx
@@ -12673,7 +12673,7 @@
           <w:p>
             <w:pPr>
               <w:rPr>
-                <w:rFonts w:ascii="Courier New" w:hAnsi="Courier New" w:hint="eastAsia"/>
+                <w:rFonts w:ascii="Courier New" w:hAnsi="Courier New"/>
                 <w:sz w:val="24"/>
                 <w:szCs w:val="24"/>
               </w:rPr>
@@ -12725,7 +12725,7 @@
           <w:p>
             <w:pPr>
               <w:rPr>
-                <w:rFonts w:ascii="Courier New" w:hAnsi="Courier New" w:hint="eastAsia"/>
+                <w:rFonts w:ascii="Courier New" w:hAnsi="Courier New"/>
                 <w:sz w:val="24"/>
                 <w:szCs w:val="24"/>
               </w:rPr>
@@ -12772,7 +12772,7 @@
       <w:pPr>
         <w:ind w:firstLineChars="200" w:firstLine="480"/>
         <w:rPr>
-          <w:rFonts w:ascii="Courier New" w:hAnsi="Courier New" w:hint="eastAsia"/>
+          <w:rFonts w:ascii="Courier New" w:hAnsi="Courier New"/>
           <w:sz w:val="24"/>
           <w:szCs w:val="24"/>
         </w:rPr>
@@ -12788,7 +12788,6 @@
           <w:szCs w:val="24"/>
         </w:rPr>
       </w:pPr>
-      <w:bookmarkStart w:id="0" w:name="_GoBack"/>
       <w:r>
         <w:rPr>
           <w:rFonts w:ascii="Courier New" w:hAnsi="Courier New" w:hint="eastAsia"/>
@@ -12835,7 +12834,6 @@
         <w:t>计算股票真实波动幅度均值</w:t>
       </w:r>
     </w:p>
-    <w:bookmarkEnd w:id="0"/>
     <w:p>
       <w:pPr>
         <w:ind w:firstLineChars="200" w:firstLine="480"/>
@@ -13102,7 +13100,7 @@
               </w:tabs>
               <w:jc w:val="left"/>
               <w:rPr>
-                <w:rFonts w:ascii="Courier New" w:eastAsia="宋体" w:hAnsi="Courier New" w:cs="Courier New" w:hint="eastAsia"/>
+                <w:rFonts w:ascii="Courier New" w:eastAsia="宋体" w:hAnsi="Courier New" w:cs="Courier New"/>
                 <w:color w:val="000000"/>
                 <w:kern w:val="0"/>
                 <w:sz w:val="25"/>
@@ -13233,6 +13231,124 @@
               </w:rPr>
               <w:br/>
               <w:t>low = low[-N:]</w:t>
+            </w:r>
+          </w:p>
+          <w:p>
+            <w:pPr>
+              <w:widowControl/>
+              <w:shd w:val="clear" w:color="auto" w:fill="FFFFFF"/>
+              <w:tabs>
+                <w:tab w:val="left" w:pos="916"/>
+                <w:tab w:val="left" w:pos="1832"/>
+                <w:tab w:val="left" w:pos="2748"/>
+                <w:tab w:val="left" w:pos="3664"/>
+                <w:tab w:val="left" w:pos="4580"/>
+                <w:tab w:val="left" w:pos="5496"/>
+                <w:tab w:val="left" w:pos="6412"/>
+                <w:tab w:val="left" w:pos="7328"/>
+                <w:tab w:val="left" w:pos="8244"/>
+                <w:tab w:val="left" w:pos="9160"/>
+                <w:tab w:val="left" w:pos="10076"/>
+                <w:tab w:val="left" w:pos="10992"/>
+                <w:tab w:val="left" w:pos="11908"/>
+                <w:tab w:val="left" w:pos="12824"/>
+                <w:tab w:val="left" w:pos="13740"/>
+                <w:tab w:val="left" w:pos="14656"/>
+              </w:tabs>
+              <w:jc w:val="left"/>
+              <w:rPr>
+                <w:rFonts w:ascii="Courier New" w:eastAsia="宋体" w:hAnsi="Courier New" w:cs="Courier New" w:hint="eastAsia"/>
+                <w:color w:val="000000"/>
+                <w:kern w:val="0"/>
+                <w:sz w:val="25"/>
+                <w:szCs w:val="25"/>
+              </w:rPr>
+            </w:pPr>
+            <w:proofErr w:type="spellStart"/>
+            <w:r>
+              <w:rPr>
+                <w:rFonts w:ascii="Courier New" w:eastAsia="宋体" w:hAnsi="Courier New" w:cs="Courier New"/>
+                <w:color w:val="000000"/>
+                <w:kern w:val="0"/>
+                <w:sz w:val="25"/>
+                <w:szCs w:val="25"/>
+              </w:rPr>
+              <w:t>previous_close</w:t>
+            </w:r>
+            <w:proofErr w:type="spellEnd"/>
+            <w:r>
+              <w:rPr>
+                <w:rFonts w:ascii="Courier New" w:eastAsia="宋体" w:hAnsi="Courier New" w:cs="Courier New"/>
+                <w:color w:val="000000"/>
+                <w:kern w:val="0"/>
+                <w:sz w:val="25"/>
+                <w:szCs w:val="25"/>
+              </w:rPr>
+              <w:t xml:space="preserve"> = close[-N-</w:t>
+            </w:r>
+            <w:r>
+              <w:rPr>
+                <w:rFonts w:ascii="Courier New" w:eastAsia="宋体" w:hAnsi="Courier New" w:cs="Courier New"/>
+                <w:color w:val="0000FF"/>
+                <w:kern w:val="0"/>
+                <w:sz w:val="25"/>
+                <w:szCs w:val="25"/>
+              </w:rPr>
+              <w:t>1</w:t>
+            </w:r>
+            <w:r>
+              <w:rPr>
+                <w:rFonts w:ascii="Courier New" w:eastAsia="宋体" w:hAnsi="Courier New" w:cs="Courier New"/>
+                <w:color w:val="000000"/>
+                <w:kern w:val="0"/>
+                <w:sz w:val="25"/>
+                <w:szCs w:val="25"/>
+              </w:rPr>
+              <w:t>: -</w:t>
+            </w:r>
+            <w:r>
+              <w:rPr>
+                <w:rFonts w:ascii="Courier New" w:eastAsia="宋体" w:hAnsi="Courier New" w:cs="Courier New"/>
+                <w:color w:val="0000FF"/>
+                <w:kern w:val="0"/>
+                <w:sz w:val="25"/>
+                <w:szCs w:val="25"/>
+              </w:rPr>
+              <w:t>1</w:t>
+            </w:r>
+            <w:r>
+              <w:rPr>
+                <w:rFonts w:ascii="Courier New" w:eastAsia="宋体" w:hAnsi="Courier New" w:cs="Courier New"/>
+                <w:color w:val="000000"/>
+                <w:kern w:val="0"/>
+                <w:sz w:val="25"/>
+                <w:szCs w:val="25"/>
+              </w:rPr>
+              <w:t xml:space="preserve">]  </w:t>
+            </w:r>
+            <w:r>
+              <w:rPr>
+                <w:rFonts w:ascii="Courier New" w:eastAsia="宋体" w:hAnsi="Courier New" w:cs="Courier New"/>
+                <w:i/>
+                <w:iCs/>
+                <w:color w:val="808080"/>
+                <w:kern w:val="0"/>
+                <w:sz w:val="25"/>
+                <w:szCs w:val="25"/>
+              </w:rPr>
+              <w:t xml:space="preserve"># </w:t>
+            </w:r>
+            <w:r>
+              <w:rPr>
+                <w:rFonts w:ascii="宋体" w:eastAsia="宋体" w:hAnsi="宋体" w:cs="Courier New" w:hint="eastAsia"/>
+                <w:i/>
+                <w:iCs/>
+                <w:color w:val="808080"/>
+                <w:kern w:val="0"/>
+                <w:sz w:val="25"/>
+                <w:szCs w:val="25"/>
+              </w:rPr>
+              <w:t>前一交易日收盘价</w:t>
             </w:r>
           </w:p>
         </w:tc>
@@ -13242,7 +13358,7 @@
       <w:pPr>
         <w:ind w:firstLineChars="200" w:firstLine="480"/>
         <w:rPr>
-          <w:rFonts w:ascii="Courier New" w:hAnsi="Courier New" w:hint="eastAsia"/>
+          <w:rFonts w:ascii="Courier New" w:hAnsi="Courier New"/>
           <w:sz w:val="24"/>
           <w:szCs w:val="24"/>
         </w:rPr>
@@ -13277,6 +13393,62 @@
           <w:sz w:val="24"/>
           <w:szCs w:val="24"/>
         </w:rPr>
+        <w:t>，</w:t>
+      </w:r>
+      <w:r>
+        <w:rPr>
+          <w:rFonts w:ascii="Courier New" w:hAnsi="Courier New" w:hint="eastAsia"/>
+          <w:sz w:val="24"/>
+          <w:szCs w:val="24"/>
+        </w:rPr>
+        <w:t>low</w:t>
+      </w:r>
+      <w:r>
+        <w:rPr>
+          <w:rFonts w:ascii="Courier New" w:hAnsi="Courier New" w:hint="eastAsia"/>
+          <w:sz w:val="24"/>
+          <w:szCs w:val="24"/>
+        </w:rPr>
+        <w:t>以及</w:t>
+      </w:r>
+      <w:r>
+        <w:rPr>
+          <w:rFonts w:ascii="Courier New" w:hAnsi="Courier New" w:hint="eastAsia"/>
+          <w:sz w:val="24"/>
+          <w:szCs w:val="24"/>
+        </w:rPr>
+        <w:t>close</w:t>
+      </w:r>
+      <w:r>
+        <w:rPr>
+          <w:rFonts w:ascii="Courier New" w:hAnsi="Courier New" w:hint="eastAsia"/>
+          <w:sz w:val="24"/>
+          <w:szCs w:val="24"/>
+        </w:rPr>
+        <w:t>进行了切片操作，取</w:t>
+      </w:r>
+      <w:r>
+        <w:rPr>
+          <w:rFonts w:ascii="Courier New" w:hAnsi="Courier New" w:hint="eastAsia"/>
+          <w:sz w:val="24"/>
+          <w:szCs w:val="24"/>
+        </w:rPr>
+        <w:t>h</w:t>
+      </w:r>
+      <w:r>
+        <w:rPr>
+          <w:rFonts w:ascii="Courier New" w:hAnsi="Courier New"/>
+          <w:sz w:val="24"/>
+          <w:szCs w:val="24"/>
+        </w:rPr>
+        <w:t>igh[-N:]</w:t>
+      </w:r>
+      <w:r>
+        <w:rPr>
+          <w:rFonts w:ascii="Courier New" w:hAnsi="Courier New" w:hint="eastAsia"/>
+          <w:sz w:val="24"/>
+          <w:szCs w:val="24"/>
+        </w:rPr>
         <w:t>和</w:t>
       </w:r>
       <w:r>
@@ -13285,46 +13457,6 @@
           <w:sz w:val="24"/>
           <w:szCs w:val="24"/>
         </w:rPr>
-        <w:t>low</w:t>
-      </w:r>
-      <w:r>
-        <w:rPr>
-          <w:rFonts w:ascii="Courier New" w:hAnsi="Courier New" w:hint="eastAsia"/>
-          <w:sz w:val="24"/>
-          <w:szCs w:val="24"/>
-        </w:rPr>
-        <w:t>进行了切片操作，取</w:t>
-      </w:r>
-      <w:r>
-        <w:rPr>
-          <w:rFonts w:ascii="Courier New" w:hAnsi="Courier New" w:hint="eastAsia"/>
-          <w:sz w:val="24"/>
-          <w:szCs w:val="24"/>
-        </w:rPr>
-        <w:t>h</w:t>
-      </w:r>
-      <w:r>
-        <w:rPr>
-          <w:rFonts w:ascii="Courier New" w:hAnsi="Courier New"/>
-          <w:sz w:val="24"/>
-          <w:szCs w:val="24"/>
-        </w:rPr>
-        <w:t>igh[-N:]</w:t>
-      </w:r>
-      <w:r>
-        <w:rPr>
-          <w:rFonts w:ascii="Courier New" w:hAnsi="Courier New" w:hint="eastAsia"/>
-          <w:sz w:val="24"/>
-          <w:szCs w:val="24"/>
-        </w:rPr>
-        <w:t>和</w:t>
-      </w:r>
-      <w:r>
-        <w:rPr>
-          <w:rFonts w:ascii="Courier New" w:hAnsi="Courier New" w:hint="eastAsia"/>
-          <w:sz w:val="24"/>
-          <w:szCs w:val="24"/>
-        </w:rPr>
         <w:t>l</w:t>
       </w:r>
       <w:r>
@@ -13446,6 +13578,70 @@
           <w:szCs w:val="24"/>
         </w:rPr>
         <w:t>天的数据。</w:t>
+      </w:r>
+      <w:r>
+        <w:rPr>
+          <w:rFonts w:ascii="Courier New" w:hAnsi="Courier New" w:hint="eastAsia"/>
+          <w:sz w:val="24"/>
+          <w:szCs w:val="24"/>
+        </w:rPr>
+        <w:t>同时</w:t>
+      </w:r>
+      <w:r>
+        <w:rPr>
+          <w:rFonts w:ascii="Courier New" w:hAnsi="Courier New" w:hint="eastAsia"/>
+          <w:sz w:val="24"/>
+          <w:szCs w:val="24"/>
+        </w:rPr>
+        <w:t>，我们对收盘价</w:t>
+      </w:r>
+      <w:r>
+        <w:rPr>
+          <w:rFonts w:ascii="Courier New" w:hAnsi="Courier New" w:hint="eastAsia"/>
+          <w:sz w:val="24"/>
+          <w:szCs w:val="24"/>
+        </w:rPr>
+        <w:t>close</w:t>
+      </w:r>
+      <w:r>
+        <w:rPr>
+          <w:rFonts w:ascii="Courier New" w:hAnsi="Courier New" w:hint="eastAsia"/>
+          <w:sz w:val="24"/>
+          <w:szCs w:val="24"/>
+        </w:rPr>
+        <w:t>取切片</w:t>
+      </w:r>
+      <w:r>
+        <w:rPr>
+          <w:rFonts w:ascii="Courier New" w:hAnsi="Courier New" w:hint="eastAsia"/>
+          <w:sz w:val="24"/>
+          <w:szCs w:val="24"/>
+        </w:rPr>
+        <w:t>[</w:t>
+      </w:r>
+      <w:r>
+        <w:rPr>
+          <w:rFonts w:ascii="Courier New" w:hAnsi="Courier New"/>
+          <w:sz w:val="24"/>
+          <w:szCs w:val="24"/>
+        </w:rPr>
+        <w:t>-N-1:-1]</w:t>
+      </w:r>
+      <w:r>
+        <w:rPr>
+          <w:rFonts w:ascii="Courier New" w:hAnsi="Courier New" w:hint="eastAsia"/>
+          <w:sz w:val="24"/>
+          <w:szCs w:val="24"/>
+        </w:rPr>
+        <w:t>，从而获得</w:t>
+      </w:r>
+      <w:r>
+        <w:rPr>
+          <w:rFonts w:ascii="Courier New" w:hAnsi="Courier New" w:hint="eastAsia"/>
+          <w:sz w:val="24"/>
+          <w:szCs w:val="24"/>
+        </w:rPr>
+        <w:t>前一交易日的收盘价。</w:t>
       </w:r>
     </w:p>
     <w:p>
@@ -13453,6 +13649,208 @@
         <w:ind w:firstLineChars="200" w:firstLine="480"/>
         <w:rPr>
           <w:rFonts w:ascii="Courier New" w:hAnsi="Courier New"/>
+          <w:sz w:val="24"/>
+          <w:szCs w:val="24"/>
+        </w:rPr>
+      </w:pPr>
+      <w:r>
+        <w:rPr>
+          <w:rFonts w:ascii="Courier New" w:hAnsi="Courier New" w:hint="eastAsia"/>
+          <w:sz w:val="24"/>
+          <w:szCs w:val="24"/>
+        </w:rPr>
+        <w:t>随后，我们可以根据以上数据</w:t>
+      </w:r>
+      <w:r>
+        <w:rPr>
+          <w:rFonts w:ascii="Courier New" w:hAnsi="Courier New" w:hint="eastAsia"/>
+          <w:sz w:val="24"/>
+          <w:szCs w:val="24"/>
+        </w:rPr>
+        <w:t>计算股票的真实波动幅度</w:t>
+      </w:r>
+      <w:r>
+        <w:rPr>
+          <w:rFonts w:ascii="Courier New" w:hAnsi="Courier New" w:hint="eastAsia"/>
+          <w:sz w:val="24"/>
+          <w:szCs w:val="24"/>
+        </w:rPr>
+        <w:t>，</w:t>
+      </w:r>
+      <w:r>
+        <w:rPr>
+          <w:rFonts w:ascii="Courier New" w:hAnsi="Courier New" w:hint="eastAsia"/>
+          <w:sz w:val="24"/>
+          <w:szCs w:val="24"/>
+        </w:rPr>
+        <w:t>计算</w:t>
+      </w:r>
+      <w:r>
+        <w:rPr>
+          <w:rFonts w:ascii="Courier New" w:hAnsi="Courier New" w:hint="eastAsia"/>
+          <w:sz w:val="24"/>
+          <w:szCs w:val="24"/>
+        </w:rPr>
+        <w:t>三</w:t>
+      </w:r>
+      <w:r>
+        <w:rPr>
+          <w:rFonts w:ascii="Courier New" w:hAnsi="Courier New" w:hint="eastAsia"/>
+          <w:sz w:val="24"/>
+          <w:szCs w:val="24"/>
+        </w:rPr>
+        <w:t>对</w:t>
+      </w:r>
+      <w:r>
+        <w:rPr>
+          <w:rFonts w:ascii="Courier New" w:hAnsi="Courier New" w:hint="eastAsia"/>
+          <w:sz w:val="24"/>
+          <w:szCs w:val="24"/>
+        </w:rPr>
+        <w:t>数组差：</w:t>
+      </w:r>
+      <w:r>
+        <w:rPr>
+          <w:rFonts w:ascii="Courier New" w:hAnsi="Courier New"/>
+          <w:sz w:val="24"/>
+          <w:szCs w:val="24"/>
+        </w:rPr>
+        <w:t>high-low, high-</w:t>
+      </w:r>
+      <w:proofErr w:type="spellStart"/>
+      <w:r>
+        <w:rPr>
+          <w:rFonts w:ascii="Courier New" w:hAnsi="Courier New"/>
+          <w:sz w:val="24"/>
+          <w:szCs w:val="24"/>
+        </w:rPr>
+        <w:t>previous_close</w:t>
+      </w:r>
+      <w:proofErr w:type="spellEnd"/>
+      <w:r>
+        <w:rPr>
+          <w:rFonts w:ascii="Courier New" w:hAnsi="Courier New" w:hint="eastAsia"/>
+          <w:sz w:val="24"/>
+          <w:szCs w:val="24"/>
+        </w:rPr>
+        <w:t>以及</w:t>
+      </w:r>
+      <w:proofErr w:type="spellStart"/>
+      <w:r>
+        <w:rPr>
+          <w:rFonts w:ascii="Courier New" w:hAnsi="Courier New" w:hint="eastAsia"/>
+          <w:sz w:val="24"/>
+          <w:szCs w:val="24"/>
+        </w:rPr>
+        <w:t>previous</w:t>
+      </w:r>
+      <w:r>
+        <w:rPr>
+          <w:rFonts w:ascii="Courier New" w:hAnsi="Courier New"/>
+          <w:sz w:val="24"/>
+          <w:szCs w:val="24"/>
+        </w:rPr>
+        <w:t>_close</w:t>
+      </w:r>
+      <w:proofErr w:type="spellEnd"/>
+      <w:r>
+        <w:rPr>
+          <w:rFonts w:ascii="Courier New" w:hAnsi="Courier New"/>
+          <w:sz w:val="24"/>
+          <w:szCs w:val="24"/>
+        </w:rPr>
+        <w:t>-low</w:t>
+      </w:r>
+      <w:r>
+        <w:rPr>
+          <w:rFonts w:ascii="Courier New" w:hAnsi="Courier New" w:hint="eastAsia"/>
+          <w:sz w:val="24"/>
+          <w:szCs w:val="24"/>
+        </w:rPr>
+        <w:t>，并使用</w:t>
+      </w:r>
+      <w:r>
+        <w:rPr>
+          <w:rFonts w:ascii="Courier New" w:hAnsi="Courier New" w:hint="eastAsia"/>
+          <w:sz w:val="24"/>
+          <w:szCs w:val="24"/>
+        </w:rPr>
+        <w:t>NumPy</w:t>
+      </w:r>
+      <w:r>
+        <w:rPr>
+          <w:rFonts w:ascii="Courier New" w:hAnsi="Courier New" w:hint="eastAsia"/>
+          <w:sz w:val="24"/>
+          <w:szCs w:val="24"/>
+        </w:rPr>
+        <w:t>的</w:t>
+      </w:r>
+      <w:r>
+        <w:rPr>
+          <w:rFonts w:ascii="Courier New" w:hAnsi="Courier New" w:hint="eastAsia"/>
+          <w:sz w:val="24"/>
+          <w:szCs w:val="24"/>
+        </w:rPr>
+        <w:t>maximum</w:t>
+      </w:r>
+      <w:r>
+        <w:rPr>
+          <w:rFonts w:ascii="Courier New" w:hAnsi="Courier New"/>
+          <w:sz w:val="24"/>
+          <w:szCs w:val="24"/>
+        </w:rPr>
+        <w:t>()</w:t>
+      </w:r>
+      <w:r>
+        <w:rPr>
+          <w:rFonts w:ascii="Courier New" w:hAnsi="Courier New" w:hint="eastAsia"/>
+          <w:sz w:val="24"/>
+          <w:szCs w:val="24"/>
+        </w:rPr>
+        <w:t>函数求出其最大值，即可得到</w:t>
+      </w:r>
+      <w:r>
+        <w:rPr>
+          <w:rFonts w:ascii="Courier New" w:hAnsi="Courier New" w:hint="eastAsia"/>
+          <w:sz w:val="24"/>
+          <w:szCs w:val="24"/>
+        </w:rPr>
+        <w:t>股票价格真实波动幅度：</w:t>
+      </w:r>
+    </w:p>
+    <w:tbl>
+      <w:tblPr>
+        <w:tblStyle w:val="a5"/>
+        <w:tblW w:w="0" w:type="auto"/>
+        <w:tblLook w:val="04A0" w:firstRow="1" w:lastRow="0" w:firstColumn="1" w:lastColumn="0" w:noHBand="0" w:noVBand="1"/>
+      </w:tblPr>
+      <w:tblGrid>
+        <w:gridCol w:w="8522"/>
+      </w:tblGrid>
+      <w:tr>
+        <w:tc>
+          <w:tcPr>
+            <w:tcW w:w="8522" w:type="dxa"/>
+          </w:tcPr>
+          <w:p>
+            <w:pPr>
+              <w:rPr>
+                <w:rFonts w:ascii="Courier New" w:hAnsi="Courier New" w:hint="eastAsia"/>
+                <w:sz w:val="24"/>
+                <w:szCs w:val="24"/>
+              </w:rPr>
+            </w:pPr>
+            <w:bookmarkStart w:id="0" w:name="_GoBack"/>
+            <w:bookmarkEnd w:id="0"/>
+          </w:p>
+        </w:tc>
+      </w:tr>
+    </w:tbl>
+    <w:p>
+      <w:pPr>
+        <w:ind w:firstLineChars="200" w:firstLine="480"/>
+        <w:rPr>
+          <w:rFonts w:ascii="Courier New" w:hAnsi="Courier New" w:hint="eastAsia"/>
           <w:sz w:val="24"/>
           <w:szCs w:val="24"/>
         </w:rPr>
@@ -13462,7 +13860,7 @@
       <w:pPr>
         <w:ind w:firstLineChars="200" w:firstLine="480"/>
         <w:rPr>
-          <w:rFonts w:ascii="Courier New" w:hAnsi="Courier New" w:hint="eastAsia"/>
+          <w:rFonts w:ascii="Courier New" w:hAnsi="Courier New"/>
           <w:sz w:val="24"/>
           <w:szCs w:val="24"/>
         </w:rPr>

</xml_diff>

<commit_message>
Book source code update: updating code of chapter 3.2.6
</commit_message>
<xml_diff>
--- a/python_book/stock/stock.docx
+++ b/python_book/stock/stock.docx
@@ -14223,6 +14223,34 @@
         <w:t>：</w:t>
       </w:r>
     </w:p>
+    <w:tbl>
+      <w:tblPr>
+        <w:tblStyle w:val="a5"/>
+        <w:tblW w:w="0" w:type="auto"/>
+        <w:tblLook w:val="04A0" w:firstRow="1" w:lastRow="0" w:firstColumn="1" w:lastColumn="0" w:noHBand="0" w:noVBand="1"/>
+      </w:tblPr>
+      <w:tblGrid>
+        <w:gridCol w:w="8522"/>
+      </w:tblGrid>
+      <w:tr>
+        <w:tc>
+          <w:tcPr>
+            <w:tcW w:w="8522" w:type="dxa"/>
+          </w:tcPr>
+          <w:p>
+            <w:pPr>
+              <w:rPr>
+                <w:rFonts w:ascii="Courier New" w:hAnsi="Courier New" w:hint="eastAsia"/>
+                <w:sz w:val="24"/>
+                <w:szCs w:val="24"/>
+              </w:rPr>
+            </w:pPr>
+            <w:bookmarkStart w:id="0" w:name="_GoBack"/>
+            <w:bookmarkEnd w:id="0"/>
+          </w:p>
+        </w:tc>
+      </w:tr>
+    </w:tbl>
     <w:p>
       <w:pPr>
         <w:ind w:firstLineChars="200" w:firstLine="480"/>
@@ -14232,8 +14260,6 @@
           <w:szCs w:val="24"/>
         </w:rPr>
       </w:pPr>
-      <w:bookmarkStart w:id="0" w:name="_GoBack"/>
-      <w:bookmarkEnd w:id="0"/>
     </w:p>
     <w:p>
       <w:pPr>

</xml_diff>

<commit_message>
Book chapter update: updating chapter 3.3 "Visualizing stock market data"
</commit_message>
<xml_diff>
--- a/python_book/stock/stock.docx
+++ b/python_book/stock/stock.docx
@@ -14261,7 +14261,7 @@
               </w:tabs>
               <w:jc w:val="left"/>
               <w:rPr>
-                <w:rFonts w:ascii="Courier New" w:eastAsia="宋体" w:hAnsi="Courier New" w:cs="Courier New" w:hint="eastAsia"/>
+                <w:rFonts w:ascii="Courier New" w:eastAsia="宋体" w:hAnsi="Courier New" w:cs="Courier New"/>
                 <w:color w:val="000000"/>
                 <w:kern w:val="0"/>
                 <w:sz w:val="25"/>
@@ -15023,25 +15023,25 @@
           <w:p>
             <w:pPr>
               <w:rPr>
+                <w:rFonts w:ascii="Courier New" w:hAnsi="Courier New"/>
+                <w:sz w:val="24"/>
+                <w:szCs w:val="24"/>
+              </w:rPr>
+            </w:pPr>
+            <w:r>
+              <w:rPr>
                 <w:rFonts w:ascii="Courier New" w:hAnsi="Courier New" w:hint="eastAsia"/>
                 <w:sz w:val="24"/>
                 <w:szCs w:val="24"/>
               </w:rPr>
-            </w:pPr>
+              <w:t>真实波动幅度均值</w:t>
+            </w:r>
             <w:r>
               <w:rPr>
                 <w:rFonts w:ascii="Courier New" w:hAnsi="Courier New" w:hint="eastAsia"/>
                 <w:sz w:val="24"/>
                 <w:szCs w:val="24"/>
               </w:rPr>
-              <w:t>真实波动幅度均值</w:t>
-            </w:r>
-            <w:r>
-              <w:rPr>
-                <w:rFonts w:ascii="Courier New" w:hAnsi="Courier New" w:hint="eastAsia"/>
-                <w:sz w:val="24"/>
-                <w:szCs w:val="24"/>
-              </w:rPr>
               <w:t xml:space="preserve"> ATR= [ 0.107       0.10615     0.1093425   0.11187537  0.11978161  0.11979253</w:t>
             </w:r>
             <w:r>
@@ -15050,17 +15050,7 @@
                 <w:sz w:val="24"/>
                 <w:szCs w:val="24"/>
               </w:rPr>
-              <w:t xml:space="preserve">  0.1188029   0.11686275  0.11551962  0.11424364  0.11303145  0.11137988  0.11481089  0.11307034  0.11141683  0.10934598  0.10787869  0.10498475</w:t>
-            </w:r>
-            <w:bookmarkStart w:id="0" w:name="_GoBack"/>
-            <w:bookmarkEnd w:id="0"/>
-            <w:r>
-              <w:rPr>
-                <w:rFonts w:ascii="Courier New" w:hAnsi="Courier New"/>
-                <w:sz w:val="24"/>
-                <w:szCs w:val="24"/>
-              </w:rPr>
-              <w:t xml:space="preserve">  0.10373551  0.10204874]</w:t>
+              <w:t xml:space="preserve">  0.1188029   0.11686275  0.11551962  0.11424364  0.11303145  0.11137988  0.11481089  0.11307034  0.11141683  0.10934598  0.10787869  0.10498475  0.10373551  0.10204874]</w:t>
             </w:r>
           </w:p>
         </w:tc>
@@ -15070,7 +15060,100 @@
       <w:pPr>
         <w:ind w:firstLineChars="200" w:firstLine="480"/>
         <w:rPr>
-          <w:rFonts w:ascii="Courier New" w:hAnsi="Courier New" w:hint="eastAsia"/>
+          <w:rFonts w:ascii="Courier New" w:hAnsi="Courier New"/>
+          <w:sz w:val="24"/>
+          <w:szCs w:val="24"/>
+        </w:rPr>
+      </w:pPr>
+    </w:p>
+    <w:p>
+      <w:pPr>
+        <w:rPr>
+          <w:rFonts w:ascii="Courier New" w:hAnsi="Courier New"/>
+          <w:sz w:val="32"/>
+          <w:szCs w:val="32"/>
+        </w:rPr>
+      </w:pPr>
+      <w:r>
+        <w:rPr>
+          <w:rFonts w:ascii="Courier New" w:hAnsi="Courier New"/>
+          <w:sz w:val="32"/>
+          <w:szCs w:val="32"/>
+        </w:rPr>
+        <w:t>3</w:t>
+      </w:r>
+      <w:r>
+        <w:rPr>
+          <w:rFonts w:ascii="Courier New" w:hAnsi="Courier New" w:hint="eastAsia"/>
+          <w:sz w:val="32"/>
+          <w:szCs w:val="32"/>
+        </w:rPr>
+        <w:t>.</w:t>
+      </w:r>
+      <w:r>
+        <w:rPr>
+          <w:rFonts w:ascii="Courier New" w:hAnsi="Courier New"/>
+          <w:sz w:val="32"/>
+          <w:szCs w:val="32"/>
+        </w:rPr>
+        <w:t>3</w:t>
+      </w:r>
+      <w:r>
+        <w:rPr>
+          <w:rFonts w:ascii="Courier New" w:hAnsi="Courier New"/>
+          <w:sz w:val="32"/>
+          <w:szCs w:val="32"/>
+        </w:rPr>
+        <w:t xml:space="preserve"> </w:t>
+      </w:r>
+      <w:r>
+        <w:rPr>
+          <w:rFonts w:ascii="Courier New" w:hAnsi="Courier New" w:hint="eastAsia"/>
+          <w:sz w:val="32"/>
+          <w:szCs w:val="32"/>
+        </w:rPr>
+        <w:t>绘制</w:t>
+      </w:r>
+      <w:r>
+        <w:rPr>
+          <w:rFonts w:ascii="Courier New" w:hAnsi="Courier New" w:hint="eastAsia"/>
+          <w:sz w:val="32"/>
+          <w:szCs w:val="32"/>
+        </w:rPr>
+        <w:t>股票</w:t>
+      </w:r>
+      <w:r>
+        <w:rPr>
+          <w:rFonts w:ascii="Courier New" w:hAnsi="Courier New" w:hint="eastAsia"/>
+          <w:sz w:val="32"/>
+          <w:szCs w:val="32"/>
+        </w:rPr>
+        <w:t>分析数据统计图</w:t>
+      </w:r>
+    </w:p>
+    <w:p>
+      <w:pPr>
+        <w:ind w:firstLineChars="200" w:firstLine="480"/>
+        <w:rPr>
+          <w:rFonts w:ascii="Courier New" w:hAnsi="Courier New"/>
+          <w:sz w:val="24"/>
+          <w:szCs w:val="24"/>
+        </w:rPr>
+      </w:pPr>
+      <w:r>
+        <w:rPr>
+          <w:rFonts w:ascii="Courier New" w:hAnsi="Courier New" w:hint="eastAsia"/>
+          <w:sz w:val="24"/>
+          <w:szCs w:val="24"/>
+        </w:rPr>
+        <w:t>在上一节中，我们介绍了如何以各种方式定量地分析股票数据。本节我们将介绍股票数据的可视化过程。</w:t>
+      </w:r>
+    </w:p>
+    <w:p>
+      <w:pPr>
+        <w:ind w:firstLineChars="200" w:firstLine="480"/>
+        <w:rPr>
+          <w:rFonts w:ascii="Courier New" w:hAnsi="Courier New"/>
           <w:sz w:val="24"/>
           <w:szCs w:val="24"/>
         </w:rPr>
@@ -15080,6 +15163,56 @@
       <w:pPr>
         <w:ind w:firstLineChars="200" w:firstLine="480"/>
         <w:rPr>
+          <w:rFonts w:ascii="Courier New" w:hAnsi="Courier New" w:hint="eastAsia"/>
+          <w:sz w:val="24"/>
+          <w:szCs w:val="24"/>
+        </w:rPr>
+      </w:pPr>
+      <w:r>
+        <w:rPr>
+          <w:rFonts w:ascii="Courier New" w:hAnsi="Courier New" w:hint="eastAsia"/>
+          <w:sz w:val="24"/>
+          <w:szCs w:val="24"/>
+        </w:rPr>
+        <w:t>3.</w:t>
+      </w:r>
+      <w:r>
+        <w:rPr>
+          <w:rFonts w:ascii="Courier New" w:hAnsi="Courier New"/>
+          <w:sz w:val="24"/>
+          <w:szCs w:val="24"/>
+        </w:rPr>
+        <w:t>3</w:t>
+      </w:r>
+      <w:r>
+        <w:rPr>
+          <w:rFonts w:ascii="Courier New" w:hAnsi="Courier New" w:hint="eastAsia"/>
+          <w:sz w:val="24"/>
+          <w:szCs w:val="24"/>
+        </w:rPr>
+        <w:t>.</w:t>
+      </w:r>
+      <w:r>
+        <w:rPr>
+          <w:rFonts w:ascii="Courier New" w:hAnsi="Courier New"/>
+          <w:sz w:val="24"/>
+          <w:szCs w:val="24"/>
+        </w:rPr>
+        <w:t xml:space="preserve">1 </w:t>
+      </w:r>
+      <w:r>
+        <w:rPr>
+          <w:rFonts w:ascii="Courier New" w:hAnsi="Courier New" w:hint="eastAsia"/>
+          <w:sz w:val="24"/>
+          <w:szCs w:val="24"/>
+        </w:rPr>
+        <w:t>绘制股票简单移动平均线</w:t>
+      </w:r>
+    </w:p>
+    <w:p>
+      <w:pPr>
+        <w:ind w:firstLineChars="200" w:firstLine="480"/>
+        <w:rPr>
           <w:rFonts w:ascii="Courier New" w:hAnsi="Courier New"/>
           <w:sz w:val="24"/>
           <w:szCs w:val="24"/>
@@ -15088,82 +15221,177 @@
     </w:p>
     <w:p>
       <w:pPr>
-        <w:rPr>
-          <w:rFonts w:ascii="Courier New" w:hAnsi="Courier New"/>
-          <w:sz w:val="32"/>
-          <w:szCs w:val="32"/>
+        <w:ind w:firstLineChars="200" w:firstLine="480"/>
+        <w:rPr>
+          <w:rFonts w:ascii="Courier New" w:hAnsi="Courier New"/>
+          <w:sz w:val="24"/>
+          <w:szCs w:val="24"/>
         </w:rPr>
       </w:pPr>
-      <w:r>
-        <w:rPr>
-          <w:rFonts w:ascii="Courier New" w:hAnsi="Courier New"/>
-          <w:sz w:val="32"/>
-          <w:szCs w:val="32"/>
-        </w:rPr>
-        <w:t>3</w:t>
-      </w:r>
-      <w:r>
-        <w:rPr>
-          <w:rFonts w:ascii="Courier New" w:hAnsi="Courier New" w:hint="eastAsia"/>
-          <w:sz w:val="32"/>
-          <w:szCs w:val="32"/>
-        </w:rPr>
-        <w:t>.</w:t>
-      </w:r>
-      <w:r>
-        <w:rPr>
-          <w:rFonts w:ascii="Courier New" w:hAnsi="Courier New"/>
-          <w:sz w:val="32"/>
-          <w:szCs w:val="32"/>
-        </w:rPr>
-        <w:t>3</w:t>
-      </w:r>
-      <w:r>
-        <w:rPr>
-          <w:rFonts w:ascii="Courier New" w:hAnsi="Courier New"/>
-          <w:sz w:val="32"/>
-          <w:szCs w:val="32"/>
-        </w:rPr>
-        <w:t xml:space="preserve"> </w:t>
-      </w:r>
-      <w:r>
-        <w:rPr>
-          <w:rFonts w:ascii="Courier New" w:hAnsi="Courier New"/>
-          <w:sz w:val="32"/>
-          <w:szCs w:val="32"/>
-        </w:rPr>
-        <w:t>TODO:</w:t>
-      </w:r>
-      <w:r>
-        <w:rPr>
-          <w:rFonts w:ascii="Courier New" w:hAnsi="Courier New" w:hint="eastAsia"/>
-          <w:sz w:val="32"/>
-          <w:szCs w:val="32"/>
-        </w:rPr>
-        <w:t>绘制分析数据统计图（七，八</w:t>
-      </w:r>
-      <w:r>
-        <w:rPr>
-          <w:rFonts w:ascii="Courier New" w:hAnsi="Courier New" w:hint="eastAsia"/>
-          <w:sz w:val="32"/>
-          <w:szCs w:val="32"/>
-        </w:rPr>
-        <w:t>节</w:t>
-      </w:r>
-      <w:r>
-        <w:rPr>
-          <w:rFonts w:ascii="Courier New" w:hAnsi="Courier New" w:hint="eastAsia"/>
-          <w:sz w:val="32"/>
-          <w:szCs w:val="32"/>
-        </w:rPr>
-        <w:t>）</w:t>
-      </w:r>
     </w:p>
     <w:p>
       <w:pPr>
         <w:ind w:firstLineChars="200" w:firstLine="480"/>
         <w:rPr>
           <w:rFonts w:ascii="Courier New" w:hAnsi="Courier New"/>
+          <w:sz w:val="24"/>
+          <w:szCs w:val="24"/>
+        </w:rPr>
+      </w:pPr>
+    </w:p>
+    <w:p>
+      <w:pPr>
+        <w:ind w:firstLineChars="200" w:firstLine="480"/>
+        <w:rPr>
+          <w:rFonts w:ascii="Courier New" w:hAnsi="Courier New"/>
+          <w:sz w:val="24"/>
+          <w:szCs w:val="24"/>
+        </w:rPr>
+      </w:pPr>
+      <w:r>
+        <w:rPr>
+          <w:rFonts w:ascii="Courier New" w:hAnsi="Courier New" w:hint="eastAsia"/>
+          <w:sz w:val="24"/>
+          <w:szCs w:val="24"/>
+        </w:rPr>
+        <w:t>3.</w:t>
+      </w:r>
+      <w:r>
+        <w:rPr>
+          <w:rFonts w:ascii="Courier New" w:hAnsi="Courier New"/>
+          <w:sz w:val="24"/>
+          <w:szCs w:val="24"/>
+        </w:rPr>
+        <w:t>3</w:t>
+      </w:r>
+      <w:r>
+        <w:rPr>
+          <w:rFonts w:ascii="Courier New" w:hAnsi="Courier New" w:hint="eastAsia"/>
+          <w:sz w:val="24"/>
+          <w:szCs w:val="24"/>
+        </w:rPr>
+        <w:t>.</w:t>
+      </w:r>
+      <w:r>
+        <w:rPr>
+          <w:rFonts w:ascii="Courier New" w:hAnsi="Courier New"/>
+          <w:sz w:val="24"/>
+          <w:szCs w:val="24"/>
+        </w:rPr>
+        <w:t xml:space="preserve">2 </w:t>
+      </w:r>
+      <w:r>
+        <w:rPr>
+          <w:rFonts w:ascii="Courier New" w:hAnsi="Courier New" w:hint="eastAsia"/>
+          <w:sz w:val="24"/>
+          <w:szCs w:val="24"/>
+        </w:rPr>
+        <w:t>绘制股票指数移动平均线</w:t>
+      </w:r>
+    </w:p>
+    <w:p>
+      <w:pPr>
+        <w:ind w:firstLineChars="200" w:firstLine="480"/>
+        <w:rPr>
+          <w:rFonts w:ascii="Courier New" w:hAnsi="Courier New"/>
+          <w:sz w:val="24"/>
+          <w:szCs w:val="24"/>
+        </w:rPr>
+      </w:pPr>
+    </w:p>
+    <w:p>
+      <w:pPr>
+        <w:ind w:firstLineChars="200" w:firstLine="480"/>
+        <w:rPr>
+          <w:rFonts w:ascii="Courier New" w:hAnsi="Courier New"/>
+          <w:sz w:val="24"/>
+          <w:szCs w:val="24"/>
+        </w:rPr>
+      </w:pPr>
+    </w:p>
+    <w:p>
+      <w:pPr>
+        <w:ind w:firstLineChars="200" w:firstLine="480"/>
+        <w:rPr>
+          <w:rFonts w:ascii="Courier New" w:hAnsi="Courier New" w:hint="eastAsia"/>
+          <w:sz w:val="24"/>
+          <w:szCs w:val="24"/>
+        </w:rPr>
+      </w:pPr>
+    </w:p>
+    <w:p>
+      <w:pPr>
+        <w:ind w:firstLineChars="200" w:firstLine="480"/>
+        <w:rPr>
+          <w:rFonts w:ascii="Courier New" w:hAnsi="Courier New" w:hint="eastAsia"/>
+          <w:sz w:val="24"/>
+          <w:szCs w:val="24"/>
+        </w:rPr>
+      </w:pPr>
+      <w:r>
+        <w:rPr>
+          <w:rFonts w:ascii="Courier New" w:hAnsi="Courier New" w:hint="eastAsia"/>
+          <w:sz w:val="24"/>
+          <w:szCs w:val="24"/>
+        </w:rPr>
+        <w:t>3.</w:t>
+      </w:r>
+      <w:r>
+        <w:rPr>
+          <w:rFonts w:ascii="Courier New" w:hAnsi="Courier New"/>
+          <w:sz w:val="24"/>
+          <w:szCs w:val="24"/>
+        </w:rPr>
+        <w:t>3</w:t>
+      </w:r>
+      <w:r>
+        <w:rPr>
+          <w:rFonts w:ascii="Courier New" w:hAnsi="Courier New" w:hint="eastAsia"/>
+          <w:sz w:val="24"/>
+          <w:szCs w:val="24"/>
+        </w:rPr>
+        <w:t>.</w:t>
+      </w:r>
+      <w:r>
+        <w:rPr>
+          <w:rFonts w:ascii="Courier New" w:hAnsi="Courier New"/>
+          <w:sz w:val="24"/>
+          <w:szCs w:val="24"/>
+        </w:rPr>
+        <w:t xml:space="preserve">3 </w:t>
+      </w:r>
+      <w:r>
+        <w:rPr>
+          <w:rFonts w:ascii="Courier New" w:hAnsi="Courier New" w:hint="eastAsia"/>
+          <w:sz w:val="24"/>
+          <w:szCs w:val="24"/>
+        </w:rPr>
+        <w:t>绘制股票</w:t>
+      </w:r>
+      <w:r>
+        <w:rPr>
+          <w:rFonts w:ascii="Courier New" w:hAnsi="Courier New" w:hint="eastAsia"/>
+          <w:sz w:val="24"/>
+          <w:szCs w:val="24"/>
+        </w:rPr>
+        <w:t>的</w:t>
+      </w:r>
+      <w:bookmarkStart w:id="0" w:name="_GoBack"/>
+      <w:bookmarkEnd w:id="0"/>
+      <w:r>
+        <w:rPr>
+          <w:rFonts w:ascii="Courier New" w:hAnsi="Courier New" w:hint="eastAsia"/>
+          <w:sz w:val="24"/>
+          <w:szCs w:val="24"/>
+        </w:rPr>
+        <w:t>布林带</w:t>
+      </w:r>
+    </w:p>
+    <w:p>
+      <w:pPr>
+        <w:ind w:firstLineChars="200" w:firstLine="480"/>
+        <w:rPr>
+          <w:rFonts w:ascii="Courier New" w:hAnsi="Courier New" w:hint="eastAsia"/>
           <w:sz w:val="24"/>
           <w:szCs w:val="24"/>
         </w:rPr>

</xml_diff>

<commit_message>
Book chapter update: updating chapter 3.3.1 "Plotting  SMA"
</commit_message>
<xml_diff>
--- a/python_book/stock/stock.docx
+++ b/python_book/stock/stock.docx
@@ -15267,7 +15267,7 @@
               </w:tabs>
               <w:jc w:val="left"/>
               <w:rPr>
-                <w:rFonts w:ascii="Courier New" w:eastAsia="宋体" w:hAnsi="Courier New" w:cs="Courier New" w:hint="eastAsia"/>
+                <w:rFonts w:ascii="Courier New" w:eastAsia="宋体" w:hAnsi="Courier New" w:cs="Courier New"/>
                 <w:color w:val="000000"/>
                 <w:kern w:val="0"/>
                 <w:sz w:val="25"/>
@@ -15464,8 +15464,6 @@
               </w:rPr>
               <w:t>show</w:t>
             </w:r>
-            <w:bookmarkStart w:id="0" w:name="_GoBack"/>
-            <w:bookmarkEnd w:id="0"/>
           </w:p>
         </w:tc>
       </w:tr>
@@ -15482,9 +15480,926 @@
     </w:p>
     <w:p>
       <w:pPr>
+        <w:ind w:firstLineChars="200" w:firstLine="482"/>
+        <w:rPr>
+          <w:rFonts w:ascii="Courier New" w:hAnsi="Courier New"/>
+          <w:b/>
+          <w:sz w:val="24"/>
+          <w:szCs w:val="24"/>
+        </w:rPr>
+      </w:pPr>
+      <w:r>
+        <w:rPr>
+          <w:rFonts w:ascii="Courier New" w:hAnsi="Courier New" w:hint="eastAsia"/>
+          <w:b/>
+          <w:sz w:val="24"/>
+          <w:szCs w:val="24"/>
+        </w:rPr>
+        <w:t>3.</w:t>
+      </w:r>
+      <w:r>
+        <w:rPr>
+          <w:rFonts w:ascii="Courier New" w:hAnsi="Courier New"/>
+          <w:b/>
+          <w:sz w:val="24"/>
+          <w:szCs w:val="24"/>
+        </w:rPr>
+        <w:t>3</w:t>
+      </w:r>
+      <w:r>
+        <w:rPr>
+          <w:rFonts w:ascii="Courier New" w:hAnsi="Courier New" w:hint="eastAsia"/>
+          <w:b/>
+          <w:sz w:val="24"/>
+          <w:szCs w:val="24"/>
+        </w:rPr>
+        <w:t>.</w:t>
+      </w:r>
+      <w:r>
+        <w:rPr>
+          <w:rFonts w:ascii="Courier New" w:hAnsi="Courier New"/>
+          <w:b/>
+          <w:sz w:val="24"/>
+          <w:szCs w:val="24"/>
+        </w:rPr>
+        <w:t xml:space="preserve">1 </w:t>
+      </w:r>
+      <w:r>
+        <w:rPr>
+          <w:rFonts w:ascii="Courier New" w:hAnsi="Courier New" w:hint="eastAsia"/>
+          <w:b/>
+          <w:sz w:val="24"/>
+          <w:szCs w:val="24"/>
+        </w:rPr>
+        <w:t>绘制股票简单移动平均线</w:t>
+      </w:r>
+    </w:p>
+    <w:p>
+      <w:pPr>
         <w:ind w:firstLineChars="200" w:firstLine="480"/>
         <w:rPr>
-          <w:rFonts w:ascii="Courier New" w:hAnsi="Courier New" w:hint="eastAsia"/>
+          <w:rFonts w:ascii="Courier New" w:hAnsi="Courier New"/>
+          <w:sz w:val="24"/>
+          <w:szCs w:val="24"/>
+        </w:rPr>
+      </w:pPr>
+      <w:r>
+        <w:rPr>
+          <w:rFonts w:ascii="Courier New" w:hAnsi="Courier New" w:hint="eastAsia"/>
+          <w:sz w:val="24"/>
+          <w:szCs w:val="24"/>
+        </w:rPr>
+        <w:t>首先介绍如何绘制股票的简单移动平均线。</w:t>
+      </w:r>
+    </w:p>
+    <w:tbl>
+      <w:tblPr>
+        <w:tblStyle w:val="a5"/>
+        <w:tblW w:w="0" w:type="auto"/>
+        <w:tblLook w:val="04A0" w:firstRow="1" w:lastRow="0" w:firstColumn="1" w:lastColumn="0" w:noHBand="0" w:noVBand="1"/>
+      </w:tblPr>
+      <w:tblGrid>
+        <w:gridCol w:w="8522"/>
+      </w:tblGrid>
+      <w:tr>
+        <w:tc>
+          <w:tcPr>
+            <w:tcW w:w="8522" w:type="dxa"/>
+          </w:tcPr>
+          <w:p>
+            <w:pPr>
+              <w:widowControl/>
+              <w:shd w:val="clear" w:color="auto" w:fill="FFFFFF"/>
+              <w:tabs>
+                <w:tab w:val="left" w:pos="916"/>
+                <w:tab w:val="left" w:pos="1832"/>
+                <w:tab w:val="left" w:pos="2748"/>
+                <w:tab w:val="left" w:pos="3664"/>
+                <w:tab w:val="left" w:pos="4580"/>
+                <w:tab w:val="left" w:pos="5496"/>
+                <w:tab w:val="left" w:pos="6412"/>
+                <w:tab w:val="left" w:pos="7328"/>
+                <w:tab w:val="left" w:pos="8244"/>
+                <w:tab w:val="left" w:pos="9160"/>
+                <w:tab w:val="left" w:pos="10076"/>
+                <w:tab w:val="left" w:pos="10992"/>
+                <w:tab w:val="left" w:pos="11908"/>
+                <w:tab w:val="left" w:pos="12824"/>
+                <w:tab w:val="left" w:pos="13740"/>
+                <w:tab w:val="left" w:pos="14656"/>
+              </w:tabs>
+              <w:jc w:val="left"/>
+              <w:rPr>
+                <w:rFonts w:ascii="Courier New" w:eastAsia="宋体" w:hAnsi="Courier New" w:cs="Courier New"/>
+                <w:color w:val="000000"/>
+                <w:kern w:val="0"/>
+                <w:sz w:val="25"/>
+                <w:szCs w:val="25"/>
+              </w:rPr>
+            </w:pPr>
+            <w:r>
+              <w:rPr>
+                <w:rFonts w:ascii="Courier New" w:eastAsia="宋体" w:hAnsi="Courier New" w:cs="Courier New"/>
+                <w:color w:val="000000"/>
+                <w:kern w:val="0"/>
+                <w:sz w:val="25"/>
+                <w:szCs w:val="25"/>
+              </w:rPr>
+              <w:t xml:space="preserve">N = </w:t>
+            </w:r>
+            <w:r>
+              <w:rPr>
+                <w:rFonts w:ascii="Courier New" w:eastAsia="宋体" w:hAnsi="Courier New" w:cs="Courier New"/>
+                <w:color w:val="0000FF"/>
+                <w:kern w:val="0"/>
+                <w:sz w:val="25"/>
+                <w:szCs w:val="25"/>
+              </w:rPr>
+              <w:t xml:space="preserve">5      </w:t>
+            </w:r>
+            <w:r>
+              <w:rPr>
+                <w:rFonts w:ascii="Courier New" w:eastAsia="宋体" w:hAnsi="Courier New" w:cs="Courier New"/>
+                <w:i/>
+                <w:iCs/>
+                <w:color w:val="808080"/>
+                <w:kern w:val="0"/>
+                <w:sz w:val="25"/>
+                <w:szCs w:val="25"/>
+              </w:rPr>
+              <w:t># 5</w:t>
+            </w:r>
+            <w:r>
+              <w:rPr>
+                <w:rFonts w:ascii="宋体" w:eastAsia="宋体" w:hAnsi="宋体" w:cs="Courier New" w:hint="eastAsia"/>
+                <w:i/>
+                <w:iCs/>
+                <w:color w:val="808080"/>
+                <w:kern w:val="0"/>
+                <w:sz w:val="25"/>
+                <w:szCs w:val="25"/>
+              </w:rPr>
+              <w:t>天移动平均线</w:t>
+            </w:r>
+            <w:r>
+              <w:rPr>
+                <w:rFonts w:ascii="宋体" w:eastAsia="宋体" w:hAnsi="宋体" w:cs="Courier New" w:hint="eastAsia"/>
+                <w:i/>
+                <w:iCs/>
+                <w:color w:val="808080"/>
+                <w:kern w:val="0"/>
+                <w:sz w:val="25"/>
+                <w:szCs w:val="25"/>
+              </w:rPr>
+              <w:br/>
+            </w:r>
+            <w:r>
+              <w:rPr>
+                <w:rFonts w:ascii="Courier New" w:eastAsia="宋体" w:hAnsi="Courier New" w:cs="Courier New"/>
+                <w:color w:val="000000"/>
+                <w:kern w:val="0"/>
+                <w:sz w:val="25"/>
+                <w:szCs w:val="25"/>
+              </w:rPr>
+              <w:t xml:space="preserve">weights = </w:t>
+            </w:r>
+            <w:proofErr w:type="spellStart"/>
+            <w:r>
+              <w:rPr>
+                <w:rFonts w:ascii="Courier New" w:eastAsia="宋体" w:hAnsi="Courier New" w:cs="Courier New"/>
+                <w:color w:val="000000"/>
+                <w:kern w:val="0"/>
+                <w:sz w:val="25"/>
+                <w:szCs w:val="25"/>
+              </w:rPr>
+              <w:t>np.ones</w:t>
+            </w:r>
+            <w:proofErr w:type="spellEnd"/>
+            <w:r>
+              <w:rPr>
+                <w:rFonts w:ascii="Courier New" w:eastAsia="宋体" w:hAnsi="Courier New" w:cs="Courier New"/>
+                <w:color w:val="000000"/>
+                <w:kern w:val="0"/>
+                <w:sz w:val="25"/>
+                <w:szCs w:val="25"/>
+              </w:rPr>
+              <w:t>(N) / N</w:t>
+            </w:r>
+            <w:r>
+              <w:rPr>
+                <w:rFonts w:ascii="Courier New" w:eastAsia="宋体" w:hAnsi="Courier New" w:cs="Courier New"/>
+                <w:color w:val="000000"/>
+                <w:kern w:val="0"/>
+                <w:sz w:val="25"/>
+                <w:szCs w:val="25"/>
+              </w:rPr>
+              <w:br/>
+            </w:r>
+            <w:r>
+              <w:rPr>
+                <w:rFonts w:ascii="Courier New" w:eastAsia="宋体" w:hAnsi="Courier New" w:cs="Courier New"/>
+                <w:color w:val="000080"/>
+                <w:kern w:val="0"/>
+                <w:sz w:val="25"/>
+                <w:szCs w:val="25"/>
+              </w:rPr>
+              <w:t>print</w:t>
+            </w:r>
+            <w:r>
+              <w:rPr>
+                <w:rFonts w:ascii="Courier New" w:eastAsia="宋体" w:hAnsi="Courier New" w:cs="Courier New"/>
+                <w:color w:val="000000"/>
+                <w:kern w:val="0"/>
+                <w:sz w:val="25"/>
+                <w:szCs w:val="25"/>
+              </w:rPr>
+              <w:t>(</w:t>
+            </w:r>
+            <w:r>
+              <w:rPr>
+                <w:rFonts w:ascii="Courier New" w:eastAsia="宋体" w:hAnsi="Courier New" w:cs="Courier New"/>
+                <w:b/>
+                <w:bCs/>
+                <w:color w:val="008080"/>
+                <w:kern w:val="0"/>
+                <w:sz w:val="25"/>
+                <w:szCs w:val="25"/>
+              </w:rPr>
+              <w:t>'</w:t>
+            </w:r>
+            <w:r>
+              <w:rPr>
+                <w:rFonts w:ascii="宋体" w:eastAsia="宋体" w:hAnsi="宋体" w:cs="Courier New" w:hint="eastAsia"/>
+                <w:b/>
+                <w:bCs/>
+                <w:color w:val="008080"/>
+                <w:kern w:val="0"/>
+                <w:sz w:val="25"/>
+                <w:szCs w:val="25"/>
+              </w:rPr>
+              <w:t>权重</w:t>
+            </w:r>
+            <w:r>
+              <w:rPr>
+                <w:rFonts w:ascii="Courier New" w:eastAsia="宋体" w:hAnsi="Courier New" w:cs="Courier New"/>
+                <w:b/>
+                <w:bCs/>
+                <w:color w:val="008080"/>
+                <w:kern w:val="0"/>
+                <w:sz w:val="25"/>
+                <w:szCs w:val="25"/>
+              </w:rPr>
+              <w:t xml:space="preserve"> weights ='</w:t>
+            </w:r>
+            <w:r>
+              <w:rPr>
+                <w:rFonts w:ascii="Courier New" w:eastAsia="宋体" w:hAnsi="Courier New" w:cs="Courier New"/>
+                <w:color w:val="000000"/>
+                <w:kern w:val="0"/>
+                <w:sz w:val="25"/>
+                <w:szCs w:val="25"/>
+              </w:rPr>
+              <w:t>,weights)</w:t>
+            </w:r>
+            <w:r>
+              <w:rPr>
+                <w:rFonts w:ascii="Courier New" w:eastAsia="宋体" w:hAnsi="Courier New" w:cs="Courier New"/>
+                <w:color w:val="000000"/>
+                <w:kern w:val="0"/>
+                <w:sz w:val="25"/>
+                <w:szCs w:val="25"/>
+              </w:rPr>
+              <w:br/>
+            </w:r>
+            <w:r>
+              <w:rPr>
+                <w:rFonts w:ascii="Courier New" w:eastAsia="宋体" w:hAnsi="Courier New" w:cs="Courier New"/>
+                <w:color w:val="000000"/>
+                <w:kern w:val="0"/>
+                <w:sz w:val="25"/>
+                <w:szCs w:val="25"/>
+              </w:rPr>
+              <w:br/>
+              <w:t xml:space="preserve">close = </w:t>
+            </w:r>
+            <w:proofErr w:type="spellStart"/>
+            <w:r>
+              <w:rPr>
+                <w:rFonts w:ascii="Courier New" w:eastAsia="宋体" w:hAnsi="Courier New" w:cs="Courier New"/>
+                <w:color w:val="000000"/>
+                <w:kern w:val="0"/>
+                <w:sz w:val="25"/>
+                <w:szCs w:val="25"/>
+              </w:rPr>
+              <w:t>np.loadtxt</w:t>
+            </w:r>
+            <w:proofErr w:type="spellEnd"/>
+            <w:r>
+              <w:rPr>
+                <w:rFonts w:ascii="Courier New" w:eastAsia="宋体" w:hAnsi="Courier New" w:cs="Courier New"/>
+                <w:color w:val="000000"/>
+                <w:kern w:val="0"/>
+                <w:sz w:val="25"/>
+                <w:szCs w:val="25"/>
+              </w:rPr>
+              <w:t>(</w:t>
+            </w:r>
+            <w:r>
+              <w:rPr>
+                <w:rFonts w:ascii="Courier New" w:eastAsia="宋体" w:hAnsi="Courier New" w:cs="Courier New"/>
+                <w:b/>
+                <w:bCs/>
+                <w:color w:val="008080"/>
+                <w:kern w:val="0"/>
+                <w:sz w:val="25"/>
+                <w:szCs w:val="25"/>
+              </w:rPr>
+              <w:t>"petro_china.csv"</w:t>
+            </w:r>
+            <w:r>
+              <w:rPr>
+                <w:rFonts w:ascii="Courier New" w:eastAsia="宋体" w:hAnsi="Courier New" w:cs="Courier New"/>
+                <w:color w:val="000000"/>
+                <w:kern w:val="0"/>
+                <w:sz w:val="25"/>
+                <w:szCs w:val="25"/>
+              </w:rPr>
+              <w:t xml:space="preserve">, </w:t>
+            </w:r>
+            <w:r>
+              <w:rPr>
+                <w:rFonts w:ascii="Courier New" w:eastAsia="宋体" w:hAnsi="Courier New" w:cs="Courier New"/>
+                <w:color w:val="660099"/>
+                <w:kern w:val="0"/>
+                <w:sz w:val="25"/>
+                <w:szCs w:val="25"/>
+              </w:rPr>
+              <w:t>delimiter</w:t>
+            </w:r>
+            <w:r>
+              <w:rPr>
+                <w:rFonts w:ascii="Courier New" w:eastAsia="宋体" w:hAnsi="Courier New" w:cs="Courier New"/>
+                <w:color w:val="000000"/>
+                <w:kern w:val="0"/>
+                <w:sz w:val="25"/>
+                <w:szCs w:val="25"/>
+              </w:rPr>
+              <w:t>=</w:t>
+            </w:r>
+            <w:r>
+              <w:rPr>
+                <w:rFonts w:ascii="Courier New" w:eastAsia="宋体" w:hAnsi="Courier New" w:cs="Courier New"/>
+                <w:b/>
+                <w:bCs/>
+                <w:color w:val="008080"/>
+                <w:kern w:val="0"/>
+                <w:sz w:val="25"/>
+                <w:szCs w:val="25"/>
+              </w:rPr>
+              <w:t>','</w:t>
+            </w:r>
+            <w:r>
+              <w:rPr>
+                <w:rFonts w:ascii="Courier New" w:eastAsia="宋体" w:hAnsi="Courier New" w:cs="Courier New"/>
+                <w:color w:val="000000"/>
+                <w:kern w:val="0"/>
+                <w:sz w:val="25"/>
+                <w:szCs w:val="25"/>
+              </w:rPr>
+              <w:t xml:space="preserve">, </w:t>
+            </w:r>
+            <w:proofErr w:type="spellStart"/>
+            <w:r>
+              <w:rPr>
+                <w:rFonts w:ascii="Courier New" w:eastAsia="宋体" w:hAnsi="Courier New" w:cs="Courier New"/>
+                <w:color w:val="660099"/>
+                <w:kern w:val="0"/>
+                <w:sz w:val="25"/>
+                <w:szCs w:val="25"/>
+              </w:rPr>
+              <w:lastRenderedPageBreak/>
+              <w:t>usecols</w:t>
+            </w:r>
+            <w:proofErr w:type="spellEnd"/>
+            <w:r>
+              <w:rPr>
+                <w:rFonts w:ascii="Courier New" w:eastAsia="宋体" w:hAnsi="Courier New" w:cs="Courier New"/>
+                <w:color w:val="000000"/>
+                <w:kern w:val="0"/>
+                <w:sz w:val="25"/>
+                <w:szCs w:val="25"/>
+              </w:rPr>
+              <w:t>=(</w:t>
+            </w:r>
+            <w:r>
+              <w:rPr>
+                <w:rFonts w:ascii="Courier New" w:eastAsia="宋体" w:hAnsi="Courier New" w:cs="Courier New"/>
+                <w:color w:val="0000FF"/>
+                <w:kern w:val="0"/>
+                <w:sz w:val="25"/>
+                <w:szCs w:val="25"/>
+              </w:rPr>
+              <w:t>3</w:t>
+            </w:r>
+            <w:r>
+              <w:rPr>
+                <w:rFonts w:ascii="Courier New" w:eastAsia="宋体" w:hAnsi="Courier New" w:cs="Courier New"/>
+                <w:color w:val="000000"/>
+                <w:kern w:val="0"/>
+                <w:sz w:val="25"/>
+                <w:szCs w:val="25"/>
+              </w:rPr>
+              <w:t xml:space="preserve">, ), </w:t>
+            </w:r>
+            <w:r>
+              <w:rPr>
+                <w:rFonts w:ascii="Courier New" w:eastAsia="宋体" w:hAnsi="Courier New" w:cs="Courier New"/>
+                <w:color w:val="660099"/>
+                <w:kern w:val="0"/>
+                <w:sz w:val="25"/>
+                <w:szCs w:val="25"/>
+              </w:rPr>
+              <w:t>unpack</w:t>
+            </w:r>
+            <w:r>
+              <w:rPr>
+                <w:rFonts w:ascii="Courier New" w:eastAsia="宋体" w:hAnsi="Courier New" w:cs="Courier New"/>
+                <w:color w:val="000000"/>
+                <w:kern w:val="0"/>
+                <w:sz w:val="25"/>
+                <w:szCs w:val="25"/>
+              </w:rPr>
+              <w:t>=</w:t>
+            </w:r>
+            <w:r>
+              <w:rPr>
+                <w:rFonts w:ascii="Courier New" w:eastAsia="宋体" w:hAnsi="Courier New" w:cs="Courier New"/>
+                <w:b/>
+                <w:bCs/>
+                <w:color w:val="000080"/>
+                <w:kern w:val="0"/>
+                <w:sz w:val="25"/>
+                <w:szCs w:val="25"/>
+              </w:rPr>
+              <w:t>True</w:t>
+            </w:r>
+            <w:r>
+              <w:rPr>
+                <w:rFonts w:ascii="Courier New" w:eastAsia="宋体" w:hAnsi="Courier New" w:cs="Courier New"/>
+                <w:color w:val="000000"/>
+                <w:kern w:val="0"/>
+                <w:sz w:val="25"/>
+                <w:szCs w:val="25"/>
+              </w:rPr>
+              <w:t xml:space="preserve">, </w:t>
+            </w:r>
+            <w:proofErr w:type="spellStart"/>
+            <w:r>
+              <w:rPr>
+                <w:rFonts w:ascii="Courier New" w:eastAsia="宋体" w:hAnsi="Courier New" w:cs="Courier New"/>
+                <w:color w:val="660099"/>
+                <w:kern w:val="0"/>
+                <w:sz w:val="25"/>
+                <w:szCs w:val="25"/>
+              </w:rPr>
+              <w:t>skiprows</w:t>
+            </w:r>
+            <w:proofErr w:type="spellEnd"/>
+            <w:r>
+              <w:rPr>
+                <w:rFonts w:ascii="Courier New" w:eastAsia="宋体" w:hAnsi="Courier New" w:cs="Courier New"/>
+                <w:color w:val="000000"/>
+                <w:kern w:val="0"/>
+                <w:sz w:val="25"/>
+                <w:szCs w:val="25"/>
+              </w:rPr>
+              <w:t>=</w:t>
+            </w:r>
+            <w:r>
+              <w:rPr>
+                <w:rFonts w:ascii="Courier New" w:eastAsia="宋体" w:hAnsi="Courier New" w:cs="Courier New"/>
+                <w:color w:val="0000FF"/>
+                <w:kern w:val="0"/>
+                <w:sz w:val="25"/>
+                <w:szCs w:val="25"/>
+              </w:rPr>
+              <w:t>1</w:t>
+            </w:r>
+            <w:r>
+              <w:rPr>
+                <w:rFonts w:ascii="Courier New" w:eastAsia="宋体" w:hAnsi="Courier New" w:cs="Courier New"/>
+                <w:color w:val="000000"/>
+                <w:kern w:val="0"/>
+                <w:sz w:val="25"/>
+                <w:szCs w:val="25"/>
+              </w:rPr>
+              <w:t>)</w:t>
+            </w:r>
+            <w:r>
+              <w:rPr>
+                <w:rFonts w:ascii="Courier New" w:eastAsia="宋体" w:hAnsi="Courier New" w:cs="Courier New"/>
+                <w:color w:val="000000"/>
+                <w:kern w:val="0"/>
+                <w:sz w:val="25"/>
+                <w:szCs w:val="25"/>
+              </w:rPr>
+              <w:br/>
+            </w:r>
+            <w:proofErr w:type="spellStart"/>
+            <w:r>
+              <w:rPr>
+                <w:rFonts w:ascii="Courier New" w:eastAsia="宋体" w:hAnsi="Courier New" w:cs="Courier New"/>
+                <w:color w:val="000000"/>
+                <w:kern w:val="0"/>
+                <w:sz w:val="25"/>
+                <w:szCs w:val="25"/>
+              </w:rPr>
+              <w:t>sma</w:t>
+            </w:r>
+            <w:proofErr w:type="spellEnd"/>
+            <w:r>
+              <w:rPr>
+                <w:rFonts w:ascii="Courier New" w:eastAsia="宋体" w:hAnsi="Courier New" w:cs="Courier New"/>
+                <w:color w:val="000000"/>
+                <w:kern w:val="0"/>
+                <w:sz w:val="25"/>
+                <w:szCs w:val="25"/>
+              </w:rPr>
+              <w:t xml:space="preserve"> = </w:t>
+            </w:r>
+            <w:proofErr w:type="spellStart"/>
+            <w:r>
+              <w:rPr>
+                <w:rFonts w:ascii="Courier New" w:eastAsia="宋体" w:hAnsi="Courier New" w:cs="Courier New"/>
+                <w:color w:val="000000"/>
+                <w:kern w:val="0"/>
+                <w:sz w:val="25"/>
+                <w:szCs w:val="25"/>
+              </w:rPr>
+              <w:t>np.convolve</w:t>
+            </w:r>
+            <w:proofErr w:type="spellEnd"/>
+            <w:r>
+              <w:rPr>
+                <w:rFonts w:ascii="Courier New" w:eastAsia="宋体" w:hAnsi="Courier New" w:cs="Courier New"/>
+                <w:color w:val="000000"/>
+                <w:kern w:val="0"/>
+                <w:sz w:val="25"/>
+                <w:szCs w:val="25"/>
+              </w:rPr>
+              <w:t>(</w:t>
+            </w:r>
+            <w:proofErr w:type="spellStart"/>
+            <w:r>
+              <w:rPr>
+                <w:rFonts w:ascii="Courier New" w:eastAsia="宋体" w:hAnsi="Courier New" w:cs="Courier New"/>
+                <w:color w:val="000000"/>
+                <w:kern w:val="0"/>
+                <w:sz w:val="25"/>
+                <w:szCs w:val="25"/>
+              </w:rPr>
+              <w:t>weights,close</w:t>
+            </w:r>
+            <w:proofErr w:type="spellEnd"/>
+            <w:r>
+              <w:rPr>
+                <w:rFonts w:ascii="Courier New" w:eastAsia="宋体" w:hAnsi="Courier New" w:cs="Courier New"/>
+                <w:color w:val="000000"/>
+                <w:kern w:val="0"/>
+                <w:sz w:val="25"/>
+                <w:szCs w:val="25"/>
+              </w:rPr>
+              <w:t>)[N-</w:t>
+            </w:r>
+            <w:r>
+              <w:rPr>
+                <w:rFonts w:ascii="Courier New" w:eastAsia="宋体" w:hAnsi="Courier New" w:cs="Courier New"/>
+                <w:color w:val="0000FF"/>
+                <w:kern w:val="0"/>
+                <w:sz w:val="25"/>
+                <w:szCs w:val="25"/>
+              </w:rPr>
+              <w:t>1</w:t>
+            </w:r>
+            <w:r>
+              <w:rPr>
+                <w:rFonts w:ascii="Courier New" w:eastAsia="宋体" w:hAnsi="Courier New" w:cs="Courier New"/>
+                <w:color w:val="000000"/>
+                <w:kern w:val="0"/>
+                <w:sz w:val="25"/>
+                <w:szCs w:val="25"/>
+              </w:rPr>
+              <w:t>:-N+</w:t>
+            </w:r>
+            <w:r>
+              <w:rPr>
+                <w:rFonts w:ascii="Courier New" w:eastAsia="宋体" w:hAnsi="Courier New" w:cs="Courier New"/>
+                <w:color w:val="0000FF"/>
+                <w:kern w:val="0"/>
+                <w:sz w:val="25"/>
+                <w:szCs w:val="25"/>
+              </w:rPr>
+              <w:t>1</w:t>
+            </w:r>
+            <w:r>
+              <w:rPr>
+                <w:rFonts w:ascii="Courier New" w:eastAsia="宋体" w:hAnsi="Courier New" w:cs="Courier New"/>
+                <w:color w:val="000000"/>
+                <w:kern w:val="0"/>
+                <w:sz w:val="25"/>
+                <w:szCs w:val="25"/>
+              </w:rPr>
+              <w:t>]</w:t>
+            </w:r>
+            <w:bookmarkStart w:id="0" w:name="_GoBack"/>
+            <w:bookmarkEnd w:id="0"/>
+            <w:r>
+              <w:rPr>
+                <w:rFonts w:ascii="Courier New" w:eastAsia="宋体" w:hAnsi="Courier New" w:cs="Courier New"/>
+                <w:i/>
+                <w:iCs/>
+                <w:color w:val="808080"/>
+                <w:kern w:val="0"/>
+                <w:sz w:val="25"/>
+                <w:szCs w:val="25"/>
+              </w:rPr>
+              <w:t xml:space="preserve"># </w:t>
+            </w:r>
+            <w:r>
+              <w:rPr>
+                <w:rFonts w:ascii="宋体" w:eastAsia="宋体" w:hAnsi="宋体" w:cs="Courier New" w:hint="eastAsia"/>
+                <w:i/>
+                <w:iCs/>
+                <w:color w:val="808080"/>
+                <w:kern w:val="0"/>
+                <w:sz w:val="25"/>
+                <w:szCs w:val="25"/>
+              </w:rPr>
+              <w:t>简单移动平均线</w:t>
+            </w:r>
+            <w:r>
+              <w:rPr>
+                <w:rFonts w:ascii="宋体" w:eastAsia="宋体" w:hAnsi="宋体" w:cs="Courier New" w:hint="eastAsia"/>
+                <w:i/>
+                <w:iCs/>
+                <w:color w:val="808080"/>
+                <w:kern w:val="0"/>
+                <w:sz w:val="25"/>
+                <w:szCs w:val="25"/>
+              </w:rPr>
+              <w:br/>
+            </w:r>
+            <w:r>
+              <w:rPr>
+                <w:rFonts w:ascii="Courier New" w:eastAsia="宋体" w:hAnsi="Courier New" w:cs="Courier New"/>
+                <w:color w:val="000000"/>
+                <w:kern w:val="0"/>
+                <w:sz w:val="25"/>
+                <w:szCs w:val="25"/>
+              </w:rPr>
+              <w:t xml:space="preserve">t = </w:t>
+            </w:r>
+            <w:proofErr w:type="spellStart"/>
+            <w:r>
+              <w:rPr>
+                <w:rFonts w:ascii="Courier New" w:eastAsia="宋体" w:hAnsi="Courier New" w:cs="Courier New"/>
+                <w:color w:val="000000"/>
+                <w:kern w:val="0"/>
+                <w:sz w:val="25"/>
+                <w:szCs w:val="25"/>
+              </w:rPr>
+              <w:t>np.arange</w:t>
+            </w:r>
+            <w:proofErr w:type="spellEnd"/>
+            <w:r>
+              <w:rPr>
+                <w:rFonts w:ascii="Courier New" w:eastAsia="宋体" w:hAnsi="Courier New" w:cs="Courier New"/>
+                <w:color w:val="000000"/>
+                <w:kern w:val="0"/>
+                <w:sz w:val="25"/>
+                <w:szCs w:val="25"/>
+              </w:rPr>
+              <w:t xml:space="preserve">(N - </w:t>
+            </w:r>
+            <w:r>
+              <w:rPr>
+                <w:rFonts w:ascii="Courier New" w:eastAsia="宋体" w:hAnsi="Courier New" w:cs="Courier New"/>
+                <w:color w:val="0000FF"/>
+                <w:kern w:val="0"/>
+                <w:sz w:val="25"/>
+                <w:szCs w:val="25"/>
+              </w:rPr>
+              <w:t>1</w:t>
+            </w:r>
+            <w:r>
+              <w:rPr>
+                <w:rFonts w:ascii="Courier New" w:eastAsia="宋体" w:hAnsi="Courier New" w:cs="Courier New"/>
+                <w:color w:val="000000"/>
+                <w:kern w:val="0"/>
+                <w:sz w:val="25"/>
+                <w:szCs w:val="25"/>
+              </w:rPr>
+              <w:t xml:space="preserve">, </w:t>
+            </w:r>
+            <w:proofErr w:type="spellStart"/>
+            <w:r>
+              <w:rPr>
+                <w:rFonts w:ascii="Courier New" w:eastAsia="宋体" w:hAnsi="Courier New" w:cs="Courier New"/>
+                <w:color w:val="000080"/>
+                <w:kern w:val="0"/>
+                <w:sz w:val="25"/>
+                <w:szCs w:val="25"/>
+              </w:rPr>
+              <w:t>len</w:t>
+            </w:r>
+            <w:proofErr w:type="spellEnd"/>
+            <w:r>
+              <w:rPr>
+                <w:rFonts w:ascii="Courier New" w:eastAsia="宋体" w:hAnsi="Courier New" w:cs="Courier New"/>
+                <w:color w:val="000000"/>
+                <w:kern w:val="0"/>
+                <w:sz w:val="25"/>
+                <w:szCs w:val="25"/>
+              </w:rPr>
+              <w:t>(close))</w:t>
+            </w:r>
+            <w:r>
+              <w:rPr>
+                <w:rFonts w:ascii="Courier New" w:eastAsia="宋体" w:hAnsi="Courier New" w:cs="Courier New"/>
+                <w:color w:val="000000"/>
+                <w:kern w:val="0"/>
+                <w:sz w:val="25"/>
+                <w:szCs w:val="25"/>
+              </w:rPr>
+              <w:br/>
+              <w:t xml:space="preserve">plot(t, close[N - </w:t>
+            </w:r>
+            <w:r>
+              <w:rPr>
+                <w:rFonts w:ascii="Courier New" w:eastAsia="宋体" w:hAnsi="Courier New" w:cs="Courier New"/>
+                <w:color w:val="0000FF"/>
+                <w:kern w:val="0"/>
+                <w:sz w:val="25"/>
+                <w:szCs w:val="25"/>
+              </w:rPr>
+              <w:t>1</w:t>
+            </w:r>
+            <w:r>
+              <w:rPr>
+                <w:rFonts w:ascii="Courier New" w:eastAsia="宋体" w:hAnsi="Courier New" w:cs="Courier New"/>
+                <w:color w:val="000000"/>
+                <w:kern w:val="0"/>
+                <w:sz w:val="25"/>
+                <w:szCs w:val="25"/>
+              </w:rPr>
+              <w:t xml:space="preserve">:], </w:t>
+            </w:r>
+            <w:proofErr w:type="spellStart"/>
+            <w:r>
+              <w:rPr>
+                <w:rFonts w:ascii="Courier New" w:eastAsia="宋体" w:hAnsi="Courier New" w:cs="Courier New"/>
+                <w:color w:val="660099"/>
+                <w:kern w:val="0"/>
+                <w:sz w:val="25"/>
+                <w:szCs w:val="25"/>
+              </w:rPr>
+              <w:t>lw</w:t>
+            </w:r>
+            <w:proofErr w:type="spellEnd"/>
+            <w:r>
+              <w:rPr>
+                <w:rFonts w:ascii="Courier New" w:eastAsia="宋体" w:hAnsi="Courier New" w:cs="Courier New"/>
+                <w:color w:val="000000"/>
+                <w:kern w:val="0"/>
+                <w:sz w:val="25"/>
+                <w:szCs w:val="25"/>
+              </w:rPr>
+              <w:t>=</w:t>
+            </w:r>
+            <w:r>
+              <w:rPr>
+                <w:rFonts w:ascii="Courier New" w:eastAsia="宋体" w:hAnsi="Courier New" w:cs="Courier New"/>
+                <w:color w:val="0000FF"/>
+                <w:kern w:val="0"/>
+                <w:sz w:val="25"/>
+                <w:szCs w:val="25"/>
+              </w:rPr>
+              <w:t>1.0</w:t>
+            </w:r>
+            <w:r>
+              <w:rPr>
+                <w:rFonts w:ascii="Courier New" w:eastAsia="宋体" w:hAnsi="Courier New" w:cs="Courier New"/>
+                <w:color w:val="000000"/>
+                <w:kern w:val="0"/>
+                <w:sz w:val="25"/>
+                <w:szCs w:val="25"/>
+              </w:rPr>
+              <w:t>)</w:t>
+            </w:r>
+            <w:r>
+              <w:rPr>
+                <w:rFonts w:ascii="Courier New" w:eastAsia="宋体" w:hAnsi="Courier New" w:cs="Courier New"/>
+                <w:color w:val="000000"/>
+                <w:kern w:val="0"/>
+                <w:sz w:val="25"/>
+                <w:szCs w:val="25"/>
+              </w:rPr>
+              <w:br/>
+              <w:t xml:space="preserve">plot(t, </w:t>
+            </w:r>
+            <w:proofErr w:type="spellStart"/>
+            <w:r>
+              <w:rPr>
+                <w:rFonts w:ascii="Courier New" w:eastAsia="宋体" w:hAnsi="Courier New" w:cs="Courier New"/>
+                <w:color w:val="000000"/>
+                <w:kern w:val="0"/>
+                <w:sz w:val="25"/>
+                <w:szCs w:val="25"/>
+              </w:rPr>
+              <w:t>sma</w:t>
+            </w:r>
+            <w:proofErr w:type="spellEnd"/>
+            <w:r>
+              <w:rPr>
+                <w:rFonts w:ascii="Courier New" w:eastAsia="宋体" w:hAnsi="Courier New" w:cs="Courier New"/>
+                <w:color w:val="000000"/>
+                <w:kern w:val="0"/>
+                <w:sz w:val="25"/>
+                <w:szCs w:val="25"/>
+              </w:rPr>
+              <w:t xml:space="preserve">, </w:t>
+            </w:r>
+            <w:proofErr w:type="spellStart"/>
+            <w:r>
+              <w:rPr>
+                <w:rFonts w:ascii="Courier New" w:eastAsia="宋体" w:hAnsi="Courier New" w:cs="Courier New"/>
+                <w:color w:val="660099"/>
+                <w:kern w:val="0"/>
+                <w:sz w:val="25"/>
+                <w:szCs w:val="25"/>
+              </w:rPr>
+              <w:t>lw</w:t>
+            </w:r>
+            <w:proofErr w:type="spellEnd"/>
+            <w:r>
+              <w:rPr>
+                <w:rFonts w:ascii="Courier New" w:eastAsia="宋体" w:hAnsi="Courier New" w:cs="Courier New"/>
+                <w:color w:val="000000"/>
+                <w:kern w:val="0"/>
+                <w:sz w:val="25"/>
+                <w:szCs w:val="25"/>
+              </w:rPr>
+              <w:t>=</w:t>
+            </w:r>
+            <w:r>
+              <w:rPr>
+                <w:rFonts w:ascii="Courier New" w:eastAsia="宋体" w:hAnsi="Courier New" w:cs="Courier New"/>
+                <w:color w:val="0000FF"/>
+                <w:kern w:val="0"/>
+                <w:sz w:val="25"/>
+                <w:szCs w:val="25"/>
+              </w:rPr>
+              <w:t>2.0</w:t>
+            </w:r>
+            <w:r>
+              <w:rPr>
+                <w:rFonts w:ascii="Courier New" w:eastAsia="宋体" w:hAnsi="Courier New" w:cs="Courier New"/>
+                <w:color w:val="000000"/>
+                <w:kern w:val="0"/>
+                <w:sz w:val="25"/>
+                <w:szCs w:val="25"/>
+              </w:rPr>
+              <w:t>)</w:t>
+            </w:r>
+            <w:r>
+              <w:rPr>
+                <w:rFonts w:ascii="Courier New" w:eastAsia="宋体" w:hAnsi="Courier New" w:cs="Courier New"/>
+                <w:color w:val="000000"/>
+                <w:kern w:val="0"/>
+                <w:sz w:val="25"/>
+                <w:szCs w:val="25"/>
+              </w:rPr>
+              <w:br/>
+              <w:t>show()</w:t>
+            </w:r>
+          </w:p>
+          <w:p>
+            <w:pPr>
+              <w:rPr>
+                <w:rFonts w:ascii="Courier New" w:hAnsi="Courier New"/>
+                <w:sz w:val="24"/>
+                <w:szCs w:val="24"/>
+              </w:rPr>
+            </w:pPr>
+          </w:p>
+        </w:tc>
+      </w:tr>
+    </w:tbl>
+    <w:p>
+      <w:pPr>
+        <w:ind w:firstLineChars="200" w:firstLine="480"/>
+        <w:rPr>
+          <w:rFonts w:ascii="Courier New" w:hAnsi="Courier New"/>
           <w:sz w:val="24"/>
           <w:szCs w:val="24"/>
         </w:rPr>
@@ -15494,90 +16409,6 @@
       <w:pPr>
         <w:ind w:firstLineChars="200" w:firstLine="480"/>
         <w:rPr>
-          <w:rFonts w:ascii="Courier New" w:hAnsi="Courier New" w:hint="eastAsia"/>
-          <w:sz w:val="24"/>
-          <w:szCs w:val="24"/>
-        </w:rPr>
-      </w:pPr>
-    </w:p>
-    <w:p>
-      <w:pPr>
-        <w:ind w:firstLineChars="200" w:firstLine="482"/>
-        <w:rPr>
-          <w:rFonts w:ascii="Courier New" w:hAnsi="Courier New" w:hint="eastAsia"/>
-          <w:b/>
-          <w:sz w:val="24"/>
-          <w:szCs w:val="24"/>
-        </w:rPr>
-      </w:pPr>
-      <w:r>
-        <w:rPr>
-          <w:rFonts w:ascii="Courier New" w:hAnsi="Courier New" w:hint="eastAsia"/>
-          <w:b/>
-          <w:sz w:val="24"/>
-          <w:szCs w:val="24"/>
-        </w:rPr>
-        <w:t>3.</w:t>
-      </w:r>
-      <w:r>
-        <w:rPr>
-          <w:rFonts w:ascii="Courier New" w:hAnsi="Courier New"/>
-          <w:b/>
-          <w:sz w:val="24"/>
-          <w:szCs w:val="24"/>
-        </w:rPr>
-        <w:t>3</w:t>
-      </w:r>
-      <w:r>
-        <w:rPr>
-          <w:rFonts w:ascii="Courier New" w:hAnsi="Courier New" w:hint="eastAsia"/>
-          <w:b/>
-          <w:sz w:val="24"/>
-          <w:szCs w:val="24"/>
-        </w:rPr>
-        <w:t>.</w:t>
-      </w:r>
-      <w:r>
-        <w:rPr>
-          <w:rFonts w:ascii="Courier New" w:hAnsi="Courier New"/>
-          <w:b/>
-          <w:sz w:val="24"/>
-          <w:szCs w:val="24"/>
-        </w:rPr>
-        <w:t xml:space="preserve">1 </w:t>
-      </w:r>
-      <w:r>
-        <w:rPr>
-          <w:rFonts w:ascii="Courier New" w:hAnsi="Courier New" w:hint="eastAsia"/>
-          <w:b/>
-          <w:sz w:val="24"/>
-          <w:szCs w:val="24"/>
-        </w:rPr>
-        <w:t>绘制股票简单移动平均线</w:t>
-      </w:r>
-    </w:p>
-    <w:p>
-      <w:pPr>
-        <w:ind w:firstLineChars="200" w:firstLine="480"/>
-        <w:rPr>
-          <w:rFonts w:ascii="Courier New" w:hAnsi="Courier New"/>
-          <w:sz w:val="24"/>
-          <w:szCs w:val="24"/>
-        </w:rPr>
-      </w:pPr>
-      <w:r>
-        <w:rPr>
-          <w:rFonts w:ascii="Courier New" w:hAnsi="Courier New" w:hint="eastAsia"/>
-          <w:sz w:val="24"/>
-          <w:szCs w:val="24"/>
-        </w:rPr>
-        <w:t>首先介绍如何绘制股票的简单移动平均线。</w:t>
-      </w:r>
-    </w:p>
-    <w:p>
-      <w:pPr>
-        <w:ind w:firstLineChars="200" w:firstLine="480"/>
-        <w:rPr>
           <w:rFonts w:ascii="Courier New" w:hAnsi="Courier New"/>
           <w:sz w:val="24"/>
           <w:szCs w:val="24"/>
@@ -15593,16 +16424,6 @@
           <w:szCs w:val="24"/>
         </w:rPr>
       </w:pPr>
-    </w:p>
-    <w:p>
-      <w:pPr>
-        <w:ind w:firstLineChars="200" w:firstLine="480"/>
-        <w:rPr>
-          <w:rFonts w:ascii="Courier New" w:hAnsi="Courier New"/>
-          <w:sz w:val="24"/>
-          <w:szCs w:val="24"/>
-        </w:rPr>
-      </w:pPr>
       <w:r>
         <w:rPr>
           <w:rFonts w:ascii="Courier New" w:hAnsi="Courier New" w:hint="eastAsia"/>
@@ -15668,7 +16489,7 @@
       <w:pPr>
         <w:ind w:firstLineChars="200" w:firstLine="480"/>
         <w:rPr>
-          <w:rFonts w:ascii="Courier New" w:hAnsi="Courier New" w:hint="eastAsia"/>
+          <w:rFonts w:ascii="Courier New" w:hAnsi="Courier New"/>
           <w:sz w:val="24"/>
           <w:szCs w:val="24"/>
         </w:rPr>
@@ -15678,7 +16499,7 @@
       <w:pPr>
         <w:ind w:firstLineChars="200" w:firstLine="480"/>
         <w:rPr>
-          <w:rFonts w:ascii="Courier New" w:hAnsi="Courier New" w:hint="eastAsia"/>
+          <w:rFonts w:ascii="Courier New" w:hAnsi="Courier New"/>
           <w:sz w:val="24"/>
           <w:szCs w:val="24"/>
         </w:rPr>
@@ -15744,7 +16565,7 @@
       <w:pPr>
         <w:ind w:firstLineChars="200" w:firstLine="480"/>
         <w:rPr>
-          <w:rFonts w:ascii="Courier New" w:hAnsi="Courier New" w:hint="eastAsia"/>
+          <w:rFonts w:ascii="Courier New" w:hAnsi="Courier New"/>
           <w:sz w:val="24"/>
           <w:szCs w:val="24"/>
         </w:rPr>

</xml_diff>

<commit_message>
Book chapter update: 3.3.1
</commit_message>
<xml_diff>
--- a/python_book/stock/stock.docx
+++ b/python_book/stock/stock.docx
@@ -16111,8 +16111,6 @@
               </w:rPr>
               <w:t>]</w:t>
             </w:r>
-            <w:bookmarkStart w:id="0" w:name="_GoBack"/>
-            <w:bookmarkEnd w:id="0"/>
             <w:r>
               <w:rPr>
                 <w:rFonts w:ascii="Courier New" w:eastAsia="宋体" w:hAnsi="Courier New" w:cs="Courier New"/>
@@ -16404,6 +16402,58 @@
           <w:szCs w:val="24"/>
         </w:rPr>
       </w:pPr>
+      <w:bookmarkStart w:id="0" w:name="_GoBack"/>
+      <w:r>
+        <w:rPr>
+          <w:rFonts w:ascii="Courier New" w:hAnsi="Courier New"/>
+          <w:noProof/>
+          <w:sz w:val="24"/>
+          <w:szCs w:val="24"/>
+        </w:rPr>
+        <w:lastRenderedPageBreak/>
+        <w:drawing>
+          <wp:inline distT="0" distB="0" distL="0" distR="0" wp14:anchorId="59F54714" wp14:editId="408ACCE8">
+            <wp:extent cx="5274310" cy="3897630"/>
+            <wp:effectExtent l="0" t="0" r="0" b="0"/>
+            <wp:docPr id="1" name="图片 1"/>
+            <wp:cNvGraphicFramePr>
+              <a:graphicFrameLocks xmlns:a="http://schemas.openxmlformats.org/drawingml/2006/main" noChangeAspect="1"/>
+            </wp:cNvGraphicFramePr>
+            <a:graphic xmlns:a="http://schemas.openxmlformats.org/drawingml/2006/main">
+              <a:graphicData uri="http://schemas.openxmlformats.org/drawingml/2006/picture">
+                <pic:pic xmlns:pic="http://schemas.openxmlformats.org/drawingml/2006/picture">
+                  <pic:nvPicPr>
+                    <pic:cNvPr id="1" name="Figure_1-1.png"/>
+                    <pic:cNvPicPr/>
+                  </pic:nvPicPr>
+                  <pic:blipFill>
+                    <a:blip r:embed="rId7">
+                      <a:extLst>
+                        <a:ext uri="{28A0092B-C50C-407E-A947-70E740481C1C}">
+                          <a14:useLocalDpi xmlns:a14="http://schemas.microsoft.com/office/drawing/2010/main" val="0"/>
+                        </a:ext>
+                      </a:extLst>
+                    </a:blip>
+                    <a:stretch>
+                      <a:fillRect/>
+                    </a:stretch>
+                  </pic:blipFill>
+                  <pic:spPr>
+                    <a:xfrm>
+                      <a:off x="0" y="0"/>
+                      <a:ext cx="5274310" cy="3897630"/>
+                    </a:xfrm>
+                    <a:prstGeom prst="rect">
+                      <a:avLst/>
+                    </a:prstGeom>
+                  </pic:spPr>
+                </pic:pic>
+              </a:graphicData>
+            </a:graphic>
+          </wp:inline>
+        </w:drawing>
+      </w:r>
+      <w:bookmarkEnd w:id="0"/>
     </w:p>
     <w:p>
       <w:pPr>

</xml_diff>

<commit_message>
Book source code update: updating source code of chapter 3.3.1 "Plotting SMA"
</commit_message>
<xml_diff>
--- a/python_book/stock/stock.docx
+++ b/python_book/stock/stock.docx
@@ -15605,6 +15605,308 @@
                 <w:sz w:val="25"/>
                 <w:szCs w:val="25"/>
               </w:rPr>
+              <w:t xml:space="preserve">close = </w:t>
+            </w:r>
+            <w:proofErr w:type="spellStart"/>
+            <w:r>
+              <w:rPr>
+                <w:rFonts w:ascii="Courier New" w:eastAsia="宋体" w:hAnsi="Courier New" w:cs="Courier New"/>
+                <w:color w:val="000000"/>
+                <w:kern w:val="0"/>
+                <w:sz w:val="25"/>
+                <w:szCs w:val="25"/>
+              </w:rPr>
+              <w:t>np.loadtxt</w:t>
+            </w:r>
+            <w:proofErr w:type="spellEnd"/>
+            <w:r>
+              <w:rPr>
+                <w:rFonts w:ascii="Courier New" w:eastAsia="宋体" w:hAnsi="Courier New" w:cs="Courier New"/>
+                <w:color w:val="000000"/>
+                <w:kern w:val="0"/>
+                <w:sz w:val="25"/>
+                <w:szCs w:val="25"/>
+              </w:rPr>
+              <w:t>(</w:t>
+            </w:r>
+            <w:r>
+              <w:rPr>
+                <w:rFonts w:ascii="Courier New" w:eastAsia="宋体" w:hAnsi="Courier New" w:cs="Courier New"/>
+                <w:b/>
+                <w:bCs/>
+                <w:color w:val="008080"/>
+                <w:kern w:val="0"/>
+                <w:sz w:val="25"/>
+                <w:szCs w:val="25"/>
+              </w:rPr>
+              <w:t>"petro_china.csv"</w:t>
+            </w:r>
+            <w:r>
+              <w:rPr>
+                <w:rFonts w:ascii="Courier New" w:eastAsia="宋体" w:hAnsi="Courier New" w:cs="Courier New"/>
+                <w:color w:val="000000"/>
+                <w:kern w:val="0"/>
+                <w:sz w:val="25"/>
+                <w:szCs w:val="25"/>
+              </w:rPr>
+              <w:t xml:space="preserve">, </w:t>
+            </w:r>
+            <w:r>
+              <w:rPr>
+                <w:rFonts w:ascii="Courier New" w:eastAsia="宋体" w:hAnsi="Courier New" w:cs="Courier New"/>
+                <w:color w:val="660099"/>
+                <w:kern w:val="0"/>
+                <w:sz w:val="25"/>
+                <w:szCs w:val="25"/>
+              </w:rPr>
+              <w:t>delimiter</w:t>
+            </w:r>
+            <w:r>
+              <w:rPr>
+                <w:rFonts w:ascii="Courier New" w:eastAsia="宋体" w:hAnsi="Courier New" w:cs="Courier New"/>
+                <w:color w:val="000000"/>
+                <w:kern w:val="0"/>
+                <w:sz w:val="25"/>
+                <w:szCs w:val="25"/>
+              </w:rPr>
+              <w:t>=</w:t>
+            </w:r>
+            <w:r>
+              <w:rPr>
+                <w:rFonts w:ascii="Courier New" w:eastAsia="宋体" w:hAnsi="Courier New" w:cs="Courier New"/>
+                <w:b/>
+                <w:bCs/>
+                <w:color w:val="008080"/>
+                <w:kern w:val="0"/>
+                <w:sz w:val="25"/>
+                <w:szCs w:val="25"/>
+              </w:rPr>
+              <w:t>','</w:t>
+            </w:r>
+            <w:r>
+              <w:rPr>
+                <w:rFonts w:ascii="Courier New" w:eastAsia="宋体" w:hAnsi="Courier New" w:cs="Courier New"/>
+                <w:color w:val="000000"/>
+                <w:kern w:val="0"/>
+                <w:sz w:val="25"/>
+                <w:szCs w:val="25"/>
+              </w:rPr>
+              <w:t xml:space="preserve">, </w:t>
+            </w:r>
+            <w:proofErr w:type="spellStart"/>
+            <w:r>
+              <w:rPr>
+                <w:rFonts w:ascii="Courier New" w:eastAsia="宋体" w:hAnsi="Courier New" w:cs="Courier New"/>
+                <w:color w:val="660099"/>
+                <w:kern w:val="0"/>
+                <w:sz w:val="25"/>
+                <w:szCs w:val="25"/>
+              </w:rPr>
+              <w:t>usecols</w:t>
+            </w:r>
+            <w:proofErr w:type="spellEnd"/>
+            <w:r>
+              <w:rPr>
+                <w:rFonts w:ascii="Courier New" w:eastAsia="宋体" w:hAnsi="Courier New" w:cs="Courier New"/>
+                <w:color w:val="000000"/>
+                <w:kern w:val="0"/>
+                <w:sz w:val="25"/>
+                <w:szCs w:val="25"/>
+              </w:rPr>
+              <w:t>=(</w:t>
+            </w:r>
+            <w:r>
+              <w:rPr>
+                <w:rFonts w:ascii="Courier New" w:eastAsia="宋体" w:hAnsi="Courier New" w:cs="Courier New"/>
+                <w:color w:val="0000FF"/>
+                <w:kern w:val="0"/>
+                <w:sz w:val="25"/>
+                <w:szCs w:val="25"/>
+              </w:rPr>
+              <w:t>3</w:t>
+            </w:r>
+            <w:r>
+              <w:rPr>
+                <w:rFonts w:ascii="Courier New" w:eastAsia="宋体" w:hAnsi="Courier New" w:cs="Courier New"/>
+                <w:color w:val="000000"/>
+                <w:kern w:val="0"/>
+                <w:sz w:val="25"/>
+                <w:szCs w:val="25"/>
+              </w:rPr>
+              <w:t xml:space="preserve">, ), </w:t>
+            </w:r>
+            <w:r>
+              <w:rPr>
+                <w:rFonts w:ascii="Courier New" w:eastAsia="宋体" w:hAnsi="Courier New" w:cs="Courier New"/>
+                <w:color w:val="660099"/>
+                <w:kern w:val="0"/>
+                <w:sz w:val="25"/>
+                <w:szCs w:val="25"/>
+              </w:rPr>
+              <w:t>unpack</w:t>
+            </w:r>
+            <w:r>
+              <w:rPr>
+                <w:rFonts w:ascii="Courier New" w:eastAsia="宋体" w:hAnsi="Courier New" w:cs="Courier New"/>
+                <w:color w:val="000000"/>
+                <w:kern w:val="0"/>
+                <w:sz w:val="25"/>
+                <w:szCs w:val="25"/>
+              </w:rPr>
+              <w:t>=</w:t>
+            </w:r>
+            <w:r>
+              <w:rPr>
+                <w:rFonts w:ascii="Courier New" w:eastAsia="宋体" w:hAnsi="Courier New" w:cs="Courier New"/>
+                <w:b/>
+                <w:bCs/>
+                <w:color w:val="000080"/>
+                <w:kern w:val="0"/>
+                <w:sz w:val="25"/>
+                <w:szCs w:val="25"/>
+              </w:rPr>
+              <w:t>True</w:t>
+            </w:r>
+            <w:r>
+              <w:rPr>
+                <w:rFonts w:ascii="Courier New" w:eastAsia="宋体" w:hAnsi="Courier New" w:cs="Courier New"/>
+                <w:color w:val="000000"/>
+                <w:kern w:val="0"/>
+                <w:sz w:val="25"/>
+                <w:szCs w:val="25"/>
+              </w:rPr>
+              <w:t xml:space="preserve">, </w:t>
+            </w:r>
+            <w:proofErr w:type="spellStart"/>
+            <w:r>
+              <w:rPr>
+                <w:rFonts w:ascii="Courier New" w:eastAsia="宋体" w:hAnsi="Courier New" w:cs="Courier New"/>
+                <w:color w:val="660099"/>
+                <w:kern w:val="0"/>
+                <w:sz w:val="25"/>
+                <w:szCs w:val="25"/>
+              </w:rPr>
+              <w:t>skiprows</w:t>
+            </w:r>
+            <w:proofErr w:type="spellEnd"/>
+            <w:r>
+              <w:rPr>
+                <w:rFonts w:ascii="Courier New" w:eastAsia="宋体" w:hAnsi="Courier New" w:cs="Courier New"/>
+                <w:color w:val="000000"/>
+                <w:kern w:val="0"/>
+                <w:sz w:val="25"/>
+                <w:szCs w:val="25"/>
+              </w:rPr>
+              <w:t>=</w:t>
+            </w:r>
+            <w:r>
+              <w:rPr>
+                <w:rFonts w:ascii="Courier New" w:eastAsia="宋体" w:hAnsi="Courier New" w:cs="Courier New"/>
+                <w:color w:val="0000FF"/>
+                <w:kern w:val="0"/>
+                <w:sz w:val="25"/>
+                <w:szCs w:val="25"/>
+              </w:rPr>
+              <w:t>1</w:t>
+            </w:r>
+            <w:r>
+              <w:rPr>
+                <w:rFonts w:ascii="Courier New" w:eastAsia="宋体" w:hAnsi="Courier New" w:cs="Courier New"/>
+                <w:color w:val="000000"/>
+                <w:kern w:val="0"/>
+                <w:sz w:val="25"/>
+                <w:szCs w:val="25"/>
+              </w:rPr>
+              <w:t>)</w:t>
+            </w:r>
+            <w:r>
+              <w:rPr>
+                <w:rFonts w:ascii="Courier New" w:eastAsia="宋体" w:hAnsi="Courier New" w:cs="Courier New"/>
+                <w:color w:val="000000"/>
+                <w:kern w:val="0"/>
+                <w:sz w:val="25"/>
+                <w:szCs w:val="25"/>
+              </w:rPr>
+              <w:t xml:space="preserve">  </w:t>
+            </w:r>
+            <w:r>
+              <w:rPr>
+                <w:rFonts w:ascii="Courier New" w:eastAsia="宋体" w:hAnsi="Courier New" w:cs="Courier New"/>
+                <w:i/>
+                <w:iCs/>
+                <w:color w:val="808080"/>
+                <w:kern w:val="0"/>
+                <w:sz w:val="25"/>
+                <w:szCs w:val="25"/>
+              </w:rPr>
+              <w:t xml:space="preserve"># </w:t>
+            </w:r>
+            <w:r>
+              <w:rPr>
+                <w:rFonts w:ascii="Courier New" w:eastAsia="宋体" w:hAnsi="Courier New" w:cs="Courier New" w:hint="eastAsia"/>
+                <w:i/>
+                <w:iCs/>
+                <w:color w:val="808080"/>
+                <w:kern w:val="0"/>
+                <w:sz w:val="25"/>
+                <w:szCs w:val="25"/>
+              </w:rPr>
+              <w:t>载入</w:t>
+            </w:r>
+            <w:r>
+              <w:rPr>
+                <w:rFonts w:ascii="Courier New" w:eastAsia="宋体" w:hAnsi="Courier New" w:cs="Courier New" w:hint="eastAsia"/>
+                <w:i/>
+                <w:iCs/>
+                <w:color w:val="808080"/>
+                <w:kern w:val="0"/>
+                <w:sz w:val="25"/>
+                <w:szCs w:val="25"/>
+              </w:rPr>
+              <w:t>收盘价</w:t>
+            </w:r>
+            <w:bookmarkStart w:id="0" w:name="_GoBack"/>
+            <w:bookmarkEnd w:id="0"/>
+          </w:p>
+          <w:p>
+            <w:pPr>
+              <w:widowControl/>
+              <w:shd w:val="clear" w:color="auto" w:fill="FFFFFF"/>
+              <w:tabs>
+                <w:tab w:val="left" w:pos="916"/>
+                <w:tab w:val="left" w:pos="1832"/>
+                <w:tab w:val="left" w:pos="2748"/>
+                <w:tab w:val="left" w:pos="3664"/>
+                <w:tab w:val="left" w:pos="4580"/>
+                <w:tab w:val="left" w:pos="5496"/>
+                <w:tab w:val="left" w:pos="6412"/>
+                <w:tab w:val="left" w:pos="7328"/>
+                <w:tab w:val="left" w:pos="8244"/>
+                <w:tab w:val="left" w:pos="9160"/>
+                <w:tab w:val="left" w:pos="10076"/>
+                <w:tab w:val="left" w:pos="10992"/>
+                <w:tab w:val="left" w:pos="11908"/>
+                <w:tab w:val="left" w:pos="12824"/>
+                <w:tab w:val="left" w:pos="13740"/>
+                <w:tab w:val="left" w:pos="14656"/>
+              </w:tabs>
+              <w:jc w:val="left"/>
+              <w:rPr>
+                <w:rFonts w:ascii="Courier New" w:eastAsia="宋体" w:hAnsi="Courier New" w:cs="Courier New"/>
+                <w:color w:val="000000"/>
+                <w:kern w:val="0"/>
+                <w:sz w:val="25"/>
+                <w:szCs w:val="25"/>
+              </w:rPr>
+            </w:pPr>
+            <w:r>
+              <w:rPr>
+                <w:rFonts w:ascii="Courier New" w:eastAsia="宋体" w:hAnsi="Courier New" w:cs="Courier New"/>
+                <w:color w:val="000000"/>
+                <w:kern w:val="0"/>
+                <w:sz w:val="25"/>
+                <w:szCs w:val="25"/>
+              </w:rPr>
               <w:t xml:space="preserve">N = </w:t>
             </w:r>
             <w:r>
@@ -15695,93 +15997,6 @@
               </w:rPr>
               <w:br/>
             </w:r>
-            <w:r>
-              <w:rPr>
-                <w:rFonts w:ascii="Courier New" w:eastAsia="宋体" w:hAnsi="Courier New" w:cs="Courier New"/>
-                <w:color w:val="000080"/>
-                <w:kern w:val="0"/>
-                <w:sz w:val="25"/>
-                <w:szCs w:val="25"/>
-              </w:rPr>
-              <w:t>print</w:t>
-            </w:r>
-            <w:r>
-              <w:rPr>
-                <w:rFonts w:ascii="Courier New" w:eastAsia="宋体" w:hAnsi="Courier New" w:cs="Courier New"/>
-                <w:color w:val="000000"/>
-                <w:kern w:val="0"/>
-                <w:sz w:val="25"/>
-                <w:szCs w:val="25"/>
-              </w:rPr>
-              <w:t>(</w:t>
-            </w:r>
-            <w:r>
-              <w:rPr>
-                <w:rFonts w:ascii="Courier New" w:eastAsia="宋体" w:hAnsi="Courier New" w:cs="Courier New"/>
-                <w:b/>
-                <w:bCs/>
-                <w:color w:val="008080"/>
-                <w:kern w:val="0"/>
-                <w:sz w:val="25"/>
-                <w:szCs w:val="25"/>
-              </w:rPr>
-              <w:t>'</w:t>
-            </w:r>
-            <w:r>
-              <w:rPr>
-                <w:rFonts w:ascii="宋体" w:eastAsia="宋体" w:hAnsi="宋体" w:cs="Courier New" w:hint="eastAsia"/>
-                <w:b/>
-                <w:bCs/>
-                <w:color w:val="008080"/>
-                <w:kern w:val="0"/>
-                <w:sz w:val="25"/>
-                <w:szCs w:val="25"/>
-              </w:rPr>
-              <w:t>权重</w:t>
-            </w:r>
-            <w:r>
-              <w:rPr>
-                <w:rFonts w:ascii="Courier New" w:eastAsia="宋体" w:hAnsi="Courier New" w:cs="Courier New"/>
-                <w:b/>
-                <w:bCs/>
-                <w:color w:val="008080"/>
-                <w:kern w:val="0"/>
-                <w:sz w:val="25"/>
-                <w:szCs w:val="25"/>
-              </w:rPr>
-              <w:t xml:space="preserve"> weights ='</w:t>
-            </w:r>
-            <w:r>
-              <w:rPr>
-                <w:rFonts w:ascii="Courier New" w:eastAsia="宋体" w:hAnsi="Courier New" w:cs="Courier New"/>
-                <w:color w:val="000000"/>
-                <w:kern w:val="0"/>
-                <w:sz w:val="25"/>
-                <w:szCs w:val="25"/>
-              </w:rPr>
-              <w:t>,weights)</w:t>
-            </w:r>
-            <w:r>
-              <w:rPr>
-                <w:rFonts w:ascii="Courier New" w:eastAsia="宋体" w:hAnsi="Courier New" w:cs="Courier New"/>
-                <w:color w:val="000000"/>
-                <w:kern w:val="0"/>
-                <w:sz w:val="25"/>
-                <w:szCs w:val="25"/>
-              </w:rPr>
-              <w:br/>
-            </w:r>
-            <w:r>
-              <w:rPr>
-                <w:rFonts w:ascii="Courier New" w:eastAsia="宋体" w:hAnsi="Courier New" w:cs="Courier New"/>
-                <w:color w:val="000000"/>
-                <w:kern w:val="0"/>
-                <w:sz w:val="25"/>
-                <w:szCs w:val="25"/>
-              </w:rPr>
-              <w:br/>
-              <w:t xml:space="preserve">close = </w:t>
-            </w:r>
             <w:proofErr w:type="spellStart"/>
             <w:r>
               <w:rPr>
@@ -15791,229 +16006,7 @@
                 <w:sz w:val="25"/>
                 <w:szCs w:val="25"/>
               </w:rPr>
-              <w:t>np.loadtxt</w:t>
-            </w:r>
-            <w:proofErr w:type="spellEnd"/>
-            <w:r>
-              <w:rPr>
-                <w:rFonts w:ascii="Courier New" w:eastAsia="宋体" w:hAnsi="Courier New" w:cs="Courier New"/>
-                <w:color w:val="000000"/>
-                <w:kern w:val="0"/>
-                <w:sz w:val="25"/>
-                <w:szCs w:val="25"/>
-              </w:rPr>
-              <w:t>(</w:t>
-            </w:r>
-            <w:r>
-              <w:rPr>
-                <w:rFonts w:ascii="Courier New" w:eastAsia="宋体" w:hAnsi="Courier New" w:cs="Courier New"/>
-                <w:b/>
-                <w:bCs/>
-                <w:color w:val="008080"/>
-                <w:kern w:val="0"/>
-                <w:sz w:val="25"/>
-                <w:szCs w:val="25"/>
-              </w:rPr>
-              <w:t>"petro_china.csv"</w:t>
-            </w:r>
-            <w:r>
-              <w:rPr>
-                <w:rFonts w:ascii="Courier New" w:eastAsia="宋体" w:hAnsi="Courier New" w:cs="Courier New"/>
-                <w:color w:val="000000"/>
-                <w:kern w:val="0"/>
-                <w:sz w:val="25"/>
-                <w:szCs w:val="25"/>
-              </w:rPr>
-              <w:t xml:space="preserve">, </w:t>
-            </w:r>
-            <w:r>
-              <w:rPr>
-                <w:rFonts w:ascii="Courier New" w:eastAsia="宋体" w:hAnsi="Courier New" w:cs="Courier New"/>
-                <w:color w:val="660099"/>
-                <w:kern w:val="0"/>
-                <w:sz w:val="25"/>
-                <w:szCs w:val="25"/>
-              </w:rPr>
-              <w:t>delimiter</w:t>
-            </w:r>
-            <w:r>
-              <w:rPr>
-                <w:rFonts w:ascii="Courier New" w:eastAsia="宋体" w:hAnsi="Courier New" w:cs="Courier New"/>
-                <w:color w:val="000000"/>
-                <w:kern w:val="0"/>
-                <w:sz w:val="25"/>
-                <w:szCs w:val="25"/>
-              </w:rPr>
-              <w:t>=</w:t>
-            </w:r>
-            <w:r>
-              <w:rPr>
-                <w:rFonts w:ascii="Courier New" w:eastAsia="宋体" w:hAnsi="Courier New" w:cs="Courier New"/>
-                <w:b/>
-                <w:bCs/>
-                <w:color w:val="008080"/>
-                <w:kern w:val="0"/>
-                <w:sz w:val="25"/>
-                <w:szCs w:val="25"/>
-              </w:rPr>
-              <w:t>','</w:t>
-            </w:r>
-            <w:r>
-              <w:rPr>
-                <w:rFonts w:ascii="Courier New" w:eastAsia="宋体" w:hAnsi="Courier New" w:cs="Courier New"/>
-                <w:color w:val="000000"/>
-                <w:kern w:val="0"/>
-                <w:sz w:val="25"/>
-                <w:szCs w:val="25"/>
-              </w:rPr>
-              <w:t xml:space="preserve">, </w:t>
-            </w:r>
-            <w:proofErr w:type="spellStart"/>
-            <w:r>
-              <w:rPr>
-                <w:rFonts w:ascii="Courier New" w:eastAsia="宋体" w:hAnsi="Courier New" w:cs="Courier New"/>
-                <w:color w:val="660099"/>
-                <w:kern w:val="0"/>
-                <w:sz w:val="25"/>
-                <w:szCs w:val="25"/>
-              </w:rPr>
               <w:lastRenderedPageBreak/>
-              <w:t>usecols</w:t>
-            </w:r>
-            <w:proofErr w:type="spellEnd"/>
-            <w:r>
-              <w:rPr>
-                <w:rFonts w:ascii="Courier New" w:eastAsia="宋体" w:hAnsi="Courier New" w:cs="Courier New"/>
-                <w:color w:val="000000"/>
-                <w:kern w:val="0"/>
-                <w:sz w:val="25"/>
-                <w:szCs w:val="25"/>
-              </w:rPr>
-              <w:t>=(</w:t>
-            </w:r>
-            <w:r>
-              <w:rPr>
-                <w:rFonts w:ascii="Courier New" w:eastAsia="宋体" w:hAnsi="Courier New" w:cs="Courier New"/>
-                <w:color w:val="0000FF"/>
-                <w:kern w:val="0"/>
-                <w:sz w:val="25"/>
-                <w:szCs w:val="25"/>
-              </w:rPr>
-              <w:t>3</w:t>
-            </w:r>
-            <w:r>
-              <w:rPr>
-                <w:rFonts w:ascii="Courier New" w:eastAsia="宋体" w:hAnsi="Courier New" w:cs="Courier New"/>
-                <w:color w:val="000000"/>
-                <w:kern w:val="0"/>
-                <w:sz w:val="25"/>
-                <w:szCs w:val="25"/>
-              </w:rPr>
-              <w:t xml:space="preserve">, ), </w:t>
-            </w:r>
-            <w:r>
-              <w:rPr>
-                <w:rFonts w:ascii="Courier New" w:eastAsia="宋体" w:hAnsi="Courier New" w:cs="Courier New"/>
-                <w:color w:val="660099"/>
-                <w:kern w:val="0"/>
-                <w:sz w:val="25"/>
-                <w:szCs w:val="25"/>
-              </w:rPr>
-              <w:t>unpack</w:t>
-            </w:r>
-            <w:r>
-              <w:rPr>
-                <w:rFonts w:ascii="Courier New" w:eastAsia="宋体" w:hAnsi="Courier New" w:cs="Courier New"/>
-                <w:color w:val="000000"/>
-                <w:kern w:val="0"/>
-                <w:sz w:val="25"/>
-                <w:szCs w:val="25"/>
-              </w:rPr>
-              <w:t>=</w:t>
-            </w:r>
-            <w:r>
-              <w:rPr>
-                <w:rFonts w:ascii="Courier New" w:eastAsia="宋体" w:hAnsi="Courier New" w:cs="Courier New"/>
-                <w:b/>
-                <w:bCs/>
-                <w:color w:val="000080"/>
-                <w:kern w:val="0"/>
-                <w:sz w:val="25"/>
-                <w:szCs w:val="25"/>
-              </w:rPr>
-              <w:t>True</w:t>
-            </w:r>
-            <w:r>
-              <w:rPr>
-                <w:rFonts w:ascii="Courier New" w:eastAsia="宋体" w:hAnsi="Courier New" w:cs="Courier New"/>
-                <w:color w:val="000000"/>
-                <w:kern w:val="0"/>
-                <w:sz w:val="25"/>
-                <w:szCs w:val="25"/>
-              </w:rPr>
-              <w:t xml:space="preserve">, </w:t>
-            </w:r>
-            <w:proofErr w:type="spellStart"/>
-            <w:r>
-              <w:rPr>
-                <w:rFonts w:ascii="Courier New" w:eastAsia="宋体" w:hAnsi="Courier New" w:cs="Courier New"/>
-                <w:color w:val="660099"/>
-                <w:kern w:val="0"/>
-                <w:sz w:val="25"/>
-                <w:szCs w:val="25"/>
-              </w:rPr>
-              <w:t>skiprows</w:t>
-            </w:r>
-            <w:proofErr w:type="spellEnd"/>
-            <w:r>
-              <w:rPr>
-                <w:rFonts w:ascii="Courier New" w:eastAsia="宋体" w:hAnsi="Courier New" w:cs="Courier New"/>
-                <w:color w:val="000000"/>
-                <w:kern w:val="0"/>
-                <w:sz w:val="25"/>
-                <w:szCs w:val="25"/>
-              </w:rPr>
-              <w:t>=</w:t>
-            </w:r>
-            <w:r>
-              <w:rPr>
-                <w:rFonts w:ascii="Courier New" w:eastAsia="宋体" w:hAnsi="Courier New" w:cs="Courier New"/>
-                <w:color w:val="0000FF"/>
-                <w:kern w:val="0"/>
-                <w:sz w:val="25"/>
-                <w:szCs w:val="25"/>
-              </w:rPr>
-              <w:t>1</w:t>
-            </w:r>
-            <w:r>
-              <w:rPr>
-                <w:rFonts w:ascii="Courier New" w:eastAsia="宋体" w:hAnsi="Courier New" w:cs="Courier New"/>
-                <w:color w:val="000000"/>
-                <w:kern w:val="0"/>
-                <w:sz w:val="25"/>
-                <w:szCs w:val="25"/>
-              </w:rPr>
-              <w:t>)</w:t>
-            </w:r>
-            <w:r>
-              <w:rPr>
-                <w:rFonts w:ascii="Courier New" w:eastAsia="宋体" w:hAnsi="Courier New" w:cs="Courier New"/>
-                <w:color w:val="000000"/>
-                <w:kern w:val="0"/>
-                <w:sz w:val="25"/>
-                <w:szCs w:val="25"/>
-              </w:rPr>
-              <w:br/>
-            </w:r>
-            <w:proofErr w:type="spellStart"/>
-            <w:r>
-              <w:rPr>
-                <w:rFonts w:ascii="Courier New" w:eastAsia="宋体" w:hAnsi="Courier New" w:cs="Courier New"/>
-                <w:color w:val="000000"/>
-                <w:kern w:val="0"/>
-                <w:sz w:val="25"/>
-                <w:szCs w:val="25"/>
-              </w:rPr>
               <w:t>sma</w:t>
             </w:r>
             <w:proofErr w:type="spellEnd"/>
@@ -16166,7 +16159,18 @@
                 <w:sz w:val="25"/>
                 <w:szCs w:val="25"/>
               </w:rPr>
-              <w:t>np.arange</w:t>
+              <w:t>np.</w:t>
+            </w:r>
+            <w:proofErr w:type="gramStart"/>
+            <w:r>
+              <w:rPr>
+                <w:rFonts w:ascii="Courier New" w:eastAsia="宋体" w:hAnsi="Courier New" w:cs="Courier New"/>
+                <w:color w:val="000000"/>
+                <w:kern w:val="0"/>
+                <w:sz w:val="25"/>
+                <w:szCs w:val="25"/>
+              </w:rPr>
+              <w:t>arange</w:t>
             </w:r>
             <w:proofErr w:type="spellEnd"/>
             <w:r>
@@ -16177,7 +16181,18 @@
                 <w:sz w:val="25"/>
                 <w:szCs w:val="25"/>
               </w:rPr>
-              <w:t xml:space="preserve">(N - </w:t>
+              <w:t>(</w:t>
+            </w:r>
+            <w:proofErr w:type="gramEnd"/>
+            <w:r>
+              <w:rPr>
+                <w:rFonts w:ascii="Courier New" w:eastAsia="宋体" w:hAnsi="Courier New" w:cs="Courier New"/>
+                <w:color w:val="000000"/>
+                <w:kern w:val="0"/>
+                <w:sz w:val="25"/>
+                <w:szCs w:val="25"/>
+              </w:rPr>
+              <w:t xml:space="preserve">N - </w:t>
             </w:r>
             <w:r>
               <w:rPr>
@@ -16398,24 +16413,65 @@
         <w:ind w:firstLineChars="200" w:firstLine="480"/>
         <w:rPr>
           <w:rFonts w:ascii="Courier New" w:hAnsi="Courier New"/>
+          <w:noProof/>
           <w:sz w:val="24"/>
           <w:szCs w:val="24"/>
         </w:rPr>
       </w:pPr>
-      <w:bookmarkStart w:id="0" w:name="_GoBack"/>
-      <w:r>
+    </w:p>
+    <w:p>
+      <w:pPr>
+        <w:ind w:firstLineChars="200" w:firstLine="480"/>
         <w:rPr>
           <w:rFonts w:ascii="Courier New" w:hAnsi="Courier New"/>
           <w:noProof/>
           <w:sz w:val="24"/>
           <w:szCs w:val="24"/>
         </w:rPr>
-        <w:lastRenderedPageBreak/>
+      </w:pPr>
+    </w:p>
+    <w:p>
+      <w:pPr>
+        <w:ind w:firstLineChars="200" w:firstLine="480"/>
+        <w:rPr>
+          <w:rFonts w:ascii="Courier New" w:hAnsi="Courier New"/>
+          <w:noProof/>
+          <w:sz w:val="24"/>
+          <w:szCs w:val="24"/>
+        </w:rPr>
+      </w:pPr>
+      <w:r>
+        <w:rPr>
+          <w:rFonts w:ascii="Courier New" w:hAnsi="Courier New" w:hint="eastAsia"/>
+          <w:noProof/>
+          <w:sz w:val="24"/>
+          <w:szCs w:val="24"/>
+        </w:rPr>
+        <w:t>绘制出的简单移动平均线如下图所示：</w:t>
+      </w:r>
+    </w:p>
+    <w:p>
+      <w:pPr>
+        <w:ind w:firstLineChars="200" w:firstLine="480"/>
+        <w:jc w:val="center"/>
+        <w:rPr>
+          <w:rFonts w:ascii="Courier New" w:hAnsi="Courier New"/>
+          <w:sz w:val="24"/>
+          <w:szCs w:val="24"/>
+        </w:rPr>
+      </w:pPr>
+      <w:r>
+        <w:rPr>
+          <w:rFonts w:ascii="Courier New" w:hAnsi="Courier New"/>
+          <w:noProof/>
+          <w:sz w:val="24"/>
+          <w:szCs w:val="24"/>
+        </w:rPr>
         <w:drawing>
-          <wp:inline distT="0" distB="0" distL="0" distR="0" wp14:anchorId="59F54714" wp14:editId="408ACCE8">
-            <wp:extent cx="5274310" cy="3897630"/>
+          <wp:inline distT="0" distB="0" distL="0" distR="0" wp14:anchorId="59F54714" wp14:editId="3BF02214">
+            <wp:extent cx="4100400" cy="3031200"/>
             <wp:effectExtent l="0" t="0" r="0" b="0"/>
-            <wp:docPr id="1" name="图片 1"/>
+            <wp:docPr id="1" name="图片 1" descr="图片包含 文字, 地图&#10;&#10;描述已自动生成"/>
             <wp:cNvGraphicFramePr>
               <a:graphicFrameLocks xmlns:a="http://schemas.openxmlformats.org/drawingml/2006/main" noChangeAspect="1"/>
             </wp:cNvGraphicFramePr>
@@ -16441,7 +16497,7 @@
                   <pic:spPr>
                     <a:xfrm>
                       <a:off x="0" y="0"/>
-                      <a:ext cx="5274310" cy="3897630"/>
+                      <a:ext cx="4100400" cy="3031200"/>
                     </a:xfrm>
                     <a:prstGeom prst="rect">
                       <a:avLst/>
@@ -16453,7 +16509,16 @@
           </wp:inline>
         </w:drawing>
       </w:r>
-      <w:bookmarkEnd w:id="0"/>
+    </w:p>
+    <w:p>
+      <w:pPr>
+        <w:ind w:firstLineChars="200" w:firstLine="480"/>
+        <w:rPr>
+          <w:rFonts w:ascii="Courier New" w:hAnsi="Courier New"/>
+          <w:sz w:val="24"/>
+          <w:szCs w:val="24"/>
+        </w:rPr>
+      </w:pPr>
     </w:p>
     <w:p>
       <w:pPr>

</xml_diff>

<commit_message>
Book chapter update: updating chapter 3.3.2 "Plotting EMA"
</commit_message>
<xml_diff>
--- a/python_book/stock/stock.docx
+++ b/python_book/stock/stock.docx
@@ -15538,7 +15538,8 @@
       <w:pPr>
         <w:ind w:firstLineChars="200" w:firstLine="480"/>
         <w:rPr>
-          <w:rFonts w:ascii="Courier New" w:hAnsi="Courier New" w:hint="eastAsia"/>
+          <w:rFonts w:ascii="Courier New" w:hAnsi="Courier New"/>
+          <w:noProof/>
           <w:sz w:val="24"/>
           <w:szCs w:val="24"/>
         </w:rPr>
@@ -15778,6 +15779,43 @@
         </w:rPr>
         <w:lastRenderedPageBreak/>
         <w:t>算与等权重的指示函数的卷积，即可得到简单移动平均线。（注：卷积是分析数学中的运算，其定义为一个函数与经过翻转和平移的另一个函数的乘积的积分）</w:t>
+      </w:r>
+      <w:r>
+        <w:rPr>
+          <w:rFonts w:ascii="Courier New" w:hAnsi="Courier New" w:hint="eastAsia"/>
+          <w:noProof/>
+          <w:sz w:val="24"/>
+          <w:szCs w:val="24"/>
+        </w:rPr>
+        <w:t>其计算公式可总结为：</w:t>
+      </w:r>
+    </w:p>
+    <w:p>
+      <w:pPr>
+        <w:ind w:firstLineChars="200" w:firstLine="480"/>
+        <w:rPr>
+          <w:rFonts w:ascii="Courier New" w:hAnsi="Courier New" w:hint="eastAsia"/>
+          <w:sz w:val="24"/>
+          <w:szCs w:val="24"/>
+        </w:rPr>
+      </w:pPr>
+      <w:r>
+        <w:rPr>
+          <w:rFonts w:ascii="Courier New" w:hAnsi="Courier New" w:hint="eastAsia"/>
+          <w:noProof/>
+          <w:sz w:val="24"/>
+          <w:szCs w:val="24"/>
+        </w:rPr>
+        <w:t>S</w:t>
+      </w:r>
+      <w:r>
+        <w:rPr>
+          <w:rFonts w:ascii="Courier New" w:hAnsi="Courier New"/>
+          <w:noProof/>
+          <w:sz w:val="24"/>
+          <w:szCs w:val="24"/>
+        </w:rPr>
+        <w:t>MA = SUM(CLOSE, N) / N</w:t>
       </w:r>
     </w:p>
     <w:tbl>
@@ -17859,6 +17897,7 @@
           <w:sz w:val="24"/>
           <w:szCs w:val="24"/>
         </w:rPr>
+        <w:lastRenderedPageBreak/>
         <w:t>函数</w:t>
       </w:r>
       <w:r>
@@ -17933,17 +17972,7 @@
           <w:sz w:val="24"/>
           <w:szCs w:val="24"/>
         </w:rPr>
-        <w:t>红色细线</w:t>
-      </w:r>
-      <w:r>
-        <w:rPr>
-          <w:rFonts w:ascii="Courier New" w:hAnsi="Courier New" w:hint="eastAsia"/>
-          <w:noProof/>
-          <w:sz w:val="24"/>
-          <w:szCs w:val="24"/>
-        </w:rPr>
-        <w:lastRenderedPageBreak/>
-        <w:t>绘制收盘价折线，用蓝色粗线绘制简单移动平均线</w:t>
+        <w:t>红色细线绘制收盘价折线，用蓝色粗线绘制简单移动平均线</w:t>
       </w:r>
       <w:r>
         <w:rPr>
@@ -18080,8 +18109,6 @@
           </wp:inline>
         </w:drawing>
       </w:r>
-      <w:bookmarkStart w:id="0" w:name="_GoBack"/>
-      <w:bookmarkEnd w:id="0"/>
     </w:p>
     <w:p>
       <w:pPr>
@@ -18102,6 +18129,46 @@
           <w:szCs w:val="24"/>
         </w:rPr>
       </w:pPr>
+      <w:r>
+        <w:rPr>
+          <w:rFonts w:ascii="Courier New" w:hAnsi="Courier New" w:hint="eastAsia"/>
+          <w:sz w:val="24"/>
+          <w:szCs w:val="24"/>
+        </w:rPr>
+        <w:t>3.</w:t>
+      </w:r>
+      <w:r>
+        <w:rPr>
+          <w:rFonts w:ascii="Courier New" w:hAnsi="Courier New"/>
+          <w:sz w:val="24"/>
+          <w:szCs w:val="24"/>
+        </w:rPr>
+        <w:t>3</w:t>
+      </w:r>
+      <w:r>
+        <w:rPr>
+          <w:rFonts w:ascii="Courier New" w:hAnsi="Courier New" w:hint="eastAsia"/>
+          <w:sz w:val="24"/>
+          <w:szCs w:val="24"/>
+        </w:rPr>
+        <w:t>.</w:t>
+      </w:r>
+      <w:r>
+        <w:rPr>
+          <w:rFonts w:ascii="Courier New" w:hAnsi="Courier New"/>
+          <w:sz w:val="24"/>
+          <w:szCs w:val="24"/>
+        </w:rPr>
+        <w:t xml:space="preserve">2 </w:t>
+      </w:r>
+      <w:r>
+        <w:rPr>
+          <w:rFonts w:ascii="Courier New" w:hAnsi="Courier New" w:hint="eastAsia"/>
+          <w:sz w:val="24"/>
+          <w:szCs w:val="24"/>
+        </w:rPr>
+        <w:t>绘制股票指数移动平均线</w:t>
+      </w:r>
     </w:p>
     <w:p>
       <w:pPr>
@@ -18118,60 +18185,172 @@
           <w:sz w:val="24"/>
           <w:szCs w:val="24"/>
         </w:rPr>
-        <w:t>3.</w:t>
-      </w:r>
-      <w:r>
-        <w:rPr>
-          <w:rFonts w:ascii="Courier New" w:hAnsi="Courier New"/>
-          <w:sz w:val="24"/>
-          <w:szCs w:val="24"/>
-        </w:rPr>
-        <w:t>3</w:t>
-      </w:r>
-      <w:r>
-        <w:rPr>
-          <w:rFonts w:ascii="Courier New" w:hAnsi="Courier New" w:hint="eastAsia"/>
-          <w:sz w:val="24"/>
-          <w:szCs w:val="24"/>
-        </w:rPr>
-        <w:t>.</w:t>
-      </w:r>
-      <w:r>
-        <w:rPr>
-          <w:rFonts w:ascii="Courier New" w:hAnsi="Courier New"/>
-          <w:sz w:val="24"/>
-          <w:szCs w:val="24"/>
-        </w:rPr>
-        <w:t xml:space="preserve">2 </w:t>
-      </w:r>
-      <w:r>
-        <w:rPr>
-          <w:rFonts w:ascii="Courier New" w:hAnsi="Courier New" w:hint="eastAsia"/>
-          <w:sz w:val="24"/>
-          <w:szCs w:val="24"/>
-        </w:rPr>
-        <w:t>绘制股票指数移动平均线</w:t>
+        <w:t>指数移动平均线的原理与简单移动平均线类似，但对于越近的交易日价格则权重越重，旧数据则慢慢消退</w:t>
+      </w:r>
+      <w:r>
+        <w:rPr>
+          <w:rFonts w:ascii="Courier New" w:hAnsi="Courier New" w:hint="eastAsia"/>
+          <w:sz w:val="24"/>
+          <w:szCs w:val="24"/>
+        </w:rPr>
+        <w:t>。对待研究的数据，两两相乘每一个收盘价，</w:t>
+      </w:r>
+      <w:proofErr w:type="gramStart"/>
+      <w:r>
+        <w:rPr>
+          <w:rFonts w:ascii="Courier New" w:hAnsi="Courier New" w:hint="eastAsia"/>
+          <w:sz w:val="24"/>
+          <w:szCs w:val="24"/>
+        </w:rPr>
+        <w:t>然后然后</w:t>
+      </w:r>
+      <w:proofErr w:type="gramEnd"/>
+      <w:r>
+        <w:rPr>
+          <w:rFonts w:ascii="Courier New" w:hAnsi="Courier New" w:hint="eastAsia"/>
+          <w:sz w:val="24"/>
+          <w:szCs w:val="24"/>
+        </w:rPr>
+        <w:t>除以某个特定的权重系数。</w:t>
+      </w:r>
+      <w:r>
+        <w:rPr>
+          <w:rFonts w:ascii="Courier New" w:hAnsi="Courier New" w:hint="eastAsia"/>
+          <w:sz w:val="24"/>
+          <w:szCs w:val="24"/>
+        </w:rPr>
+        <w:t>其计算公式可总结为：</w:t>
       </w:r>
     </w:p>
     <w:p>
       <w:pPr>
         <w:ind w:firstLineChars="200" w:firstLine="480"/>
         <w:rPr>
-          <w:rFonts w:ascii="Courier New" w:hAnsi="Courier New"/>
+          <w:rFonts w:ascii="Courier New" w:hAnsi="Courier New" w:hint="eastAsia"/>
           <w:sz w:val="24"/>
           <w:szCs w:val="24"/>
         </w:rPr>
       </w:pPr>
+      <w:r>
+        <w:rPr>
+          <w:rFonts w:ascii="Courier New" w:hAnsi="Courier New"/>
+          <w:sz w:val="24"/>
+          <w:szCs w:val="24"/>
+        </w:rPr>
+        <w:t>EMA = (CLOSE(</w:t>
+      </w:r>
+      <w:proofErr w:type="spellStart"/>
+      <w:r>
+        <w:rPr>
+          <w:rFonts w:ascii="Courier New" w:hAnsi="Courier New" w:hint="eastAsia"/>
+          <w:sz w:val="24"/>
+          <w:szCs w:val="24"/>
+        </w:rPr>
+        <w:t>i</w:t>
+      </w:r>
+      <w:proofErr w:type="spellEnd"/>
+      <w:r>
+        <w:rPr>
+          <w:rFonts w:ascii="Courier New" w:hAnsi="Courier New"/>
+          <w:sz w:val="24"/>
+          <w:szCs w:val="24"/>
+        </w:rPr>
+        <w:t>) * P) + (EMA(i-1) * (1–P))</w:t>
+      </w:r>
     </w:p>
     <w:p>
       <w:pPr>
         <w:ind w:firstLineChars="200" w:firstLine="480"/>
         <w:rPr>
-          <w:rFonts w:ascii="Courier New" w:hAnsi="Courier New"/>
+          <w:rFonts w:ascii="Courier New" w:hAnsi="Courier New" w:hint="eastAsia"/>
           <w:sz w:val="24"/>
           <w:szCs w:val="24"/>
         </w:rPr>
       </w:pPr>
+      <w:r>
+        <w:rPr>
+          <w:rFonts w:ascii="Courier New" w:hAnsi="Courier New" w:hint="eastAsia"/>
+          <w:sz w:val="24"/>
+          <w:szCs w:val="24"/>
+        </w:rPr>
+        <w:t>其中，</w:t>
+      </w:r>
+      <w:r>
+        <w:rPr>
+          <w:rFonts w:ascii="Courier New" w:hAnsi="Courier New"/>
+          <w:sz w:val="24"/>
+          <w:szCs w:val="24"/>
+        </w:rPr>
+        <w:t>CLOSE(</w:t>
+      </w:r>
+      <w:proofErr w:type="spellStart"/>
+      <w:r>
+        <w:rPr>
+          <w:rFonts w:ascii="Courier New" w:hAnsi="Courier New" w:hint="eastAsia"/>
+          <w:sz w:val="24"/>
+          <w:szCs w:val="24"/>
+        </w:rPr>
+        <w:t>i</w:t>
+      </w:r>
+      <w:proofErr w:type="spellEnd"/>
+      <w:r>
+        <w:rPr>
+          <w:rFonts w:ascii="Courier New" w:hAnsi="Courier New"/>
+          <w:sz w:val="24"/>
+          <w:szCs w:val="24"/>
+        </w:rPr>
+        <w:t>)</w:t>
+      </w:r>
+      <w:r>
+        <w:rPr>
+          <w:rFonts w:ascii="Courier New" w:hAnsi="Courier New" w:hint="eastAsia"/>
+          <w:sz w:val="24"/>
+          <w:szCs w:val="24"/>
+        </w:rPr>
+        <w:t>为当前时段收盘价，</w:t>
+      </w:r>
+      <w:r>
+        <w:rPr>
+          <w:rFonts w:ascii="Courier New" w:hAnsi="Courier New"/>
+          <w:sz w:val="24"/>
+          <w:szCs w:val="24"/>
+        </w:rPr>
+        <w:t>EMA(i-1)</w:t>
+      </w:r>
+      <w:r>
+        <w:rPr>
+          <w:rFonts w:ascii="Courier New" w:hAnsi="Courier New" w:hint="eastAsia"/>
+          <w:sz w:val="24"/>
+          <w:szCs w:val="24"/>
+        </w:rPr>
+        <w:t>为上一收市时段移动平均线</w:t>
+      </w:r>
+      <w:r>
+        <w:rPr>
+          <w:rFonts w:ascii="Courier New" w:hAnsi="Courier New" w:hint="eastAsia"/>
+          <w:sz w:val="24"/>
+          <w:szCs w:val="24"/>
+        </w:rPr>
+        <w:t>，</w:t>
+      </w:r>
+      <w:r>
+        <w:rPr>
+          <w:rFonts w:ascii="Courier New" w:hAnsi="Courier New" w:hint="eastAsia"/>
+          <w:sz w:val="24"/>
+          <w:szCs w:val="24"/>
+        </w:rPr>
+        <w:t>P</w:t>
+      </w:r>
+      <w:r>
+        <w:rPr>
+          <w:rFonts w:ascii="Courier New" w:hAnsi="Courier New" w:hint="eastAsia"/>
+          <w:sz w:val="24"/>
+          <w:szCs w:val="24"/>
+        </w:rPr>
+        <w:t>为使用价格数值的百分比。</w:t>
+      </w:r>
+      <w:bookmarkStart w:id="0" w:name="_GoBack"/>
+      <w:bookmarkEnd w:id="0"/>
     </w:p>
     <w:p>
       <w:pPr>

</xml_diff>

<commit_message>
Book source code update: updating source code of chapter 3.3.2 "Plotting EMA"
</commit_message>
<xml_diff>
--- a/python_book/stock/stock.docx
+++ b/python_book/stock/stock.docx
@@ -15188,6 +15188,347 @@
         </w:rPr>
         <w:t>进行绘图。</w:t>
       </w:r>
+    </w:p>
+    <w:p>
+      <w:pPr>
+        <w:ind w:firstLineChars="200" w:firstLine="482"/>
+        <w:rPr>
+          <w:rFonts w:ascii="Courier New" w:hAnsi="Courier New"/>
+          <w:b/>
+          <w:sz w:val="24"/>
+          <w:szCs w:val="24"/>
+        </w:rPr>
+      </w:pPr>
+      <w:r>
+        <w:rPr>
+          <w:rFonts w:ascii="Courier New" w:hAnsi="Courier New" w:hint="eastAsia"/>
+          <w:b/>
+          <w:sz w:val="24"/>
+          <w:szCs w:val="24"/>
+        </w:rPr>
+        <w:t>3.</w:t>
+      </w:r>
+      <w:r>
+        <w:rPr>
+          <w:rFonts w:ascii="Courier New" w:hAnsi="Courier New"/>
+          <w:b/>
+          <w:sz w:val="24"/>
+          <w:szCs w:val="24"/>
+        </w:rPr>
+        <w:t>3</w:t>
+      </w:r>
+      <w:r>
+        <w:rPr>
+          <w:rFonts w:ascii="Courier New" w:hAnsi="Courier New" w:hint="eastAsia"/>
+          <w:b/>
+          <w:sz w:val="24"/>
+          <w:szCs w:val="24"/>
+        </w:rPr>
+        <w:t>.</w:t>
+      </w:r>
+      <w:r>
+        <w:rPr>
+          <w:rFonts w:ascii="Courier New" w:hAnsi="Courier New"/>
+          <w:b/>
+          <w:sz w:val="24"/>
+          <w:szCs w:val="24"/>
+        </w:rPr>
+        <w:t xml:space="preserve">1 </w:t>
+      </w:r>
+      <w:r>
+        <w:rPr>
+          <w:rFonts w:ascii="Courier New" w:hAnsi="Courier New" w:hint="eastAsia"/>
+          <w:b/>
+          <w:sz w:val="24"/>
+          <w:szCs w:val="24"/>
+        </w:rPr>
+        <w:t>绘制股票简单移动平均线</w:t>
+      </w:r>
+    </w:p>
+    <w:p>
+      <w:pPr>
+        <w:ind w:firstLineChars="200" w:firstLine="480"/>
+        <w:rPr>
+          <w:rFonts w:ascii="Courier New" w:hAnsi="Courier New"/>
+          <w:noProof/>
+          <w:sz w:val="24"/>
+          <w:szCs w:val="24"/>
+        </w:rPr>
+      </w:pPr>
+      <w:r>
+        <w:rPr>
+          <w:rFonts w:ascii="Courier New" w:hAnsi="Courier New" w:hint="eastAsia"/>
+          <w:sz w:val="24"/>
+          <w:szCs w:val="24"/>
+        </w:rPr>
+        <w:t>首先介绍如何绘制股票的简单移动平均线。</w:t>
+      </w:r>
+      <w:r>
+        <w:rPr>
+          <w:rFonts w:ascii="Courier New" w:hAnsi="Courier New" w:hint="eastAsia"/>
+          <w:sz w:val="24"/>
+          <w:szCs w:val="24"/>
+        </w:rPr>
+        <w:t>简单移动平均线（</w:t>
+      </w:r>
+      <w:r>
+        <w:rPr>
+          <w:rFonts w:ascii="Courier New" w:hAnsi="Courier New" w:hint="eastAsia"/>
+          <w:sz w:val="24"/>
+          <w:szCs w:val="24"/>
+        </w:rPr>
+        <w:t>simple</w:t>
+      </w:r>
+      <w:r>
+        <w:rPr>
+          <w:rFonts w:ascii="Courier New" w:hAnsi="Courier New"/>
+          <w:sz w:val="24"/>
+          <w:szCs w:val="24"/>
+        </w:rPr>
+        <w:t xml:space="preserve"> </w:t>
+      </w:r>
+      <w:r>
+        <w:rPr>
+          <w:rFonts w:ascii="Courier New" w:hAnsi="Courier New" w:hint="eastAsia"/>
+          <w:sz w:val="24"/>
+          <w:szCs w:val="24"/>
+        </w:rPr>
+        <w:t>moving</w:t>
+      </w:r>
+      <w:r>
+        <w:rPr>
+          <w:rFonts w:ascii="Courier New" w:hAnsi="Courier New"/>
+          <w:sz w:val="24"/>
+          <w:szCs w:val="24"/>
+        </w:rPr>
+        <w:t xml:space="preserve"> </w:t>
+      </w:r>
+      <w:r>
+        <w:rPr>
+          <w:rFonts w:ascii="Courier New" w:hAnsi="Courier New" w:hint="eastAsia"/>
+          <w:sz w:val="24"/>
+          <w:szCs w:val="24"/>
+        </w:rPr>
+        <w:t>average</w:t>
+      </w:r>
+      <w:r>
+        <w:rPr>
+          <w:rFonts w:ascii="Courier New" w:hAnsi="Courier New" w:hint="eastAsia"/>
+          <w:sz w:val="24"/>
+          <w:szCs w:val="24"/>
+        </w:rPr>
+        <w:t>，缩写为</w:t>
+      </w:r>
+      <w:r>
+        <w:rPr>
+          <w:rFonts w:ascii="Courier New" w:hAnsi="Courier New" w:hint="eastAsia"/>
+          <w:sz w:val="24"/>
+          <w:szCs w:val="24"/>
+        </w:rPr>
+        <w:t>S</w:t>
+      </w:r>
+      <w:r>
+        <w:rPr>
+          <w:rFonts w:ascii="Courier New" w:hAnsi="Courier New"/>
+          <w:sz w:val="24"/>
+          <w:szCs w:val="24"/>
+        </w:rPr>
+        <w:t>MA</w:t>
+      </w:r>
+      <w:r>
+        <w:rPr>
+          <w:rFonts w:ascii="Courier New" w:hAnsi="Courier New" w:hint="eastAsia"/>
+          <w:sz w:val="24"/>
+          <w:szCs w:val="24"/>
+        </w:rPr>
+        <w:t>）</w:t>
+      </w:r>
+      <w:r>
+        <w:rPr>
+          <w:rFonts w:ascii="Courier New" w:hAnsi="Courier New" w:hint="eastAsia"/>
+          <w:sz w:val="24"/>
+          <w:szCs w:val="24"/>
+        </w:rPr>
+        <w:t>通常用于分析时间序列上的数据。计算</w:t>
+      </w:r>
+      <w:r>
+        <w:rPr>
+          <w:rFonts w:ascii="Courier New" w:hAnsi="Courier New" w:hint="eastAsia"/>
+          <w:sz w:val="24"/>
+          <w:szCs w:val="24"/>
+        </w:rPr>
+        <w:t>S</w:t>
+      </w:r>
+      <w:r>
+        <w:rPr>
+          <w:rFonts w:ascii="Courier New" w:hAnsi="Courier New"/>
+          <w:sz w:val="24"/>
+          <w:szCs w:val="24"/>
+        </w:rPr>
+        <w:t>MA</w:t>
+      </w:r>
+      <w:r>
+        <w:rPr>
+          <w:rFonts w:ascii="Courier New" w:hAnsi="Courier New" w:hint="eastAsia"/>
+          <w:sz w:val="24"/>
+          <w:szCs w:val="24"/>
+        </w:rPr>
+        <w:t>需要定义一个</w:t>
+      </w:r>
+      <w:r>
+        <w:rPr>
+          <w:rFonts w:ascii="Courier New" w:hAnsi="Courier New" w:hint="eastAsia"/>
+          <w:sz w:val="24"/>
+          <w:szCs w:val="24"/>
+        </w:rPr>
+        <w:t>N</w:t>
+      </w:r>
+      <w:proofErr w:type="gramStart"/>
+      <w:r>
+        <w:rPr>
+          <w:rFonts w:ascii="Courier New" w:hAnsi="Courier New" w:hint="eastAsia"/>
+          <w:sz w:val="24"/>
+          <w:szCs w:val="24"/>
+        </w:rPr>
+        <w:t>个</w:t>
+      </w:r>
+      <w:proofErr w:type="gramEnd"/>
+      <w:r>
+        <w:rPr>
+          <w:rFonts w:ascii="Courier New" w:hAnsi="Courier New" w:hint="eastAsia"/>
+          <w:sz w:val="24"/>
+          <w:szCs w:val="24"/>
+        </w:rPr>
+        <w:t>周期的移动窗口，即</w:t>
+      </w:r>
+      <w:r>
+        <w:rPr>
+          <w:rFonts w:ascii="Courier New" w:hAnsi="Courier New" w:hint="eastAsia"/>
+          <w:sz w:val="24"/>
+          <w:szCs w:val="24"/>
+        </w:rPr>
+        <w:t>N</w:t>
+      </w:r>
+      <w:proofErr w:type="gramStart"/>
+      <w:r>
+        <w:rPr>
+          <w:rFonts w:ascii="Courier New" w:hAnsi="Courier New" w:hint="eastAsia"/>
+          <w:sz w:val="24"/>
+          <w:szCs w:val="24"/>
+        </w:rPr>
+        <w:t>个</w:t>
+      </w:r>
+      <w:proofErr w:type="gramEnd"/>
+      <w:r>
+        <w:rPr>
+          <w:rFonts w:ascii="Courier New" w:hAnsi="Courier New" w:hint="eastAsia"/>
+          <w:sz w:val="24"/>
+          <w:szCs w:val="24"/>
+        </w:rPr>
+        <w:t>交易日。然后，按照时间序列滑动该窗口，并且计算窗口内数据的均值。</w:t>
+      </w:r>
+      <w:r>
+        <w:rPr>
+          <w:rFonts w:ascii="Courier New" w:hAnsi="Courier New" w:hint="eastAsia"/>
+          <w:noProof/>
+          <w:sz w:val="24"/>
+          <w:szCs w:val="24"/>
+        </w:rPr>
+        <w:t>我们运用</w:t>
+      </w:r>
+      <w:r>
+        <w:rPr>
+          <w:rFonts w:ascii="Courier New" w:hAnsi="Courier New" w:hint="eastAsia"/>
+          <w:noProof/>
+          <w:sz w:val="24"/>
+          <w:szCs w:val="24"/>
+        </w:rPr>
+        <w:t>NumPy</w:t>
+      </w:r>
+      <w:r>
+        <w:rPr>
+          <w:rFonts w:ascii="Courier New" w:hAnsi="Courier New" w:hint="eastAsia"/>
+          <w:noProof/>
+          <w:sz w:val="24"/>
+          <w:szCs w:val="24"/>
+        </w:rPr>
+        <w:t>的</w:t>
+      </w:r>
+      <w:r>
+        <w:rPr>
+          <w:rFonts w:ascii="Courier New" w:hAnsi="Courier New" w:hint="eastAsia"/>
+          <w:noProof/>
+          <w:sz w:val="24"/>
+          <w:szCs w:val="24"/>
+        </w:rPr>
+        <w:t>convolve</w:t>
+      </w:r>
+      <w:r>
+        <w:rPr>
+          <w:rFonts w:ascii="Courier New" w:hAnsi="Courier New"/>
+          <w:noProof/>
+          <w:sz w:val="24"/>
+          <w:szCs w:val="24"/>
+        </w:rPr>
+        <w:t>()</w:t>
+      </w:r>
+      <w:r>
+        <w:rPr>
+          <w:rFonts w:ascii="Courier New" w:hAnsi="Courier New" w:hint="eastAsia"/>
+          <w:noProof/>
+          <w:sz w:val="24"/>
+          <w:szCs w:val="24"/>
+        </w:rPr>
+        <w:t>函数计算与等权重的指示函数的卷积，即可得到简单移动平均线。（注：卷积是分析数学中的运算，其定义为一个函数与经过翻转和平移的另一个函数的乘积的积分）</w:t>
+      </w:r>
+      <w:r>
+        <w:rPr>
+          <w:rFonts w:ascii="Courier New" w:hAnsi="Courier New" w:hint="eastAsia"/>
+          <w:noProof/>
+          <w:sz w:val="24"/>
+          <w:szCs w:val="24"/>
+        </w:rPr>
+        <w:t>其计算公式可总结为：</w:t>
+      </w:r>
+    </w:p>
+    <w:p>
+      <w:pPr>
+        <w:ind w:firstLineChars="200" w:firstLine="480"/>
+        <w:rPr>
+          <w:rFonts w:ascii="Courier New" w:hAnsi="Courier New"/>
+          <w:noProof/>
+          <w:sz w:val="24"/>
+          <w:szCs w:val="24"/>
+        </w:rPr>
+      </w:pPr>
+      <w:r>
+        <w:rPr>
+          <w:rFonts w:ascii="Courier New" w:hAnsi="Courier New" w:hint="eastAsia"/>
+          <w:noProof/>
+          <w:sz w:val="24"/>
+          <w:szCs w:val="24"/>
+        </w:rPr>
+        <w:t>S</w:t>
+      </w:r>
+      <w:r>
+        <w:rPr>
+          <w:rFonts w:ascii="Courier New" w:hAnsi="Courier New"/>
+          <w:noProof/>
+          <w:sz w:val="24"/>
+          <w:szCs w:val="24"/>
+        </w:rPr>
+        <w:t>MA = SUM(CLOSE, N) / N</w:t>
+      </w:r>
+    </w:p>
+    <w:p>
+      <w:pPr>
+        <w:ind w:firstLineChars="200" w:firstLine="480"/>
+        <w:rPr>
+          <w:rFonts w:ascii="Courier New" w:hAnsi="Courier New"/>
+          <w:sz w:val="24"/>
+          <w:szCs w:val="24"/>
+        </w:rPr>
+      </w:pPr>
       <w:r>
         <w:rPr>
           <w:rFonts w:ascii="Courier New" w:hAnsi="Courier New" w:hint="eastAsia"/>
@@ -15210,23 +15551,56 @@
           <w:sz w:val="24"/>
           <w:szCs w:val="24"/>
         </w:rPr>
-        <w:t>源代码文件进行绘制，并在文件开头输入下列内容</w:t>
-      </w:r>
-      <w:r>
-        <w:rPr>
-          <w:rFonts w:ascii="Courier New" w:hAnsi="Courier New" w:hint="eastAsia"/>
-          <w:sz w:val="24"/>
-          <w:szCs w:val="24"/>
-        </w:rPr>
-        <w:t>，以导入所需的库</w:t>
-      </w:r>
-      <w:r>
-        <w:rPr>
-          <w:rFonts w:ascii="Courier New" w:hAnsi="Courier New" w:hint="eastAsia"/>
-          <w:sz w:val="24"/>
-          <w:szCs w:val="24"/>
-        </w:rPr>
-        <w:t>：</w:t>
+        <w:t>源代码文件进行绘制，</w:t>
+      </w:r>
+      <w:r>
+        <w:rPr>
+          <w:rFonts w:ascii="Courier New" w:hAnsi="Courier New" w:hint="eastAsia"/>
+          <w:sz w:val="24"/>
+          <w:szCs w:val="24"/>
+        </w:rPr>
+        <w:t>将其命名为</w:t>
+      </w:r>
+      <w:r>
+        <w:rPr>
+          <w:rFonts w:ascii="Courier New" w:hAnsi="Courier New" w:hint="eastAsia"/>
+          <w:sz w:val="24"/>
+          <w:szCs w:val="24"/>
+        </w:rPr>
+        <w:t>s</w:t>
+      </w:r>
+      <w:r>
+        <w:rPr>
+          <w:rFonts w:ascii="Courier New" w:hAnsi="Courier New"/>
+          <w:sz w:val="24"/>
+          <w:szCs w:val="24"/>
+        </w:rPr>
+        <w:t>ma.py</w:t>
+      </w:r>
+      <w:r>
+        <w:rPr>
+          <w:rFonts w:ascii="Courier New" w:hAnsi="Courier New" w:hint="eastAsia"/>
+          <w:sz w:val="24"/>
+          <w:szCs w:val="24"/>
+        </w:rPr>
+        <w:t>，</w:t>
+      </w:r>
+      <w:r>
+        <w:rPr>
+          <w:rFonts w:ascii="Courier New" w:hAnsi="Courier New" w:hint="eastAsia"/>
+          <w:sz w:val="24"/>
+          <w:szCs w:val="24"/>
+        </w:rPr>
+        <w:t>并</w:t>
+      </w:r>
+      <w:r>
+        <w:rPr>
+          <w:rFonts w:ascii="Courier New" w:hAnsi="Courier New" w:hint="eastAsia"/>
+          <w:sz w:val="24"/>
+          <w:szCs w:val="24"/>
+        </w:rPr>
+        <w:lastRenderedPageBreak/>
+        <w:t>在文件开头输入下列内容，以导入所需的库：</w:t>
       </w:r>
     </w:p>
     <w:tbl>
@@ -15472,350 +15846,26 @@
       <w:pPr>
         <w:ind w:firstLineChars="200" w:firstLine="480"/>
         <w:rPr>
-          <w:rFonts w:ascii="Courier New" w:hAnsi="Courier New"/>
+          <w:rFonts w:ascii="Courier New" w:hAnsi="Courier New" w:hint="eastAsia"/>
           <w:sz w:val="24"/>
           <w:szCs w:val="24"/>
         </w:rPr>
       </w:pPr>
-    </w:p>
-    <w:p>
-      <w:pPr>
-        <w:ind w:firstLineChars="200" w:firstLine="482"/>
-        <w:rPr>
-          <w:rFonts w:ascii="Courier New" w:hAnsi="Courier New"/>
-          <w:b/>
-          <w:sz w:val="24"/>
-          <w:szCs w:val="24"/>
-        </w:rPr>
-      </w:pPr>
-      <w:r>
-        <w:rPr>
-          <w:rFonts w:ascii="Courier New" w:hAnsi="Courier New" w:hint="eastAsia"/>
-          <w:b/>
-          <w:sz w:val="24"/>
-          <w:szCs w:val="24"/>
-        </w:rPr>
-        <w:t>3.</w:t>
-      </w:r>
-      <w:r>
-        <w:rPr>
-          <w:rFonts w:ascii="Courier New" w:hAnsi="Courier New"/>
-          <w:b/>
-          <w:sz w:val="24"/>
-          <w:szCs w:val="24"/>
-        </w:rPr>
-        <w:t>3</w:t>
-      </w:r>
-      <w:r>
-        <w:rPr>
-          <w:rFonts w:ascii="Courier New" w:hAnsi="Courier New" w:hint="eastAsia"/>
-          <w:b/>
-          <w:sz w:val="24"/>
-          <w:szCs w:val="24"/>
-        </w:rPr>
-        <w:t>.</w:t>
-      </w:r>
-      <w:r>
-        <w:rPr>
-          <w:rFonts w:ascii="Courier New" w:hAnsi="Courier New"/>
-          <w:b/>
-          <w:sz w:val="24"/>
-          <w:szCs w:val="24"/>
-        </w:rPr>
-        <w:t xml:space="preserve">1 </w:t>
-      </w:r>
-      <w:r>
-        <w:rPr>
-          <w:rFonts w:ascii="Courier New" w:hAnsi="Courier New" w:hint="eastAsia"/>
-          <w:b/>
-          <w:sz w:val="24"/>
-          <w:szCs w:val="24"/>
-        </w:rPr>
-        <w:t>绘制股票简单移动平均线</w:t>
-      </w:r>
-    </w:p>
-    <w:p>
-      <w:pPr>
-        <w:ind w:firstLineChars="200" w:firstLine="480"/>
-        <w:rPr>
-          <w:rFonts w:ascii="Courier New" w:hAnsi="Courier New"/>
-          <w:noProof/>
-          <w:sz w:val="24"/>
-          <w:szCs w:val="24"/>
-        </w:rPr>
-      </w:pPr>
-      <w:r>
-        <w:rPr>
-          <w:rFonts w:ascii="Courier New" w:hAnsi="Courier New" w:hint="eastAsia"/>
-          <w:sz w:val="24"/>
-          <w:szCs w:val="24"/>
-        </w:rPr>
-        <w:t>首先介绍如何绘制股票的简单移动平均线。</w:t>
-      </w:r>
-      <w:r>
-        <w:rPr>
-          <w:rFonts w:ascii="Courier New" w:hAnsi="Courier New" w:hint="eastAsia"/>
-          <w:sz w:val="24"/>
-          <w:szCs w:val="24"/>
-        </w:rPr>
-        <w:t>简单移动平均线（</w:t>
-      </w:r>
-      <w:r>
-        <w:rPr>
-          <w:rFonts w:ascii="Courier New" w:hAnsi="Courier New" w:hint="eastAsia"/>
-          <w:sz w:val="24"/>
-          <w:szCs w:val="24"/>
-        </w:rPr>
-        <w:t>simple</w:t>
-      </w:r>
-      <w:r>
-        <w:rPr>
-          <w:rFonts w:ascii="Courier New" w:hAnsi="Courier New"/>
-          <w:sz w:val="24"/>
-          <w:szCs w:val="24"/>
-        </w:rPr>
-        <w:t xml:space="preserve"> </w:t>
-      </w:r>
-      <w:r>
-        <w:rPr>
-          <w:rFonts w:ascii="Courier New" w:hAnsi="Courier New" w:hint="eastAsia"/>
-          <w:sz w:val="24"/>
-          <w:szCs w:val="24"/>
-        </w:rPr>
-        <w:t>moving</w:t>
-      </w:r>
-      <w:r>
-        <w:rPr>
-          <w:rFonts w:ascii="Courier New" w:hAnsi="Courier New"/>
-          <w:sz w:val="24"/>
-          <w:szCs w:val="24"/>
-        </w:rPr>
-        <w:t xml:space="preserve"> </w:t>
-      </w:r>
-      <w:r>
-        <w:rPr>
-          <w:rFonts w:ascii="Courier New" w:hAnsi="Courier New" w:hint="eastAsia"/>
-          <w:sz w:val="24"/>
-          <w:szCs w:val="24"/>
-        </w:rPr>
-        <w:t>average</w:t>
-      </w:r>
-      <w:r>
-        <w:rPr>
-          <w:rFonts w:ascii="Courier New" w:hAnsi="Courier New" w:hint="eastAsia"/>
-          <w:sz w:val="24"/>
-          <w:szCs w:val="24"/>
-        </w:rPr>
-        <w:t>，缩写为</w:t>
-      </w:r>
-      <w:r>
-        <w:rPr>
-          <w:rFonts w:ascii="Courier New" w:hAnsi="Courier New" w:hint="eastAsia"/>
-          <w:sz w:val="24"/>
-          <w:szCs w:val="24"/>
-        </w:rPr>
-        <w:t>S</w:t>
-      </w:r>
-      <w:r>
-        <w:rPr>
-          <w:rFonts w:ascii="Courier New" w:hAnsi="Courier New"/>
-          <w:sz w:val="24"/>
-          <w:szCs w:val="24"/>
-        </w:rPr>
-        <w:t>MA</w:t>
-      </w:r>
-      <w:r>
-        <w:rPr>
-          <w:rFonts w:ascii="Courier New" w:hAnsi="Courier New" w:hint="eastAsia"/>
-          <w:sz w:val="24"/>
-          <w:szCs w:val="24"/>
-        </w:rPr>
-        <w:t>）</w:t>
-      </w:r>
-      <w:r>
-        <w:rPr>
-          <w:rFonts w:ascii="Courier New" w:hAnsi="Courier New" w:hint="eastAsia"/>
-          <w:sz w:val="24"/>
-          <w:szCs w:val="24"/>
-        </w:rPr>
-        <w:t>通常用于分析时间序列上的数据。计算</w:t>
-      </w:r>
-      <w:r>
-        <w:rPr>
-          <w:rFonts w:ascii="Courier New" w:hAnsi="Courier New" w:hint="eastAsia"/>
-          <w:sz w:val="24"/>
-          <w:szCs w:val="24"/>
-        </w:rPr>
-        <w:t>S</w:t>
-      </w:r>
-      <w:r>
-        <w:rPr>
-          <w:rFonts w:ascii="Courier New" w:hAnsi="Courier New"/>
-          <w:sz w:val="24"/>
-          <w:szCs w:val="24"/>
-        </w:rPr>
-        <w:t>MA</w:t>
-      </w:r>
-      <w:r>
-        <w:rPr>
-          <w:rFonts w:ascii="Courier New" w:hAnsi="Courier New" w:hint="eastAsia"/>
-          <w:sz w:val="24"/>
-          <w:szCs w:val="24"/>
-        </w:rPr>
-        <w:t>需要定义一个</w:t>
-      </w:r>
-      <w:r>
-        <w:rPr>
-          <w:rFonts w:ascii="Courier New" w:hAnsi="Courier New" w:hint="eastAsia"/>
-          <w:sz w:val="24"/>
-          <w:szCs w:val="24"/>
-        </w:rPr>
-        <w:t>N</w:t>
-      </w:r>
-      <w:proofErr w:type="gramStart"/>
-      <w:r>
-        <w:rPr>
-          <w:rFonts w:ascii="Courier New" w:hAnsi="Courier New" w:hint="eastAsia"/>
-          <w:sz w:val="24"/>
-          <w:szCs w:val="24"/>
-        </w:rPr>
-        <w:t>个</w:t>
-      </w:r>
-      <w:proofErr w:type="gramEnd"/>
-      <w:r>
-        <w:rPr>
-          <w:rFonts w:ascii="Courier New" w:hAnsi="Courier New" w:hint="eastAsia"/>
-          <w:sz w:val="24"/>
-          <w:szCs w:val="24"/>
-        </w:rPr>
-        <w:t>周期的移动窗口，即</w:t>
-      </w:r>
-      <w:r>
-        <w:rPr>
-          <w:rFonts w:ascii="Courier New" w:hAnsi="Courier New" w:hint="eastAsia"/>
-          <w:sz w:val="24"/>
-          <w:szCs w:val="24"/>
-        </w:rPr>
-        <w:t>N</w:t>
-      </w:r>
-      <w:proofErr w:type="gramStart"/>
-      <w:r>
-        <w:rPr>
-          <w:rFonts w:ascii="Courier New" w:hAnsi="Courier New" w:hint="eastAsia"/>
-          <w:sz w:val="24"/>
-          <w:szCs w:val="24"/>
-        </w:rPr>
-        <w:t>个</w:t>
-      </w:r>
-      <w:proofErr w:type="gramEnd"/>
-      <w:r>
-        <w:rPr>
-          <w:rFonts w:ascii="Courier New" w:hAnsi="Courier New" w:hint="eastAsia"/>
-          <w:sz w:val="24"/>
-          <w:szCs w:val="24"/>
-        </w:rPr>
-        <w:t>交易日。然后，按照时间序列滑动该窗口，并且计算窗口内数据的均值。</w:t>
-      </w:r>
-      <w:r>
-        <w:rPr>
-          <w:rFonts w:ascii="Courier New" w:hAnsi="Courier New" w:hint="eastAsia"/>
-          <w:noProof/>
-          <w:sz w:val="24"/>
-          <w:szCs w:val="24"/>
-        </w:rPr>
-        <w:t>我们运用</w:t>
-      </w:r>
-      <w:r>
-        <w:rPr>
-          <w:rFonts w:ascii="Courier New" w:hAnsi="Courier New" w:hint="eastAsia"/>
-          <w:noProof/>
-          <w:sz w:val="24"/>
-          <w:szCs w:val="24"/>
-        </w:rPr>
-        <w:t>NumPy</w:t>
-      </w:r>
-      <w:r>
-        <w:rPr>
-          <w:rFonts w:ascii="Courier New" w:hAnsi="Courier New" w:hint="eastAsia"/>
-          <w:noProof/>
-          <w:sz w:val="24"/>
-          <w:szCs w:val="24"/>
-        </w:rPr>
-        <w:t>的</w:t>
-      </w:r>
-      <w:r>
-        <w:rPr>
-          <w:rFonts w:ascii="Courier New" w:hAnsi="Courier New" w:hint="eastAsia"/>
-          <w:noProof/>
-          <w:sz w:val="24"/>
-          <w:szCs w:val="24"/>
-        </w:rPr>
-        <w:t>convolve</w:t>
-      </w:r>
-      <w:r>
-        <w:rPr>
-          <w:rFonts w:ascii="Courier New" w:hAnsi="Courier New"/>
-          <w:noProof/>
-          <w:sz w:val="24"/>
-          <w:szCs w:val="24"/>
-        </w:rPr>
-        <w:t>()</w:t>
-      </w:r>
-      <w:r>
-        <w:rPr>
-          <w:rFonts w:ascii="Courier New" w:hAnsi="Courier New" w:hint="eastAsia"/>
-          <w:noProof/>
-          <w:sz w:val="24"/>
-          <w:szCs w:val="24"/>
-        </w:rPr>
-        <w:t>函数计</w:t>
-      </w:r>
-      <w:r>
-        <w:rPr>
-          <w:rFonts w:ascii="Courier New" w:hAnsi="Courier New" w:hint="eastAsia"/>
-          <w:noProof/>
-          <w:sz w:val="24"/>
-          <w:szCs w:val="24"/>
-        </w:rPr>
-        <w:lastRenderedPageBreak/>
-        <w:t>算与等权重的指示函数的卷积，即可得到简单移动平均线。（注：卷积是分析数学中的运算，其定义为一个函数与经过翻转和平移的另一个函数的乘积的积分）</w:t>
-      </w:r>
-      <w:r>
-        <w:rPr>
-          <w:rFonts w:ascii="Courier New" w:hAnsi="Courier New" w:hint="eastAsia"/>
-          <w:noProof/>
-          <w:sz w:val="24"/>
-          <w:szCs w:val="24"/>
-        </w:rPr>
-        <w:t>其计算公式可总结为：</w:t>
-      </w:r>
-    </w:p>
-    <w:p>
-      <w:pPr>
-        <w:ind w:firstLineChars="200" w:firstLine="480"/>
-        <w:rPr>
-          <w:rFonts w:ascii="Courier New" w:hAnsi="Courier New" w:hint="eastAsia"/>
-          <w:sz w:val="24"/>
-          <w:szCs w:val="24"/>
-        </w:rPr>
-      </w:pPr>
-      <w:r>
-        <w:rPr>
-          <w:rFonts w:ascii="Courier New" w:hAnsi="Courier New" w:hint="eastAsia"/>
-          <w:noProof/>
-          <w:sz w:val="24"/>
-          <w:szCs w:val="24"/>
-        </w:rPr>
-        <w:t>S</w:t>
-      </w:r>
-      <w:r>
-        <w:rPr>
-          <w:rFonts w:ascii="Courier New" w:hAnsi="Courier New"/>
-          <w:noProof/>
-          <w:sz w:val="24"/>
-          <w:szCs w:val="24"/>
-        </w:rPr>
-        <w:t>MA = SUM(CLOSE, N) / N</w:t>
+      <w:r>
+        <w:rPr>
+          <w:rFonts w:ascii="Courier New" w:hAnsi="Courier New" w:hint="eastAsia"/>
+          <w:sz w:val="24"/>
+          <w:szCs w:val="24"/>
+        </w:rPr>
+        <w:t>随后，输入以下代码</w:t>
+      </w:r>
+      <w:r>
+        <w:rPr>
+          <w:rFonts w:ascii="Courier New" w:hAnsi="Courier New" w:hint="eastAsia"/>
+          <w:sz w:val="24"/>
+          <w:szCs w:val="24"/>
+        </w:rPr>
+        <w:t>：</w:t>
       </w:r>
     </w:p>
     <w:tbl>
@@ -15955,7 +16005,21 @@
                 <w:sz w:val="25"/>
                 <w:szCs w:val="25"/>
               </w:rPr>
-              <w:t>创建权重数组</w:t>
+              <w:t>计算</w:t>
+            </w:r>
+            <w:bookmarkStart w:id="0" w:name="_GoBack"/>
+            <w:bookmarkEnd w:id="0"/>
+            <w:r>
+              <w:rPr>
+                <w:rFonts w:ascii="Courier New" w:eastAsia="宋体" w:hAnsi="Courier New" w:cs="Courier New" w:hint="eastAsia"/>
+                <w:i/>
+                <w:iCs/>
+                <w:color w:val="808080"/>
+                <w:kern w:val="0"/>
+                <w:sz w:val="25"/>
+                <w:szCs w:val="25"/>
+              </w:rPr>
+              <w:t>权重数组</w:t>
             </w:r>
             <w:r>
               <w:rPr>
@@ -18349,8 +18413,6 @@
         </w:rPr>
         <w:t>为使用价格数值的百分比。</w:t>
       </w:r>
-      <w:bookmarkStart w:id="0" w:name="_GoBack"/>
-      <w:bookmarkEnd w:id="0"/>
     </w:p>
     <w:p>
       <w:pPr>

</xml_diff>

<commit_message>
Book source code update: updated source code of chapter 3.3.3 "Plotting Bollinger band";
Book chapter update: updating chapter 3.3.3 "Plotting Bollinger band"
</commit_message>
<xml_diff>
--- a/python_book/stock/stock.docx
+++ b/python_book/stock/stock.docx
@@ -15551,15 +15551,7 @@
           <w:sz w:val="24"/>
           <w:szCs w:val="24"/>
         </w:rPr>
-        <w:t>源代码文件进行绘制，</w:t>
-      </w:r>
-      <w:r>
-        <w:rPr>
-          <w:rFonts w:ascii="Courier New" w:hAnsi="Courier New" w:hint="eastAsia"/>
-          <w:sz w:val="24"/>
-          <w:szCs w:val="24"/>
-        </w:rPr>
-        <w:t>将其命名为</w:t>
+        <w:t>源代码文件进行绘制，将其命名为</w:t>
       </w:r>
       <w:r>
         <w:rPr>
@@ -15583,15 +15575,7 @@
           <w:sz w:val="24"/>
           <w:szCs w:val="24"/>
         </w:rPr>
-        <w:t>，</w:t>
-      </w:r>
-      <w:r>
-        <w:rPr>
-          <w:rFonts w:ascii="Courier New" w:hAnsi="Courier New" w:hint="eastAsia"/>
-          <w:sz w:val="24"/>
-          <w:szCs w:val="24"/>
-        </w:rPr>
-        <w:t>并</w:t>
+        <w:t>，并</w:t>
       </w:r>
       <w:r>
         <w:rPr>
@@ -15846,7 +15830,7 @@
       <w:pPr>
         <w:ind w:firstLineChars="200" w:firstLine="480"/>
         <w:rPr>
-          <w:rFonts w:ascii="Courier New" w:hAnsi="Courier New" w:hint="eastAsia"/>
+          <w:rFonts w:ascii="Courier New" w:hAnsi="Courier New"/>
           <w:sz w:val="24"/>
           <w:szCs w:val="24"/>
         </w:rPr>
@@ -16056,7 +16040,7 @@
               </w:tabs>
               <w:jc w:val="left"/>
               <w:rPr>
-                <w:rFonts w:ascii="Courier New" w:eastAsia="宋体" w:hAnsi="Courier New" w:cs="Courier New" w:hint="eastAsia"/>
+                <w:rFonts w:ascii="Courier New" w:eastAsia="宋体" w:hAnsi="Courier New" w:cs="Courier New"/>
                 <w:i/>
                 <w:iCs/>
                 <w:color w:val="808080"/>
@@ -17598,7 +17582,7 @@
               </w:tabs>
               <w:jc w:val="left"/>
               <w:rPr>
-                <w:rFonts w:ascii="Courier New" w:eastAsia="宋体" w:hAnsi="Courier New" w:cs="Courier New" w:hint="eastAsia"/>
+                <w:rFonts w:ascii="Courier New" w:eastAsia="宋体" w:hAnsi="Courier New" w:cs="Courier New"/>
                 <w:color w:val="000000"/>
                 <w:kern w:val="0"/>
                 <w:sz w:val="25"/>
@@ -17637,7 +17621,7 @@
       <w:pPr>
         <w:ind w:firstLineChars="200" w:firstLine="480"/>
         <w:rPr>
-          <w:rFonts w:ascii="Courier New" w:hAnsi="Courier New" w:hint="eastAsia"/>
+          <w:rFonts w:ascii="Courier New" w:hAnsi="Courier New"/>
           <w:noProof/>
           <w:sz w:val="24"/>
           <w:szCs w:val="24"/>
@@ -18308,8 +18292,6 @@
           <w:szCs w:val="24"/>
         </w:rPr>
       </w:pPr>
-      <w:bookmarkStart w:id="0" w:name="_GoBack"/>
-      <w:bookmarkEnd w:id="0"/>
       <w:r>
         <w:rPr>
           <w:rFonts w:ascii="Courier New" w:hAnsi="Courier New"/>
@@ -18364,7 +18346,7 @@
       <w:pPr>
         <w:ind w:firstLineChars="200" w:firstLine="480"/>
         <w:rPr>
-          <w:rFonts w:ascii="Courier New" w:hAnsi="Courier New" w:hint="eastAsia"/>
+          <w:rFonts w:ascii="Courier New" w:hAnsi="Courier New"/>
           <w:sz w:val="24"/>
           <w:szCs w:val="24"/>
         </w:rPr>
@@ -18482,7 +18464,7 @@
       <w:pPr>
         <w:ind w:firstLineChars="200" w:firstLine="480"/>
         <w:rPr>
-          <w:rFonts w:ascii="Courier New" w:hAnsi="Courier New" w:hint="eastAsia"/>
+          <w:rFonts w:ascii="Courier New" w:hAnsi="Courier New"/>
           <w:sz w:val="24"/>
           <w:szCs w:val="24"/>
         </w:rPr>
@@ -18610,7 +18592,7 @@
       <w:pPr>
         <w:ind w:firstLineChars="200" w:firstLine="480"/>
         <w:rPr>
-          <w:rFonts w:ascii="Courier New" w:hAnsi="Courier New" w:hint="eastAsia"/>
+          <w:rFonts w:ascii="Courier New" w:hAnsi="Courier New"/>
           <w:sz w:val="24"/>
           <w:szCs w:val="24"/>
         </w:rPr>
@@ -20419,7 +20401,7 @@
               </w:tabs>
               <w:jc w:val="left"/>
               <w:rPr>
-                <w:rFonts w:ascii="Courier New" w:eastAsia="宋体" w:hAnsi="Courier New" w:cs="Courier New" w:hint="eastAsia"/>
+                <w:rFonts w:ascii="Courier New" w:eastAsia="宋体" w:hAnsi="Courier New" w:cs="Courier New"/>
                 <w:color w:val="000000"/>
                 <w:kern w:val="0"/>
                 <w:sz w:val="25"/>
@@ -20869,7 +20851,7 @@
         <w:ind w:firstLineChars="200" w:firstLine="480"/>
         <w:jc w:val="center"/>
         <w:rPr>
-          <w:rFonts w:ascii="Courier New" w:hAnsi="Courier New" w:hint="eastAsia"/>
+          <w:rFonts w:ascii="Courier New" w:hAnsi="Courier New"/>
           <w:sz w:val="24"/>
           <w:szCs w:val="24"/>
         </w:rPr>
@@ -20887,9 +20869,10 @@
     </w:p>
     <w:p>
       <w:pPr>
-        <w:ind w:firstLineChars="200" w:firstLine="480"/>
-        <w:rPr>
-          <w:rFonts w:ascii="Courier New" w:hAnsi="Courier New"/>
+        <w:ind w:firstLineChars="200" w:firstLine="482"/>
+        <w:rPr>
+          <w:rFonts w:ascii="Courier New" w:hAnsi="Courier New"/>
+          <w:b/>
           <w:sz w:val="24"/>
           <w:szCs w:val="24"/>
         </w:rPr>
@@ -20897,6 +20880,7 @@
       <w:r>
         <w:rPr>
           <w:rFonts w:ascii="Courier New" w:hAnsi="Courier New" w:hint="eastAsia"/>
+          <w:b/>
           <w:sz w:val="24"/>
           <w:szCs w:val="24"/>
         </w:rPr>
@@ -20905,6 +20889,7 @@
       <w:r>
         <w:rPr>
           <w:rFonts w:ascii="Courier New" w:hAnsi="Courier New"/>
+          <w:b/>
           <w:sz w:val="24"/>
           <w:szCs w:val="24"/>
         </w:rPr>
@@ -20913,6 +20898,7 @@
       <w:r>
         <w:rPr>
           <w:rFonts w:ascii="Courier New" w:hAnsi="Courier New" w:hint="eastAsia"/>
+          <w:b/>
           <w:sz w:val="24"/>
           <w:szCs w:val="24"/>
         </w:rPr>
@@ -20921,6 +20907,7 @@
       <w:r>
         <w:rPr>
           <w:rFonts w:ascii="Courier New" w:hAnsi="Courier New"/>
+          <w:b/>
           <w:sz w:val="24"/>
           <w:szCs w:val="24"/>
         </w:rPr>
@@ -20929,10 +20916,20 @@
       <w:r>
         <w:rPr>
           <w:rFonts w:ascii="Courier New" w:hAnsi="Courier New" w:hint="eastAsia"/>
-          <w:sz w:val="24"/>
-          <w:szCs w:val="24"/>
-        </w:rPr>
-        <w:t>绘制股票的布林带</w:t>
+          <w:b/>
+          <w:sz w:val="24"/>
+          <w:szCs w:val="24"/>
+        </w:rPr>
+        <w:t>绘制股票的布林</w:t>
+      </w:r>
+      <w:r>
+        <w:rPr>
+          <w:rFonts w:ascii="Courier New" w:hAnsi="Courier New" w:hint="eastAsia"/>
+          <w:b/>
+          <w:sz w:val="24"/>
+          <w:szCs w:val="24"/>
+        </w:rPr>
+        <w:t>线</w:t>
       </w:r>
     </w:p>
     <w:p>
@@ -20944,12 +20941,260 @@
           <w:szCs w:val="24"/>
         </w:rPr>
       </w:pPr>
+      <w:r>
+        <w:rPr>
+          <w:rFonts w:ascii="Courier New" w:hAnsi="Courier New" w:hint="eastAsia"/>
+          <w:sz w:val="24"/>
+          <w:szCs w:val="24"/>
+        </w:rPr>
+        <w:t>布林</w:t>
+      </w:r>
+      <w:r>
+        <w:rPr>
+          <w:rFonts w:ascii="Courier New" w:hAnsi="Courier New" w:hint="eastAsia"/>
+          <w:sz w:val="24"/>
+          <w:szCs w:val="24"/>
+        </w:rPr>
+        <w:t>线指标是股市分析的常用工具之一，结合了移动平均和标准差的概念。其基本形态为三条轨道线组成的带状通道。中轨</w:t>
+      </w:r>
+      <w:r>
+        <w:rPr>
+          <w:rFonts w:ascii="Courier New" w:hAnsi="Courier New" w:hint="eastAsia"/>
+          <w:sz w:val="24"/>
+          <w:szCs w:val="24"/>
+        </w:rPr>
+        <w:t>线</w:t>
+      </w:r>
+      <w:r>
+        <w:rPr>
+          <w:rFonts w:ascii="Courier New" w:hAnsi="Courier New" w:hint="eastAsia"/>
+          <w:sz w:val="24"/>
+          <w:szCs w:val="24"/>
+        </w:rPr>
+        <w:t>为股价的平均成本，上轨</w:t>
+      </w:r>
+      <w:r>
+        <w:rPr>
+          <w:rFonts w:ascii="Courier New" w:hAnsi="Courier New" w:hint="eastAsia"/>
+          <w:sz w:val="24"/>
+          <w:szCs w:val="24"/>
+        </w:rPr>
+        <w:t>线</w:t>
+      </w:r>
+      <w:r>
+        <w:rPr>
+          <w:rFonts w:ascii="Courier New" w:hAnsi="Courier New" w:hint="eastAsia"/>
+          <w:sz w:val="24"/>
+          <w:szCs w:val="24"/>
+        </w:rPr>
+        <w:t>和下轨</w:t>
+      </w:r>
+      <w:r>
+        <w:rPr>
+          <w:rFonts w:ascii="Courier New" w:hAnsi="Courier New" w:hint="eastAsia"/>
+          <w:sz w:val="24"/>
+          <w:szCs w:val="24"/>
+        </w:rPr>
+        <w:t>线</w:t>
+      </w:r>
+      <w:r>
+        <w:rPr>
+          <w:rFonts w:ascii="Courier New" w:hAnsi="Courier New" w:hint="eastAsia"/>
+          <w:sz w:val="24"/>
+          <w:szCs w:val="24"/>
+        </w:rPr>
+        <w:t>为股价的压力线和支撑线。</w:t>
+      </w:r>
+      <w:r>
+        <w:rPr>
+          <w:rFonts w:ascii="Courier New" w:hAnsi="Courier New" w:hint="eastAsia"/>
+          <w:sz w:val="24"/>
+          <w:szCs w:val="24"/>
+        </w:rPr>
+        <w:t>具体说来三条轨线的计算方法为：</w:t>
+      </w:r>
     </w:p>
     <w:p>
       <w:pPr>
         <w:ind w:firstLineChars="200" w:firstLine="480"/>
         <w:rPr>
-          <w:rFonts w:ascii="Courier New" w:hAnsi="Courier New" w:hint="eastAsia"/>
+          <w:rFonts w:ascii="Courier New" w:hAnsi="Courier New"/>
+          <w:sz w:val="24"/>
+          <w:szCs w:val="24"/>
+        </w:rPr>
+      </w:pPr>
+      <w:r>
+        <w:rPr>
+          <w:rFonts w:ascii="Courier New" w:hAnsi="Courier New" w:hint="eastAsia"/>
+          <w:sz w:val="24"/>
+          <w:szCs w:val="24"/>
+        </w:rPr>
+        <w:t>中轨线</w:t>
+      </w:r>
+      <w:r>
+        <w:rPr>
+          <w:rFonts w:ascii="Courier New" w:hAnsi="Courier New" w:hint="eastAsia"/>
+          <w:sz w:val="24"/>
+          <w:szCs w:val="24"/>
+        </w:rPr>
+        <w:t xml:space="preserve"> =</w:t>
+      </w:r>
+      <w:r>
+        <w:rPr>
+          <w:rFonts w:ascii="Courier New" w:hAnsi="Courier New"/>
+          <w:sz w:val="24"/>
+          <w:szCs w:val="24"/>
+        </w:rPr>
+        <w:t xml:space="preserve"> N</w:t>
+      </w:r>
+      <w:r>
+        <w:rPr>
+          <w:rFonts w:ascii="Courier New" w:hAnsi="Courier New" w:hint="eastAsia"/>
+          <w:sz w:val="24"/>
+          <w:szCs w:val="24"/>
+        </w:rPr>
+        <w:t>日移动平均线</w:t>
+      </w:r>
+    </w:p>
+    <w:p>
+      <w:pPr>
+        <w:ind w:firstLineChars="200" w:firstLine="480"/>
+        <w:rPr>
+          <w:rFonts w:ascii="Courier New" w:hAnsi="Courier New"/>
+          <w:sz w:val="24"/>
+          <w:szCs w:val="24"/>
+        </w:rPr>
+      </w:pPr>
+      <w:r>
+        <w:rPr>
+          <w:rFonts w:ascii="Courier New" w:hAnsi="Courier New" w:hint="eastAsia"/>
+          <w:sz w:val="24"/>
+          <w:szCs w:val="24"/>
+        </w:rPr>
+        <w:t>上轨线</w:t>
+      </w:r>
+      <w:r>
+        <w:rPr>
+          <w:rFonts w:ascii="Courier New" w:hAnsi="Courier New" w:hint="eastAsia"/>
+          <w:sz w:val="24"/>
+          <w:szCs w:val="24"/>
+        </w:rPr>
+        <w:t xml:space="preserve"> =</w:t>
+      </w:r>
+      <w:r>
+        <w:rPr>
+          <w:rFonts w:ascii="Courier New" w:hAnsi="Courier New"/>
+          <w:sz w:val="24"/>
+          <w:szCs w:val="24"/>
+        </w:rPr>
+        <w:t xml:space="preserve"> </w:t>
+      </w:r>
+      <w:r>
+        <w:rPr>
+          <w:rFonts w:ascii="Courier New" w:hAnsi="Courier New" w:hint="eastAsia"/>
+          <w:sz w:val="24"/>
+          <w:szCs w:val="24"/>
+        </w:rPr>
+        <w:t>中轨线</w:t>
+      </w:r>
+      <w:r>
+        <w:rPr>
+          <w:rFonts w:ascii="Courier New" w:hAnsi="Courier New" w:hint="eastAsia"/>
+          <w:sz w:val="24"/>
+          <w:szCs w:val="24"/>
+        </w:rPr>
+        <w:t xml:space="preserve"> +</w:t>
+      </w:r>
+      <w:r>
+        <w:rPr>
+          <w:rFonts w:ascii="Courier New" w:hAnsi="Courier New"/>
+          <w:sz w:val="24"/>
+          <w:szCs w:val="24"/>
+        </w:rPr>
+        <w:t xml:space="preserve"> </w:t>
+      </w:r>
+      <w:r>
+        <w:rPr>
+          <w:rFonts w:ascii="Courier New" w:hAnsi="Courier New" w:hint="eastAsia"/>
+          <w:sz w:val="24"/>
+          <w:szCs w:val="24"/>
+        </w:rPr>
+        <w:t>两倍标准差</w:t>
+      </w:r>
+    </w:p>
+    <w:p>
+      <w:pPr>
+        <w:ind w:firstLineChars="200" w:firstLine="480"/>
+        <w:rPr>
+          <w:rFonts w:ascii="Courier New" w:hAnsi="Courier New" w:hint="eastAsia"/>
+          <w:sz w:val="24"/>
+          <w:szCs w:val="24"/>
+        </w:rPr>
+      </w:pPr>
+      <w:r>
+        <w:rPr>
+          <w:rFonts w:ascii="Courier New" w:hAnsi="Courier New" w:hint="eastAsia"/>
+          <w:sz w:val="24"/>
+          <w:szCs w:val="24"/>
+        </w:rPr>
+        <w:t>下轨线</w:t>
+      </w:r>
+      <w:r>
+        <w:rPr>
+          <w:rFonts w:ascii="Courier New" w:hAnsi="Courier New" w:hint="eastAsia"/>
+          <w:sz w:val="24"/>
+          <w:szCs w:val="24"/>
+        </w:rPr>
+        <w:t xml:space="preserve"> =</w:t>
+      </w:r>
+      <w:r>
+        <w:rPr>
+          <w:rFonts w:ascii="Courier New" w:hAnsi="Courier New"/>
+          <w:sz w:val="24"/>
+          <w:szCs w:val="24"/>
+        </w:rPr>
+        <w:t xml:space="preserve"> </w:t>
+      </w:r>
+      <w:r>
+        <w:rPr>
+          <w:rFonts w:ascii="Courier New" w:hAnsi="Courier New" w:hint="eastAsia"/>
+          <w:sz w:val="24"/>
+          <w:szCs w:val="24"/>
+        </w:rPr>
+        <w:t>中轨线</w:t>
+      </w:r>
+      <w:r>
+        <w:rPr>
+          <w:rFonts w:ascii="Courier New" w:hAnsi="Courier New" w:hint="eastAsia"/>
+          <w:sz w:val="24"/>
+          <w:szCs w:val="24"/>
+        </w:rPr>
+        <w:t xml:space="preserve"> </w:t>
+      </w:r>
+      <w:r>
+        <w:rPr>
+          <w:rFonts w:ascii="Courier New" w:hAnsi="Courier New"/>
+          <w:sz w:val="24"/>
+          <w:szCs w:val="24"/>
+        </w:rPr>
+        <w:t xml:space="preserve">– </w:t>
+      </w:r>
+      <w:r>
+        <w:rPr>
+          <w:rFonts w:ascii="Courier New" w:hAnsi="Courier New" w:hint="eastAsia"/>
+          <w:sz w:val="24"/>
+          <w:szCs w:val="24"/>
+        </w:rPr>
+        <w:t>两倍标准差</w:t>
+      </w:r>
+      <w:bookmarkStart w:id="0" w:name="_GoBack"/>
+      <w:bookmarkEnd w:id="0"/>
+    </w:p>
+    <w:p>
+      <w:pPr>
+        <w:ind w:firstLineChars="200" w:firstLine="480"/>
+        <w:rPr>
+          <w:rFonts w:ascii="Courier New" w:hAnsi="Courier New"/>
           <w:sz w:val="24"/>
           <w:szCs w:val="24"/>
         </w:rPr>

</xml_diff>

<commit_message>
Book chapter update: updating chapter 3.3.3 "Plotting Bollinger band"
</commit_message>
<xml_diff>
--- a/python_book/stock/stock.docx
+++ b/python_book/stock/stock.docx
@@ -21193,12 +21193,62 @@
     <w:p>
       <w:pPr>
         <w:ind w:firstLineChars="200" w:firstLine="480"/>
+        <w:jc w:val="center"/>
         <w:rPr>
           <w:rFonts w:ascii="Courier New" w:hAnsi="Courier New"/>
           <w:sz w:val="24"/>
           <w:szCs w:val="24"/>
         </w:rPr>
       </w:pPr>
+      <w:r>
+        <w:rPr>
+          <w:rFonts w:ascii="Courier New" w:hAnsi="Courier New"/>
+          <w:noProof/>
+          <w:sz w:val="24"/>
+          <w:szCs w:val="24"/>
+        </w:rPr>
+        <w:drawing>
+          <wp:inline distT="0" distB="0" distL="0" distR="0" wp14:anchorId="3D936F12" wp14:editId="1541A608">
+            <wp:extent cx="3517200" cy="2599200"/>
+            <wp:effectExtent l="0" t="0" r="0" b="0"/>
+            <wp:docPr id="1" name="图片 1" descr="图片包含 文字, 地图&#10;&#10;描述已自动生成"/>
+            <wp:cNvGraphicFramePr>
+              <a:graphicFrameLocks xmlns:a="http://schemas.openxmlformats.org/drawingml/2006/main" noChangeAspect="1"/>
+            </wp:cNvGraphicFramePr>
+            <a:graphic xmlns:a="http://schemas.openxmlformats.org/drawingml/2006/main">
+              <a:graphicData uri="http://schemas.openxmlformats.org/drawingml/2006/picture">
+                <pic:pic xmlns:pic="http://schemas.openxmlformats.org/drawingml/2006/picture">
+                  <pic:nvPicPr>
+                    <pic:cNvPr id="1" name="Figure_1-2.png"/>
+                    <pic:cNvPicPr/>
+                  </pic:nvPicPr>
+                  <pic:blipFill>
+                    <a:blip r:embed="rId9">
+                      <a:extLst>
+                        <a:ext uri="{28A0092B-C50C-407E-A947-70E740481C1C}">
+                          <a14:useLocalDpi xmlns:a14="http://schemas.microsoft.com/office/drawing/2010/main" val="0"/>
+                        </a:ext>
+                      </a:extLst>
+                    </a:blip>
+                    <a:stretch>
+                      <a:fillRect/>
+                    </a:stretch>
+                  </pic:blipFill>
+                  <pic:spPr>
+                    <a:xfrm>
+                      <a:off x="0" y="0"/>
+                      <a:ext cx="3517200" cy="2599200"/>
+                    </a:xfrm>
+                    <a:prstGeom prst="rect">
+                      <a:avLst/>
+                    </a:prstGeom>
+                  </pic:spPr>
+                </pic:pic>
+              </a:graphicData>
+            </a:graphic>
+          </wp:inline>
+        </w:drawing>
+      </w:r>
     </w:p>
     <w:p>
       <w:pPr>

</xml_diff>

<commit_message>
Book chapter update: updating chapter 3
</commit_message>
<xml_diff>
--- a/python_book/stock/stock.docx
+++ b/python_book/stock/stock.docx
@@ -7943,7 +7943,7 @@
                 <w:sz w:val="24"/>
                 <w:szCs w:val="24"/>
               </w:rPr>
-              <w:t xml:space="preserve">  7.54  7.53  7.57  7.41  7.38  7.35  7.33  7.29</w:t>
+              <w:t xml:space="preserve">  7.54  7.53  7.57  7.41  7.38  7.35  7.33  7.29  7.29  7.33]</w:t>
             </w:r>
           </w:p>
           <w:p>
@@ -7956,151 +7956,46 @@
             </w:pPr>
             <w:r>
               <w:rPr>
+                <w:rFonts w:ascii="Courier New" w:hAnsi="Courier New" w:hint="eastAsia"/>
+                <w:sz w:val="24"/>
+                <w:szCs w:val="24"/>
+              </w:rPr>
+              <w:t>该时段每日最低价：</w:t>
+            </w:r>
+          </w:p>
+          <w:p>
+            <w:pPr>
+              <w:rPr>
                 <w:rFonts w:ascii="Courier New" w:hAnsi="Courier New"/>
                 <w:sz w:val="24"/>
                 <w:szCs w:val="24"/>
               </w:rPr>
-              <w:t xml:space="preserve">  </w:t>
-            </w:r>
-            <w:proofErr w:type="gramStart"/>
+            </w:pPr>
             <w:r>
               <w:rPr>
                 <w:rFonts w:ascii="Courier New" w:hAnsi="Courier New"/>
                 <w:sz w:val="24"/>
                 <w:szCs w:val="24"/>
               </w:rPr>
-              <w:t>7.29  7.33</w:t>
-            </w:r>
-            <w:proofErr w:type="gramEnd"/>
+              <w:t xml:space="preserve">[ 7.6   </w:t>
+            </w:r>
+            <w:proofErr w:type="gramStart"/>
             <w:r>
               <w:rPr>
                 <w:rFonts w:ascii="Courier New" w:hAnsi="Courier New"/>
                 <w:sz w:val="24"/>
                 <w:szCs w:val="24"/>
               </w:rPr>
-              <w:t>]</w:t>
-            </w:r>
-          </w:p>
-          <w:p>
-            <w:pPr>
+              <w:t>7.66  7.89</w:t>
+            </w:r>
+            <w:proofErr w:type="gramEnd"/>
+            <w:r>
               <w:rPr>
                 <w:rFonts w:ascii="Courier New" w:hAnsi="Courier New"/>
                 <w:sz w:val="24"/>
                 <w:szCs w:val="24"/>
               </w:rPr>
-            </w:pPr>
-            <w:r>
-              <w:rPr>
-                <w:rFonts w:ascii="Courier New" w:hAnsi="Courier New" w:hint="eastAsia"/>
-                <w:sz w:val="24"/>
-                <w:szCs w:val="24"/>
-              </w:rPr>
-              <w:t>该时段每日最低价：</w:t>
-            </w:r>
-          </w:p>
-          <w:p>
-            <w:pPr>
-              <w:rPr>
-                <w:rFonts w:ascii="Courier New" w:hAnsi="Courier New"/>
-                <w:sz w:val="24"/>
-                <w:szCs w:val="24"/>
-              </w:rPr>
-            </w:pPr>
-            <w:r>
-              <w:rPr>
-                <w:rFonts w:ascii="Courier New" w:hAnsi="Courier New"/>
-                <w:sz w:val="24"/>
-                <w:szCs w:val="24"/>
-              </w:rPr>
-              <w:t xml:space="preserve">[ 7.6   </w:t>
-            </w:r>
-            <w:proofErr w:type="gramStart"/>
-            <w:r>
-              <w:rPr>
-                <w:rFonts w:ascii="Courier New" w:hAnsi="Courier New"/>
-                <w:sz w:val="24"/>
-                <w:szCs w:val="24"/>
-              </w:rPr>
-              <w:t>7.66  7.89</w:t>
-            </w:r>
-            <w:proofErr w:type="gramEnd"/>
-            <w:r>
-              <w:rPr>
-                <w:rFonts w:ascii="Courier New" w:hAnsi="Courier New"/>
-                <w:sz w:val="24"/>
-                <w:szCs w:val="24"/>
-              </w:rPr>
-              <w:t xml:space="preserve">  7.85  7.81  7.84  7.78  7.78  7.77  7.73  7.58  7.45</w:t>
-            </w:r>
-          </w:p>
-          <w:p>
-            <w:pPr>
-              <w:rPr>
-                <w:rFonts w:ascii="Courier New" w:hAnsi="Courier New"/>
-                <w:sz w:val="24"/>
-                <w:szCs w:val="24"/>
-              </w:rPr>
-            </w:pPr>
-            <w:r>
-              <w:rPr>
-                <w:rFonts w:ascii="Courier New" w:hAnsi="Courier New"/>
-                <w:sz w:val="24"/>
-                <w:szCs w:val="24"/>
-              </w:rPr>
-              <w:t xml:space="preserve">  7.5   </w:t>
-            </w:r>
-            <w:proofErr w:type="gramStart"/>
-            <w:r>
-              <w:rPr>
-                <w:rFonts w:ascii="Courier New" w:hAnsi="Courier New"/>
-                <w:sz w:val="24"/>
-                <w:szCs w:val="24"/>
-              </w:rPr>
-              <w:t>7.54  7.53</w:t>
-            </w:r>
-            <w:proofErr w:type="gramEnd"/>
-            <w:r>
-              <w:rPr>
-                <w:rFonts w:ascii="Courier New" w:hAnsi="Courier New"/>
-                <w:sz w:val="24"/>
-                <w:szCs w:val="24"/>
-              </w:rPr>
-              <w:t xml:space="preserve">  7.49  7.45  7.47  7.39  7.33  7.3   7.28  7.25  7.24</w:t>
-            </w:r>
-          </w:p>
-          <w:p>
-            <w:pPr>
-              <w:rPr>
-                <w:rFonts w:ascii="Courier New" w:hAnsi="Courier New"/>
-                <w:sz w:val="24"/>
-                <w:szCs w:val="24"/>
-              </w:rPr>
-            </w:pPr>
-            <w:r>
-              <w:rPr>
-                <w:rFonts w:ascii="Courier New" w:hAnsi="Courier New"/>
-                <w:sz w:val="24"/>
-                <w:szCs w:val="24"/>
-              </w:rPr>
-              <w:t xml:space="preserve">  </w:t>
-            </w:r>
-            <w:proofErr w:type="gramStart"/>
-            <w:r>
-              <w:rPr>
-                <w:rFonts w:ascii="Courier New" w:hAnsi="Courier New"/>
-                <w:sz w:val="24"/>
-                <w:szCs w:val="24"/>
-              </w:rPr>
-              <w:t>7.21  7.26</w:t>
-            </w:r>
-            <w:proofErr w:type="gramEnd"/>
-            <w:r>
-              <w:rPr>
-                <w:rFonts w:ascii="Courier New" w:hAnsi="Courier New"/>
-                <w:sz w:val="24"/>
-                <w:szCs w:val="24"/>
-              </w:rPr>
-              <w:t>]</w:t>
+              <w:t xml:space="preserve">  7.85  7.81  7.84  7.78  7.78  7.77  7.73  7.58  7.45  7.5   7.54  7.53  7.49  7.45  7.47  7.39  7.33  7.3   7.28  7.25  7.24  7.21  7.26]</w:t>
             </w:r>
           </w:p>
           <w:p>
@@ -8551,7 +8446,6 @@
                 <w:sz w:val="25"/>
                 <w:szCs w:val="25"/>
               </w:rPr>
-              <w:lastRenderedPageBreak/>
               <w:t>print</w:t>
             </w:r>
             <w:r>
@@ -8640,6 +8534,7 @@
                 <w:sz w:val="25"/>
                 <w:szCs w:val="25"/>
               </w:rPr>
+              <w:lastRenderedPageBreak/>
               <w:t xml:space="preserve"># 6.2 </w:t>
             </w:r>
             <w:r>
@@ -10054,7 +9949,6 @@
           <w:sz w:val="24"/>
           <w:szCs w:val="24"/>
         </w:rPr>
-        <w:lastRenderedPageBreak/>
         <w:t>3.</w:t>
       </w:r>
       <w:r>
@@ -10109,7 +10003,16 @@
           <w:sz w:val="24"/>
           <w:szCs w:val="24"/>
         </w:rPr>
-        <w:t>本节介绍对股票收益率三种不同指标的计算，即普通收益率、对数收益率和收益波动率。</w:t>
+        <w:t>本节介绍对股票收益率三种不同指标的计算，即普通收益率、对数收益率和</w:t>
+      </w:r>
+      <w:r>
+        <w:rPr>
+          <w:rFonts w:ascii="Courier New" w:hAnsi="Courier New" w:hint="eastAsia"/>
+          <w:sz w:val="24"/>
+          <w:szCs w:val="24"/>
+        </w:rPr>
+        <w:lastRenderedPageBreak/>
+        <w:t>收益波动率。</w:t>
       </w:r>
       <w:r>
         <w:rPr>
@@ -11322,7 +11225,6 @@
                 <w:sz w:val="24"/>
                 <w:szCs w:val="24"/>
               </w:rPr>
-              <w:lastRenderedPageBreak/>
               <w:t>标准差</w:t>
             </w:r>
             <w:r>
@@ -11370,8 +11272,16 @@
           <w:sz w:val="24"/>
           <w:szCs w:val="24"/>
         </w:rPr>
+        <w:t>接下来计算对数收益率。计算对数收益率时，先对收盘价取对数，再求其每</w:t>
+      </w:r>
+      <w:r>
+        <w:rPr>
+          <w:rFonts w:ascii="Courier New" w:hAnsi="Courier New" w:hint="eastAsia"/>
+          <w:sz w:val="24"/>
+          <w:szCs w:val="24"/>
+        </w:rPr>
         <w:lastRenderedPageBreak/>
-        <w:t>接下来计算对数收益率。计算对数收益率时，先对收盘价取对数，再求其每日相比前一日的变化量</w:t>
+        <w:t>日相比前一日的变化量</w:t>
       </w:r>
       <w:r>
         <w:rPr>
@@ -12684,7 +12594,6 @@
                 <w:sz w:val="24"/>
                 <w:szCs w:val="24"/>
               </w:rPr>
-              <w:lastRenderedPageBreak/>
               <w:t>价格年度波动率</w:t>
             </w:r>
             <w:r>
@@ -12736,6 +12645,7 @@
                 <w:sz w:val="24"/>
                 <w:szCs w:val="24"/>
               </w:rPr>
+              <w:lastRenderedPageBreak/>
               <w:t>价格月度波动率</w:t>
             </w:r>
             <w:r>
@@ -12873,7 +12783,7 @@
           <w:sz w:val="24"/>
           <w:szCs w:val="24"/>
         </w:rPr>
-        <w:t>，简称</w:t>
+        <w:t>，</w:t>
       </w:r>
       <w:r>
         <w:rPr>
@@ -13667,7 +13577,23 @@
           <w:sz w:val="24"/>
           <w:szCs w:val="24"/>
         </w:rPr>
-        <w:t>计算股票的真实波动幅度</w:t>
+        <w:t>计算股票的</w:t>
+      </w:r>
+      <w:r>
+        <w:rPr>
+          <w:rFonts w:ascii="Courier New" w:hAnsi="Courier New" w:hint="eastAsia"/>
+          <w:sz w:val="24"/>
+          <w:szCs w:val="24"/>
+        </w:rPr>
+        <w:t>A</w:t>
+      </w:r>
+      <w:r>
+        <w:rPr>
+          <w:rFonts w:ascii="Courier New" w:hAnsi="Courier New"/>
+          <w:sz w:val="24"/>
+          <w:szCs w:val="24"/>
+        </w:rPr>
+        <w:t>TR</w:t>
       </w:r>
       <w:r>
         <w:rPr>
@@ -13815,7 +13741,31 @@
           <w:sz w:val="24"/>
           <w:szCs w:val="24"/>
         </w:rPr>
-        <w:t>股票价格真实波动幅度：</w:t>
+        <w:t>股票</w:t>
+      </w:r>
+      <w:r>
+        <w:rPr>
+          <w:rFonts w:ascii="Courier New" w:hAnsi="Courier New" w:hint="eastAsia"/>
+          <w:sz w:val="24"/>
+          <w:szCs w:val="24"/>
+        </w:rPr>
+        <w:t>A</w:t>
+      </w:r>
+      <w:r>
+        <w:rPr>
+          <w:rFonts w:ascii="Courier New" w:hAnsi="Courier New"/>
+          <w:sz w:val="24"/>
+          <w:szCs w:val="24"/>
+        </w:rPr>
+        <w:t>TR</w:t>
+      </w:r>
+      <w:r>
+        <w:rPr>
+          <w:rFonts w:ascii="Courier New" w:hAnsi="Courier New" w:hint="eastAsia"/>
+          <w:sz w:val="24"/>
+          <w:szCs w:val="24"/>
+        </w:rPr>
+        <w:t>：</w:t>
       </w:r>
     </w:p>
     <w:tbl>
@@ -14165,16 +14115,7 @@
                 <w:sz w:val="24"/>
                 <w:szCs w:val="24"/>
               </w:rPr>
-              <w:t xml:space="preserve">  0.18  0.08  0.08  0.07  </w:t>
-            </w:r>
-            <w:r>
-              <w:rPr>
-                <w:rFonts w:ascii="Courier New" w:hAnsi="Courier New"/>
-                <w:sz w:val="24"/>
-                <w:szCs w:val="24"/>
-              </w:rPr>
-              <w:lastRenderedPageBreak/>
-              <w:t>0.08  0.05  0.08  0.07]</w:t>
+              <w:t xml:space="preserve">  0.18  0.08  0.08  0.07  0.08  0.05  0.08  0.07]</w:t>
             </w:r>
           </w:p>
         </w:tc>
@@ -14196,8 +14137,10 @@
           <w:szCs w:val="24"/>
         </w:rPr>
         <w:lastRenderedPageBreak/>
-        <w:t>计算出真实波动幅度后，即可据此计算真实波动幅度均值</w:t>
-      </w:r>
+        <w:t>计算出真实波动幅度后，即可据此计算</w:t>
+      </w:r>
+      <w:bookmarkStart w:id="0" w:name="_GoBack"/>
+      <w:bookmarkEnd w:id="0"/>
       <w:r>
         <w:rPr>
           <w:rFonts w:ascii="Courier New" w:hAnsi="Courier New" w:hint="eastAsia"/>
@@ -21271,31 +21214,15 @@
           <w:sz w:val="24"/>
           <w:szCs w:val="24"/>
         </w:rPr>
-        <w:t>_band</w:t>
-      </w:r>
-      <w:r>
-        <w:rPr>
-          <w:rFonts w:ascii="Courier New" w:hAnsi="Courier New"/>
-          <w:sz w:val="24"/>
-          <w:szCs w:val="24"/>
-        </w:rPr>
-        <w:t>.py</w:t>
-      </w:r>
-      <w:r>
-        <w:rPr>
-          <w:rFonts w:ascii="Courier New" w:hAnsi="Courier New" w:hint="eastAsia"/>
-          <w:sz w:val="24"/>
-          <w:szCs w:val="24"/>
-        </w:rPr>
-        <w:t>，并输入以下代码</w:t>
-      </w:r>
-      <w:r>
-        <w:rPr>
-          <w:rFonts w:ascii="Courier New" w:hAnsi="Courier New" w:hint="eastAsia"/>
-          <w:sz w:val="24"/>
-          <w:szCs w:val="24"/>
-        </w:rPr>
-        <w:t>：</w:t>
+        <w:t>_band.py</w:t>
+      </w:r>
+      <w:r>
+        <w:rPr>
+          <w:rFonts w:ascii="Courier New" w:hAnsi="Courier New" w:hint="eastAsia"/>
+          <w:sz w:val="24"/>
+          <w:szCs w:val="24"/>
+        </w:rPr>
+        <w:t>，并输入以下代码：</w:t>
       </w:r>
     </w:p>
     <w:tbl>
@@ -24089,7 +24016,7 @@
           <w:p>
             <w:pPr>
               <w:rPr>
-                <w:rFonts w:ascii="Courier New" w:hAnsi="Courier New" w:hint="eastAsia"/>
+                <w:rFonts w:ascii="Courier New" w:hAnsi="Courier New"/>
                 <w:sz w:val="24"/>
                 <w:szCs w:val="24"/>
               </w:rPr>
@@ -25055,7 +24982,7 @@
       <w:pPr>
         <w:ind w:firstLineChars="200" w:firstLine="480"/>
         <w:rPr>
-          <w:rFonts w:ascii="Courier New" w:hAnsi="Courier New" w:hint="eastAsia"/>
+          <w:rFonts w:ascii="Courier New" w:hAnsi="Courier New"/>
           <w:sz w:val="24"/>
           <w:szCs w:val="24"/>
         </w:rPr>
@@ -25165,7 +25092,7 @@
       <w:pPr>
         <w:ind w:firstLineChars="200" w:firstLine="480"/>
         <w:rPr>
-          <w:rFonts w:ascii="Courier New" w:hAnsi="Courier New" w:hint="eastAsia"/>
+          <w:rFonts w:ascii="Courier New" w:hAnsi="Courier New"/>
           <w:sz w:val="24"/>
           <w:szCs w:val="24"/>
         </w:rPr>
@@ -25178,8 +25105,6 @@
         </w:rPr>
         <w:t>最终完成绘制的布林线图如下所示：</w:t>
       </w:r>
-      <w:bookmarkStart w:id="0" w:name="_GoBack"/>
-      <w:bookmarkEnd w:id="0"/>
     </w:p>
     <w:p>
       <w:pPr>

</xml_diff>